<commit_message>
additional progress on the task 2 submital
</commit_message>
<xml_diff>
--- a/Task2_files/D502_task_2_Walker.docx
+++ b/Task2_files/D502_task_2_Walker.docx
@@ -3318,28 +3318,39 @@
           <w:sz w:val="24"/>
           <w:szCs w:val="24"/>
         </w:rPr>
-        <w:t>Objective 1.</w:t>
-      </w:r>
-      <w:r>
-        <w:rPr>
-          <w:sz w:val="24"/>
-          <w:szCs w:val="24"/>
-        </w:rPr>
-        <w:t>1</w:t>
-      </w:r>
-      <w:r>
-        <w:rPr>
-          <w:sz w:val="24"/>
-          <w:szCs w:val="24"/>
-        </w:rPr>
-        <w:t xml:space="preserve">: </w:t>
-      </w:r>
-      <w:r>
-        <w:rPr>
-          <w:sz w:val="24"/>
-          <w:szCs w:val="24"/>
-        </w:rPr>
-        <w:t xml:space="preserve">Compare at least 3 machine learning classification methods to determine baseline results. </w:t>
+        <w:t xml:space="preserve">Objective 1.1: </w:t>
+      </w:r>
+      <w:proofErr w:type="spellStart"/>
+      <w:r>
+        <w:rPr>
+          <w:sz w:val="24"/>
+          <w:szCs w:val="24"/>
+        </w:rPr>
+        <w:t>Aquire</w:t>
+      </w:r>
+      <w:proofErr w:type="spellEnd"/>
+      <w:r>
+        <w:rPr>
+          <w:sz w:val="24"/>
+          <w:szCs w:val="24"/>
+        </w:rPr>
+        <w:t xml:space="preserve">, </w:t>
+      </w:r>
+      <w:proofErr w:type="spellStart"/>
+      <w:r>
+        <w:rPr>
+          <w:sz w:val="24"/>
+          <w:szCs w:val="24"/>
+        </w:rPr>
+        <w:t>Analyize</w:t>
+      </w:r>
+      <w:proofErr w:type="spellEnd"/>
+      <w:r>
+        <w:rPr>
+          <w:sz w:val="24"/>
+          <w:szCs w:val="24"/>
+        </w:rPr>
+        <w:t>, and Cleanse data as needed</w:t>
       </w:r>
     </w:p>
     <w:p>
@@ -3360,6 +3371,143 @@
           <w:sz w:val="24"/>
           <w:szCs w:val="24"/>
         </w:rPr>
+        <w:t xml:space="preserve">Deliverable 1.1.1: CSV File or Pandas </w:t>
+      </w:r>
+      <w:proofErr w:type="spellStart"/>
+      <w:r>
+        <w:rPr>
+          <w:sz w:val="24"/>
+          <w:szCs w:val="24"/>
+        </w:rPr>
+        <w:t>dataframe</w:t>
+      </w:r>
+      <w:proofErr w:type="spellEnd"/>
+      <w:r>
+        <w:rPr>
+          <w:sz w:val="24"/>
+          <w:szCs w:val="24"/>
+        </w:rPr>
+        <w:t xml:space="preserve"> of collected data</w:t>
+      </w:r>
+    </w:p>
+    <w:p>
+      <w:pPr>
+        <w:pStyle w:val="ListParagraph"/>
+        <w:numPr>
+          <w:ilvl w:val="2"/>
+          <w:numId w:val="13"/>
+        </w:numPr>
+        <w:spacing w:line="480" w:lineRule="auto"/>
+        <w:rPr>
+          <w:sz w:val="24"/>
+          <w:szCs w:val="24"/>
+        </w:rPr>
+      </w:pPr>
+      <w:r>
+        <w:rPr>
+          <w:sz w:val="24"/>
+          <w:szCs w:val="24"/>
+        </w:rPr>
+        <w:t>Deliverable 1.1.2: Functions readout of data analysis – Null Values</w:t>
+      </w:r>
+    </w:p>
+    <w:p>
+      <w:pPr>
+        <w:pStyle w:val="ListParagraph"/>
+        <w:numPr>
+          <w:ilvl w:val="2"/>
+          <w:numId w:val="13"/>
+        </w:numPr>
+        <w:spacing w:line="480" w:lineRule="auto"/>
+        <w:rPr>
+          <w:sz w:val="24"/>
+          <w:szCs w:val="24"/>
+        </w:rPr>
+      </w:pPr>
+      <w:r>
+        <w:rPr>
+          <w:sz w:val="24"/>
+          <w:szCs w:val="24"/>
+        </w:rPr>
+        <w:t xml:space="preserve">Deliverable 1.1.3: CSV File of cleaned </w:t>
+      </w:r>
+      <w:proofErr w:type="gramStart"/>
+      <w:r>
+        <w:rPr>
+          <w:sz w:val="24"/>
+          <w:szCs w:val="24"/>
+        </w:rPr>
+        <w:t>data(</w:t>
+      </w:r>
+      <w:proofErr w:type="gramEnd"/>
+      <w:r>
+        <w:rPr>
+          <w:sz w:val="24"/>
+          <w:szCs w:val="24"/>
+        </w:rPr>
+        <w:t>as required)</w:t>
+      </w:r>
+    </w:p>
+    <w:p>
+      <w:pPr>
+        <w:pStyle w:val="ListParagraph"/>
+        <w:numPr>
+          <w:ilvl w:val="1"/>
+          <w:numId w:val="13"/>
+        </w:numPr>
+        <w:spacing w:line="480" w:lineRule="auto"/>
+        <w:rPr>
+          <w:sz w:val="24"/>
+          <w:szCs w:val="24"/>
+        </w:rPr>
+      </w:pPr>
+      <w:r>
+        <w:rPr>
+          <w:sz w:val="24"/>
+          <w:szCs w:val="24"/>
+        </w:rPr>
+        <w:t>Objective 1.</w:t>
+      </w:r>
+      <w:r>
+        <w:rPr>
+          <w:sz w:val="24"/>
+          <w:szCs w:val="24"/>
+        </w:rPr>
+        <w:t>2</w:t>
+      </w:r>
+      <w:r>
+        <w:rPr>
+          <w:sz w:val="24"/>
+          <w:szCs w:val="24"/>
+        </w:rPr>
+        <w:t xml:space="preserve">: </w:t>
+      </w:r>
+      <w:r>
+        <w:rPr>
+          <w:sz w:val="24"/>
+          <w:szCs w:val="24"/>
+        </w:rPr>
+        <w:t xml:space="preserve">Compare at least 3 machine learning classification methods to determine baseline results. </w:t>
+      </w:r>
+    </w:p>
+    <w:p>
+      <w:pPr>
+        <w:pStyle w:val="ListParagraph"/>
+        <w:numPr>
+          <w:ilvl w:val="2"/>
+          <w:numId w:val="13"/>
+        </w:numPr>
+        <w:spacing w:line="480" w:lineRule="auto"/>
+        <w:rPr>
+          <w:sz w:val="24"/>
+          <w:szCs w:val="24"/>
+        </w:rPr>
+      </w:pPr>
+      <w:r>
+        <w:rPr>
+          <w:sz w:val="24"/>
+          <w:szCs w:val="24"/>
+        </w:rPr>
         <w:t>Deliverable 1.</w:t>
       </w:r>
       <w:r>
@@ -3367,7 +3515,7 @@
           <w:sz w:val="24"/>
           <w:szCs w:val="24"/>
         </w:rPr>
-        <w:t>1</w:t>
+        <w:t>2</w:t>
       </w:r>
       <w:r>
         <w:rPr>
@@ -3969,152 +4117,6 @@
         <w:t>B.4 Timeline and Milestones</w:t>
       </w:r>
       <w:bookmarkEnd w:id="18"/>
-    </w:p>
-    <w:p>
-      <w:pPr>
-        <w:spacing w:line="480" w:lineRule="auto"/>
-        <w:ind w:firstLine="720"/>
-        <w:rPr>
-          <w:sz w:val="24"/>
-          <w:szCs w:val="24"/>
-        </w:rPr>
-      </w:pPr>
-      <w:r>
-        <w:rPr>
-          <w:sz w:val="24"/>
-          <w:szCs w:val="24"/>
-        </w:rPr>
-        <w:t xml:space="preserve">Your </w:t>
-      </w:r>
-      <w:r>
-        <w:rPr>
-          <w:sz w:val="24"/>
-          <w:szCs w:val="24"/>
-        </w:rPr>
-        <w:t xml:space="preserve">timeline should align with </w:t>
-      </w:r>
-      <w:r>
-        <w:rPr>
-          <w:sz w:val="24"/>
-          <w:szCs w:val="24"/>
-        </w:rPr>
-        <w:t xml:space="preserve">the deliverables described in </w:t>
-      </w:r>
-      <w:r>
-        <w:rPr>
-          <w:sz w:val="24"/>
-          <w:szCs w:val="24"/>
-        </w:rPr>
-        <w:t xml:space="preserve">section B.1. </w:t>
-      </w:r>
-      <w:r>
-        <w:rPr>
-          <w:sz w:val="24"/>
-          <w:szCs w:val="24"/>
-        </w:rPr>
-        <w:t>While</w:t>
-      </w:r>
-      <w:r>
-        <w:rPr>
-          <w:sz w:val="24"/>
-          <w:szCs w:val="24"/>
-        </w:rPr>
-        <w:t xml:space="preserve"> </w:t>
-      </w:r>
-      <w:r>
-        <w:rPr>
-          <w:sz w:val="24"/>
-          <w:szCs w:val="24"/>
-        </w:rPr>
-        <w:t xml:space="preserve">a </w:t>
-      </w:r>
-      <w:r>
-        <w:rPr>
-          <w:sz w:val="24"/>
-          <w:szCs w:val="24"/>
-        </w:rPr>
-        <w:t xml:space="preserve">table is not specifically required, </w:t>
-      </w:r>
-      <w:r>
-        <w:rPr>
-          <w:sz w:val="24"/>
-          <w:szCs w:val="24"/>
-        </w:rPr>
-        <w:t xml:space="preserve">it </w:t>
-      </w:r>
-      <w:r>
-        <w:rPr>
-          <w:sz w:val="24"/>
-          <w:szCs w:val="24"/>
-        </w:rPr>
-        <w:t>provide</w:t>
-      </w:r>
-      <w:r>
-        <w:rPr>
-          <w:sz w:val="24"/>
-          <w:szCs w:val="24"/>
-        </w:rPr>
-        <w:t>s</w:t>
-      </w:r>
-      <w:r>
-        <w:rPr>
-          <w:sz w:val="24"/>
-          <w:szCs w:val="24"/>
-        </w:rPr>
-        <w:t xml:space="preserve"> a succinct presentation satisfying </w:t>
-      </w:r>
-      <w:r>
-        <w:rPr>
-          <w:sz w:val="24"/>
-          <w:szCs w:val="24"/>
-        </w:rPr>
-        <w:t>the requirements of B.4.</w:t>
-      </w:r>
-      <w:r>
-        <w:rPr>
-          <w:sz w:val="24"/>
-          <w:szCs w:val="24"/>
-        </w:rPr>
-        <w:t xml:space="preserve">, </w:t>
-      </w:r>
-      <w:r>
-        <w:rPr>
-          <w:sz w:val="24"/>
-          <w:szCs w:val="24"/>
-        </w:rPr>
-        <w:t xml:space="preserve">and </w:t>
-      </w:r>
-      <w:r>
-        <w:rPr>
-          <w:sz w:val="24"/>
-          <w:szCs w:val="24"/>
-        </w:rPr>
-        <w:t>it is</w:t>
-      </w:r>
-      <w:r>
-        <w:rPr>
-          <w:sz w:val="24"/>
-          <w:szCs w:val="24"/>
-        </w:rPr>
-        <w:t xml:space="preserve"> what evaluators have come to expect. </w:t>
-      </w:r>
-    </w:p>
-    <w:p>
-      <w:pPr>
-        <w:spacing w:line="480" w:lineRule="auto"/>
-        <w:ind w:firstLine="720"/>
-        <w:rPr>
-          <w:sz w:val="24"/>
-          <w:szCs w:val="24"/>
-        </w:rPr>
-      </w:pPr>
-      <w:r>
-        <w:rPr>
-          <w:sz w:val="24"/>
-          <w:szCs w:val="24"/>
-        </w:rPr>
-        <w:t>Example:</w:t>
-      </w:r>
     </w:p>
     <w:tbl>
       <w:tblPr>
@@ -4142,7 +4144,7 @@
       <w:tr>
         <w:tc>
           <w:tcPr>
-            <w:tcW w:w="1250" w:type="pct"/>
+            <w:tcW w:w="1599" w:type="pct"/>
             <w:vAlign w:val="center"/>
           </w:tcPr>
           <w:p>
@@ -4221,7 +4223,7 @@
         </w:tc>
         <w:tc>
           <w:tcPr>
-            <w:tcW w:w="1250" w:type="pct"/>
+            <w:tcW w:w="900" w:type="pct"/>
             <w:vAlign w:val="center"/>
           </w:tcPr>
           <w:p>
@@ -4245,7 +4247,7 @@
       <w:tr>
         <w:tc>
           <w:tcPr>
-            <w:tcW w:w="1600" w:type="pct"/>
+            <w:tcW w:w="1599" w:type="pct"/>
             <w:tcBorders>
               <w:top w:val="single" w:sz="4" w:space="0" w:color="000000"/>
               <w:left w:val="single" w:sz="4" w:space="0" w:color="000000"/>
@@ -4255,10 +4257,7 @@
           </w:tcPr>
           <w:p>
             <w:r>
-              <w:t>Milestone:</w:t>
-            </w:r>
-            <w:r>
-              <w:t xml:space="preserve"> Compare at least 3 machine learning classification methods to determine baseline results.</w:t>
+              <w:t>Milestone: Data collection, validation, and cleaning</w:t>
             </w:r>
           </w:p>
         </w:tc>
@@ -4281,6 +4280,13 @@
                 <w:szCs w:val="24"/>
               </w:rPr>
             </w:pPr>
+            <w:r>
+              <w:rPr>
+                <w:sz w:val="24"/>
+                <w:szCs w:val="24"/>
+              </w:rPr>
+              <w:t>5 days</w:t>
+            </w:r>
           </w:p>
         </w:tc>
         <w:tc>
@@ -4302,6 +4308,96 @@
                 <w:szCs w:val="24"/>
               </w:rPr>
             </w:pPr>
+            <w:r>
+              <w:rPr>
+                <w:sz w:val="24"/>
+                <w:szCs w:val="24"/>
+              </w:rPr>
+              <w:t>12/03/2025</w:t>
+            </w:r>
+          </w:p>
+        </w:tc>
+        <w:tc>
+          <w:tcPr>
+            <w:tcW w:w="900" w:type="pct"/>
+            <w:tcBorders>
+              <w:top w:val="single" w:sz="4" w:space="0" w:color="000000"/>
+              <w:left w:val="single" w:sz="4" w:space="0" w:color="000000"/>
+              <w:bottom w:val="single" w:sz="4" w:space="0" w:color="000000"/>
+              <w:right w:val="single" w:sz="4" w:space="0" w:color="000000"/>
+            </w:tcBorders>
+            <w:vAlign w:val="center"/>
+          </w:tcPr>
+          <w:p>
+            <w:pPr>
+              <w:spacing w:line="480" w:lineRule="auto"/>
+              <w:rPr>
+                <w:sz w:val="24"/>
+                <w:szCs w:val="24"/>
+              </w:rPr>
+            </w:pPr>
+            <w:r>
+              <w:rPr>
+                <w:sz w:val="24"/>
+                <w:szCs w:val="24"/>
+              </w:rPr>
+              <w:t>12/03/2025</w:t>
+            </w:r>
+          </w:p>
+        </w:tc>
+      </w:tr>
+      <w:tr>
+        <w:tc>
+          <w:tcPr>
+            <w:tcW w:w="1599" w:type="pct"/>
+            <w:tcBorders>
+              <w:top w:val="single" w:sz="4" w:space="0" w:color="000000"/>
+              <w:left w:val="single" w:sz="4" w:space="0" w:color="000000"/>
+              <w:bottom w:val="single" w:sz="4" w:space="0" w:color="000000"/>
+              <w:right w:val="single" w:sz="4" w:space="0" w:color="000000"/>
+            </w:tcBorders>
+          </w:tcPr>
+          <w:p>
+            <w:r>
+              <w:t xml:space="preserve">Deliverable 1.1.1: CSV File or Pandas </w:t>
+            </w:r>
+            <w:proofErr w:type="spellStart"/>
+            <w:r>
+              <w:t>dataframe</w:t>
+            </w:r>
+            <w:proofErr w:type="spellEnd"/>
+            <w:r>
+              <w:t xml:space="preserve"> of collected data</w:t>
+            </w:r>
+          </w:p>
+          <w:p/>
+        </w:tc>
+        <w:tc>
+          <w:tcPr>
+            <w:tcW w:w="1250" w:type="pct"/>
+            <w:tcBorders>
+              <w:top w:val="single" w:sz="4" w:space="0" w:color="000000"/>
+              <w:left w:val="single" w:sz="4" w:space="0" w:color="000000"/>
+              <w:bottom w:val="single" w:sz="4" w:space="0" w:color="000000"/>
+              <w:right w:val="single" w:sz="4" w:space="0" w:color="000000"/>
+            </w:tcBorders>
+            <w:vAlign w:val="center"/>
+          </w:tcPr>
+          <w:p>
+            <w:pPr>
+              <w:spacing w:line="480" w:lineRule="auto"/>
+              <w:rPr>
+                <w:sz w:val="24"/>
+                <w:szCs w:val="24"/>
+              </w:rPr>
+            </w:pPr>
+            <w:r>
+              <w:rPr>
+                <w:sz w:val="24"/>
+                <w:szCs w:val="24"/>
+              </w:rPr>
+              <w:t>1 day</w:t>
+            </w:r>
           </w:p>
         </w:tc>
         <w:tc>
@@ -4323,10 +4419,62 @@
                 <w:szCs w:val="24"/>
               </w:rPr>
             </w:pPr>
+            <w:r>
+              <w:rPr>
+                <w:sz w:val="24"/>
+                <w:szCs w:val="24"/>
+              </w:rPr>
+              <w:t>12/03/2025</w:t>
+            </w:r>
+          </w:p>
+        </w:tc>
+        <w:tc>
+          <w:tcPr>
+            <w:tcW w:w="900" w:type="pct"/>
+            <w:tcBorders>
+              <w:top w:val="single" w:sz="4" w:space="0" w:color="000000"/>
+              <w:left w:val="single" w:sz="4" w:space="0" w:color="000000"/>
+              <w:bottom w:val="single" w:sz="4" w:space="0" w:color="000000"/>
+              <w:right w:val="single" w:sz="4" w:space="0" w:color="000000"/>
+            </w:tcBorders>
+            <w:vAlign w:val="center"/>
+          </w:tcPr>
+          <w:p>
+            <w:pPr>
+              <w:spacing w:line="480" w:lineRule="auto"/>
+              <w:rPr>
+                <w:sz w:val="24"/>
+                <w:szCs w:val="24"/>
+              </w:rPr>
+            </w:pPr>
+            <w:r>
+              <w:rPr>
+                <w:sz w:val="24"/>
+                <w:szCs w:val="24"/>
+              </w:rPr>
+              <w:t>12/04/2025</w:t>
+            </w:r>
           </w:p>
         </w:tc>
       </w:tr>
       <w:tr>
+        <w:tc>
+          <w:tcPr>
+            <w:tcW w:w="1599" w:type="pct"/>
+            <w:tcBorders>
+              <w:top w:val="single" w:sz="4" w:space="0" w:color="000000"/>
+              <w:left w:val="single" w:sz="4" w:space="0" w:color="000000"/>
+              <w:bottom w:val="single" w:sz="4" w:space="0" w:color="000000"/>
+              <w:right w:val="single" w:sz="4" w:space="0" w:color="000000"/>
+            </w:tcBorders>
+          </w:tcPr>
+          <w:p>
+            <w:r>
+              <w:t>Deliverable 1.1.2: Functions readout of data analysis – Null Values</w:t>
+            </w:r>
+          </w:p>
+          <w:p/>
+        </w:tc>
         <w:tc>
           <w:tcPr>
             <w:tcW w:w="1250" w:type="pct"/>
@@ -4339,14 +4487,19 @@
             <w:vAlign w:val="center"/>
           </w:tcPr>
           <w:p>
-            <w:r>
-              <w:t>Deliverable</w:t>
-            </w:r>
-            <w:r>
-              <w:t>:</w:t>
-            </w:r>
-            <w:r>
-              <w:t xml:space="preserve"> A chart comparing at least 3 machine learning algorithms </w:t>
+            <w:pPr>
+              <w:spacing w:line="480" w:lineRule="auto"/>
+              <w:rPr>
+                <w:sz w:val="24"/>
+                <w:szCs w:val="24"/>
+              </w:rPr>
+            </w:pPr>
+            <w:r>
+              <w:rPr>
+                <w:sz w:val="24"/>
+                <w:szCs w:val="24"/>
+              </w:rPr>
+              <w:t>3 days</w:t>
             </w:r>
           </w:p>
         </w:tc>
@@ -4369,6 +4522,96 @@
                 <w:szCs w:val="24"/>
               </w:rPr>
             </w:pPr>
+            <w:r>
+              <w:rPr>
+                <w:sz w:val="24"/>
+                <w:szCs w:val="24"/>
+              </w:rPr>
+              <w:t>12/04/2025</w:t>
+            </w:r>
+          </w:p>
+        </w:tc>
+        <w:tc>
+          <w:tcPr>
+            <w:tcW w:w="900" w:type="pct"/>
+            <w:tcBorders>
+              <w:top w:val="single" w:sz="4" w:space="0" w:color="000000"/>
+              <w:left w:val="single" w:sz="4" w:space="0" w:color="000000"/>
+              <w:bottom w:val="single" w:sz="4" w:space="0" w:color="000000"/>
+              <w:right w:val="single" w:sz="4" w:space="0" w:color="000000"/>
+            </w:tcBorders>
+            <w:vAlign w:val="center"/>
+          </w:tcPr>
+          <w:p>
+            <w:pPr>
+              <w:spacing w:line="480" w:lineRule="auto"/>
+              <w:rPr>
+                <w:sz w:val="24"/>
+                <w:szCs w:val="24"/>
+              </w:rPr>
+            </w:pPr>
+            <w:r>
+              <w:rPr>
+                <w:sz w:val="24"/>
+                <w:szCs w:val="24"/>
+              </w:rPr>
+              <w:t>12/06/2025</w:t>
+            </w:r>
+          </w:p>
+        </w:tc>
+      </w:tr>
+      <w:tr>
+        <w:tc>
+          <w:tcPr>
+            <w:tcW w:w="1599" w:type="pct"/>
+            <w:tcBorders>
+              <w:top w:val="single" w:sz="4" w:space="0" w:color="000000"/>
+              <w:left w:val="single" w:sz="4" w:space="0" w:color="000000"/>
+              <w:bottom w:val="single" w:sz="4" w:space="0" w:color="000000"/>
+              <w:right w:val="single" w:sz="4" w:space="0" w:color="000000"/>
+            </w:tcBorders>
+          </w:tcPr>
+          <w:p>
+            <w:r>
+              <w:t xml:space="preserve">Deliverable 1.1.3: CSV File of cleaned </w:t>
+            </w:r>
+            <w:proofErr w:type="gramStart"/>
+            <w:r>
+              <w:t>data(</w:t>
+            </w:r>
+            <w:proofErr w:type="gramEnd"/>
+            <w:r>
+              <w:t>as required)</w:t>
+            </w:r>
+          </w:p>
+          <w:p/>
+        </w:tc>
+        <w:tc>
+          <w:tcPr>
+            <w:tcW w:w="1250" w:type="pct"/>
+            <w:tcBorders>
+              <w:top w:val="single" w:sz="4" w:space="0" w:color="000000"/>
+              <w:left w:val="single" w:sz="4" w:space="0" w:color="000000"/>
+              <w:bottom w:val="single" w:sz="4" w:space="0" w:color="000000"/>
+              <w:right w:val="single" w:sz="4" w:space="0" w:color="000000"/>
+            </w:tcBorders>
+            <w:vAlign w:val="center"/>
+          </w:tcPr>
+          <w:p>
+            <w:pPr>
+              <w:spacing w:line="480" w:lineRule="auto"/>
+              <w:rPr>
+                <w:sz w:val="24"/>
+                <w:szCs w:val="24"/>
+              </w:rPr>
+            </w:pPr>
+            <w:r>
+              <w:rPr>
+                <w:sz w:val="24"/>
+                <w:szCs w:val="24"/>
+              </w:rPr>
+              <w:t>1 day</w:t>
+            </w:r>
           </w:p>
         </w:tc>
         <w:tc>
@@ -4386,12 +4629,52 @@
             <w:pPr>
               <w:spacing w:line="480" w:lineRule="auto"/>
               <w:rPr>
-                <w:i/>
-                <w:iCs/>
                 <w:sz w:val="24"/>
                 <w:szCs w:val="24"/>
               </w:rPr>
             </w:pPr>
+          </w:p>
+        </w:tc>
+        <w:tc>
+          <w:tcPr>
+            <w:tcW w:w="900" w:type="pct"/>
+            <w:tcBorders>
+              <w:top w:val="single" w:sz="4" w:space="0" w:color="000000"/>
+              <w:left w:val="single" w:sz="4" w:space="0" w:color="000000"/>
+              <w:bottom w:val="single" w:sz="4" w:space="0" w:color="000000"/>
+              <w:right w:val="single" w:sz="4" w:space="0" w:color="000000"/>
+            </w:tcBorders>
+            <w:vAlign w:val="center"/>
+          </w:tcPr>
+          <w:p>
+            <w:pPr>
+              <w:spacing w:line="480" w:lineRule="auto"/>
+              <w:rPr>
+                <w:sz w:val="24"/>
+                <w:szCs w:val="24"/>
+              </w:rPr>
+            </w:pPr>
+          </w:p>
+        </w:tc>
+      </w:tr>
+      <w:tr>
+        <w:tc>
+          <w:tcPr>
+            <w:tcW w:w="1599" w:type="pct"/>
+            <w:tcBorders>
+              <w:top w:val="single" w:sz="4" w:space="0" w:color="000000"/>
+              <w:left w:val="single" w:sz="4" w:space="0" w:color="000000"/>
+              <w:bottom w:val="single" w:sz="4" w:space="0" w:color="000000"/>
+              <w:right w:val="single" w:sz="4" w:space="0" w:color="000000"/>
+            </w:tcBorders>
+          </w:tcPr>
+          <w:p>
+            <w:r>
+              <w:t>Milestone:</w:t>
+            </w:r>
+            <w:r>
+              <w:t xml:space="preserve"> Compare at least 3 machine learning classification methods to determine baseline results.</w:t>
+            </w:r>
           </w:p>
         </w:tc>
         <w:tc>
@@ -4409,30 +4692,16 @@
             <w:pPr>
               <w:spacing w:line="480" w:lineRule="auto"/>
               <w:rPr>
-                <w:i/>
-                <w:iCs/>
                 <w:sz w:val="24"/>
                 <w:szCs w:val="24"/>
               </w:rPr>
             </w:pPr>
-          </w:p>
-        </w:tc>
-      </w:tr>
-      <w:tr>
-        <w:tc>
-          <w:tcPr>
-            <w:tcW w:w="1250" w:type="pct"/>
-            <w:tcBorders>
-              <w:top w:val="single" w:sz="4" w:space="0" w:color="000000"/>
-              <w:left w:val="single" w:sz="4" w:space="0" w:color="000000"/>
-              <w:bottom w:val="single" w:sz="4" w:space="0" w:color="000000"/>
-              <w:right w:val="single" w:sz="4" w:space="0" w:color="000000"/>
-            </w:tcBorders>
-            <w:vAlign w:val="center"/>
-          </w:tcPr>
-          <w:p>
-            <w:r>
-              <w:t>Objective 2.1: Adjust parameters to increase performance from baseline results.</w:t>
+            <w:r>
+              <w:rPr>
+                <w:sz w:val="24"/>
+                <w:szCs w:val="24"/>
+              </w:rPr>
+              <w:t>4 days</w:t>
             </w:r>
           </w:p>
         </w:tc>
@@ -4455,6 +4724,66 @@
                 <w:szCs w:val="24"/>
               </w:rPr>
             </w:pPr>
+            <w:r>
+              <w:rPr>
+                <w:sz w:val="24"/>
+                <w:szCs w:val="24"/>
+              </w:rPr>
+              <w:t>12/04/2025</w:t>
+            </w:r>
+          </w:p>
+        </w:tc>
+        <w:tc>
+          <w:tcPr>
+            <w:tcW w:w="900" w:type="pct"/>
+            <w:tcBorders>
+              <w:top w:val="single" w:sz="4" w:space="0" w:color="000000"/>
+              <w:left w:val="single" w:sz="4" w:space="0" w:color="000000"/>
+              <w:bottom w:val="single" w:sz="4" w:space="0" w:color="000000"/>
+              <w:right w:val="single" w:sz="4" w:space="0" w:color="000000"/>
+            </w:tcBorders>
+            <w:vAlign w:val="center"/>
+          </w:tcPr>
+          <w:p>
+            <w:pPr>
+              <w:spacing w:line="480" w:lineRule="auto"/>
+              <w:rPr>
+                <w:sz w:val="24"/>
+                <w:szCs w:val="24"/>
+              </w:rPr>
+            </w:pPr>
+            <w:r>
+              <w:rPr>
+                <w:sz w:val="24"/>
+                <w:szCs w:val="24"/>
+              </w:rPr>
+              <w:t>12/08/2025</w:t>
+            </w:r>
+          </w:p>
+        </w:tc>
+      </w:tr>
+      <w:tr>
+        <w:tc>
+          <w:tcPr>
+            <w:tcW w:w="1599" w:type="pct"/>
+            <w:tcBorders>
+              <w:top w:val="single" w:sz="4" w:space="0" w:color="000000"/>
+              <w:left w:val="single" w:sz="4" w:space="0" w:color="000000"/>
+              <w:bottom w:val="single" w:sz="4" w:space="0" w:color="000000"/>
+              <w:right w:val="single" w:sz="4" w:space="0" w:color="000000"/>
+            </w:tcBorders>
+            <w:vAlign w:val="center"/>
+          </w:tcPr>
+          <w:p>
+            <w:r>
+              <w:t>Deliverable</w:t>
+            </w:r>
+            <w:r>
+              <w:t>:</w:t>
+            </w:r>
+            <w:r>
+              <w:t xml:space="preserve"> A chart comparing at least 3 machine learning algorithms </w:t>
+            </w:r>
           </w:p>
         </w:tc>
         <w:tc>
@@ -4472,12 +4801,17 @@
             <w:pPr>
               <w:spacing w:line="480" w:lineRule="auto"/>
               <w:rPr>
-                <w:i/>
-                <w:iCs/>
                 <w:sz w:val="24"/>
                 <w:szCs w:val="24"/>
               </w:rPr>
             </w:pPr>
+            <w:r>
+              <w:rPr>
+                <w:sz w:val="24"/>
+                <w:szCs w:val="24"/>
+              </w:rPr>
+              <w:t>1 day</w:t>
+            </w:r>
           </w:p>
         </w:tc>
         <w:tc>
@@ -4501,13 +4835,20 @@
                 <w:szCs w:val="24"/>
               </w:rPr>
             </w:pPr>
+            <w:r>
+              <w:rPr>
+                <w:i/>
+                <w:iCs/>
+                <w:sz w:val="24"/>
+                <w:szCs w:val="24"/>
+              </w:rPr>
+              <w:t>12/07/2025</w:t>
+            </w:r>
           </w:p>
         </w:tc>
-      </w:tr>
-      <w:tr>
         <w:tc>
           <w:tcPr>
-            <w:tcW w:w="1250" w:type="pct"/>
+            <w:tcW w:w="900" w:type="pct"/>
             <w:tcBorders>
               <w:top w:val="single" w:sz="4" w:space="0" w:color="000000"/>
               <w:left w:val="single" w:sz="4" w:space="0" w:color="000000"/>
@@ -4517,16 +4858,45 @@
             <w:vAlign w:val="center"/>
           </w:tcPr>
           <w:p>
-            <w:r>
-              <w:t xml:space="preserve">Deliverable 2.1.1: A </w:t>
-            </w:r>
-            <w:proofErr w:type="gramStart"/>
-            <w:r>
-              <w:t>side by side</w:t>
-            </w:r>
-            <w:proofErr w:type="gramEnd"/>
-            <w:r>
-              <w:t xml:space="preserve"> comparison of baseline results to results from adjusted parameters.</w:t>
+            <w:pPr>
+              <w:spacing w:line="480" w:lineRule="auto"/>
+              <w:rPr>
+                <w:i/>
+                <w:iCs/>
+                <w:sz w:val="24"/>
+                <w:szCs w:val="24"/>
+              </w:rPr>
+            </w:pPr>
+            <w:r>
+              <w:rPr>
+                <w:i/>
+                <w:iCs/>
+                <w:sz w:val="24"/>
+                <w:szCs w:val="24"/>
+              </w:rPr>
+              <w:t>12/08/2025</w:t>
+            </w:r>
+          </w:p>
+        </w:tc>
+      </w:tr>
+      <w:tr>
+        <w:tc>
+          <w:tcPr>
+            <w:tcW w:w="1599" w:type="pct"/>
+            <w:tcBorders>
+              <w:top w:val="single" w:sz="4" w:space="0" w:color="000000"/>
+              <w:left w:val="single" w:sz="4" w:space="0" w:color="000000"/>
+              <w:bottom w:val="single" w:sz="4" w:space="0" w:color="000000"/>
+              <w:right w:val="single" w:sz="4" w:space="0" w:color="000000"/>
+            </w:tcBorders>
+            <w:vAlign w:val="center"/>
+          </w:tcPr>
+          <w:p>
+            <w:r>
+              <w:t>Milestone</w:t>
+            </w:r>
+            <w:r>
+              <w:t>: Adjust parameters to increase performance from baseline results.</w:t>
             </w:r>
           </w:p>
         </w:tc>
@@ -4549,6 +4919,13 @@
                 <w:szCs w:val="24"/>
               </w:rPr>
             </w:pPr>
+            <w:r>
+              <w:rPr>
+                <w:sz w:val="24"/>
+                <w:szCs w:val="24"/>
+              </w:rPr>
+              <w:t>15 days</w:t>
+            </w:r>
           </w:p>
         </w:tc>
         <w:tc>
@@ -4572,6 +4949,74 @@
                 <w:szCs w:val="24"/>
               </w:rPr>
             </w:pPr>
+            <w:r>
+              <w:rPr>
+                <w:i/>
+                <w:iCs/>
+                <w:sz w:val="24"/>
+                <w:szCs w:val="24"/>
+              </w:rPr>
+              <w:t>12/08/2025</w:t>
+            </w:r>
+          </w:p>
+        </w:tc>
+        <w:tc>
+          <w:tcPr>
+            <w:tcW w:w="900" w:type="pct"/>
+            <w:tcBorders>
+              <w:top w:val="single" w:sz="4" w:space="0" w:color="000000"/>
+              <w:left w:val="single" w:sz="4" w:space="0" w:color="000000"/>
+              <w:bottom w:val="single" w:sz="4" w:space="0" w:color="000000"/>
+              <w:right w:val="single" w:sz="4" w:space="0" w:color="000000"/>
+            </w:tcBorders>
+            <w:vAlign w:val="center"/>
+          </w:tcPr>
+          <w:p>
+            <w:pPr>
+              <w:spacing w:line="480" w:lineRule="auto"/>
+              <w:rPr>
+                <w:i/>
+                <w:iCs/>
+                <w:sz w:val="24"/>
+                <w:szCs w:val="24"/>
+              </w:rPr>
+            </w:pPr>
+            <w:r>
+              <w:rPr>
+                <w:i/>
+                <w:iCs/>
+                <w:sz w:val="24"/>
+                <w:szCs w:val="24"/>
+              </w:rPr>
+              <w:t>12/23/2025</w:t>
+            </w:r>
+          </w:p>
+        </w:tc>
+      </w:tr>
+      <w:tr>
+        <w:tc>
+          <w:tcPr>
+            <w:tcW w:w="1599" w:type="pct"/>
+            <w:tcBorders>
+              <w:top w:val="single" w:sz="4" w:space="0" w:color="000000"/>
+              <w:left w:val="single" w:sz="4" w:space="0" w:color="000000"/>
+              <w:bottom w:val="single" w:sz="4" w:space="0" w:color="000000"/>
+              <w:right w:val="single" w:sz="4" w:space="0" w:color="000000"/>
+            </w:tcBorders>
+            <w:vAlign w:val="center"/>
+          </w:tcPr>
+          <w:p>
+            <w:r>
+              <w:t xml:space="preserve">Deliverable 2.1.1: A </w:t>
+            </w:r>
+            <w:proofErr w:type="gramStart"/>
+            <w:r>
+              <w:t>side by side</w:t>
+            </w:r>
+            <w:proofErr w:type="gramEnd"/>
+            <w:r>
+              <w:t xml:space="preserve"> comparison of baseline results to results from adjusted parameters.</w:t>
+            </w:r>
           </w:p>
         </w:tc>
         <w:tc>
@@ -4589,38 +5034,16 @@
             <w:pPr>
               <w:spacing w:line="480" w:lineRule="auto"/>
               <w:rPr>
-                <w:i/>
-                <w:iCs/>
                 <w:sz w:val="24"/>
                 <w:szCs w:val="24"/>
               </w:rPr>
             </w:pPr>
-          </w:p>
-        </w:tc>
-      </w:tr>
-      <w:tr>
-        <w:tc>
-          <w:tcPr>
-            <w:tcW w:w="1250" w:type="pct"/>
-            <w:tcBorders>
-              <w:top w:val="single" w:sz="4" w:space="0" w:color="000000"/>
-              <w:left w:val="single" w:sz="4" w:space="0" w:color="000000"/>
-              <w:bottom w:val="single" w:sz="4" w:space="0" w:color="000000"/>
-              <w:right w:val="single" w:sz="4" w:space="0" w:color="000000"/>
-            </w:tcBorders>
-            <w:vAlign w:val="center"/>
-          </w:tcPr>
-          <w:p>
-            <w:r>
-              <w:t xml:space="preserve">Objective 3.1: A </w:t>
-            </w:r>
-            <w:proofErr w:type="spellStart"/>
-            <w:r>
-              <w:t>github</w:t>
-            </w:r>
-            <w:proofErr w:type="spellEnd"/>
-            <w:r>
-              <w:t xml:space="preserve"> repo that can be used to supply the model to be used for future predictions.</w:t>
+            <w:r>
+              <w:rPr>
+                <w:sz w:val="24"/>
+                <w:szCs w:val="24"/>
+              </w:rPr>
+              <w:t>1 day</w:t>
             </w:r>
           </w:p>
         </w:tc>
@@ -4639,10 +5062,83 @@
             <w:pPr>
               <w:spacing w:line="480" w:lineRule="auto"/>
               <w:rPr>
+                <w:i/>
+                <w:iCs/>
                 <w:sz w:val="24"/>
                 <w:szCs w:val="24"/>
               </w:rPr>
             </w:pPr>
+            <w:r>
+              <w:rPr>
+                <w:i/>
+                <w:iCs/>
+                <w:sz w:val="24"/>
+                <w:szCs w:val="24"/>
+              </w:rPr>
+              <w:t>12/22/2025</w:t>
+            </w:r>
+          </w:p>
+        </w:tc>
+        <w:tc>
+          <w:tcPr>
+            <w:tcW w:w="900" w:type="pct"/>
+            <w:tcBorders>
+              <w:top w:val="single" w:sz="4" w:space="0" w:color="000000"/>
+              <w:left w:val="single" w:sz="4" w:space="0" w:color="000000"/>
+              <w:bottom w:val="single" w:sz="4" w:space="0" w:color="000000"/>
+              <w:right w:val="single" w:sz="4" w:space="0" w:color="000000"/>
+            </w:tcBorders>
+            <w:vAlign w:val="center"/>
+          </w:tcPr>
+          <w:p>
+            <w:pPr>
+              <w:spacing w:line="480" w:lineRule="auto"/>
+              <w:rPr>
+                <w:i/>
+                <w:iCs/>
+                <w:sz w:val="24"/>
+                <w:szCs w:val="24"/>
+              </w:rPr>
+            </w:pPr>
+            <w:r>
+              <w:rPr>
+                <w:i/>
+                <w:iCs/>
+                <w:sz w:val="24"/>
+                <w:szCs w:val="24"/>
+              </w:rPr>
+              <w:t>12/23/2025</w:t>
+            </w:r>
+          </w:p>
+        </w:tc>
+      </w:tr>
+      <w:tr>
+        <w:tc>
+          <w:tcPr>
+            <w:tcW w:w="1599" w:type="pct"/>
+            <w:tcBorders>
+              <w:top w:val="single" w:sz="4" w:space="0" w:color="000000"/>
+              <w:left w:val="single" w:sz="4" w:space="0" w:color="000000"/>
+              <w:bottom w:val="single" w:sz="4" w:space="0" w:color="000000"/>
+              <w:right w:val="single" w:sz="4" w:space="0" w:color="000000"/>
+            </w:tcBorders>
+            <w:vAlign w:val="center"/>
+          </w:tcPr>
+          <w:p>
+            <w:r>
+              <w:t>Milestone</w:t>
+            </w:r>
+            <w:r>
+              <w:t xml:space="preserve">: A </w:t>
+            </w:r>
+            <w:proofErr w:type="spellStart"/>
+            <w:r>
+              <w:t>github</w:t>
+            </w:r>
+            <w:proofErr w:type="spellEnd"/>
+            <w:r>
+              <w:t xml:space="preserve"> repo that can be used to supply the model to be used for future predictions.</w:t>
+            </w:r>
           </w:p>
         </w:tc>
         <w:tc>
@@ -4660,12 +5156,17 @@
             <w:pPr>
               <w:spacing w:line="480" w:lineRule="auto"/>
               <w:rPr>
-                <w:i/>
-                <w:iCs/>
                 <w:sz w:val="24"/>
                 <w:szCs w:val="24"/>
               </w:rPr>
             </w:pPr>
+            <w:r>
+              <w:rPr>
+                <w:sz w:val="24"/>
+                <w:szCs w:val="24"/>
+              </w:rPr>
+              <w:t>1 day</w:t>
+            </w:r>
           </w:p>
         </w:tc>
         <w:tc>
@@ -4689,13 +5190,54 @@
                 <w:szCs w:val="24"/>
               </w:rPr>
             </w:pPr>
+            <w:r>
+              <w:rPr>
+                <w:i/>
+                <w:iCs/>
+                <w:sz w:val="24"/>
+                <w:szCs w:val="24"/>
+              </w:rPr>
+              <w:t>12/23/2025</w:t>
+            </w:r>
+          </w:p>
+        </w:tc>
+        <w:tc>
+          <w:tcPr>
+            <w:tcW w:w="900" w:type="pct"/>
+            <w:tcBorders>
+              <w:top w:val="single" w:sz="4" w:space="0" w:color="000000"/>
+              <w:left w:val="single" w:sz="4" w:space="0" w:color="000000"/>
+              <w:bottom w:val="single" w:sz="4" w:space="0" w:color="000000"/>
+              <w:right w:val="single" w:sz="4" w:space="0" w:color="000000"/>
+            </w:tcBorders>
+            <w:vAlign w:val="center"/>
+          </w:tcPr>
+          <w:p>
+            <w:pPr>
+              <w:spacing w:line="480" w:lineRule="auto"/>
+              <w:rPr>
+                <w:i/>
+                <w:iCs/>
+                <w:sz w:val="24"/>
+                <w:szCs w:val="24"/>
+              </w:rPr>
+            </w:pPr>
+            <w:r>
+              <w:rPr>
+                <w:i/>
+                <w:iCs/>
+                <w:sz w:val="24"/>
+                <w:szCs w:val="24"/>
+              </w:rPr>
+              <w:t>12/24/2025</w:t>
+            </w:r>
           </w:p>
         </w:tc>
       </w:tr>
       <w:tr>
         <w:tc>
           <w:tcPr>
-            <w:tcW w:w="1250" w:type="pct"/>
+            <w:tcW w:w="1599" w:type="pct"/>
             <w:tcBorders>
               <w:top w:val="single" w:sz="4" w:space="0" w:color="000000"/>
               <w:left w:val="single" w:sz="4" w:space="0" w:color="000000"/>
@@ -4729,6 +5271,13 @@
                 <w:szCs w:val="24"/>
               </w:rPr>
             </w:pPr>
+            <w:r>
+              <w:rPr>
+                <w:sz w:val="24"/>
+                <w:szCs w:val="24"/>
+              </w:rPr>
+              <w:t>1 hour</w:t>
+            </w:r>
           </w:p>
         </w:tc>
         <w:tc>
@@ -4752,11 +5301,20 @@
                 <w:szCs w:val="24"/>
               </w:rPr>
             </w:pPr>
+            <w:r>
+              <w:rPr>
+                <w:i/>
+                <w:iCs/>
+                <w:sz w:val="24"/>
+                <w:szCs w:val="24"/>
+              </w:rPr>
+              <w:t>12/24/2025</w:t>
+            </w:r>
           </w:p>
         </w:tc>
         <w:tc>
           <w:tcPr>
-            <w:tcW w:w="1250" w:type="pct"/>
+            <w:tcW w:w="900" w:type="pct"/>
             <w:tcBorders>
               <w:top w:val="single" w:sz="4" w:space="0" w:color="000000"/>
               <w:left w:val="single" w:sz="4" w:space="0" w:color="000000"/>
@@ -4775,13 +5333,22 @@
                 <w:szCs w:val="24"/>
               </w:rPr>
             </w:pPr>
+            <w:r>
+              <w:rPr>
+                <w:i/>
+                <w:iCs/>
+                <w:sz w:val="24"/>
+                <w:szCs w:val="24"/>
+              </w:rPr>
+              <w:t>12/24/2025</w:t>
+            </w:r>
           </w:p>
         </w:tc>
       </w:tr>
       <w:tr>
         <w:tc>
           <w:tcPr>
-            <w:tcW w:w="1250" w:type="pct"/>
+            <w:tcW w:w="1599" w:type="pct"/>
             <w:tcBorders>
               <w:top w:val="single" w:sz="4" w:space="0" w:color="000000"/>
               <w:left w:val="single" w:sz="4" w:space="0" w:color="000000"/>
@@ -4838,7 +5405,7 @@
         </w:tc>
         <w:tc>
           <w:tcPr>
-            <w:tcW w:w="1250" w:type="pct"/>
+            <w:tcW w:w="900" w:type="pct"/>
             <w:tcBorders>
               <w:top w:val="single" w:sz="4" w:space="0" w:color="000000"/>
               <w:left w:val="single" w:sz="4" w:space="0" w:color="000000"/>
@@ -5213,161 +5780,21 @@
           <w:sz w:val="24"/>
           <w:szCs w:val="24"/>
         </w:rPr>
-        <w:t>Provide a specific metric or criteria for</w:t>
-      </w:r>
-      <w:r>
-        <w:rPr>
-          <w:sz w:val="24"/>
-          <w:szCs w:val="24"/>
-        </w:rPr>
-        <w:t xml:space="preserve"> </w:t>
-      </w:r>
-      <w:r>
-        <w:rPr>
-          <w:sz w:val="24"/>
-          <w:szCs w:val="24"/>
-        </w:rPr>
-        <w:t>determining</w:t>
-      </w:r>
-      <w:r>
-        <w:rPr>
-          <w:sz w:val="24"/>
-          <w:szCs w:val="24"/>
-        </w:rPr>
-        <w:t xml:space="preserve"> success.</w:t>
-      </w:r>
-      <w:r>
-        <w:rPr>
-          <w:sz w:val="24"/>
-          <w:szCs w:val="24"/>
-        </w:rPr>
-        <w:t xml:space="preserve"> </w:t>
-      </w:r>
-      <w:r>
-        <w:rPr>
-          <w:sz w:val="24"/>
-          <w:szCs w:val="24"/>
-        </w:rPr>
-        <w:t>The c</w:t>
-      </w:r>
-      <w:r>
-        <w:rPr>
-          <w:sz w:val="24"/>
-          <w:szCs w:val="24"/>
-        </w:rPr>
-        <w:t xml:space="preserve">riteria </w:t>
-      </w:r>
-      <w:r>
-        <w:rPr>
-          <w:sz w:val="24"/>
-          <w:szCs w:val="24"/>
-        </w:rPr>
-        <w:t xml:space="preserve">or </w:t>
-      </w:r>
-      <w:r>
-        <w:rPr>
-          <w:sz w:val="24"/>
-          <w:szCs w:val="24"/>
-        </w:rPr>
-        <w:t>metric</w:t>
-      </w:r>
-      <w:r>
-        <w:rPr>
-          <w:sz w:val="24"/>
-          <w:szCs w:val="24"/>
-        </w:rPr>
-        <w:t xml:space="preserve"> </w:t>
-      </w:r>
-      <w:r>
-        <w:rPr>
-          <w:sz w:val="24"/>
-          <w:szCs w:val="24"/>
-        </w:rPr>
-        <w:t xml:space="preserve">should provide specific objective means of assessing success. You </w:t>
-      </w:r>
-      <w:r>
-        <w:rPr>
-          <w:sz w:val="24"/>
-          <w:szCs w:val="24"/>
-        </w:rPr>
-        <w:t>should</w:t>
-      </w:r>
-      <w:r>
-        <w:rPr>
-          <w:sz w:val="24"/>
-          <w:szCs w:val="24"/>
-        </w:rPr>
-        <w:t xml:space="preserve"> base these criteria on </w:t>
-      </w:r>
-      <w:r>
-        <w:rPr>
-          <w:sz w:val="24"/>
-          <w:szCs w:val="24"/>
-        </w:rPr>
-        <w:t xml:space="preserve">the </w:t>
-      </w:r>
-      <w:r>
-        <w:rPr>
-          <w:sz w:val="24"/>
-          <w:szCs w:val="24"/>
-        </w:rPr>
-        <w:t xml:space="preserve">completion of the analysis </w:t>
-      </w:r>
-      <w:r>
-        <w:rPr>
-          <w:sz w:val="24"/>
-          <w:szCs w:val="24"/>
-        </w:rPr>
-        <w:t xml:space="preserve">methods </w:t>
-      </w:r>
-      <w:r>
-        <w:rPr>
-          <w:sz w:val="24"/>
-          <w:szCs w:val="24"/>
-        </w:rPr>
-        <w:t>-</w:t>
-      </w:r>
-      <w:r>
-        <w:rPr>
-          <w:sz w:val="24"/>
-          <w:szCs w:val="24"/>
-        </w:rPr>
-        <w:t xml:space="preserve">not the </w:t>
-      </w:r>
-      <w:r>
-        <w:rPr>
-          <w:sz w:val="24"/>
-          <w:szCs w:val="24"/>
-        </w:rPr>
-        <w:t>results.</w:t>
-      </w:r>
-      <w:r>
-        <w:rPr>
-          <w:sz w:val="24"/>
-          <w:szCs w:val="24"/>
-        </w:rPr>
-        <w:t xml:space="preserve"> </w:t>
-      </w:r>
-      <w:r>
-        <w:rPr>
-          <w:sz w:val="24"/>
-          <w:szCs w:val="24"/>
-        </w:rPr>
-        <w:t xml:space="preserve">For example, it is acceptable that a test fails to find results </w:t>
-      </w:r>
-      <w:r>
-        <w:rPr>
-          <w:sz w:val="24"/>
-          <w:szCs w:val="24"/>
-        </w:rPr>
-        <w:t xml:space="preserve">statistically significant provided the conclusion and methods </w:t>
-      </w:r>
-      <w:r>
-        <w:rPr>
-          <w:sz w:val="24"/>
-          <w:szCs w:val="24"/>
-        </w:rPr>
-        <w:t xml:space="preserve">are appropriate. </w:t>
+        <w:t xml:space="preserve">The successful completion of this project will be a model that will produce the required algorithm to more accurately predict the </w:t>
+      </w:r>
+      <w:r>
+        <w:rPr>
+          <w:sz w:val="24"/>
+          <w:szCs w:val="24"/>
+        </w:rPr>
+        <w:t xml:space="preserve">malignant or benign nature </w:t>
+      </w:r>
+      <w:r>
+        <w:rPr>
+          <w:sz w:val="24"/>
+          <w:szCs w:val="24"/>
+        </w:rPr>
+        <w:t>than the baseline algorithm.</w:t>
       </w:r>
     </w:p>
     <w:p/>
@@ -5451,42 +5878,7 @@
           <w:sz w:val="24"/>
           <w:szCs w:val="24"/>
         </w:rPr>
-        <w:t>Provide a</w:t>
-      </w:r>
-      <w:r>
-        <w:rPr>
-          <w:sz w:val="24"/>
-          <w:szCs w:val="24"/>
-        </w:rPr>
-        <w:t xml:space="preserve"> hypothesis </w:t>
-      </w:r>
-      <w:r>
-        <w:rPr>
-          <w:sz w:val="24"/>
-          <w:szCs w:val="24"/>
-        </w:rPr>
-        <w:t>supporting the research question or organizational need given in section A1.</w:t>
-      </w:r>
-      <w:r>
-        <w:rPr>
-          <w:sz w:val="24"/>
-          <w:szCs w:val="24"/>
-        </w:rPr>
-        <w:t xml:space="preserve"> The minimum required </w:t>
-      </w:r>
-      <w:r>
-        <w:rPr>
-          <w:sz w:val="24"/>
-          <w:szCs w:val="24"/>
-        </w:rPr>
-        <w:t>hypothesis</w:t>
-      </w:r>
-      <w:r>
-        <w:rPr>
-          <w:sz w:val="24"/>
-          <w:szCs w:val="24"/>
-        </w:rPr>
-        <w:t xml:space="preserve"> is one. </w:t>
+        <w:t xml:space="preserve">Machine Learning can help to predict if a breast cancer Fine Needle Aspiration is malignant or benign. </w:t>
       </w:r>
     </w:p>
     <w:p>
@@ -5726,6 +6118,24 @@
         </w:rPr>
         <w:t xml:space="preserve"> </w:t>
       </w:r>
+    </w:p>
+    <w:p>
+      <w:r>
+        <w:t xml:space="preserve">Data from the machine learning library, python, </w:t>
+      </w:r>
+      <w:proofErr w:type="spellStart"/>
+      <w:r>
+        <w:t>github</w:t>
+      </w:r>
+      <w:proofErr w:type="spellEnd"/>
+      <w:r>
+        <w:t xml:space="preserve"> </w:t>
+      </w:r>
+      <w:proofErr w:type="spellStart"/>
+      <w:r>
+        <w:t>respository</w:t>
+      </w:r>
+      <w:proofErr w:type="spellEnd"/>
     </w:p>
     <w:p/>
     <w:p>
@@ -6489,17 +6899,15 @@
           <w:sz w:val="24"/>
           <w:szCs w:val="24"/>
         </w:rPr>
-        <w:t xml:space="preserve">Practical significance refers to how meaningful your findings are in practical application. Results are practically significant when the difference is large enough to be meaningful in real life. This is subjective. But at </w:t>
-      </w:r>
-      <w:proofErr w:type="gramStart"/>
-      <w:r>
-        <w:rPr>
-          <w:sz w:val="24"/>
-          <w:szCs w:val="24"/>
-        </w:rPr>
-        <w:t>minimum</w:t>
-      </w:r>
-      <w:proofErr w:type="gramEnd"/>
+        <w:t>Practical significance refers to how meaningful your findings are in practical application. Results are practically significant when the difference is large enough to be meaningful in real life. This is subjective. But at minimum</w:t>
+      </w:r>
+      <w:r>
+        <w:rPr>
+          <w:sz w:val="24"/>
+          <w:szCs w:val="24"/>
+        </w:rPr>
+        <w:t>,</w:t>
+      </w:r>
       <w:r>
         <w:rPr>
           <w:sz w:val="24"/>
@@ -6613,56 +7021,44 @@
           <w:sz w:val="24"/>
           <w:szCs w:val="24"/>
         </w:rPr>
-        <w:t>Task 3</w:t>
-      </w:r>
-      <w:r>
-        <w:rPr>
-          <w:sz w:val="24"/>
-          <w:szCs w:val="24"/>
-        </w:rPr>
-        <w:t xml:space="preserve">, the Project Report, must include </w:t>
-      </w:r>
-      <w:r>
-        <w:rPr>
-          <w:sz w:val="24"/>
-          <w:szCs w:val="24"/>
-        </w:rPr>
-        <w:t xml:space="preserve">graphic </w:t>
-      </w:r>
-      <w:r>
-        <w:rPr>
-          <w:sz w:val="24"/>
-          <w:szCs w:val="24"/>
-        </w:rPr>
-        <w:t>visualization</w:t>
-      </w:r>
-      <w:r>
-        <w:rPr>
-          <w:sz w:val="24"/>
-          <w:szCs w:val="24"/>
-        </w:rPr>
-        <w:t xml:space="preserve">s (at least two) </w:t>
-      </w:r>
-      <w:r>
-        <w:rPr>
-          <w:sz w:val="24"/>
-          <w:szCs w:val="24"/>
-        </w:rPr>
-        <w:t>for visually communicating elements of your project</w:t>
-      </w:r>
-      <w:r>
-        <w:rPr>
-          <w:sz w:val="24"/>
-          <w:szCs w:val="24"/>
-        </w:rPr>
-        <w:t xml:space="preserve"> (see Task 3: G2)</w:t>
-      </w:r>
-      <w:r>
-        <w:rPr>
-          <w:sz w:val="24"/>
-          <w:szCs w:val="24"/>
-        </w:rPr>
-        <w:t>.</w:t>
+        <w:t>The project report will contain bar charts that show the baseline comparison for the 4 initial models</w:t>
+      </w:r>
+      <w:r>
+        <w:rPr>
+          <w:sz w:val="24"/>
+          <w:szCs w:val="24"/>
+        </w:rPr>
+        <w:t>, including model run time, accuracy scores for the training and testing datasets</w:t>
+      </w:r>
+      <w:r>
+        <w:rPr>
+          <w:sz w:val="24"/>
+          <w:szCs w:val="24"/>
+        </w:rPr>
+        <w:t xml:space="preserve">, along with the F-Score. The project report will also contain similar charts for the model after the changes are made to tweak the baseline model for better performance. </w:t>
+      </w:r>
+      <w:r>
+        <w:rPr>
+          <w:sz w:val="24"/>
+          <w:szCs w:val="24"/>
+        </w:rPr>
+        <w:t xml:space="preserve">Visuals will be gathered directly from the </w:t>
+      </w:r>
+      <w:proofErr w:type="spellStart"/>
+      <w:r>
+        <w:rPr>
+          <w:sz w:val="24"/>
+          <w:szCs w:val="24"/>
+        </w:rPr>
+        <w:t>Jupyter</w:t>
+      </w:r>
+      <w:proofErr w:type="spellEnd"/>
+      <w:r>
+        <w:rPr>
+          <w:sz w:val="24"/>
+          <w:szCs w:val="24"/>
+        </w:rPr>
+        <w:t xml:space="preserve"> notebook that contains the code with the use of Matplotlib</w:t>
       </w:r>
       <w:r>
         <w:rPr>
@@ -6676,112 +7072,7 @@
           <w:sz w:val="24"/>
           <w:szCs w:val="24"/>
         </w:rPr>
-        <w:t xml:space="preserve">Describe a plan to include </w:t>
-      </w:r>
-      <w:r>
-        <w:rPr>
-          <w:sz w:val="24"/>
-          <w:szCs w:val="24"/>
-        </w:rPr>
-        <w:t>at least two visualization</w:t>
-      </w:r>
-      <w:r>
-        <w:rPr>
-          <w:sz w:val="24"/>
-          <w:szCs w:val="24"/>
-        </w:rPr>
-        <w:t>s</w:t>
-      </w:r>
-      <w:r>
-        <w:rPr>
-          <w:sz w:val="24"/>
-          <w:szCs w:val="24"/>
-        </w:rPr>
-        <w:t xml:space="preserve"> </w:t>
-      </w:r>
-      <w:r>
-        <w:rPr>
-          <w:sz w:val="24"/>
-          <w:szCs w:val="24"/>
-        </w:rPr>
-        <w:t xml:space="preserve">of </w:t>
-      </w:r>
-      <w:r>
-        <w:rPr>
-          <w:sz w:val="24"/>
-          <w:szCs w:val="24"/>
-        </w:rPr>
-        <w:t xml:space="preserve">the data, </w:t>
-      </w:r>
-      <w:r>
-        <w:rPr>
-          <w:sz w:val="24"/>
-          <w:szCs w:val="24"/>
-        </w:rPr>
-        <w:t>statistical</w:t>
-      </w:r>
-      <w:r>
-        <w:rPr>
-          <w:sz w:val="24"/>
-          <w:szCs w:val="24"/>
-        </w:rPr>
-        <w:t xml:space="preserve"> test</w:t>
-      </w:r>
-      <w:r>
-        <w:rPr>
-          <w:sz w:val="24"/>
-          <w:szCs w:val="24"/>
-        </w:rPr>
-        <w:t>(</w:t>
-      </w:r>
-      <w:r>
-        <w:rPr>
-          <w:sz w:val="24"/>
-          <w:szCs w:val="24"/>
-        </w:rPr>
-        <w:t>s)</w:t>
-      </w:r>
-      <w:r>
-        <w:rPr>
-          <w:sz w:val="24"/>
-          <w:szCs w:val="24"/>
-        </w:rPr>
-        <w:t>, or model</w:t>
-      </w:r>
-      <w:r>
-        <w:rPr>
-          <w:sz w:val="24"/>
-          <w:szCs w:val="24"/>
-        </w:rPr>
-        <w:t>(s)</w:t>
-      </w:r>
-      <w:r>
-        <w:rPr>
-          <w:sz w:val="24"/>
-          <w:szCs w:val="24"/>
-        </w:rPr>
-        <w:t>. Specifically, name the types of graphs</w:t>
-      </w:r>
-      <w:r>
-        <w:rPr>
-          <w:sz w:val="24"/>
-          <w:szCs w:val="24"/>
-        </w:rPr>
-        <w:t xml:space="preserve">, what they will visualize, and </w:t>
-      </w:r>
-      <w:r>
-        <w:rPr>
-          <w:sz w:val="24"/>
-          <w:szCs w:val="24"/>
-        </w:rPr>
-        <w:t>the tools you’ll use to generate the images</w:t>
-      </w:r>
-      <w:r>
-        <w:rPr>
-          <w:sz w:val="24"/>
-          <w:szCs w:val="24"/>
-        </w:rPr>
-        <w:t xml:space="preserve">. </w:t>
+        <w:t xml:space="preserve">  </w:t>
       </w:r>
     </w:p>
     <w:p>
@@ -6849,14 +7140,14 @@
           <w:sz w:val="24"/>
           <w:szCs w:val="24"/>
         </w:rPr>
-        <w:t>Identify</w:t>
-      </w:r>
-      <w:r>
-        <w:rPr>
-          <w:sz w:val="24"/>
-          <w:szCs w:val="24"/>
-        </w:rPr>
-        <w:t xml:space="preserve"> each data source. The minimum number of data sources is one. </w:t>
+        <w:t>The dataset is a Wisconsin Breast Cancer dataset made available for machine learning tasks.</w:t>
+      </w:r>
+      <w:r>
+        <w:rPr>
+          <w:sz w:val="24"/>
+          <w:szCs w:val="24"/>
+        </w:rPr>
+        <w:t xml:space="preserve"> I am using it from the UC Irvine repository although there are various ways to acquire the same dataset, each of these appears to contain the same data so the selected source is personal preference.  </w:t>
       </w:r>
     </w:p>
     <w:p>
@@ -6916,49 +7207,7 @@
           <w:sz w:val="24"/>
           <w:szCs w:val="24"/>
         </w:rPr>
-        <w:t xml:space="preserve">Describe why each data source provided in </w:t>
-      </w:r>
-      <w:r>
-        <w:rPr>
-          <w:sz w:val="24"/>
-          <w:szCs w:val="24"/>
-        </w:rPr>
-        <w:t xml:space="preserve">section </w:t>
-      </w:r>
-      <w:r>
-        <w:rPr>
-          <w:sz w:val="24"/>
-          <w:szCs w:val="24"/>
-        </w:rPr>
-        <w:t xml:space="preserve">D.1 is appropriate </w:t>
-      </w:r>
-      <w:r>
-        <w:rPr>
-          <w:sz w:val="24"/>
-          <w:szCs w:val="24"/>
-        </w:rPr>
-        <w:t xml:space="preserve">for supporting the research question or </w:t>
-      </w:r>
-      <w:r>
-        <w:rPr>
-          <w:sz w:val="24"/>
-          <w:szCs w:val="24"/>
-        </w:rPr>
-        <w:t>organizational</w:t>
-      </w:r>
-      <w:r>
-        <w:rPr>
-          <w:sz w:val="24"/>
-          <w:szCs w:val="24"/>
-        </w:rPr>
-        <w:t xml:space="preserve"> need from section A.1. </w:t>
-      </w:r>
-      <w:r>
-        <w:rPr>
-          <w:sz w:val="24"/>
-          <w:szCs w:val="24"/>
-        </w:rPr>
-        <w:t xml:space="preserve"> </w:t>
+        <w:t xml:space="preserve">The dataset is from the less invasive fine needle aspirations making it an appropriate dataset for this research questions. </w:t>
       </w:r>
     </w:p>
     <w:p>
@@ -7004,42 +7253,86 @@
           <w:szCs w:val="24"/>
         </w:rPr>
         <w:tab/>
-        <w:t xml:space="preserve">Describe </w:t>
-      </w:r>
-      <w:r>
-        <w:rPr>
-          <w:sz w:val="24"/>
-          <w:szCs w:val="24"/>
-        </w:rPr>
-        <w:t>how each data source listed in section D.1 was collected</w:t>
-      </w:r>
-      <w:r>
-        <w:rPr>
-          <w:sz w:val="24"/>
-          <w:szCs w:val="24"/>
-        </w:rPr>
-        <w:t xml:space="preserve">, e.g., “the data was collected by downloading </w:t>
-      </w:r>
-      <w:r>
-        <w:rPr>
-          <w:sz w:val="24"/>
-          <w:szCs w:val="24"/>
-        </w:rPr>
-        <w:t xml:space="preserve">the .csv file from </w:t>
-      </w:r>
-      <w:r>
-        <w:rPr>
-          <w:sz w:val="24"/>
-          <w:szCs w:val="24"/>
-        </w:rPr>
-        <w:t>www.kaggle.com/data_source_link.html</w:t>
-      </w:r>
-      <w:r>
-        <w:rPr>
-          <w:sz w:val="24"/>
-          <w:szCs w:val="24"/>
-        </w:rPr>
-        <w:t xml:space="preserve">.” </w:t>
+      </w:r>
+      <w:bookmarkStart w:id="33" w:name="_Toc57902398"/>
+      <w:r>
+        <w:rPr>
+          <w:sz w:val="24"/>
+          <w:szCs w:val="24"/>
+        </w:rPr>
+        <w:t xml:space="preserve">Data is collected from UC Irvine Machine Learning Repository via python and saved as CSV file to </w:t>
+      </w:r>
+      <w:proofErr w:type="spellStart"/>
+      <w:r>
+        <w:rPr>
+          <w:sz w:val="24"/>
+          <w:szCs w:val="24"/>
+        </w:rPr>
+        <w:t>github</w:t>
+      </w:r>
+      <w:proofErr w:type="spellEnd"/>
+      <w:sdt>
+        <w:sdtPr>
+          <w:rPr>
+            <w:sz w:val="24"/>
+            <w:szCs w:val="24"/>
+          </w:rPr>
+          <w:id w:val="-1738848361"/>
+          <w:citation/>
+        </w:sdtPr>
+        <w:sdtContent>
+          <w:r>
+            <w:rPr>
+              <w:sz w:val="24"/>
+              <w:szCs w:val="24"/>
+            </w:rPr>
+            <w:fldChar w:fldCharType="begin"/>
+          </w:r>
+          <w:r>
+            <w:rPr>
+              <w:sz w:val="24"/>
+              <w:szCs w:val="24"/>
+            </w:rPr>
+            <w:instrText xml:space="preserve"> CITATION Wol93 \l 1033 </w:instrText>
+          </w:r>
+          <w:r>
+            <w:rPr>
+              <w:sz w:val="24"/>
+              <w:szCs w:val="24"/>
+            </w:rPr>
+            <w:fldChar w:fldCharType="separate"/>
+          </w:r>
+          <w:r>
+            <w:rPr>
+              <w:noProof/>
+              <w:sz w:val="24"/>
+              <w:szCs w:val="24"/>
+            </w:rPr>
+            <w:t xml:space="preserve"> </w:t>
+          </w:r>
+          <w:r>
+            <w:rPr>
+              <w:noProof/>
+              <w:sz w:val="24"/>
+              <w:szCs w:val="24"/>
+            </w:rPr>
+            <w:t>(Wolberg, 1993)</w:t>
+          </w:r>
+          <w:r>
+            <w:rPr>
+              <w:sz w:val="24"/>
+              <w:szCs w:val="24"/>
+            </w:rPr>
+            <w:fldChar w:fldCharType="end"/>
+          </w:r>
+        </w:sdtContent>
+      </w:sdt>
+      <w:r>
+        <w:rPr>
+          <w:sz w:val="24"/>
+          <w:szCs w:val="24"/>
+        </w:rPr>
+        <w:t>.</w:t>
       </w:r>
     </w:p>
     <w:p>
@@ -7052,7 +7345,6 @@
           <w:szCs w:val="24"/>
         </w:rPr>
       </w:pPr>
-      <w:bookmarkStart w:id="33" w:name="_Toc57902398"/>
       <w:r>
         <w:rPr>
           <w:color w:val="000000" w:themeColor="text1"/>
@@ -7077,49 +7369,75 @@
           <w:szCs w:val="24"/>
         </w:rPr>
         <w:tab/>
-        <w:t xml:space="preserve">Describe </w:t>
-      </w:r>
-      <w:r>
-        <w:rPr>
-          <w:sz w:val="24"/>
-          <w:szCs w:val="24"/>
-        </w:rPr>
-        <w:t>both the quality and completeness of the data</w:t>
-      </w:r>
-      <w:r>
-        <w:rPr>
-          <w:sz w:val="24"/>
-          <w:szCs w:val="24"/>
-        </w:rPr>
-        <w:t xml:space="preserve"> and any </w:t>
-      </w:r>
-      <w:r>
-        <w:rPr>
-          <w:sz w:val="24"/>
-          <w:szCs w:val="24"/>
-        </w:rPr>
-        <w:t>accommodation needed</w:t>
-      </w:r>
-      <w:r>
-        <w:rPr>
-          <w:sz w:val="24"/>
-          <w:szCs w:val="24"/>
-        </w:rPr>
-        <w:t xml:space="preserve">. </w:t>
-      </w:r>
-      <w:r>
-        <w:rPr>
-          <w:sz w:val="24"/>
-          <w:szCs w:val="24"/>
-        </w:rPr>
-        <w:t>Often, data is already clean and complete</w:t>
-      </w:r>
-      <w:r>
-        <w:rPr>
-          <w:sz w:val="24"/>
-          <w:szCs w:val="24"/>
-        </w:rPr>
-        <w:t>, but it is still necessary to comment on both.</w:t>
+      </w:r>
+      <w:r>
+        <w:rPr>
+          <w:sz w:val="24"/>
+          <w:szCs w:val="24"/>
+        </w:rPr>
+        <w:t>This dataset is both complete and clean making it a useable without a cleaning step</w:t>
+      </w:r>
+      <w:r>
+        <w:rPr>
+          <w:sz w:val="24"/>
+          <w:szCs w:val="24"/>
+        </w:rPr>
+        <w:t>.</w:t>
+      </w:r>
+      <w:r>
+        <w:rPr>
+          <w:sz w:val="24"/>
+          <w:szCs w:val="24"/>
+        </w:rPr>
+        <w:t xml:space="preserve"> As </w:t>
+      </w:r>
+      <w:proofErr w:type="spellStart"/>
+      <w:r>
+        <w:rPr>
+          <w:sz w:val="24"/>
+          <w:szCs w:val="24"/>
+        </w:rPr>
+        <w:t>aadditional</w:t>
+      </w:r>
+      <w:proofErr w:type="spellEnd"/>
+      <w:r>
+        <w:rPr>
+          <w:sz w:val="24"/>
+          <w:szCs w:val="24"/>
+        </w:rPr>
+        <w:t xml:space="preserve"> data is made available or collected a future version of this tool </w:t>
+      </w:r>
+      <w:proofErr w:type="gramStart"/>
+      <w:r>
+        <w:rPr>
+          <w:sz w:val="24"/>
+          <w:szCs w:val="24"/>
+        </w:rPr>
+        <w:t>would be to</w:t>
+      </w:r>
+      <w:proofErr w:type="gramEnd"/>
+      <w:r>
+        <w:rPr>
+          <w:sz w:val="24"/>
+          <w:szCs w:val="24"/>
+        </w:rPr>
+        <w:t xml:space="preserve"> potentially add a cleaning step to address any issues in data collected beyond </w:t>
+      </w:r>
+      <w:proofErr w:type="spellStart"/>
+      <w:r>
+        <w:rPr>
+          <w:sz w:val="24"/>
+          <w:szCs w:val="24"/>
+        </w:rPr>
+        <w:t>thi</w:t>
+      </w:r>
+      <w:proofErr w:type="spellEnd"/>
+      <w:r>
+        <w:rPr>
+          <w:sz w:val="24"/>
+          <w:szCs w:val="24"/>
+        </w:rPr>
+        <w:t xml:space="preserve"> first step. This is important to note as this dataset is not very large compared to other machine learning datasets.</w:t>
       </w:r>
     </w:p>
     <w:p>
@@ -7290,6 +7608,29 @@
         </w:rPr>
         <w:t>ata governance</w:t>
       </w:r>
+      <w:r>
+        <w:rPr>
+          <w:sz w:val="24"/>
+          <w:szCs w:val="24"/>
+        </w:rPr>
+        <w:t xml:space="preserve"> – Since the data itself is collected and then used within the closed code, data governance will focus on ensuring that the model is tagged appropriately with versions of the code and that changes to that code is committed to the git hub repository as data changes. This ensures that it is </w:t>
+      </w:r>
+      <w:proofErr w:type="gramStart"/>
+      <w:r>
+        <w:rPr>
+          <w:sz w:val="24"/>
+          <w:szCs w:val="24"/>
+        </w:rPr>
+        <w:t>know</w:t>
+      </w:r>
+      <w:proofErr w:type="gramEnd"/>
+      <w:r>
+        <w:rPr>
+          <w:sz w:val="24"/>
+          <w:szCs w:val="24"/>
+        </w:rPr>
+        <w:t xml:space="preserve"> what changes were made and who made the changes. </w:t>
+      </w:r>
     </w:p>
     <w:p>
       <w:pPr>
@@ -7317,6 +7658,68 @@
         </w:rPr>
         <w:t>rivacy</w:t>
       </w:r>
+      <w:r>
+        <w:rPr>
+          <w:sz w:val="24"/>
+          <w:szCs w:val="24"/>
+        </w:rPr>
+        <w:t xml:space="preserve"> – Since the dataset does not contain personally identifiable information </w:t>
+      </w:r>
+      <w:r>
+        <w:rPr>
+          <w:sz w:val="24"/>
+          <w:szCs w:val="24"/>
+        </w:rPr>
+        <w:t xml:space="preserve">privacy in the model is not a concern. When the model is used in a production environment, additional </w:t>
+      </w:r>
+      <w:proofErr w:type="gramStart"/>
+      <w:r>
+        <w:rPr>
+          <w:sz w:val="24"/>
+          <w:szCs w:val="24"/>
+        </w:rPr>
+        <w:t>measure</w:t>
+      </w:r>
+      <w:proofErr w:type="gramEnd"/>
+      <w:r>
+        <w:rPr>
+          <w:sz w:val="24"/>
+          <w:szCs w:val="24"/>
+        </w:rPr>
+        <w:t xml:space="preserve"> will be required to ensure that as </w:t>
+      </w:r>
+      <w:proofErr w:type="gramStart"/>
+      <w:r>
+        <w:rPr>
+          <w:sz w:val="24"/>
+          <w:szCs w:val="24"/>
+        </w:rPr>
+        <w:t>prediction</w:t>
+      </w:r>
+      <w:proofErr w:type="gramEnd"/>
+      <w:r>
+        <w:rPr>
+          <w:sz w:val="24"/>
+          <w:szCs w:val="24"/>
+        </w:rPr>
+        <w:t xml:space="preserve"> are made that only those involved with communicating that information to the patient </w:t>
+      </w:r>
+      <w:proofErr w:type="gramStart"/>
+      <w:r>
+        <w:rPr>
+          <w:sz w:val="24"/>
+          <w:szCs w:val="24"/>
+        </w:rPr>
+        <w:t>are</w:t>
+      </w:r>
+      <w:proofErr w:type="gramEnd"/>
+      <w:r>
+        <w:rPr>
+          <w:sz w:val="24"/>
+          <w:szCs w:val="24"/>
+        </w:rPr>
+        <w:t xml:space="preserve"> able to verify.</w:t>
+      </w:r>
     </w:p>
     <w:p>
       <w:pPr>
@@ -7344,6 +7747,13 @@
         </w:rPr>
         <w:t>ecurity</w:t>
       </w:r>
+      <w:r>
+        <w:rPr>
+          <w:sz w:val="24"/>
+          <w:szCs w:val="24"/>
+        </w:rPr>
+        <w:t xml:space="preserve"> – Security of the model for use in a production environment will only be require after the model is deployed for use. </w:t>
+      </w:r>
     </w:p>
     <w:p>
       <w:pPr>
@@ -7378,36 +7788,76 @@
         </w:rPr>
         <w:t>s</w:t>
       </w:r>
-    </w:p>
-    <w:p>
-      <w:pPr>
-        <w:spacing w:line="480" w:lineRule="auto"/>
-        <w:ind w:firstLine="360"/>
-        <w:rPr>
-          <w:sz w:val="24"/>
-          <w:szCs w:val="24"/>
-        </w:rPr>
-      </w:pPr>
-      <w:r>
-        <w:rPr>
-          <w:sz w:val="24"/>
-          <w:szCs w:val="24"/>
-        </w:rPr>
-        <w:t xml:space="preserve">Describe any necessary precautions. In </w:t>
-      </w:r>
-      <w:r>
-        <w:rPr>
-          <w:sz w:val="24"/>
-          <w:szCs w:val="24"/>
-        </w:rPr>
-        <w:t>cases</w:t>
-      </w:r>
-      <w:r>
-        <w:rPr>
-          <w:sz w:val="24"/>
-          <w:szCs w:val="24"/>
-        </w:rPr>
-        <w:t xml:space="preserve"> where an item is not relevant, you must explain why. You only need to discuss measures for handling human data if you collected that data.</w:t>
+      <w:r>
+        <w:rPr>
+          <w:sz w:val="24"/>
+          <w:szCs w:val="24"/>
+        </w:rPr>
+        <w:t xml:space="preserve"> – based on the dataset gathered there are not ethical, legal or regulatory considerations. As with all Machine Learning and AI, it </w:t>
+      </w:r>
+      <w:proofErr w:type="gramStart"/>
+      <w:r>
+        <w:rPr>
+          <w:sz w:val="24"/>
+          <w:szCs w:val="24"/>
+        </w:rPr>
+        <w:t>will be</w:t>
+      </w:r>
+      <w:proofErr w:type="gramEnd"/>
+      <w:r>
+        <w:rPr>
+          <w:sz w:val="24"/>
+          <w:szCs w:val="24"/>
+        </w:rPr>
+        <w:t xml:space="preserve"> important to have results reviewed prior to </w:t>
+      </w:r>
+      <w:proofErr w:type="gramStart"/>
+      <w:r>
+        <w:rPr>
+          <w:sz w:val="24"/>
+          <w:szCs w:val="24"/>
+        </w:rPr>
+        <w:t>be</w:t>
+      </w:r>
+      <w:proofErr w:type="gramEnd"/>
+      <w:r>
+        <w:rPr>
+          <w:sz w:val="24"/>
+          <w:szCs w:val="24"/>
+        </w:rPr>
+        <w:t xml:space="preserve"> delivered to a patient and the algorithm should only be considered a tool to assist technicians and </w:t>
+      </w:r>
+      <w:proofErr w:type="spellStart"/>
+      <w:r>
+        <w:rPr>
+          <w:sz w:val="24"/>
+          <w:szCs w:val="24"/>
+        </w:rPr>
+        <w:t>pyhscian</w:t>
+      </w:r>
+      <w:proofErr w:type="spellEnd"/>
+      <w:r>
+        <w:rPr>
+          <w:sz w:val="24"/>
+          <w:szCs w:val="24"/>
+        </w:rPr>
+        <w:t xml:space="preserve"> in making accurate diagnosis and a follow up treatment </w:t>
+      </w:r>
+      <w:proofErr w:type="gramStart"/>
+      <w:r>
+        <w:rPr>
+          <w:sz w:val="24"/>
+          <w:szCs w:val="24"/>
+        </w:rPr>
+        <w:t>plans</w:t>
+      </w:r>
+      <w:proofErr w:type="gramEnd"/>
+      <w:r>
+        <w:rPr>
+          <w:sz w:val="24"/>
+          <w:szCs w:val="24"/>
+        </w:rPr>
+        <w:t xml:space="preserve">. </w:t>
       </w:r>
     </w:p>
     <w:p>
@@ -11673,7 +12123,7 @@
     <b:Month>March</b:Month>
     <b:Day>1</b:Day>
     <b:URL>https://www.mdanderson.org/cancerwise/8-breast-biopsy-questions-answered.h00-159303834.html#:~:text=A%20biopsy%20may%20be%20ordered,texture%2C%20during%20a%20clinical%20exam.</b:URL>
-    <b:RefOrder>1</b:RefOrder>
+    <b:RefOrder>2</b:RefOrder>
   </b:Source>
   <b:Source>
     <b:Tag>Wol93</b:Tag>
@@ -11694,7 +12144,7 @@
     <b:InternetSiteTitle>UC Irvine Machine Learning Repository</b:InternetSiteTitle>
     <b:Year>1993</b:Year>
     <b:URL>https://archive.ics.uci.edu/dataset/17/breast+cancer+wisconsin+diagnostic</b:URL>
-    <b:RefOrder>2</b:RefOrder>
+    <b:RefOrder>1</b:RefOrder>
   </b:Source>
 </b:Sources>
 </file>
@@ -11709,7 +12159,7 @@
 </file>
 
 <file path=customXml/itemProps2.xml><?xml version="1.0" encoding="utf-8"?>
-<ds:datastoreItem xmlns:ds="http://schemas.openxmlformats.org/officeDocument/2006/customXml" ds:itemID="{796A8862-C3DD-4833-BC86-AA3DBD6666BE}">
+<ds:datastoreItem xmlns:ds="http://schemas.openxmlformats.org/officeDocument/2006/customXml" ds:itemID="{9026FA74-D942-4981-96D1-57C3B7A089D2}">
   <ds:schemaRefs>
     <ds:schemaRef ds:uri="http://schemas.openxmlformats.org/officeDocument/2006/bibliography"/>
   </ds:schemaRefs>

</xml_diff>

<commit_message>
Continued progress on task 2 documentation
</commit_message>
<xml_diff>
--- a/Task2_files/D502_task_2_Walker.docx
+++ b/Task2_files/D502_task_2_Walker.docx
@@ -126,9 +126,26 @@
           <w:color w:val="000000"/>
           <w:sz w:val="24"/>
           <w:szCs w:val="24"/>
-          <w:highlight w:val="yellow"/>
-        </w:rPr>
-        <w:t>Title of Capstone Here</w:t>
+        </w:rPr>
+        <w:t xml:space="preserve">Machine Learning </w:t>
+      </w:r>
+      <w:proofErr w:type="gramStart"/>
+      <w:r>
+        <w:rPr>
+          <w:color w:val="000000"/>
+          <w:sz w:val="24"/>
+          <w:szCs w:val="24"/>
+        </w:rPr>
+        <w:t>In</w:t>
+      </w:r>
+      <w:proofErr w:type="gramEnd"/>
+      <w:r>
+        <w:rPr>
+          <w:color w:val="000000"/>
+          <w:sz w:val="24"/>
+          <w:szCs w:val="24"/>
+        </w:rPr>
+        <w:t xml:space="preserve"> Breast Cancer Diagnosis</w:t>
       </w:r>
     </w:p>
     <w:p>
@@ -2049,7 +2066,63 @@
           <w:sz w:val="24"/>
           <w:szCs w:val="24"/>
         </w:rPr>
-        <w:t xml:space="preserve">Breast cancer screening is an uncomfortable but necessary part of the adult woman’s life. Beyond the annual mammogram, more in-depth screening when required is equally uncomfortable, if not painful. Depending on the age of the first abnormal screening, a woman could end up facing decades of additional screenings to potentially detect cancer or for the screenings to all end up with a benign result. </w:t>
+        <w:t xml:space="preserve">Breast cancer screening is an uncomfortable but necessary part of the adult woman’s life. Beyond the annual mammogram, more in-depth screening when required is equally uncomfortable, if not painful. Depending on the age of the first abnormal screening, a woman could end up facing decades of additional screenings to potentially detect cancer or </w:t>
+      </w:r>
+      <w:r>
+        <w:rPr>
+          <w:sz w:val="24"/>
+          <w:szCs w:val="24"/>
+        </w:rPr>
+        <w:t>many additional</w:t>
+      </w:r>
+      <w:r>
+        <w:rPr>
+          <w:sz w:val="24"/>
+          <w:szCs w:val="24"/>
+        </w:rPr>
+        <w:t xml:space="preserve"> screenings </w:t>
+      </w:r>
+      <w:r>
+        <w:rPr>
+          <w:sz w:val="24"/>
+          <w:szCs w:val="24"/>
+        </w:rPr>
+        <w:t xml:space="preserve">with </w:t>
+      </w:r>
+      <w:r>
+        <w:rPr>
+          <w:sz w:val="24"/>
+          <w:szCs w:val="24"/>
+        </w:rPr>
+        <w:t>a benign result</w:t>
+      </w:r>
+      <w:r>
+        <w:rPr>
+          <w:sz w:val="24"/>
+          <w:szCs w:val="24"/>
+        </w:rPr>
+        <w:t>. These screenings</w:t>
+      </w:r>
+      <w:r>
+        <w:rPr>
+          <w:sz w:val="24"/>
+          <w:szCs w:val="24"/>
+        </w:rPr>
+        <w:t xml:space="preserve"> are essential for the early detection of cancer</w:t>
+      </w:r>
+      <w:r>
+        <w:rPr>
+          <w:sz w:val="24"/>
+          <w:szCs w:val="24"/>
+        </w:rPr>
+        <w:t>, with the goal of achieving the best possible outcome for the patient</w:t>
+      </w:r>
+      <w:r>
+        <w:rPr>
+          <w:sz w:val="24"/>
+          <w:szCs w:val="24"/>
+        </w:rPr>
+        <w:t xml:space="preserve">. </w:t>
       </w:r>
     </w:p>
     <w:p>
@@ -2160,6 +2233,7 @@
           <w:id w:val="-1699158006"/>
           <w:citation/>
         </w:sdtPr>
+        <w:sdtEndPr/>
         <w:sdtContent>
           <w:r>
             <w:rPr>
@@ -2252,6 +2326,13 @@
         </w:rPr>
         <w:t>the more invasive procedure.</w:t>
       </w:r>
+      <w:r>
+        <w:rPr>
+          <w:sz w:val="24"/>
+          <w:szCs w:val="24"/>
+        </w:rPr>
+        <w:t xml:space="preserve"> While this approach would not eliminate core biopsies, it would provide options for ordering physicians and patients. </w:t>
+      </w:r>
     </w:p>
     <w:p>
       <w:pPr>
@@ -2301,7 +2382,28 @@
           <w:sz w:val="24"/>
           <w:szCs w:val="24"/>
         </w:rPr>
-        <w:t xml:space="preserve">I shall focus on screenings beyond the standard annual mammogram; with an inconclusive mammogram result, additional screening is required. When follow-up screening reveals a suspicious area, usually an MRI or ultrasound, a biopsy is normally recommended. This shall be the focus of my research. According to the MD Anderson Center, there are two main types of breast biopsies: </w:t>
+        <w:t>I shall focus on screenings beyond the standard annual mammogram; with an inconclusive mammogram result, additional screening is required. When follow-up screening</w:t>
+      </w:r>
+      <w:r>
+        <w:rPr>
+          <w:sz w:val="24"/>
+          <w:szCs w:val="24"/>
+        </w:rPr>
+        <w:t>s</w:t>
+      </w:r>
+      <w:r>
+        <w:rPr>
+          <w:sz w:val="24"/>
+          <w:szCs w:val="24"/>
+        </w:rPr>
+        <w:t>, including MRI or ultrasound, find an inconclusive result, a biopsy may be</w:t>
+      </w:r>
+      <w:r>
+        <w:rPr>
+          <w:sz w:val="24"/>
+          <w:szCs w:val="24"/>
+        </w:rPr>
+        <w:t xml:space="preserve"> recommended. This shall be the focus of my research. According to the MD Anderson Center, there are two main types of breast biopsies: </w:t>
       </w:r>
       <w:proofErr w:type="gramStart"/>
       <w:r>
@@ -2312,6 +2414,13 @@
         <w:t>a surgical</w:t>
       </w:r>
       <w:proofErr w:type="gramEnd"/>
+      <w:r>
+        <w:rPr>
+          <w:sz w:val="24"/>
+          <w:szCs w:val="24"/>
+        </w:rPr>
+        <w:t>(core)</w:t>
+      </w:r>
       <w:r>
         <w:rPr>
           <w:sz w:val="24"/>
@@ -2328,6 +2437,7 @@
           <w:id w:val="1658267606"/>
           <w:citation/>
         </w:sdtPr>
+        <w:sdtEndPr/>
         <w:sdtContent>
           <w:r>
             <w:rPr>
@@ -2352,6 +2462,7 @@
           </w:r>
           <w:r>
             <w:rPr>
+              <w:noProof/>
               <w:sz w:val="24"/>
               <w:szCs w:val="24"/>
             </w:rPr>
@@ -2371,7 +2482,15 @@
           <w:sz w:val="24"/>
           <w:szCs w:val="24"/>
         </w:rPr>
-        <w:t xml:space="preserve">. You can imagine that the reluctant patient may have a very different reaction to those two options from a patient's perspective. A patient may be more willing to proceed with </w:t>
+        <w:t xml:space="preserve">. You can imagine that the reluctant patient may have a very different reaction to those two options from a patient's </w:t>
+      </w:r>
+      <w:r>
+        <w:rPr>
+          <w:sz w:val="24"/>
+          <w:szCs w:val="24"/>
+        </w:rPr>
+        <w:lastRenderedPageBreak/>
+        <w:t xml:space="preserve">perspective. </w:t>
       </w:r>
       <w:proofErr w:type="gramStart"/>
       <w:r>
@@ -2379,6 +2498,29 @@
           <w:sz w:val="24"/>
           <w:szCs w:val="24"/>
         </w:rPr>
+        <w:t>Those two procedure</w:t>
+      </w:r>
+      <w:proofErr w:type="gramEnd"/>
+      <w:r>
+        <w:rPr>
+          <w:sz w:val="24"/>
+          <w:szCs w:val="24"/>
+        </w:rPr>
+        <w:t xml:space="preserve"> will also have different post procedure impacts, including how quickly one can return to normal activities. </w:t>
+      </w:r>
+      <w:r>
+        <w:rPr>
+          <w:sz w:val="24"/>
+          <w:szCs w:val="24"/>
+        </w:rPr>
+        <w:t xml:space="preserve">A patient may be more willing to proceed with </w:t>
+      </w:r>
+      <w:proofErr w:type="gramStart"/>
+      <w:r>
+        <w:rPr>
+          <w:sz w:val="24"/>
+          <w:szCs w:val="24"/>
+        </w:rPr>
         <w:t>a screening</w:t>
       </w:r>
       <w:proofErr w:type="gramEnd"/>
@@ -2387,7 +2529,7 @@
           <w:sz w:val="24"/>
           <w:szCs w:val="24"/>
         </w:rPr>
-        <w:t xml:space="preserve"> that can be performed minimally invasively, allowing them to resume normal activities on the same day. </w:t>
+        <w:t xml:space="preserve"> that can be performed minimally invasively. </w:t>
       </w:r>
     </w:p>
     <w:p>
@@ -2496,7 +2638,44 @@
           <w:sz w:val="24"/>
           <w:szCs w:val="24"/>
         </w:rPr>
-        <w:t xml:space="preserve">Text </w:t>
+        <w:t xml:space="preserve">While I will </w:t>
+      </w:r>
+      <w:proofErr w:type="gramStart"/>
+      <w:r>
+        <w:rPr>
+          <w:sz w:val="24"/>
+          <w:szCs w:val="24"/>
+        </w:rPr>
+        <w:t>deep</w:t>
+      </w:r>
+      <w:proofErr w:type="gramEnd"/>
+      <w:r>
+        <w:rPr>
+          <w:sz w:val="24"/>
+          <w:szCs w:val="24"/>
+        </w:rPr>
+        <w:t xml:space="preserve"> dive into 3 of the articles that I used during preparation for this project there were additional articles that were more focused on the procedure</w:t>
+      </w:r>
+      <w:r>
+        <w:rPr>
+          <w:sz w:val="24"/>
+          <w:szCs w:val="24"/>
+        </w:rPr>
+        <w:t>s for detecting breast cancer and patient reluctance that are referenced in other areas of this project. The 3 below are mor</w:t>
+      </w:r>
+      <w:r>
+        <w:rPr>
+          <w:sz w:val="24"/>
+          <w:szCs w:val="24"/>
+        </w:rPr>
+        <w:t>e relevant to the use of machine learning in cancer diagnosis and are the focus of my review</w:t>
+      </w:r>
+      <w:r>
+        <w:rPr>
+          <w:sz w:val="24"/>
+          <w:szCs w:val="24"/>
+        </w:rPr>
+        <w:t xml:space="preserve"> </w:t>
       </w:r>
     </w:p>
     <w:p>
@@ -2543,20 +2722,19 @@
       <w:pPr>
         <w:spacing w:line="480" w:lineRule="auto"/>
         <w:ind w:firstLine="720"/>
-      </w:pPr>
-      <w:r>
-        <w:rPr>
-          <w:sz w:val="24"/>
-          <w:szCs w:val="24"/>
-        </w:rPr>
-        <w:t xml:space="preserve">Include </w:t>
-      </w:r>
-      <w:r>
-        <w:rPr>
-          <w:sz w:val="24"/>
-          <w:szCs w:val="24"/>
-        </w:rPr>
-        <w:t>a</w:t>
+        <w:rPr>
+          <w:i/>
+          <w:iCs/>
+          <w:sz w:val="24"/>
+          <w:szCs w:val="24"/>
+        </w:rPr>
+      </w:pPr>
+      <w:r>
+        <w:rPr>
+          <w:sz w:val="24"/>
+          <w:szCs w:val="24"/>
+        </w:rPr>
+        <w:t>Title:</w:t>
       </w:r>
       <w:r>
         <w:rPr>
@@ -2567,38 +2745,47 @@
       </w:r>
       <w:r>
         <w:rPr>
-          <w:sz w:val="24"/>
-          <w:szCs w:val="24"/>
-        </w:rPr>
-        <w:t>s</w:t>
-      </w:r>
-      <w:r>
-        <w:rPr>
-          <w:sz w:val="24"/>
-          <w:szCs w:val="24"/>
-        </w:rPr>
-        <w:t>ummary, APA style in-text citation</w:t>
-      </w:r>
-      <w:r>
-        <w:rPr>
-          <w:sz w:val="24"/>
-          <w:szCs w:val="24"/>
-        </w:rPr>
-        <w:t xml:space="preserve">, e.g., </w:t>
+          <w:i/>
+          <w:iCs/>
+          <w:sz w:val="24"/>
+          <w:szCs w:val="24"/>
+        </w:rPr>
+        <w:t>“</w:t>
+      </w:r>
+      <w:r>
+        <w:rPr>
+          <w:i/>
+          <w:iCs/>
+          <w:sz w:val="24"/>
+          <w:szCs w:val="24"/>
+        </w:rPr>
+        <w:t>Machine learning in medicine: a practical introduction</w:t>
+      </w:r>
+      <w:r>
+        <w:rPr>
+          <w:i/>
+          <w:iCs/>
+          <w:sz w:val="24"/>
+          <w:szCs w:val="24"/>
+        </w:rPr>
+        <w:t>”</w:t>
       </w:r>
       <w:sdt>
         <w:sdtPr>
           <w:rPr>
+            <w:i/>
+            <w:iCs/>
             <w:sz w:val="24"/>
             <w:szCs w:val="24"/>
           </w:rPr>
-          <w:id w:val="-1703938768"/>
+          <w:id w:val="-1235467400"/>
           <w:citation/>
         </w:sdtPr>
-        <w:sdtEndPr/>
         <w:sdtContent>
           <w:r>
             <w:rPr>
+              <w:i/>
+              <w:iCs/>
               <w:sz w:val="24"/>
               <w:szCs w:val="24"/>
             </w:rPr>
@@ -2606,13 +2793,560 @@
           </w:r>
           <w:r>
             <w:rPr>
+              <w:i/>
+              <w:iCs/>
               <w:sz w:val="24"/>
               <w:szCs w:val="24"/>
             </w:rPr>
-            <w:instrText xml:space="preserve">CITATION Smi23 \l 1033 </w:instrText>
+            <w:instrText xml:space="preserve"> CITATION Jen19 \l 1033 </w:instrText>
           </w:r>
           <w:r>
             <w:rPr>
+              <w:i/>
+              <w:iCs/>
+              <w:sz w:val="24"/>
+              <w:szCs w:val="24"/>
+            </w:rPr>
+            <w:fldChar w:fldCharType="separate"/>
+          </w:r>
+          <w:r>
+            <w:rPr>
+              <w:i/>
+              <w:iCs/>
+              <w:noProof/>
+              <w:sz w:val="24"/>
+              <w:szCs w:val="24"/>
+            </w:rPr>
+            <w:t xml:space="preserve"> </w:t>
+          </w:r>
+          <w:r>
+            <w:rPr>
+              <w:noProof/>
+              <w:sz w:val="24"/>
+              <w:szCs w:val="24"/>
+            </w:rPr>
+            <w:t>(Jenni A. M. Sidey-Gibbons1, 2019)</w:t>
+          </w:r>
+          <w:r>
+            <w:rPr>
+              <w:i/>
+              <w:iCs/>
+              <w:sz w:val="24"/>
+              <w:szCs w:val="24"/>
+            </w:rPr>
+            <w:fldChar w:fldCharType="end"/>
+          </w:r>
+        </w:sdtContent>
+      </w:sdt>
+    </w:p>
+    <w:p>
+      <w:pPr>
+        <w:spacing w:line="480" w:lineRule="auto"/>
+        <w:ind w:firstLine="720"/>
+        <w:rPr>
+          <w:sz w:val="24"/>
+          <w:szCs w:val="24"/>
+        </w:rPr>
+      </w:pPr>
+      <w:r>
+        <w:rPr>
+          <w:sz w:val="24"/>
+          <w:szCs w:val="24"/>
+        </w:rPr>
+        <w:t>Summary:</w:t>
+      </w:r>
+      <w:r>
+        <w:rPr>
+          <w:sz w:val="24"/>
+          <w:szCs w:val="24"/>
+        </w:rPr>
+        <w:t xml:space="preserve"> The article focuses on how machine learning has matured in research and industry but is still relatively new when it comes to medical applications. Machine learning </w:t>
+      </w:r>
+      <w:proofErr w:type="gramStart"/>
+      <w:r>
+        <w:rPr>
+          <w:sz w:val="24"/>
+          <w:szCs w:val="24"/>
+        </w:rPr>
+        <w:t>prove</w:t>
+      </w:r>
+      <w:proofErr w:type="gramEnd"/>
+      <w:r>
+        <w:rPr>
+          <w:sz w:val="24"/>
+          <w:szCs w:val="24"/>
+        </w:rPr>
+        <w:t xml:space="preserve"> beneficial to both the diagnosis and outcome prediction in the medical field.</w:t>
+      </w:r>
+    </w:p>
+    <w:p>
+      <w:pPr>
+        <w:spacing w:line="480" w:lineRule="auto"/>
+        <w:ind w:firstLine="720"/>
+        <w:rPr>
+          <w:sz w:val="24"/>
+          <w:szCs w:val="24"/>
+        </w:rPr>
+      </w:pPr>
+      <w:r>
+        <w:rPr>
+          <w:sz w:val="24"/>
+          <w:szCs w:val="24"/>
+        </w:rPr>
+        <w:t>Relation to project:</w:t>
+      </w:r>
+      <w:r>
+        <w:rPr>
+          <w:sz w:val="24"/>
+          <w:szCs w:val="24"/>
+        </w:rPr>
+        <w:t xml:space="preserve"> The </w:t>
+      </w:r>
+      <w:proofErr w:type="gramStart"/>
+      <w:r>
+        <w:rPr>
+          <w:sz w:val="24"/>
+          <w:szCs w:val="24"/>
+        </w:rPr>
+        <w:t>articles</w:t>
+      </w:r>
+      <w:proofErr w:type="gramEnd"/>
+      <w:r>
+        <w:rPr>
+          <w:sz w:val="24"/>
+          <w:szCs w:val="24"/>
+        </w:rPr>
+        <w:t xml:space="preserve"> relevance to this project is the focus on diagnosis rather than outcome prediction. The article also </w:t>
+      </w:r>
+      <w:proofErr w:type="gramStart"/>
+      <w:r>
+        <w:rPr>
+          <w:sz w:val="24"/>
+          <w:szCs w:val="24"/>
+        </w:rPr>
+        <w:t>focus</w:t>
+      </w:r>
+      <w:proofErr w:type="gramEnd"/>
+      <w:r>
+        <w:rPr>
+          <w:sz w:val="24"/>
+          <w:szCs w:val="24"/>
+        </w:rPr>
+        <w:t xml:space="preserve"> on the statistical methods which are defined further in this paper for this specific project. Jenni and Chris Sidey-gibbons note: “i</w:t>
+      </w:r>
+      <w:r>
+        <w:rPr>
+          <w:sz w:val="24"/>
+          <w:szCs w:val="24"/>
+        </w:rPr>
+        <w:t>n the field of ML, the primary concern is an accurate prediction; the ‘what’ rather than the ‘how’</w:t>
+      </w:r>
+      <w:r>
+        <w:rPr>
+          <w:sz w:val="24"/>
+          <w:szCs w:val="24"/>
+        </w:rPr>
+        <w:t>”. This will be how I determine the success of this project.</w:t>
+      </w:r>
+    </w:p>
+    <w:p>
+      <w:pPr>
+        <w:pStyle w:val="Heading3"/>
+        <w:spacing w:line="480" w:lineRule="auto"/>
+        <w:rPr>
+          <w:sz w:val="24"/>
+          <w:szCs w:val="24"/>
+        </w:rPr>
+      </w:pPr>
+      <w:bookmarkStart w:id="8" w:name="_Toc475195288"/>
+      <w:r>
+        <w:rPr>
+          <w:sz w:val="24"/>
+          <w:szCs w:val="24"/>
+        </w:rPr>
+        <w:t xml:space="preserve">A3A - </w:t>
+      </w:r>
+      <w:r>
+        <w:rPr>
+          <w:sz w:val="24"/>
+          <w:szCs w:val="24"/>
+        </w:rPr>
+        <w:t xml:space="preserve">Review of </w:t>
+      </w:r>
+      <w:r>
+        <w:rPr>
+          <w:sz w:val="24"/>
+          <w:szCs w:val="24"/>
+        </w:rPr>
+        <w:t>Work</w:t>
+      </w:r>
+      <w:r>
+        <w:rPr>
+          <w:sz w:val="24"/>
+          <w:szCs w:val="24"/>
+        </w:rPr>
+        <w:t xml:space="preserve"> </w:t>
+      </w:r>
+      <w:r>
+        <w:rPr>
+          <w:sz w:val="24"/>
+          <w:szCs w:val="24"/>
+        </w:rPr>
+        <w:t>2</w:t>
+      </w:r>
+      <w:bookmarkEnd w:id="8"/>
+    </w:p>
+    <w:p>
+      <w:pPr>
+        <w:spacing w:line="480" w:lineRule="auto"/>
+        <w:ind w:firstLine="720"/>
+        <w:rPr>
+          <w:i/>
+          <w:iCs/>
+          <w:sz w:val="24"/>
+          <w:szCs w:val="24"/>
+        </w:rPr>
+      </w:pPr>
+      <w:r>
+        <w:rPr>
+          <w:sz w:val="24"/>
+          <w:szCs w:val="24"/>
+        </w:rPr>
+        <w:t xml:space="preserve">Title: </w:t>
+      </w:r>
+      <w:r>
+        <w:rPr>
+          <w:sz w:val="24"/>
+          <w:szCs w:val="24"/>
+        </w:rPr>
+        <w:t>“</w:t>
+      </w:r>
+      <w:r>
+        <w:rPr>
+          <w:i/>
+          <w:iCs/>
+          <w:sz w:val="24"/>
+          <w:szCs w:val="24"/>
+        </w:rPr>
+        <w:t>The reliability of fine-needle aspiration biopsy as the initial diagnostic procedure for palpable masses</w:t>
+      </w:r>
+      <w:r>
+        <w:rPr>
+          <w:i/>
+          <w:iCs/>
+          <w:sz w:val="24"/>
+          <w:szCs w:val="24"/>
+        </w:rPr>
+        <w:t>”</w:t>
+      </w:r>
+      <w:sdt>
+        <w:sdtPr>
+          <w:rPr>
+            <w:i/>
+            <w:iCs/>
+            <w:sz w:val="24"/>
+            <w:szCs w:val="24"/>
+          </w:rPr>
+          <w:id w:val="1967847597"/>
+          <w:citation/>
+        </w:sdtPr>
+        <w:sdtEndPr/>
+        <w:sdtContent>
+          <w:r>
+            <w:rPr>
+              <w:i/>
+              <w:iCs/>
+              <w:sz w:val="24"/>
+              <w:szCs w:val="24"/>
+            </w:rPr>
+            <w:fldChar w:fldCharType="begin"/>
+          </w:r>
+          <w:r>
+            <w:rPr>
+              <w:i/>
+              <w:iCs/>
+              <w:sz w:val="24"/>
+              <w:szCs w:val="24"/>
+            </w:rPr>
+            <w:instrText xml:space="preserve"> CITATION Bar06 \l 1033 </w:instrText>
+          </w:r>
+          <w:r>
+            <w:rPr>
+              <w:i/>
+              <w:iCs/>
+              <w:sz w:val="24"/>
+              <w:szCs w:val="24"/>
+            </w:rPr>
+            <w:fldChar w:fldCharType="separate"/>
+          </w:r>
+          <w:r>
+            <w:rPr>
+              <w:i/>
+              <w:iCs/>
+              <w:noProof/>
+              <w:sz w:val="24"/>
+              <w:szCs w:val="24"/>
+            </w:rPr>
+            <w:t xml:space="preserve"> </w:t>
+          </w:r>
+          <w:r>
+            <w:rPr>
+              <w:noProof/>
+              <w:sz w:val="24"/>
+              <w:szCs w:val="24"/>
+            </w:rPr>
+            <w:t>(Barbara D. Florentine MD, 2006)</w:t>
+          </w:r>
+          <w:r>
+            <w:rPr>
+              <w:i/>
+              <w:iCs/>
+              <w:sz w:val="24"/>
+              <w:szCs w:val="24"/>
+            </w:rPr>
+            <w:fldChar w:fldCharType="end"/>
+          </w:r>
+        </w:sdtContent>
+      </w:sdt>
+      <w:r>
+        <w:rPr>
+          <w:i/>
+          <w:iCs/>
+          <w:sz w:val="24"/>
+          <w:szCs w:val="24"/>
+        </w:rPr>
+        <w:t>.</w:t>
+      </w:r>
+    </w:p>
+    <w:p>
+      <w:pPr>
+        <w:spacing w:line="480" w:lineRule="auto"/>
+        <w:ind w:firstLine="720"/>
+        <w:rPr>
+          <w:sz w:val="24"/>
+          <w:szCs w:val="24"/>
+        </w:rPr>
+      </w:pPr>
+      <w:bookmarkStart w:id="9" w:name="_Toc1156669356"/>
+      <w:r>
+        <w:rPr>
+          <w:sz w:val="24"/>
+          <w:szCs w:val="24"/>
+        </w:rPr>
+        <w:lastRenderedPageBreak/>
+        <w:t>Summary:</w:t>
+      </w:r>
+      <w:r>
+        <w:rPr>
+          <w:sz w:val="24"/>
+          <w:szCs w:val="24"/>
+        </w:rPr>
+        <w:t xml:space="preserve"> From the abstract of this article the conclusions indicate that the reliability of Fine Needle Aspiration </w:t>
+      </w:r>
+      <w:proofErr w:type="gramStart"/>
+      <w:r>
+        <w:rPr>
+          <w:sz w:val="24"/>
+          <w:szCs w:val="24"/>
+        </w:rPr>
+        <w:t>Biopsies(</w:t>
+      </w:r>
+      <w:proofErr w:type="gramEnd"/>
+      <w:r>
+        <w:rPr>
+          <w:sz w:val="24"/>
+          <w:szCs w:val="24"/>
+        </w:rPr>
+        <w:t xml:space="preserve">FNAB) may depend on the </w:t>
+      </w:r>
+      <w:proofErr w:type="spellStart"/>
+      <w:r>
+        <w:rPr>
+          <w:sz w:val="24"/>
+          <w:szCs w:val="24"/>
+        </w:rPr>
+        <w:t>speciality</w:t>
+      </w:r>
+      <w:proofErr w:type="spellEnd"/>
+      <w:r>
+        <w:rPr>
+          <w:sz w:val="24"/>
+          <w:szCs w:val="24"/>
+        </w:rPr>
+        <w:t xml:space="preserve"> training or skill of the cytopathologists. This was clinic within a </w:t>
+      </w:r>
+      <w:proofErr w:type="gramStart"/>
+      <w:r>
+        <w:rPr>
+          <w:sz w:val="24"/>
+          <w:szCs w:val="24"/>
+        </w:rPr>
+        <w:t>community based</w:t>
+      </w:r>
+      <w:proofErr w:type="gramEnd"/>
+      <w:r>
+        <w:rPr>
+          <w:sz w:val="24"/>
+          <w:szCs w:val="24"/>
+        </w:rPr>
+        <w:t xml:space="preserve"> hospital that was able to run the study to determine the effectiveness of the FNAB. </w:t>
+      </w:r>
+    </w:p>
+    <w:p>
+      <w:pPr>
+        <w:spacing w:line="480" w:lineRule="auto"/>
+        <w:ind w:firstLine="720"/>
+        <w:rPr>
+          <w:sz w:val="24"/>
+          <w:szCs w:val="24"/>
+        </w:rPr>
+      </w:pPr>
+      <w:r>
+        <w:rPr>
+          <w:sz w:val="24"/>
+          <w:szCs w:val="24"/>
+        </w:rPr>
+        <w:t>Relation to project:</w:t>
+      </w:r>
+      <w:r>
+        <w:rPr>
+          <w:sz w:val="24"/>
+          <w:szCs w:val="24"/>
+        </w:rPr>
+        <w:t xml:space="preserve"> In relation to my </w:t>
+      </w:r>
+      <w:proofErr w:type="gramStart"/>
+      <w:r>
+        <w:rPr>
+          <w:sz w:val="24"/>
+          <w:szCs w:val="24"/>
+        </w:rPr>
+        <w:t>project</w:t>
+      </w:r>
+      <w:proofErr w:type="gramEnd"/>
+      <w:r>
+        <w:rPr>
+          <w:sz w:val="24"/>
+          <w:szCs w:val="24"/>
+        </w:rPr>
+        <w:t xml:space="preserve"> I would suspect that the skill of the cytopathologist is variable in the communities across the globe, can machine learning algorithms close this skill gap and elevate the accuracy of all results regardless of the community in which the FNAB occurs. This type of ML project could also be used as a starting point for developing a model that could give a confidence score on the prediction to indicate when an expert should be consulted in review of the FNAB.</w:t>
+      </w:r>
+    </w:p>
+    <w:p>
+      <w:pPr>
+        <w:pStyle w:val="Heading3"/>
+        <w:spacing w:line="480" w:lineRule="auto"/>
+        <w:rPr>
+          <w:sz w:val="24"/>
+          <w:szCs w:val="24"/>
+        </w:rPr>
+      </w:pPr>
+      <w:r>
+        <w:rPr>
+          <w:sz w:val="24"/>
+          <w:szCs w:val="24"/>
+        </w:rPr>
+        <w:t xml:space="preserve">A3A - </w:t>
+      </w:r>
+      <w:r>
+        <w:rPr>
+          <w:sz w:val="24"/>
+          <w:szCs w:val="24"/>
+        </w:rPr>
+        <w:t xml:space="preserve">Review of </w:t>
+      </w:r>
+      <w:r>
+        <w:rPr>
+          <w:sz w:val="24"/>
+          <w:szCs w:val="24"/>
+        </w:rPr>
+        <w:t>Work</w:t>
+      </w:r>
+      <w:r>
+        <w:rPr>
+          <w:sz w:val="24"/>
+          <w:szCs w:val="24"/>
+        </w:rPr>
+        <w:t xml:space="preserve"> 3</w:t>
+      </w:r>
+      <w:bookmarkEnd w:id="9"/>
+    </w:p>
+    <w:p>
+      <w:pPr>
+        <w:spacing w:line="480" w:lineRule="auto"/>
+        <w:ind w:firstLine="720"/>
+        <w:rPr>
+          <w:sz w:val="24"/>
+          <w:szCs w:val="24"/>
+        </w:rPr>
+      </w:pPr>
+      <w:bookmarkStart w:id="10" w:name="_Toc374341712"/>
+      <w:r>
+        <w:rPr>
+          <w:sz w:val="24"/>
+          <w:szCs w:val="24"/>
+        </w:rPr>
+        <w:t>Title:</w:t>
+      </w:r>
+      <w:r>
+        <w:rPr>
+          <w:sz w:val="24"/>
+          <w:szCs w:val="24"/>
+        </w:rPr>
+        <w:t xml:space="preserve"> “</w:t>
+      </w:r>
+      <w:r>
+        <w:rPr>
+          <w:i/>
+          <w:iCs/>
+          <w:sz w:val="24"/>
+          <w:szCs w:val="24"/>
+        </w:rPr>
+        <w:t>Machine Learning in oncology: A clinical appraisal</w:t>
+      </w:r>
+      <w:r>
+        <w:rPr>
+          <w:i/>
+          <w:iCs/>
+          <w:sz w:val="24"/>
+          <w:szCs w:val="24"/>
+        </w:rPr>
+        <w:t xml:space="preserve">” </w:t>
+      </w:r>
+      <w:sdt>
+        <w:sdtPr>
+          <w:rPr>
+            <w:i/>
+            <w:iCs/>
+            <w:sz w:val="24"/>
+            <w:szCs w:val="24"/>
+          </w:rPr>
+          <w:id w:val="1534074935"/>
+          <w:citation/>
+        </w:sdtPr>
+        <w:sdtContent>
+          <w:r>
+            <w:rPr>
+              <w:i/>
+              <w:iCs/>
+              <w:sz w:val="24"/>
+              <w:szCs w:val="24"/>
+            </w:rPr>
+            <w:fldChar w:fldCharType="begin"/>
+          </w:r>
+          <w:r>
+            <w:rPr>
+              <w:i/>
+              <w:iCs/>
+              <w:sz w:val="24"/>
+              <w:szCs w:val="24"/>
+            </w:rPr>
+            <w:instrText xml:space="preserve"> CITATION Ren20 \l 1033 </w:instrText>
+          </w:r>
+          <w:r>
+            <w:rPr>
+              <w:i/>
+              <w:iCs/>
               <w:sz w:val="24"/>
               <w:szCs w:val="24"/>
             </w:rPr>
@@ -2624,10 +3358,12 @@
               <w:sz w:val="24"/>
               <w:szCs w:val="24"/>
             </w:rPr>
-            <w:t>(Smith, 2023)</w:t>
+            <w:t>(Renato Cuocolo, 2020)</w:t>
           </w:r>
           <w:r>
             <w:rPr>
+              <w:i/>
+              <w:iCs/>
               <w:sz w:val="24"/>
               <w:szCs w:val="24"/>
             </w:rPr>
@@ -2635,74 +3371,6 @@
           </w:r>
         </w:sdtContent>
       </w:sdt>
-      <w:r>
-        <w:rPr>
-          <w:sz w:val="24"/>
-          <w:szCs w:val="24"/>
-        </w:rPr>
-        <w:t>, and relation to the research question or organizational need here.</w:t>
-      </w:r>
-      <w:r>
-        <w:rPr>
-          <w:sz w:val="24"/>
-          <w:szCs w:val="24"/>
-        </w:rPr>
-        <w:t xml:space="preserve"> </w:t>
-      </w:r>
-    </w:p>
-    <w:p>
-      <w:pPr>
-        <w:pStyle w:val="Heading3"/>
-        <w:spacing w:line="480" w:lineRule="auto"/>
-        <w:rPr>
-          <w:sz w:val="24"/>
-          <w:szCs w:val="24"/>
-        </w:rPr>
-      </w:pPr>
-      <w:bookmarkStart w:id="8" w:name="_Toc475195288"/>
-      <w:r>
-        <w:rPr>
-          <w:sz w:val="24"/>
-          <w:szCs w:val="24"/>
-        </w:rPr>
-        <w:t>A3A</w:t>
-      </w:r>
-      <w:r>
-        <w:rPr>
-          <w:sz w:val="24"/>
-          <w:szCs w:val="24"/>
-        </w:rPr>
-        <w:t xml:space="preserve"> - </w:t>
-      </w:r>
-      <w:r>
-        <w:rPr>
-          <w:sz w:val="24"/>
-          <w:szCs w:val="24"/>
-        </w:rPr>
-        <w:t xml:space="preserve">Review of </w:t>
-      </w:r>
-      <w:r>
-        <w:rPr>
-          <w:sz w:val="24"/>
-          <w:szCs w:val="24"/>
-        </w:rPr>
-        <w:t>Work</w:t>
-      </w:r>
-      <w:r>
-        <w:rPr>
-          <w:sz w:val="24"/>
-          <w:szCs w:val="24"/>
-        </w:rPr>
-        <w:t xml:space="preserve"> </w:t>
-      </w:r>
-      <w:r>
-        <w:rPr>
-          <w:sz w:val="24"/>
-          <w:szCs w:val="24"/>
-        </w:rPr>
-        <w:t>2</w:t>
-      </w:r>
-      <w:bookmarkEnd w:id="8"/>
     </w:p>
     <w:p>
       <w:pPr>
@@ -2718,153 +3386,8 @@
           <w:sz w:val="24"/>
           <w:szCs w:val="24"/>
         </w:rPr>
-        <w:t xml:space="preserve">Include </w:t>
-      </w:r>
-      <w:r>
-        <w:rPr>
-          <w:sz w:val="24"/>
-          <w:szCs w:val="24"/>
-        </w:rPr>
-        <w:t>a</w:t>
-      </w:r>
-      <w:r>
-        <w:rPr>
-          <w:sz w:val="24"/>
-          <w:szCs w:val="24"/>
-        </w:rPr>
-        <w:t xml:space="preserve"> </w:t>
-      </w:r>
-      <w:r>
-        <w:rPr>
-          <w:sz w:val="24"/>
-          <w:szCs w:val="24"/>
-        </w:rPr>
-        <w:t>s</w:t>
-      </w:r>
-      <w:r>
-        <w:rPr>
-          <w:sz w:val="24"/>
-          <w:szCs w:val="24"/>
-        </w:rPr>
-        <w:t>ummary, APA style in-text citation</w:t>
-      </w:r>
-      <w:r>
-        <w:rPr>
-          <w:sz w:val="24"/>
-          <w:szCs w:val="24"/>
-        </w:rPr>
-        <w:t xml:space="preserve">, e.g., </w:t>
-      </w:r>
-      <w:sdt>
-        <w:sdtPr>
-          <w:rPr>
-            <w:sz w:val="24"/>
-            <w:szCs w:val="24"/>
-          </w:rPr>
-          <w:id w:val="617423978"/>
-          <w:citation/>
-        </w:sdtPr>
-        <w:sdtEndPr/>
-        <w:sdtContent>
-          <w:r>
-            <w:rPr>
-              <w:sz w:val="24"/>
-              <w:szCs w:val="24"/>
-            </w:rPr>
-            <w:fldChar w:fldCharType="begin"/>
-          </w:r>
-          <w:r>
-            <w:rPr>
-              <w:sz w:val="24"/>
-              <w:szCs w:val="24"/>
-            </w:rPr>
-            <w:instrText xml:space="preserve">CITATION Purnd \l 1033 </w:instrText>
-          </w:r>
-          <w:r>
-            <w:rPr>
-              <w:sz w:val="24"/>
-              <w:szCs w:val="24"/>
-            </w:rPr>
-            <w:fldChar w:fldCharType="separate"/>
-          </w:r>
-          <w:r>
-            <w:rPr>
-              <w:noProof/>
-              <w:sz w:val="24"/>
-              <w:szCs w:val="24"/>
-            </w:rPr>
-            <w:t>(Purdue University, n.d.)</w:t>
-          </w:r>
-          <w:r>
-            <w:rPr>
-              <w:sz w:val="24"/>
-              <w:szCs w:val="24"/>
-            </w:rPr>
-            <w:fldChar w:fldCharType="end"/>
-          </w:r>
-        </w:sdtContent>
-      </w:sdt>
-      <w:r>
-        <w:rPr>
-          <w:sz w:val="24"/>
-          <w:szCs w:val="24"/>
-        </w:rPr>
-        <w:t>, and relation to the research question or organizational need here.</w:t>
-      </w:r>
-      <w:r>
-        <w:rPr>
-          <w:sz w:val="24"/>
-          <w:szCs w:val="24"/>
-        </w:rPr>
-        <w:t xml:space="preserve"> </w:t>
-      </w:r>
-    </w:p>
-    <w:p>
-      <w:pPr>
-        <w:pStyle w:val="Heading3"/>
-        <w:spacing w:line="480" w:lineRule="auto"/>
-        <w:rPr>
-          <w:sz w:val="24"/>
-          <w:szCs w:val="24"/>
-        </w:rPr>
-      </w:pPr>
-      <w:bookmarkStart w:id="9" w:name="_Toc1156669356"/>
-      <w:r>
-        <w:rPr>
-          <w:sz w:val="24"/>
-          <w:szCs w:val="24"/>
-        </w:rPr>
-        <w:t>A3A</w:t>
-      </w:r>
-      <w:r>
-        <w:rPr>
-          <w:sz w:val="24"/>
-          <w:szCs w:val="24"/>
-        </w:rPr>
-        <w:t xml:space="preserve"> - </w:t>
-      </w:r>
-      <w:r>
-        <w:rPr>
-          <w:sz w:val="24"/>
-          <w:szCs w:val="24"/>
-        </w:rPr>
-        <w:t xml:space="preserve">Review of </w:t>
-      </w:r>
-      <w:r>
-        <w:rPr>
-          <w:sz w:val="24"/>
-          <w:szCs w:val="24"/>
-        </w:rPr>
-        <w:t>Work</w:t>
-      </w:r>
-      <w:r>
-        <w:rPr>
-          <w:sz w:val="24"/>
-          <w:szCs w:val="24"/>
-        </w:rPr>
-        <w:t xml:space="preserve"> 3</w:t>
-      </w:r>
-      <w:bookmarkEnd w:id="9"/>
+        <w:t>Summary:</w:t>
+      </w:r>
     </w:p>
     <w:p>
       <w:pPr>
@@ -2880,105 +3403,7 @@
           <w:sz w:val="24"/>
           <w:szCs w:val="24"/>
         </w:rPr>
-        <w:t xml:space="preserve">Include </w:t>
-      </w:r>
-      <w:r>
-        <w:rPr>
-          <w:sz w:val="24"/>
-          <w:szCs w:val="24"/>
-        </w:rPr>
-        <w:t>a</w:t>
-      </w:r>
-      <w:r>
-        <w:rPr>
-          <w:sz w:val="24"/>
-          <w:szCs w:val="24"/>
-        </w:rPr>
-        <w:t xml:space="preserve"> </w:t>
-      </w:r>
-      <w:r>
-        <w:rPr>
-          <w:sz w:val="24"/>
-          <w:szCs w:val="24"/>
-        </w:rPr>
-        <w:t>s</w:t>
-      </w:r>
-      <w:r>
-        <w:rPr>
-          <w:sz w:val="24"/>
-          <w:szCs w:val="24"/>
-        </w:rPr>
-        <w:t>ummary, APA style in-text citation</w:t>
-      </w:r>
-      <w:r>
-        <w:rPr>
-          <w:sz w:val="24"/>
-          <w:szCs w:val="24"/>
-        </w:rPr>
-        <w:t xml:space="preserve">, e.g., </w:t>
-      </w:r>
-      <w:sdt>
-        <w:sdtPr>
-          <w:rPr>
-            <w:sz w:val="24"/>
-            <w:szCs w:val="24"/>
-          </w:rPr>
-          <w:id w:val="1271588969"/>
-          <w:citation/>
-        </w:sdtPr>
-        <w:sdtEndPr/>
-        <w:sdtContent>
-          <w:r>
-            <w:rPr>
-              <w:sz w:val="24"/>
-              <w:szCs w:val="24"/>
-            </w:rPr>
-            <w:fldChar w:fldCharType="begin"/>
-          </w:r>
-          <w:r>
-            <w:rPr>
-              <w:sz w:val="24"/>
-              <w:szCs w:val="24"/>
-            </w:rPr>
-            <w:instrText xml:space="preserve"> CITATION Scr22 \l 1033 </w:instrText>
-          </w:r>
-          <w:r>
-            <w:rPr>
-              <w:sz w:val="24"/>
-              <w:szCs w:val="24"/>
-            </w:rPr>
-            <w:fldChar w:fldCharType="separate"/>
-          </w:r>
-          <w:r>
-            <w:rPr>
-              <w:noProof/>
-              <w:sz w:val="24"/>
-              <w:szCs w:val="24"/>
-            </w:rPr>
-            <w:t>(Scribbr, 2022)</w:t>
-          </w:r>
-          <w:r>
-            <w:rPr>
-              <w:sz w:val="24"/>
-              <w:szCs w:val="24"/>
-            </w:rPr>
-            <w:fldChar w:fldCharType="end"/>
-          </w:r>
-        </w:sdtContent>
-      </w:sdt>
-      <w:r>
-        <w:rPr>
-          <w:sz w:val="24"/>
-          <w:szCs w:val="24"/>
-        </w:rPr>
-        <w:t>, and relation to the research question or organizational need here.</w:t>
-      </w:r>
-      <w:r>
-        <w:rPr>
-          <w:sz w:val="24"/>
-          <w:szCs w:val="24"/>
-        </w:rPr>
-        <w:t xml:space="preserve"> </w:t>
+        <w:t>Relation to project:</w:t>
       </w:r>
     </w:p>
     <w:p>
@@ -2991,7 +3416,6 @@
           <w:szCs w:val="24"/>
         </w:rPr>
       </w:pPr>
-      <w:bookmarkStart w:id="10" w:name="_Toc374341712"/>
       <w:r>
         <w:rPr>
           <w:color w:val="000000" w:themeColor="text1"/>
@@ -3030,39 +3454,27 @@
       <w:pPr>
         <w:spacing w:line="480" w:lineRule="auto"/>
         <w:ind w:firstLine="720"/>
-        <w:rPr>
-          <w:color w:val="002060"/>
-        </w:rPr>
-      </w:pPr>
-      <w:r>
-        <w:rPr>
-          <w:color w:val="002060"/>
-        </w:rPr>
-        <w:t xml:space="preserve">Include a summary of the analytic method(s) </w:t>
-      </w:r>
-      <w:r>
-        <w:rPr>
-          <w:color w:val="002060"/>
-        </w:rPr>
-        <w:t xml:space="preserve">and its implementation </w:t>
-      </w:r>
-      <w:r>
-        <w:rPr>
-          <w:color w:val="002060"/>
-        </w:rPr>
-        <w:t>summarized in</w:t>
-      </w:r>
-      <w:r>
-        <w:rPr>
-          <w:color w:val="002060"/>
-        </w:rPr>
-        <w:t xml:space="preserve"> </w:t>
-      </w:r>
-      <w:r>
-        <w:rPr>
-          <w:color w:val="002060"/>
-        </w:rPr>
-        <w:t xml:space="preserve">B3 and detailed in C4. </w:t>
+      </w:pPr>
+      <w:r>
+        <w:t>My data analytics solution will be a machine learning classification model</w:t>
+      </w:r>
+      <w:r>
+        <w:t>;</w:t>
+      </w:r>
+      <w:r>
+        <w:t xml:space="preserve"> the algorithm to use will only be determined after an initial comparison of at least </w:t>
+      </w:r>
+      <w:r>
+        <w:t xml:space="preserve">three </w:t>
+      </w:r>
+      <w:r>
+        <w:t>different models. After the initial comparison</w:t>
+      </w:r>
+      <w:r>
+        <w:t>, an algorithm will be selected to further fine-tune and provide</w:t>
+      </w:r>
+      <w:r>
+        <w:t xml:space="preserve"> better results than the default parameters.</w:t>
       </w:r>
     </w:p>
     <w:p>
@@ -3098,25 +3510,39 @@
       <w:pPr>
         <w:spacing w:line="480" w:lineRule="auto"/>
         <w:ind w:firstLine="720"/>
-        <w:rPr>
-          <w:color w:val="002060"/>
-        </w:rPr>
-      </w:pPr>
-      <w:r>
-        <w:rPr>
-          <w:color w:val="002060"/>
-        </w:rPr>
-        <w:t>A</w:t>
-      </w:r>
-    </w:p>
-    <w:p>
-      <w:pPr>
-        <w:spacing w:line="480" w:lineRule="auto"/>
-        <w:rPr>
-          <w:sz w:val="24"/>
-          <w:szCs w:val="24"/>
-        </w:rPr>
-      </w:pPr>
+      </w:pPr>
+      <w:r>
+        <w:t>This research project is ultimately intended to</w:t>
+      </w:r>
+      <w:r>
+        <w:t xml:space="preserve"> benefit</w:t>
+      </w:r>
+      <w:r>
+        <w:t xml:space="preserve"> breast cancer patients</w:t>
+      </w:r>
+      <w:r>
+        <w:t>, including those who are reluctant or even fearful of screenings and those who</w:t>
+      </w:r>
+      <w:r>
+        <w:t xml:space="preserve"> receive the first abnormal screening result at a younger age, as these women may ultimately undergo multiple invasive screenings. </w:t>
+      </w:r>
+      <w:r>
+        <w:t xml:space="preserve">Additional benefits could be seen </w:t>
+      </w:r>
+      <w:r>
+        <w:t>in rural settings where</w:t>
+      </w:r>
+      <w:r>
+        <w:t xml:space="preserve"> access to larger medical facilities is burdensome </w:t>
+      </w:r>
+      <w:proofErr w:type="gramStart"/>
+      <w:r>
+        <w:t>to</w:t>
+      </w:r>
+      <w:proofErr w:type="gramEnd"/>
+      <w:r>
+        <w:t xml:space="preserve"> patients</w:t>
+      </w:r>
     </w:p>
     <w:p>
       <w:pPr>
@@ -3125,6 +3551,7 @@
       </w:pPr>
       <w:bookmarkStart w:id="12" w:name="_Toc1561262715"/>
       <w:r>
+        <w:lastRenderedPageBreak/>
         <w:t xml:space="preserve">B. </w:t>
       </w:r>
       <w:r>
@@ -3657,7 +4084,22 @@
           <w:sz w:val="24"/>
           <w:szCs w:val="24"/>
         </w:rPr>
-        <w:t xml:space="preserve">Goal 3: Package the model to be used. </w:t>
+        <w:lastRenderedPageBreak/>
+        <w:t xml:space="preserve">Goal 3: Package the </w:t>
+      </w:r>
+      <w:r>
+        <w:rPr>
+          <w:sz w:val="24"/>
+          <w:szCs w:val="24"/>
+        </w:rPr>
+        <w:t>notebook</w:t>
+      </w:r>
+      <w:r>
+        <w:rPr>
+          <w:sz w:val="24"/>
+          <w:szCs w:val="24"/>
+        </w:rPr>
+        <w:t xml:space="preserve"> to be used. </w:t>
       </w:r>
     </w:p>
     <w:p>
@@ -3687,15 +4129,13 @@
         </w:rPr>
         <w:t xml:space="preserve"> A </w:t>
       </w:r>
-      <w:proofErr w:type="spellStart"/>
-      <w:r>
-        <w:rPr>
-          <w:sz w:val="24"/>
-          <w:szCs w:val="24"/>
-        </w:rPr>
-        <w:t>github</w:t>
-      </w:r>
-      <w:proofErr w:type="spellEnd"/>
+      <w:r>
+        <w:rPr>
+          <w:sz w:val="24"/>
+          <w:szCs w:val="24"/>
+        </w:rPr>
+        <w:t>GitHub</w:t>
+      </w:r>
       <w:r>
         <w:rPr>
           <w:sz w:val="24"/>
@@ -3722,30 +4162,44 @@
           <w:sz w:val="24"/>
           <w:szCs w:val="24"/>
         </w:rPr>
-        <w:t xml:space="preserve">Deliverable </w:t>
-      </w:r>
-      <w:proofErr w:type="gramStart"/>
-      <w:r>
-        <w:rPr>
-          <w:sz w:val="24"/>
-          <w:szCs w:val="24"/>
-        </w:rPr>
-        <w:t>3.1.1 :</w:t>
-      </w:r>
-      <w:r>
-        <w:rPr>
-          <w:sz w:val="24"/>
-          <w:szCs w:val="24"/>
-        </w:rPr>
-        <w:t>A</w:t>
-      </w:r>
-      <w:proofErr w:type="gramEnd"/>
-      <w:r>
-        <w:rPr>
-          <w:sz w:val="24"/>
-          <w:szCs w:val="24"/>
-        </w:rPr>
-        <w:t xml:space="preserve"> git hub repo tagged for production use</w:t>
+        <w:t>Deliverable 3.1.1:</w:t>
+      </w:r>
+      <w:r>
+        <w:rPr>
+          <w:sz w:val="24"/>
+          <w:szCs w:val="24"/>
+        </w:rPr>
+        <w:t xml:space="preserve"> </w:t>
+      </w:r>
+      <w:r>
+        <w:rPr>
+          <w:sz w:val="24"/>
+          <w:szCs w:val="24"/>
+        </w:rPr>
+        <w:t xml:space="preserve">A </w:t>
+      </w:r>
+      <w:r>
+        <w:rPr>
+          <w:sz w:val="24"/>
+          <w:szCs w:val="24"/>
+        </w:rPr>
+        <w:t xml:space="preserve">GitHub repo tagged for production use with a </w:t>
+      </w:r>
+      <w:proofErr w:type="spellStart"/>
+      <w:r>
+        <w:rPr>
+          <w:sz w:val="24"/>
+          <w:szCs w:val="24"/>
+        </w:rPr>
+        <w:t>Jupyter</w:t>
+      </w:r>
+      <w:proofErr w:type="spellEnd"/>
+      <w:r>
+        <w:rPr>
+          <w:sz w:val="24"/>
+          <w:szCs w:val="24"/>
+        </w:rPr>
+        <w:t xml:space="preserve"> notebook and supplemental project documentation.</w:t>
       </w:r>
     </w:p>
     <w:p>
@@ -3785,6 +4239,96 @@
         </w:rPr>
         <w:t xml:space="preserve">Use the acquired dataset from the </w:t>
       </w:r>
+      <w:proofErr w:type="gramStart"/>
+      <w:r>
+        <w:rPr>
+          <w:sz w:val="24"/>
+          <w:szCs w:val="24"/>
+        </w:rPr>
+        <w:t xml:space="preserve">source, </w:t>
+      </w:r>
+      <w:r>
+        <w:rPr>
+          <w:sz w:val="24"/>
+          <w:szCs w:val="24"/>
+        </w:rPr>
+        <w:t>and</w:t>
+      </w:r>
+      <w:proofErr w:type="gramEnd"/>
+      <w:r>
+        <w:rPr>
+          <w:sz w:val="24"/>
+          <w:szCs w:val="24"/>
+        </w:rPr>
+        <w:t xml:space="preserve"> </w:t>
+      </w:r>
+      <w:r>
+        <w:rPr>
+          <w:sz w:val="24"/>
+          <w:szCs w:val="24"/>
+        </w:rPr>
+        <w:t>provide a baseline analysis of the data for accuracy and clean</w:t>
+      </w:r>
+      <w:r>
+        <w:rPr>
+          <w:sz w:val="24"/>
+          <w:szCs w:val="24"/>
+        </w:rPr>
+        <w:t xml:space="preserve">liness. Next, the project will compare machine learning algorithms with baseline parameters to select </w:t>
+      </w:r>
+      <w:r>
+        <w:rPr>
+          <w:sz w:val="24"/>
+          <w:szCs w:val="24"/>
+        </w:rPr>
+        <w:t>the most suitable</w:t>
+      </w:r>
+      <w:r>
+        <w:rPr>
+          <w:sz w:val="24"/>
+          <w:szCs w:val="24"/>
+        </w:rPr>
+        <w:t xml:space="preserve"> algorithm for further development. The selected algorithm will be </w:t>
+      </w:r>
+      <w:r>
+        <w:rPr>
+          <w:sz w:val="24"/>
+          <w:szCs w:val="24"/>
+        </w:rPr>
+        <w:t xml:space="preserve">further tweaked using different parameters to find the most suitable. </w:t>
+      </w:r>
+      <w:proofErr w:type="gramStart"/>
+      <w:r>
+        <w:rPr>
+          <w:sz w:val="24"/>
+          <w:szCs w:val="24"/>
+        </w:rPr>
+        <w:t>Lastly</w:t>
+      </w:r>
+      <w:proofErr w:type="gramEnd"/>
+      <w:r>
+        <w:rPr>
+          <w:sz w:val="24"/>
+          <w:szCs w:val="24"/>
+        </w:rPr>
+        <w:t xml:space="preserve"> I will post the </w:t>
+      </w:r>
+      <w:proofErr w:type="spellStart"/>
+      <w:r>
+        <w:rPr>
+          <w:sz w:val="24"/>
+          <w:szCs w:val="24"/>
+        </w:rPr>
+        <w:t>Jupyter</w:t>
+      </w:r>
+      <w:proofErr w:type="spellEnd"/>
+      <w:r>
+        <w:rPr>
+          <w:sz w:val="24"/>
+          <w:szCs w:val="24"/>
+        </w:rPr>
+        <w:t xml:space="preserve"> notebook to a GitHub repository for other to use.</w:t>
+      </w:r>
     </w:p>
     <w:p>
       <w:pPr>
@@ -3920,7 +4464,14 @@
           <w:sz w:val="24"/>
           <w:szCs w:val="24"/>
         </w:rPr>
-        <w:t xml:space="preserve">The source data that I am using for this project </w:t>
+        <w:t xml:space="preserve">The source data </w:t>
+      </w:r>
+      <w:r>
+        <w:rPr>
+          <w:sz w:val="24"/>
+          <w:szCs w:val="24"/>
+        </w:rPr>
+        <w:t xml:space="preserve">used for this project </w:t>
       </w:r>
       <w:proofErr w:type="gramStart"/>
       <w:r>
@@ -3928,7 +4479,7 @@
           <w:sz w:val="24"/>
           <w:szCs w:val="24"/>
         </w:rPr>
-        <w:t>comes in</w:t>
+        <w:t>are</w:t>
       </w:r>
       <w:proofErr w:type="gramEnd"/>
       <w:r>
@@ -3936,23 +4487,49 @@
           <w:sz w:val="24"/>
           <w:szCs w:val="24"/>
         </w:rPr>
-        <w:t xml:space="preserve"> already </w:t>
-      </w:r>
-      <w:proofErr w:type="gramStart"/>
-      <w:r>
-        <w:rPr>
-          <w:sz w:val="24"/>
-          <w:szCs w:val="24"/>
-        </w:rPr>
-        <w:t>clean, as</w:t>
-      </w:r>
-      <w:proofErr w:type="gramEnd"/>
-      <w:r>
-        <w:rPr>
-          <w:sz w:val="24"/>
-          <w:szCs w:val="24"/>
-        </w:rPr>
-        <w:t xml:space="preserve"> such this project will not include a cleaning phase. Future iterations or uses of the model would need to consider any source data that would be used to retrain or run predictions against and clean before use or develop a cleaning process that would account for the data from any new data source.</w:t>
+        <w:t xml:space="preserve"> already clean, </w:t>
+      </w:r>
+      <w:r>
+        <w:rPr>
+          <w:sz w:val="24"/>
+          <w:szCs w:val="24"/>
+        </w:rPr>
+        <w:t>and as such,</w:t>
+      </w:r>
+      <w:r>
+        <w:rPr>
+          <w:sz w:val="24"/>
+          <w:szCs w:val="24"/>
+        </w:rPr>
+        <w:t xml:space="preserve"> this project will not include a cleaning phase. Future iterations or uses of the model would need to consider any source data that would be used to retrain or run predictions against</w:t>
+      </w:r>
+      <w:r>
+        <w:rPr>
+          <w:sz w:val="24"/>
+          <w:szCs w:val="24"/>
+        </w:rPr>
+        <w:t>, and clean before use,</w:t>
+      </w:r>
+      <w:r>
+        <w:rPr>
+          <w:sz w:val="24"/>
+          <w:szCs w:val="24"/>
+        </w:rPr>
+        <w:t xml:space="preserve"> or develop a cleaning process that </w:t>
+      </w:r>
+      <w:r>
+        <w:rPr>
+          <w:sz w:val="24"/>
+          <w:szCs w:val="24"/>
+        </w:rPr>
+        <w:t xml:space="preserve">accounts for </w:t>
+      </w:r>
+      <w:r>
+        <w:rPr>
+          <w:sz w:val="24"/>
+          <w:szCs w:val="24"/>
+        </w:rPr>
+        <w:t>data from any new data source.</w:t>
       </w:r>
     </w:p>
     <w:p>
@@ -4094,6 +4671,7 @@
           <w:sz w:val="24"/>
           <w:szCs w:val="24"/>
         </w:rPr>
+        <w:lastRenderedPageBreak/>
         <w:t>Directly connect steps taken in your process to development phases of the standard methodology, e.g., analysis, design, etc.</w:t>
       </w:r>
     </w:p>
@@ -5454,6 +6032,7 @@
           <w:sz w:val="24"/>
           <w:szCs w:val="24"/>
         </w:rPr>
+        <w:lastRenderedPageBreak/>
         <w:t>B.5 Resources and Costs</w:t>
       </w:r>
       <w:bookmarkEnd w:id="19"/>
@@ -5878,7 +6457,31 @@
           <w:sz w:val="24"/>
           <w:szCs w:val="24"/>
         </w:rPr>
+        <w:t xml:space="preserve">Hypothesis: </w:t>
+      </w:r>
+      <w:r>
+        <w:rPr>
+          <w:sz w:val="24"/>
+          <w:szCs w:val="24"/>
+        </w:rPr>
         <w:t xml:space="preserve">Machine Learning can help to predict if a breast cancer Fine Needle Aspiration is malignant or benign. </w:t>
+      </w:r>
+    </w:p>
+    <w:p>
+      <w:pPr>
+        <w:spacing w:line="480" w:lineRule="auto"/>
+        <w:ind w:firstLine="720"/>
+        <w:rPr>
+          <w:sz w:val="24"/>
+          <w:szCs w:val="24"/>
+        </w:rPr>
+      </w:pPr>
+      <w:r>
+        <w:rPr>
+          <w:sz w:val="24"/>
+          <w:szCs w:val="24"/>
+        </w:rPr>
+        <w:t>Alternative Hypothesis:</w:t>
       </w:r>
     </w:p>
     <w:p>
@@ -6012,6 +6615,7 @@
           <w:sz w:val="24"/>
           <w:szCs w:val="24"/>
         </w:rPr>
+        <w:lastRenderedPageBreak/>
         <w:t>C.2.</w:t>
       </w:r>
       <w:proofErr w:type="gramStart"/>
@@ -6817,6 +7421,7 @@
           <w:sz w:val="24"/>
           <w:szCs w:val="24"/>
         </w:rPr>
+        <w:lastRenderedPageBreak/>
         <w:t xml:space="preserve">For </w:t>
       </w:r>
       <w:r>
@@ -7167,6 +7772,7 @@
           <w:sz w:val="24"/>
           <w:szCs w:val="24"/>
         </w:rPr>
+        <w:lastRenderedPageBreak/>
         <w:t xml:space="preserve">D.2 </w:t>
       </w:r>
       <w:r>
@@ -7280,6 +7886,7 @@
           <w:id w:val="-1738848361"/>
           <w:citation/>
         </w:sdtPr>
+        <w:sdtEndPr/>
         <w:sdtContent>
           <w:r>
             <w:rPr>
@@ -7738,6 +8345,7 @@
           <w:sz w:val="24"/>
           <w:szCs w:val="24"/>
         </w:rPr>
+        <w:lastRenderedPageBreak/>
         <w:t>S</w:t>
       </w:r>
       <w:r>
@@ -7898,501 +8506,220 @@
         </w:rPr>
       </w:pPr>
     </w:p>
-    <w:bookmarkStart w:id="37" w:name="_Toc1322159537" w:displacedByCustomXml="next"/>
     <w:sdt>
       <w:sdtPr>
-        <w:rPr>
-          <w:rFonts w:ascii="Times New Roman" w:eastAsia="Times New Roman" w:hAnsi="Times New Roman" w:cs="Times New Roman"/>
-          <w:b w:val="0"/>
-          <w:bCs w:val="0"/>
-          <w:sz w:val="22"/>
-          <w:szCs w:val="24"/>
-        </w:rPr>
-        <w:id w:val="890692505"/>
+        <w:id w:val="-664318584"/>
         <w:docPartObj>
           <w:docPartGallery w:val="Bibliographies"/>
           <w:docPartUnique/>
         </w:docPartObj>
       </w:sdtPr>
-      <w:sdtEndPr/>
+      <w:sdtEndPr>
+        <w:rPr>
+          <w:rFonts w:ascii="Times New Roman" w:eastAsia="Times New Roman" w:hAnsi="Times New Roman" w:cs="Times New Roman"/>
+          <w:b w:val="0"/>
+          <w:bCs w:val="0"/>
+          <w:sz w:val="22"/>
+          <w:szCs w:val="22"/>
+        </w:rPr>
+      </w:sdtEndPr>
       <w:sdtContent>
         <w:p>
           <w:pPr>
             <w:pStyle w:val="Heading1"/>
-            <w:jc w:val="center"/>
           </w:pPr>
           <w:r>
             <w:t>References</w:t>
           </w:r>
-          <w:bookmarkEnd w:id="37"/>
         </w:p>
         <w:sdt>
           <w:sdtPr>
-            <w:rPr>
-              <w:sz w:val="24"/>
-              <w:szCs w:val="24"/>
-            </w:rPr>
             <w:id w:val="-573587230"/>
             <w:bibliography/>
           </w:sdtPr>
-          <w:sdtEndPr/>
           <w:sdtContent>
             <w:p>
               <w:pPr>
                 <w:pStyle w:val="Bibliography"/>
-                <w:spacing w:line="480" w:lineRule="auto"/>
                 <w:ind w:left="720" w:hanging="720"/>
                 <w:rPr>
+                  <w:noProof/>
                   <w:sz w:val="24"/>
                   <w:szCs w:val="24"/>
                 </w:rPr>
               </w:pPr>
               <w:r>
-                <w:rPr>
-                  <w:sz w:val="24"/>
-                  <w:szCs w:val="24"/>
-                </w:rPr>
-                <w:t xml:space="preserve">Wolberg, W., Mangasarian, O., Street, N., &amp; Street, W. (1993). Breast Cancer Wisconsin (Diagnostic) [Dataset]. UCI Machine Learning Repository. </w:t>
+                <w:fldChar w:fldCharType="begin"/>
               </w:r>
-              <w:hyperlink r:id="rId9" w:history="1">
-                <w:r>
-                  <w:rPr>
-                    <w:rStyle w:val="Hyperlink"/>
-                    <w:sz w:val="24"/>
-                    <w:szCs w:val="24"/>
-                  </w:rPr>
-                  <w:t>https://doi.org/10.24432/C</w:t>
-                </w:r>
-                <w:r>
-                  <w:rPr>
-                    <w:rStyle w:val="Hyperlink"/>
-                    <w:sz w:val="24"/>
-                    <w:szCs w:val="24"/>
-                  </w:rPr>
-                  <w:t>5</w:t>
-                </w:r>
-                <w:r>
-                  <w:rPr>
-                    <w:rStyle w:val="Hyperlink"/>
-                    <w:sz w:val="24"/>
-                    <w:szCs w:val="24"/>
-                  </w:rPr>
-                  <w:t>DW2B</w:t>
-                </w:r>
-              </w:hyperlink>
               <w:r>
                 <w:rPr>
-                  <w:sz w:val="24"/>
-                  <w:szCs w:val="24"/>
+                  <w:lang w:val="it-IT"/>
                 </w:rPr>
-                <w:t>.</w:t>
+                <w:instrText xml:space="preserve"> BIBLIOGRAPHY </w:instrText>
+              </w:r>
+              <w:r>
+                <w:fldChar w:fldCharType="separate"/>
+              </w:r>
+              <w:r>
+                <w:rPr>
+                  <w:noProof/>
+                  <w:lang w:val="it-IT"/>
+                </w:rPr>
+                <w:t xml:space="preserve">Barbara D. Florentine MD, B. S. (2006). </w:t>
+              </w:r>
+              <w:r>
+                <w:rPr>
+                  <w:noProof/>
+                </w:rPr>
+                <w:t xml:space="preserve">The reliability of fine-needle aspiration biopsy as the initial diagnostic procedure for palpable masses. </w:t>
+              </w:r>
+              <w:r>
+                <w:rPr>
+                  <w:i/>
+                  <w:iCs/>
+                  <w:noProof/>
+                </w:rPr>
+                <w:t>Cancer An International Interdisciplinary Journal of the American Cancer Society</w:t>
+              </w:r>
+              <w:r>
+                <w:rPr>
+                  <w:noProof/>
+                </w:rPr>
+                <w:t>, 406-416.</w:t>
               </w:r>
             </w:p>
             <w:p>
               <w:pPr>
                 <w:pStyle w:val="Bibliography"/>
-                <w:spacing w:line="480" w:lineRule="auto"/>
                 <w:ind w:left="720" w:hanging="720"/>
+                <w:rPr>
+                  <w:noProof/>
+                </w:rPr>
               </w:pPr>
               <w:r>
-                <w:t xml:space="preserve">Costanza, M. E., Luckmann, R., White, M. J., Rosal, M. C., </w:t>
-              </w:r>
-              <w:proofErr w:type="spellStart"/>
-              <w:r>
-                <w:t>LaPelle</w:t>
-              </w:r>
-              <w:proofErr w:type="spellEnd"/>
-              <w:r>
-                <w:t xml:space="preserve">, N., &amp; </w:t>
-              </w:r>
-              <w:proofErr w:type="spellStart"/>
-              <w:r>
-                <w:t>Cranos</w:t>
-              </w:r>
-              <w:proofErr w:type="spellEnd"/>
-              <w:r>
-                <w:t xml:space="preserve">, C. (2009). Moving mammogram-reluctant women to screening: A pilot study. </w:t>
+                <w:rPr>
+                  <w:noProof/>
+                </w:rPr>
+                <w:t xml:space="preserve">Demarco, C. (2024, March 1). </w:t>
               </w:r>
               <w:r>
                 <w:rPr>
                   <w:i/>
                   <w:iCs/>
+                  <w:noProof/>
                 </w:rPr>
-                <w:t xml:space="preserve">Annals of Behavioral </w:t>
+                <w:t>9 things to know about breast biopsies</w:t>
               </w:r>
-              <w:proofErr w:type="gramStart"/>
               <w:r>
                 <w:rPr>
-                  <w:i/>
-                  <w:iCs/>
+                  <w:noProof/>
                 </w:rPr>
-                <w:t>Medicine :</w:t>
+                <w:t>. Retrieved from MD Anderson Center: https://www.mdanderson.org/cancerwise/8-breast-biopsy-questions-answered.h00-159303834.html#:~:text=A%20biopsy%20may%20be%20ordered,texture%2C%20during%20a%20clinical%20exam.</w:t>
               </w:r>
-              <w:proofErr w:type="gramEnd"/>
+            </w:p>
+            <w:p>
+              <w:pPr>
+                <w:pStyle w:val="Bibliography"/>
+                <w:ind w:left="720" w:hanging="720"/>
+                <w:rPr>
+                  <w:noProof/>
+                </w:rPr>
+              </w:pPr>
               <w:r>
                 <w:rPr>
-                  <w:i/>
-                  <w:iCs/>
+                  <w:noProof/>
                 </w:rPr>
-                <w:t xml:space="preserve"> A Publication of the Society of Behavioral Medicine</w:t>
-              </w:r>
-              <w:r>
-                <w:t xml:space="preserve">, </w:t>
+                <w:t xml:space="preserve">Jenni A. M. Sidey-Gibbons1, C. J.-G. (2019). Machine learning in medicine: a practical introduction. </w:t>
               </w:r>
               <w:r>
                 <w:rPr>
                   <w:i/>
                   <w:iCs/>
+                  <w:noProof/>
                 </w:rPr>
-                <w:t>37</w:t>
+                <w:t>BMC Medical Research Methodology, 19</w:t>
               </w:r>
               <w:r>
-                <w:t xml:space="preserve">(3), 343. </w:t>
+                <w:rPr>
+                  <w:noProof/>
+                </w:rPr>
+                <w:t>. Retrieved from https://link.springer.com/article/10.1186/s12874-019-0681-4</w:t>
               </w:r>
-              <w:hyperlink r:id="rId10" w:history="1">
-                <w:r>
-                  <w:rPr>
-                    <w:rStyle w:val="Hyperlink"/>
-                  </w:rPr>
-                  <w:t>https://doi</w:t>
-                </w:r>
-                <w:r>
-                  <w:rPr>
-                    <w:rStyle w:val="Hyperlink"/>
-                  </w:rPr>
-                  <w:t>.</w:t>
-                </w:r>
-                <w:r>
-                  <w:rPr>
-                    <w:rStyle w:val="Hyperlink"/>
-                  </w:rPr>
-                  <w:t>org/10.1007/s12160-009-9107-6</w:t>
-                </w:r>
-              </w:hyperlink>
             </w:p>
             <w:p>
               <w:pPr>
                 <w:pStyle w:val="Bibliography"/>
-                <w:spacing w:line="480" w:lineRule="auto"/>
                 <w:ind w:left="720" w:hanging="720"/>
+                <w:rPr>
+                  <w:noProof/>
+                </w:rPr>
               </w:pPr>
               <w:r>
-                <w:t xml:space="preserve">Florentine, B. D., </w:t>
+                <w:rPr>
+                  <w:noProof/>
+                </w:rPr>
+                <w:t xml:space="preserve">Renato Cuocolo, M. C. (2020). Machine Learning in oncology: A clinical appraisal. </w:t>
               </w:r>
-              <w:proofErr w:type="spellStart"/>
               <w:r>
-                <w:t>Staymates</w:t>
+                <w:rPr>
+                  <w:i/>
+                  <w:iCs/>
+                  <w:noProof/>
+                </w:rPr>
+                <w:t>Cancer Letters, Volume 481</w:t>
               </w:r>
-              <w:proofErr w:type="spellEnd"/>
               <w:r>
-                <w:t xml:space="preserve">, B., Rabadi, M., </w:t>
-              </w:r>
-              <w:proofErr w:type="spellStart"/>
-              <w:r>
-                <w:t>Barstis</w:t>
-              </w:r>
-              <w:proofErr w:type="spellEnd"/>
-              <w:r>
-                <w:t>, J., &amp; Black, A. (2006). The reliability of fine-needle aspiration biopsy as the initial diagnostic procedure for palpable masses. Cancer, 107(2), 406-416. https://doi.org/10.1002/cncr.21976</w:t>
+                <w:rPr>
+                  <w:noProof/>
+                </w:rPr>
+                <w:t>, 55-62.</w:t>
               </w:r>
             </w:p>
-            <w:p/>
-            <w:p/>
+            <w:p>
+              <w:pPr>
+                <w:pStyle w:val="Bibliography"/>
+                <w:ind w:left="720" w:hanging="720"/>
+                <w:rPr>
+                  <w:noProof/>
+                </w:rPr>
+              </w:pPr>
+              <w:r>
+                <w:rPr>
+                  <w:noProof/>
+                </w:rPr>
+                <w:t xml:space="preserve">Wolberg, W. M. (1993). </w:t>
+              </w:r>
+              <w:r>
+                <w:rPr>
+                  <w:i/>
+                  <w:iCs/>
+                  <w:noProof/>
+                </w:rPr>
+                <w:t>Breast Cancer Wisconsin (Diagnostic)</w:t>
+              </w:r>
+              <w:r>
+                <w:rPr>
+                  <w:noProof/>
+                </w:rPr>
+                <w:t>. Retrieved from UC Irvine Machine Learning Repository: https://archive.ics.uci.edu/dataset/17/breast+cancer+wisconsin+diagnostic</w:t>
+              </w:r>
+            </w:p>
+            <w:p>
+              <w:r>
+                <w:rPr>
+                  <w:b/>
+                  <w:bCs/>
+                  <w:noProof/>
+                </w:rPr>
+                <w:fldChar w:fldCharType="end"/>
+              </w:r>
+            </w:p>
           </w:sdtContent>
         </w:sdt>
       </w:sdtContent>
     </w:sdt>
-    <w:p>
-      <w:pPr>
-        <w:spacing w:line="480" w:lineRule="auto"/>
-        <w:rPr>
-          <w:sz w:val="24"/>
-          <w:szCs w:val="24"/>
-        </w:rPr>
-      </w:pPr>
-    </w:p>
-    <w:p>
-      <w:pPr>
-        <w:spacing w:line="480" w:lineRule="auto"/>
-        <w:ind w:left="720" w:hanging="720"/>
-        <w:rPr>
-          <w:sz w:val="24"/>
-          <w:szCs w:val="24"/>
-        </w:rPr>
-      </w:pPr>
-      <w:r>
-        <w:br w:type="page"/>
-      </w:r>
-    </w:p>
-    <w:p>
-      <w:pPr>
-        <w:pStyle w:val="Heading1"/>
-        <w:jc w:val="center"/>
-        <w:rPr>
-          <w:rFonts w:ascii="Times New Roman" w:eastAsia="Times New Roman" w:hAnsi="Times New Roman" w:cs="Times New Roman"/>
-          <w:b w:val="0"/>
-          <w:bCs w:val="0"/>
-        </w:rPr>
-      </w:pPr>
-      <w:bookmarkStart w:id="38" w:name="_heading=h.2bn6wsx"/>
-      <w:bookmarkStart w:id="39" w:name="_Toc1046046101"/>
-      <w:bookmarkEnd w:id="38"/>
-      <w:r>
-        <w:rPr>
-          <w:b w:val="0"/>
-          <w:bCs w:val="0"/>
-        </w:rPr>
-        <w:lastRenderedPageBreak/>
-        <w:t>Appendix A</w:t>
-      </w:r>
-      <w:bookmarkEnd w:id="39"/>
-    </w:p>
-    <w:p>
-      <w:pPr>
-        <w:pStyle w:val="Heading1"/>
-        <w:jc w:val="center"/>
-        <w:rPr>
-          <w:rFonts w:ascii="Times New Roman" w:eastAsia="Times New Roman" w:hAnsi="Times New Roman" w:cs="Times New Roman"/>
-          <w:b w:val="0"/>
-          <w:bCs w:val="0"/>
-        </w:rPr>
-      </w:pPr>
-      <w:bookmarkStart w:id="40" w:name="_heading=h.qsh70q"/>
-      <w:bookmarkStart w:id="41" w:name="_Toc804972029"/>
-      <w:bookmarkEnd w:id="40"/>
-      <w:r>
-        <w:rPr>
-          <w:rFonts w:ascii="Times New Roman" w:eastAsia="Times New Roman" w:hAnsi="Times New Roman" w:cs="Times New Roman"/>
-          <w:b w:val="0"/>
-          <w:bCs w:val="0"/>
-        </w:rPr>
-        <w:t>Title of Appendix</w:t>
-      </w:r>
-      <w:bookmarkEnd w:id="41"/>
-    </w:p>
-    <w:p>
-      <w:pPr>
-        <w:spacing w:line="480" w:lineRule="auto"/>
-        <w:rPr>
-          <w:sz w:val="24"/>
-          <w:szCs w:val="24"/>
-        </w:rPr>
-      </w:pPr>
-      <w:r>
-        <w:rPr>
-          <w:sz w:val="24"/>
-          <w:szCs w:val="24"/>
-        </w:rPr>
-        <w:t>Put any supporting material in these appendices. Add additional or delete superfluous appendices as needed.</w:t>
-      </w:r>
-      <w:r>
-        <w:br w:type="page"/>
-      </w:r>
-    </w:p>
-    <w:p>
-      <w:pPr>
-        <w:pStyle w:val="Heading1"/>
-        <w:jc w:val="center"/>
-        <w:rPr>
-          <w:b w:val="0"/>
-          <w:bCs w:val="0"/>
-        </w:rPr>
-      </w:pPr>
-      <w:bookmarkStart w:id="42" w:name="_heading=h.3as4poj"/>
-      <w:bookmarkStart w:id="43" w:name="_Toc128761729"/>
-      <w:bookmarkEnd w:id="42"/>
-      <w:r>
-        <w:rPr>
-          <w:b w:val="0"/>
-          <w:bCs w:val="0"/>
-        </w:rPr>
-        <w:lastRenderedPageBreak/>
-        <w:t>Appendix B</w:t>
-      </w:r>
-      <w:bookmarkEnd w:id="43"/>
-    </w:p>
-    <w:p>
-      <w:pPr>
-        <w:pStyle w:val="Heading1"/>
-        <w:jc w:val="center"/>
-        <w:rPr>
-          <w:rFonts w:ascii="Times New Roman" w:eastAsia="Times New Roman" w:hAnsi="Times New Roman" w:cs="Times New Roman"/>
-          <w:b w:val="0"/>
-          <w:bCs w:val="0"/>
-        </w:rPr>
-      </w:pPr>
-      <w:bookmarkStart w:id="44" w:name="_heading=h.1pxezwc"/>
-      <w:bookmarkStart w:id="45" w:name="_Toc1200922991"/>
-      <w:bookmarkEnd w:id="44"/>
-      <w:r>
-        <w:rPr>
-          <w:rFonts w:ascii="Times New Roman" w:eastAsia="Times New Roman" w:hAnsi="Times New Roman" w:cs="Times New Roman"/>
-          <w:b w:val="0"/>
-          <w:bCs w:val="0"/>
-        </w:rPr>
-        <w:t>Title of Appendix</w:t>
-      </w:r>
-      <w:bookmarkEnd w:id="45"/>
-    </w:p>
-    <w:p>
-      <w:pPr>
-        <w:spacing w:line="480" w:lineRule="auto"/>
-        <w:rPr>
-          <w:b/>
-          <w:sz w:val="24"/>
-          <w:szCs w:val="24"/>
-        </w:rPr>
-      </w:pPr>
-      <w:r>
-        <w:rPr>
-          <w:sz w:val="24"/>
-          <w:szCs w:val="24"/>
-        </w:rPr>
-        <w:t>Put any supporting material in these appendices. Add additional or delete superfluous appendices as needed.</w:t>
-      </w:r>
-      <w:r>
-        <w:br w:type="page"/>
-      </w:r>
-    </w:p>
-    <w:p>
-      <w:pPr>
-        <w:pStyle w:val="Heading1"/>
-        <w:jc w:val="center"/>
-        <w:rPr>
-          <w:rFonts w:ascii="Times New Roman" w:eastAsia="Times New Roman" w:hAnsi="Times New Roman" w:cs="Times New Roman"/>
-          <w:b w:val="0"/>
-          <w:bCs w:val="0"/>
-        </w:rPr>
-      </w:pPr>
-      <w:bookmarkStart w:id="46" w:name="_heading=h.49x2ik5"/>
-      <w:bookmarkStart w:id="47" w:name="_Toc1897962072"/>
-      <w:bookmarkEnd w:id="46"/>
-      <w:r>
-        <w:rPr>
-          <w:b w:val="0"/>
-          <w:bCs w:val="0"/>
-        </w:rPr>
-        <w:lastRenderedPageBreak/>
-        <w:t>Appendix C</w:t>
-      </w:r>
-      <w:bookmarkEnd w:id="47"/>
-    </w:p>
-    <w:p>
-      <w:pPr>
-        <w:pStyle w:val="Heading1"/>
-        <w:jc w:val="center"/>
-        <w:rPr>
-          <w:rFonts w:ascii="Times New Roman" w:eastAsia="Times New Roman" w:hAnsi="Times New Roman" w:cs="Times New Roman"/>
-          <w:b w:val="0"/>
-          <w:bCs w:val="0"/>
-        </w:rPr>
-      </w:pPr>
-      <w:bookmarkStart w:id="48" w:name="_heading=h.2p2csry"/>
-      <w:bookmarkStart w:id="49" w:name="_Toc1862588384"/>
-      <w:bookmarkEnd w:id="48"/>
-      <w:r>
-        <w:rPr>
-          <w:rFonts w:ascii="Times New Roman" w:eastAsia="Times New Roman" w:hAnsi="Times New Roman" w:cs="Times New Roman"/>
-          <w:b w:val="0"/>
-          <w:bCs w:val="0"/>
-        </w:rPr>
-        <w:t>Title of Appendix</w:t>
-      </w:r>
-      <w:bookmarkEnd w:id="49"/>
-    </w:p>
-    <w:p>
-      <w:pPr>
-        <w:spacing w:line="480" w:lineRule="auto"/>
-        <w:rPr>
-          <w:b/>
-          <w:sz w:val="24"/>
-          <w:szCs w:val="24"/>
-        </w:rPr>
-      </w:pPr>
-      <w:r>
-        <w:rPr>
-          <w:sz w:val="24"/>
-          <w:szCs w:val="24"/>
-        </w:rPr>
-        <w:t>Put any supporting material in these appendices. Add additional or delete superfluous appendices as needed.</w:t>
-      </w:r>
-      <w:r>
-        <w:br w:type="page"/>
-      </w:r>
-    </w:p>
-    <w:p>
-      <w:pPr>
-        <w:pStyle w:val="Heading1"/>
-        <w:jc w:val="center"/>
-        <w:rPr>
-          <w:rFonts w:ascii="Times New Roman" w:eastAsia="Times New Roman" w:hAnsi="Times New Roman" w:cs="Times New Roman"/>
-          <w:b w:val="0"/>
-          <w:bCs w:val="0"/>
-        </w:rPr>
-      </w:pPr>
-      <w:bookmarkStart w:id="50" w:name="_heading=h.147n2zr"/>
-      <w:bookmarkStart w:id="51" w:name="_Toc1292381938"/>
-      <w:bookmarkEnd w:id="50"/>
-      <w:r>
-        <w:rPr>
-          <w:b w:val="0"/>
-          <w:bCs w:val="0"/>
-        </w:rPr>
-        <w:lastRenderedPageBreak/>
-        <w:t>Appendix D</w:t>
-      </w:r>
-      <w:bookmarkEnd w:id="51"/>
-    </w:p>
-    <w:p>
-      <w:pPr>
-        <w:pStyle w:val="Heading1"/>
-        <w:jc w:val="center"/>
-        <w:rPr>
-          <w:rFonts w:ascii="Times New Roman" w:eastAsia="Times New Roman" w:hAnsi="Times New Roman" w:cs="Times New Roman"/>
-          <w:b w:val="0"/>
-          <w:bCs w:val="0"/>
-        </w:rPr>
-      </w:pPr>
-      <w:bookmarkStart w:id="52" w:name="_heading=h.3o7alnk"/>
-      <w:bookmarkStart w:id="53" w:name="_Toc390418831"/>
-      <w:bookmarkEnd w:id="52"/>
-      <w:r>
-        <w:rPr>
-          <w:rFonts w:ascii="Times New Roman" w:eastAsia="Times New Roman" w:hAnsi="Times New Roman" w:cs="Times New Roman"/>
-          <w:b w:val="0"/>
-          <w:bCs w:val="0"/>
-        </w:rPr>
-        <w:t>T</w:t>
-      </w:r>
-      <w:r>
-        <w:rPr>
-          <w:rFonts w:ascii="Times New Roman" w:eastAsia="Times New Roman" w:hAnsi="Times New Roman" w:cs="Times New Roman"/>
-          <w:b w:val="0"/>
-          <w:bCs w:val="0"/>
-        </w:rPr>
-        <w:t>itle of Appendix</w:t>
-      </w:r>
-      <w:bookmarkEnd w:id="53"/>
-    </w:p>
-    <w:p>
-      <w:pPr>
-        <w:spacing w:line="480" w:lineRule="auto"/>
-        <w:rPr>
-          <w:b/>
-          <w:sz w:val="24"/>
-          <w:szCs w:val="24"/>
-        </w:rPr>
-      </w:pPr>
-      <w:r>
-        <w:rPr>
-          <w:sz w:val="24"/>
-          <w:szCs w:val="24"/>
-        </w:rPr>
-        <w:t>Put any supporting material in these appendices. Add additional or delete superfluous appendices as needed.</w:t>
-      </w:r>
-    </w:p>
     <w:sectPr>
-      <w:headerReference w:type="default" r:id="rId11"/>
+      <w:headerReference w:type="default" r:id="rId9"/>
       <w:pgSz w:w="12240" w:h="15840"/>
       <w:pgMar w:top="1440" w:right="1440" w:bottom="1440" w:left="1440" w:header="720" w:footer="720" w:gutter="0"/>
       <w:cols w:space="720"/>
@@ -12053,57 +12380,6 @@
 <file path=customXml/item2.xml><?xml version="1.0" encoding="utf-8"?>
 <b:Sources xmlns:b="http://schemas.openxmlformats.org/officeDocument/2006/bibliography" xmlns="http://schemas.openxmlformats.org/officeDocument/2006/bibliography" SelectedStyle="\APASixthEditionOfficeOnline.xsl" StyleName="APA" Version="6">
   <b:Source>
-    <b:Tag>Smi23</b:Tag>
-    <b:SourceType>JournalArticle</b:SourceType>
-    <b:Guid>{1DDCBB08-DCE2-4BD3-BE2F-7232386B5AEC}</b:Guid>
-    <b:Title>A Generic Journal Article Example</b:Title>
-    <b:Year>2023</b:Year>
-    <b:Author>
-      <b:Author>
-        <b:NameList>
-          <b:Person>
-            <b:Last>Smith</b:Last>
-            <b:First>John</b:First>
-          </b:Person>
-        </b:NameList>
-      </b:Author>
-    </b:Author>
-    <b:JournalName>Generic Journal</b:JournalName>
-    <b:Pages>50-62</b:Pages>
-    <b:RefOrder>3</b:RefOrder>
-  </b:Source>
-  <b:Source>
-    <b:Tag>Purnd</b:Tag>
-    <b:SourceType>InternetSite</b:SourceType>
-    <b:Guid>{C19D3E41-6BE5-4C71-9D9D-BFE53D12342D}</b:Guid>
-    <b:Year>n.d.</b:Year>
-    <b:Author>
-      <b:Author>
-        <b:Corporate>Purdue University</b:Corporate>
-      </b:Author>
-    </b:Author>
-    <b:InternetSiteTitle>APA Formatting and Style Guide (7th Edition) - Purdue OWL</b:InternetSiteTitle>
-    <b:URL>https://owl.purdue.edu/owl/research_and_citation/apa_style/apa_formatting_and_style_guide/index.html</b:URL>
-    <b:RefOrder>4</b:RefOrder>
-  </b:Source>
-  <b:Source>
-    <b:Tag>Scr22</b:Tag>
-    <b:SourceType>InternetSite</b:SourceType>
-    <b:Guid>{1813A0D6-0FE5-4A69-80A5-30BBB8890F9A}</b:Guid>
-    <b:Author>
-      <b:Author>
-        <b:Corporate>Scribbr</b:Corporate>
-      </b:Author>
-    </b:Author>
-    <b:Title>Free Citation Generator</b:Title>
-    <b:InternetSiteTitle>Scribbr</b:InternetSiteTitle>
-    <b:Year>2022</b:Year>
-    <b:Month>December</b:Month>
-    <b:Day>21</b:Day>
-    <b:URL>https://www.scribbr.com/citation/generator/</b:URL>
-    <b:RefOrder>5</b:RefOrder>
-  </b:Source>
-  <b:Source>
     <b:Tag>Cyn24</b:Tag>
     <b:SourceType>InternetSite</b:SourceType>
     <b:Guid>{1018F8E0-43AA-469B-A06F-E5C690504D36}</b:Guid>
@@ -12146,6 +12422,70 @@
     <b:URL>https://archive.ics.uci.edu/dataset/17/breast+cancer+wisconsin+diagnostic</b:URL>
     <b:RefOrder>1</b:RefOrder>
   </b:Source>
+  <b:Source>
+    <b:Tag>Bar06</b:Tag>
+    <b:SourceType>JournalArticle</b:SourceType>
+    <b:Guid>{56DA1517-207B-4080-9B14-96FC65B8F0D1}</b:Guid>
+    <b:Title>The reliability of fine-needle aspiration biopsy as the initial diagnostic procedure for palpable masses</b:Title>
+    <b:Year>2006</b:Year>
+    <b:Author>
+      <b:Author>
+        <b:NameList>
+          <b:Person>
+            <b:Last>Barbara D. Florentine MD</b:Last>
+            <b:First>Barry</b:First>
+            <b:Middle>Staymates CT, Munif Rabadi MD, John Barstis MD, Alexander Black MD</b:Middle>
+          </b:Person>
+        </b:NameList>
+      </b:Author>
+    </b:Author>
+    <b:JournalName>Cancer An International Interdisciplinary Journal of the American Cancer Society</b:JournalName>
+    <b:Pages>406-416</b:Pages>
+    <b:RefOrder>4</b:RefOrder>
+  </b:Source>
+  <b:Source>
+    <b:Tag>Ren20</b:Tag>
+    <b:SourceType>JournalArticle</b:SourceType>
+    <b:Guid>{448A3B16-FA2F-4F59-BB1C-BD9FDDA19336}</b:Guid>
+    <b:Author>
+      <b:Author>
+        <b:NameList>
+          <b:Person>
+            <b:Last>Renato Cuocolo</b:Last>
+            <b:First>Martina</b:First>
+            <b:Middle>Caruso, Teresa Perillo, Lorenzo Ugga, Mario Petretta</b:Middle>
+          </b:Person>
+        </b:NameList>
+      </b:Author>
+    </b:Author>
+    <b:Title>Machine Learning in oncology: A clinical appraisal</b:Title>
+    <b:JournalName>Cancer Letters, Volume 481</b:JournalName>
+    <b:Year>2020</b:Year>
+    <b:Pages>55-62</b:Pages>
+    <b:RefOrder>5</b:RefOrder>
+  </b:Source>
+  <b:Source>
+    <b:Tag>Jen19</b:Tag>
+    <b:SourceType>JournalArticle</b:SourceType>
+    <b:Guid>{2F853C08-D6B1-4780-B10D-768248AD1B26}</b:Guid>
+    <b:Author>
+      <b:Author>
+        <b:NameList>
+          <b:Person>
+            <b:Last>Jenni A. M. Sidey-Gibbons1</b:Last>
+            <b:First>Chris</b:First>
+            <b:Middle>J. Sidey-Gibbons</b:Middle>
+          </b:Person>
+        </b:NameList>
+      </b:Author>
+    </b:Author>
+    <b:Title>Machine learning in medicine: a practical introduction</b:Title>
+    <b:JournalName>BMC Medical Research Methodology</b:JournalName>
+    <b:Year>2019</b:Year>
+    <b:Volume>19</b:Volume>
+    <b:URL>https://link.springer.com/article/10.1186/s12874-019-0681-4</b:URL>
+    <b:RefOrder>3</b:RefOrder>
+  </b:Source>
 </b:Sources>
 </file>
 
@@ -12159,7 +12499,7 @@
 </file>
 
 <file path=customXml/itemProps2.xml><?xml version="1.0" encoding="utf-8"?>
-<ds:datastoreItem xmlns:ds="http://schemas.openxmlformats.org/officeDocument/2006/customXml" ds:itemID="{9026FA74-D942-4981-96D1-57C3B7A089D2}">
+<ds:datastoreItem xmlns:ds="http://schemas.openxmlformats.org/officeDocument/2006/customXml" ds:itemID="{83237FA6-06B6-4EBF-9BD8-50E004558012}">
   <ds:schemaRefs>
     <ds:schemaRef ds:uri="http://schemas.openxmlformats.org/officeDocument/2006/bibliography"/>
   </ds:schemaRefs>

</xml_diff>

<commit_message>
Focus on section b of the task 2 document
</commit_message>
<xml_diff>
--- a/Task2_files/D502_task_2_Walker.docx
+++ b/Task2_files/D502_task_2_Walker.docx
@@ -129,16 +129,14 @@
         </w:rPr>
         <w:t xml:space="preserve">Machine Learning </w:t>
       </w:r>
-      <w:proofErr w:type="gramStart"/>
       <w:r>
         <w:rPr>
           <w:color w:val="000000"/>
           <w:sz w:val="24"/>
           <w:szCs w:val="24"/>
         </w:rPr>
-        <w:t>In</w:t>
-      </w:r>
-      <w:proofErr w:type="gramEnd"/>
+        <w:t>in</w:t>
+      </w:r>
       <w:r>
         <w:rPr>
           <w:color w:val="000000"/>
@@ -2285,39 +2283,7 @@
           <w:sz w:val="24"/>
           <w:szCs w:val="24"/>
         </w:rPr>
-        <w:t xml:space="preserve">Fine Needle Aspiration being the </w:t>
-      </w:r>
-      <w:proofErr w:type="gramStart"/>
-      <w:r>
-        <w:rPr>
-          <w:sz w:val="24"/>
-          <w:szCs w:val="24"/>
-        </w:rPr>
-        <w:t>less</w:t>
-      </w:r>
-      <w:proofErr w:type="gramEnd"/>
-      <w:r>
-        <w:rPr>
-          <w:sz w:val="24"/>
-          <w:szCs w:val="24"/>
-        </w:rPr>
-        <w:t xml:space="preserve"> invasive of the two biopsies, it will likely be more palatable to the reluctant patient, especially if the diagnostic accuracy is </w:t>
-      </w:r>
-      <w:proofErr w:type="gramStart"/>
-      <w:r>
-        <w:rPr>
-          <w:sz w:val="24"/>
-          <w:szCs w:val="24"/>
-        </w:rPr>
-        <w:t>similar to</w:t>
-      </w:r>
-      <w:proofErr w:type="gramEnd"/>
-      <w:r>
-        <w:rPr>
-          <w:sz w:val="24"/>
-          <w:szCs w:val="24"/>
-        </w:rPr>
-        <w:t xml:space="preserve"> that of </w:t>
+        <w:t xml:space="preserve">Fine Needle Aspiration being the less invasive of the two biopsies, it will likely be more palatable to the reluctant patient, especially if the diagnostic accuracy is similar to that of </w:t>
       </w:r>
       <w:r>
         <w:rPr>
@@ -2405,15 +2371,13 @@
         </w:rPr>
         <w:t xml:space="preserve"> recommended. This shall be the focus of my research. According to the MD Anderson Center, there are two main types of breast biopsies: </w:t>
       </w:r>
-      <w:proofErr w:type="gramStart"/>
-      <w:r>
-        <w:rPr>
-          <w:sz w:val="24"/>
-          <w:szCs w:val="24"/>
-        </w:rPr>
-        <w:t>a surgical</w:t>
-      </w:r>
-      <w:proofErr w:type="gramEnd"/>
+      <w:r>
+        <w:rPr>
+          <w:sz w:val="24"/>
+          <w:szCs w:val="24"/>
+        </w:rPr>
+        <w:t>surgical</w:t>
+      </w:r>
       <w:r>
         <w:rPr>
           <w:sz w:val="24"/>
@@ -2482,7 +2446,7 @@
           <w:sz w:val="24"/>
           <w:szCs w:val="24"/>
         </w:rPr>
-        <w:t xml:space="preserve">. You can imagine that the reluctant patient may have a very different reaction to those two options from a patient's </w:t>
+        <w:t xml:space="preserve">. You can imagine that the reluctant patient may have a very different reaction to those two options from a patient's perspective. </w:t>
       </w:r>
       <w:r>
         <w:rPr>
@@ -2490,23 +2454,21 @@
           <w:szCs w:val="24"/>
         </w:rPr>
         <w:lastRenderedPageBreak/>
-        <w:t xml:space="preserve">perspective. </w:t>
-      </w:r>
-      <w:proofErr w:type="gramStart"/>
-      <w:r>
-        <w:rPr>
-          <w:sz w:val="24"/>
-          <w:szCs w:val="24"/>
-        </w:rPr>
-        <w:t>Those two procedure</w:t>
-      </w:r>
-      <w:proofErr w:type="gramEnd"/>
-      <w:r>
-        <w:rPr>
-          <w:sz w:val="24"/>
-          <w:szCs w:val="24"/>
-        </w:rPr>
-        <w:t xml:space="preserve"> will also have different post procedure impacts, including how quickly one can return to normal activities. </w:t>
+        <w:t xml:space="preserve">Those two </w:t>
+      </w:r>
+      <w:r>
+        <w:rPr>
+          <w:sz w:val="24"/>
+          <w:szCs w:val="24"/>
+        </w:rPr>
+        <w:t>procedures will also have different post-procedure</w:t>
+      </w:r>
+      <w:r>
+        <w:rPr>
+          <w:sz w:val="24"/>
+          <w:szCs w:val="24"/>
+        </w:rPr>
+        <w:t xml:space="preserve"> impacts, including how quickly one can return to normal activities. </w:t>
       </w:r>
       <w:r>
         <w:rPr>
@@ -2515,15 +2477,13 @@
         </w:rPr>
         <w:t xml:space="preserve">A patient may be more willing to proceed with </w:t>
       </w:r>
-      <w:proofErr w:type="gramStart"/>
-      <w:r>
-        <w:rPr>
-          <w:sz w:val="24"/>
-          <w:szCs w:val="24"/>
-        </w:rPr>
-        <w:t>a screening</w:t>
-      </w:r>
-      <w:proofErr w:type="gramEnd"/>
+      <w:r>
+        <w:rPr>
+          <w:sz w:val="24"/>
+          <w:szCs w:val="24"/>
+        </w:rPr>
+        <w:t>screening</w:t>
+      </w:r>
       <w:r>
         <w:rPr>
           <w:sz w:val="24"/>
@@ -2638,23 +2598,35 @@
           <w:sz w:val="24"/>
           <w:szCs w:val="24"/>
         </w:rPr>
-        <w:t xml:space="preserve">While I will </w:t>
-      </w:r>
-      <w:proofErr w:type="gramStart"/>
-      <w:r>
-        <w:rPr>
-          <w:sz w:val="24"/>
-          <w:szCs w:val="24"/>
-        </w:rPr>
-        <w:t>deep</w:t>
-      </w:r>
-      <w:proofErr w:type="gramEnd"/>
-      <w:r>
-        <w:rPr>
-          <w:sz w:val="24"/>
-          <w:szCs w:val="24"/>
-        </w:rPr>
-        <w:t xml:space="preserve"> dive into 3 of the articles that I used during preparation for this project there were additional articles that were more focused on the procedure</w:t>
+        <w:t>While I will dive</w:t>
+      </w:r>
+      <w:r>
+        <w:rPr>
+          <w:sz w:val="24"/>
+          <w:szCs w:val="24"/>
+        </w:rPr>
+        <w:t xml:space="preserve"> deeper</w:t>
+      </w:r>
+      <w:r>
+        <w:rPr>
+          <w:sz w:val="24"/>
+          <w:szCs w:val="24"/>
+        </w:rPr>
+        <w:t xml:space="preserve"> into 3 of the articles that I used during preparation for this project</w:t>
+      </w:r>
+      <w:r>
+        <w:rPr>
+          <w:sz w:val="24"/>
+          <w:szCs w:val="24"/>
+        </w:rPr>
+        <w:t>,</w:t>
+      </w:r>
+      <w:r>
+        <w:rPr>
+          <w:sz w:val="24"/>
+          <w:szCs w:val="24"/>
+        </w:rPr>
+        <w:t xml:space="preserve"> there were additional articles that were more focused on the procedure</w:t>
       </w:r>
       <w:r>
         <w:rPr>
@@ -2750,25 +2722,7 @@
           <w:sz w:val="24"/>
           <w:szCs w:val="24"/>
         </w:rPr>
-        <w:t>“</w:t>
-      </w:r>
-      <w:r>
-        <w:rPr>
-          <w:i/>
-          <w:iCs/>
-          <w:sz w:val="24"/>
-          <w:szCs w:val="24"/>
-        </w:rPr>
-        <w:t>Machine learning in medicine: a practical introduction</w:t>
-      </w:r>
-      <w:r>
-        <w:rPr>
-          <w:i/>
-          <w:iCs/>
-          <w:sz w:val="24"/>
-          <w:szCs w:val="24"/>
-        </w:rPr>
-        <w:t>”</w:t>
+        <w:t>“Machine learning in medicine: a practical introduction”</w:t>
       </w:r>
       <w:sdt>
         <w:sdtPr>
@@ -2781,6 +2735,7 @@
           <w:id w:val="-1235467400"/>
           <w:citation/>
         </w:sdtPr>
+        <w:sdtEndPr/>
         <w:sdtContent>
           <w:r>
             <w:rPr>
@@ -2860,23 +2815,7 @@
           <w:sz w:val="24"/>
           <w:szCs w:val="24"/>
         </w:rPr>
-        <w:t xml:space="preserve"> The article focuses on how machine learning has matured in research and industry but is still relatively new when it comes to medical applications. Machine learning </w:t>
-      </w:r>
-      <w:proofErr w:type="gramStart"/>
-      <w:r>
-        <w:rPr>
-          <w:sz w:val="24"/>
-          <w:szCs w:val="24"/>
-        </w:rPr>
-        <w:t>prove</w:t>
-      </w:r>
-      <w:proofErr w:type="gramEnd"/>
-      <w:r>
-        <w:rPr>
-          <w:sz w:val="24"/>
-          <w:szCs w:val="24"/>
-        </w:rPr>
-        <w:t xml:space="preserve"> beneficial to both the diagnosis and outcome prediction in the medical field.</w:t>
+        <w:t xml:space="preserve"> The article focuses on how machine learning has matured in research and industry but is still relatively new when it comes to medical applications. Machine learning prove beneficial to both the diagnosis and outcome prediction in the medical field.</w:t>
       </w:r>
     </w:p>
     <w:p>
@@ -2900,39 +2839,7 @@
           <w:sz w:val="24"/>
           <w:szCs w:val="24"/>
         </w:rPr>
-        <w:t xml:space="preserve"> The </w:t>
-      </w:r>
-      <w:proofErr w:type="gramStart"/>
-      <w:r>
-        <w:rPr>
-          <w:sz w:val="24"/>
-          <w:szCs w:val="24"/>
-        </w:rPr>
-        <w:t>articles</w:t>
-      </w:r>
-      <w:proofErr w:type="gramEnd"/>
-      <w:r>
-        <w:rPr>
-          <w:sz w:val="24"/>
-          <w:szCs w:val="24"/>
-        </w:rPr>
-        <w:t xml:space="preserve"> relevance to this project is the focus on diagnosis rather than outcome prediction. The article also </w:t>
-      </w:r>
-      <w:proofErr w:type="gramStart"/>
-      <w:r>
-        <w:rPr>
-          <w:sz w:val="24"/>
-          <w:szCs w:val="24"/>
-        </w:rPr>
-        <w:t>focus</w:t>
-      </w:r>
-      <w:proofErr w:type="gramEnd"/>
-      <w:r>
-        <w:rPr>
-          <w:sz w:val="24"/>
-          <w:szCs w:val="24"/>
-        </w:rPr>
-        <w:t xml:space="preserve"> on the statistical methods which are defined further in this paper for this specific project. Jenni and Chris Sidey-gibbons note: “i</w:t>
+        <w:t xml:space="preserve"> The articles relevance to this project is the focus on diagnosis rather than outcome prediction. The article also focus on the statistical methods which are defined further in this paper for this specific project. Jenni and Chris Sidey-gibbons note: “i</w:t>
       </w:r>
       <w:r>
         <w:rPr>
@@ -3141,55 +3048,49 @@
           <w:sz w:val="24"/>
           <w:szCs w:val="24"/>
         </w:rPr>
-        <w:t xml:space="preserve"> From the abstract of this article the conclusions indicate that the reliability of Fine Needle Aspiration </w:t>
-      </w:r>
-      <w:proofErr w:type="gramStart"/>
-      <w:r>
-        <w:rPr>
-          <w:sz w:val="24"/>
-          <w:szCs w:val="24"/>
-        </w:rPr>
-        <w:t>Biopsies(</w:t>
-      </w:r>
-      <w:proofErr w:type="gramEnd"/>
-      <w:r>
-        <w:rPr>
-          <w:sz w:val="24"/>
-          <w:szCs w:val="24"/>
-        </w:rPr>
-        <w:t xml:space="preserve">FNAB) may depend on the </w:t>
-      </w:r>
-      <w:proofErr w:type="spellStart"/>
-      <w:r>
-        <w:rPr>
-          <w:sz w:val="24"/>
-          <w:szCs w:val="24"/>
-        </w:rPr>
-        <w:t>speciality</w:t>
-      </w:r>
-      <w:proofErr w:type="spellEnd"/>
-      <w:r>
-        <w:rPr>
-          <w:sz w:val="24"/>
-          <w:szCs w:val="24"/>
-        </w:rPr>
-        <w:t xml:space="preserve"> training or skill of the cytopathologists. This was clinic within a </w:t>
-      </w:r>
-      <w:proofErr w:type="gramStart"/>
-      <w:r>
-        <w:rPr>
-          <w:sz w:val="24"/>
-          <w:szCs w:val="24"/>
-        </w:rPr>
-        <w:t>community based</w:t>
-      </w:r>
-      <w:proofErr w:type="gramEnd"/>
-      <w:r>
-        <w:rPr>
-          <w:sz w:val="24"/>
-          <w:szCs w:val="24"/>
-        </w:rPr>
-        <w:t xml:space="preserve"> hospital that was able to run the study to determine the effectiveness of the FNAB. </w:t>
+        <w:t xml:space="preserve"> From the abstract of this article</w:t>
+      </w:r>
+      <w:r>
+        <w:rPr>
+          <w:sz w:val="24"/>
+          <w:szCs w:val="24"/>
+        </w:rPr>
+        <w:t>, the conclusions indicate that the reliability of Fine Needle Aspiration Biopsies(FNAB) may depend on the specialty</w:t>
+      </w:r>
+      <w:r>
+        <w:rPr>
+          <w:sz w:val="24"/>
+          <w:szCs w:val="24"/>
+        </w:rPr>
+        <w:t xml:space="preserve"> training or skill of the cytopathologists. This was </w:t>
+      </w:r>
+      <w:r>
+        <w:rPr>
+          <w:sz w:val="24"/>
+          <w:szCs w:val="24"/>
+        </w:rPr>
+        <w:t>a clinic within a community-based</w:t>
+      </w:r>
+      <w:r>
+        <w:rPr>
+          <w:sz w:val="24"/>
+          <w:szCs w:val="24"/>
+        </w:rPr>
+        <w:t xml:space="preserve"> hospital that </w:t>
+      </w:r>
+      <w:r>
+        <w:rPr>
+          <w:sz w:val="24"/>
+          <w:szCs w:val="24"/>
+        </w:rPr>
+        <w:t xml:space="preserve">conducted the study to determine the effectiveness of </w:t>
+      </w:r>
+      <w:r>
+        <w:rPr>
+          <w:sz w:val="24"/>
+          <w:szCs w:val="24"/>
+        </w:rPr>
+        <w:t xml:space="preserve">FNAB. </w:t>
       </w:r>
     </w:p>
     <w:p>
@@ -3213,23 +3114,14 @@
           <w:sz w:val="24"/>
           <w:szCs w:val="24"/>
         </w:rPr>
-        <w:t xml:space="preserve"> In relation to my </w:t>
-      </w:r>
-      <w:proofErr w:type="gramStart"/>
-      <w:r>
-        <w:rPr>
-          <w:sz w:val="24"/>
-          <w:szCs w:val="24"/>
-        </w:rPr>
-        <w:t>project</w:t>
-      </w:r>
-      <w:proofErr w:type="gramEnd"/>
-      <w:r>
-        <w:rPr>
-          <w:sz w:val="24"/>
-          <w:szCs w:val="24"/>
-        </w:rPr>
-        <w:t xml:space="preserve"> I would suspect that the skill of the cytopathologist is variable in the communities across the globe, can machine learning algorithms close this skill gap and elevate the accuracy of all results regardless of the community in which the FNAB occurs. This type of ML project could also be used as a starting point for developing a model that could give a confidence score on the prediction to indicate when an expert should be consulted in review of the FNAB.</w:t>
+        <w:t xml:space="preserve"> In relation to my project I would suspect that the skill of the cytopathologist is variable in the communities across the globe, can machine learning algorithms close this skill gap and elevate the accuracy of all results regardless of the community in which the FNAB occurs. This type of ML project could also be used as a starting point for developing a model that could give a confidence score on the prediction to indicate when an expert should be consulted in review of the FNA</w:t>
+      </w:r>
+      <w:r>
+        <w:rPr>
+          <w:sz w:val="24"/>
+          <w:szCs w:val="24"/>
+        </w:rPr>
+        <w:t>B&gt;</w:t>
       </w:r>
     </w:p>
     <w:p>
@@ -3324,6 +3216,7 @@
           <w:id w:val="1534074935"/>
           <w:citation/>
         </w:sdtPr>
+        <w:sdtEndPr/>
         <w:sdtContent>
           <w:r>
             <w:rPr>
@@ -3388,6 +3281,13 @@
         </w:rPr>
         <w:t>Summary:</w:t>
       </w:r>
+      <w:r>
+        <w:rPr>
+          <w:sz w:val="24"/>
+          <w:szCs w:val="24"/>
+        </w:rPr>
+        <w:t xml:space="preserve"> This article is robust in the potential future of ML in oncology, which includes automated lesion classification, predictions of malignant vs benign, and patient survival rates. The article also references examples where ML outperformed or was comparable to radiologists, as well as situations where it surpassed current automated tools.</w:t>
+      </w:r>
     </w:p>
     <w:p>
       <w:pPr>
@@ -3405,6 +3305,13 @@
         </w:rPr>
         <w:t>Relation to project:</w:t>
       </w:r>
+      <w:r>
+        <w:rPr>
+          <w:sz w:val="24"/>
+          <w:szCs w:val="24"/>
+        </w:rPr>
+        <w:t xml:space="preserve"> The article supports the approach of this project, including the potential for this type of model to enhance prediction in potentially underserved markets. With the ability to begin to layer machine learning tools together, referring physicians can begin to use life cancer risk profiles to opt for the least invasive methods based on even more data based on ML tools. </w:t>
+      </w:r>
     </w:p>
     <w:p>
       <w:pPr>
@@ -3422,6 +3329,7 @@
           <w:sz w:val="24"/>
           <w:szCs w:val="24"/>
         </w:rPr>
+        <w:lastRenderedPageBreak/>
         <w:t>A.</w:t>
       </w:r>
       <w:r>
@@ -3533,15 +3441,7 @@
         <w:t>in rural settings where</w:t>
       </w:r>
       <w:r>
-        <w:t xml:space="preserve"> access to larger medical facilities is burdensome </w:t>
-      </w:r>
-      <w:proofErr w:type="gramStart"/>
-      <w:r>
-        <w:t>to</w:t>
-      </w:r>
-      <w:proofErr w:type="gramEnd"/>
-      <w:r>
-        <w:t xml:space="preserve"> patients</w:t>
+        <w:t xml:space="preserve"> access to larger medical facilities is burdensome to patients</w:t>
       </w:r>
     </w:p>
     <w:p>
@@ -3551,7 +3451,6 @@
       </w:pPr>
       <w:bookmarkStart w:id="12" w:name="_Toc1561262715"/>
       <w:r>
-        <w:lastRenderedPageBreak/>
         <w:t xml:space="preserve">B. </w:t>
       </w:r>
       <w:r>
@@ -3633,15 +3532,13 @@
         </w:rPr>
         <w:t xml:space="preserve">, with the cleaned data set I will explore various classification models using default parameters, using the results of the default classification runs, I will select a classification to proceed to tweak to drive the best results, lastly my analysis will compare the results to </w:t>
       </w:r>
-      <w:proofErr w:type="spellStart"/>
-      <w:r>
-        <w:rPr>
-          <w:sz w:val="24"/>
-          <w:szCs w:val="24"/>
-        </w:rPr>
-        <w:t>basline</w:t>
-      </w:r>
-      <w:proofErr w:type="spellEnd"/>
+      <w:r>
+        <w:rPr>
+          <w:sz w:val="24"/>
+          <w:szCs w:val="24"/>
+        </w:rPr>
+        <w:t>baseline</w:t>
+      </w:r>
       <w:r>
         <w:rPr>
           <w:sz w:val="24"/>
@@ -3747,15 +3644,13 @@
         </w:rPr>
         <w:t xml:space="preserve">Objective 1.1: </w:t>
       </w:r>
-      <w:proofErr w:type="spellStart"/>
-      <w:r>
-        <w:rPr>
-          <w:sz w:val="24"/>
-          <w:szCs w:val="24"/>
-        </w:rPr>
-        <w:t>Aquire</w:t>
-      </w:r>
-      <w:proofErr w:type="spellEnd"/>
+      <w:r>
+        <w:rPr>
+          <w:sz w:val="24"/>
+          <w:szCs w:val="24"/>
+        </w:rPr>
+        <w:t>Acquire</w:t>
+      </w:r>
       <w:r>
         <w:rPr>
           <w:sz w:val="24"/>
@@ -3763,15 +3658,13 @@
         </w:rPr>
         <w:t xml:space="preserve">, </w:t>
       </w:r>
-      <w:proofErr w:type="spellStart"/>
-      <w:r>
-        <w:rPr>
-          <w:sz w:val="24"/>
-          <w:szCs w:val="24"/>
-        </w:rPr>
-        <w:t>Analyize</w:t>
-      </w:r>
-      <w:proofErr w:type="spellEnd"/>
+      <w:r>
+        <w:rPr>
+          <w:sz w:val="24"/>
+          <w:szCs w:val="24"/>
+        </w:rPr>
+        <w:t>Analyze</w:t>
+      </w:r>
       <w:r>
         <w:rPr>
           <w:sz w:val="24"/>
@@ -3800,15 +3693,13 @@
         </w:rPr>
         <w:t xml:space="preserve">Deliverable 1.1.1: CSV File or Pandas </w:t>
       </w:r>
-      <w:proofErr w:type="spellStart"/>
-      <w:r>
-        <w:rPr>
-          <w:sz w:val="24"/>
-          <w:szCs w:val="24"/>
-        </w:rPr>
-        <w:t>dataframe</w:t>
-      </w:r>
-      <w:proofErr w:type="spellEnd"/>
+      <w:r>
+        <w:rPr>
+          <w:sz w:val="24"/>
+          <w:szCs w:val="24"/>
+        </w:rPr>
+        <w:t>data frame</w:t>
+      </w:r>
       <w:r>
         <w:rPr>
           <w:sz w:val="24"/>
@@ -3858,15 +3749,13 @@
         </w:rPr>
         <w:t xml:space="preserve">Deliverable 1.1.3: CSV File of cleaned </w:t>
       </w:r>
-      <w:proofErr w:type="gramStart"/>
-      <w:r>
-        <w:rPr>
-          <w:sz w:val="24"/>
-          <w:szCs w:val="24"/>
-        </w:rPr>
-        <w:t>data(</w:t>
-      </w:r>
-      <w:proofErr w:type="gramEnd"/>
+      <w:r>
+        <w:rPr>
+          <w:sz w:val="24"/>
+          <w:szCs w:val="24"/>
+        </w:rPr>
+        <w:t>data (</w:t>
+      </w:r>
       <w:r>
         <w:rPr>
           <w:sz w:val="24"/>
@@ -3893,6 +3782,7 @@
           <w:sz w:val="24"/>
           <w:szCs w:val="24"/>
         </w:rPr>
+        <w:lastRenderedPageBreak/>
         <w:t>Objective 1.</w:t>
       </w:r>
       <w:r>
@@ -4049,15 +3939,13 @@
         </w:rPr>
         <w:t xml:space="preserve"> A </w:t>
       </w:r>
-      <w:proofErr w:type="gramStart"/>
-      <w:r>
-        <w:rPr>
-          <w:sz w:val="24"/>
-          <w:szCs w:val="24"/>
-        </w:rPr>
-        <w:t>side by side</w:t>
-      </w:r>
-      <w:proofErr w:type="gramEnd"/>
+      <w:r>
+        <w:rPr>
+          <w:sz w:val="24"/>
+          <w:szCs w:val="24"/>
+        </w:rPr>
+        <w:t>side-by-side</w:t>
+      </w:r>
       <w:r>
         <w:rPr>
           <w:sz w:val="24"/>
@@ -4084,7 +3972,6 @@
           <w:sz w:val="24"/>
           <w:szCs w:val="24"/>
         </w:rPr>
-        <w:lastRenderedPageBreak/>
         <w:t xml:space="preserve">Goal 3: Package the </w:t>
       </w:r>
       <w:r>
@@ -4185,7 +4072,6 @@
         </w:rPr>
         <w:t xml:space="preserve">GitHub repo tagged for production use with a </w:t>
       </w:r>
-      <w:proofErr w:type="spellStart"/>
       <w:r>
         <w:rPr>
           <w:sz w:val="24"/>
@@ -4193,7 +4079,6 @@
         </w:rPr>
         <w:t>Jupyter</w:t>
       </w:r>
-      <w:proofErr w:type="spellEnd"/>
       <w:r>
         <w:rPr>
           <w:sz w:val="24"/>
@@ -4239,7 +4124,6 @@
         </w:rPr>
         <w:t xml:space="preserve">Use the acquired dataset from the </w:t>
       </w:r>
-      <w:proofErr w:type="gramStart"/>
       <w:r>
         <w:rPr>
           <w:sz w:val="24"/>
@@ -4252,15 +4136,7 @@
           <w:sz w:val="24"/>
           <w:szCs w:val="24"/>
         </w:rPr>
-        <w:t>and</w:t>
-      </w:r>
-      <w:proofErr w:type="gramEnd"/>
-      <w:r>
-        <w:rPr>
-          <w:sz w:val="24"/>
-          <w:szCs w:val="24"/>
-        </w:rPr>
-        <w:t xml:space="preserve"> </w:t>
+        <w:t xml:space="preserve">and </w:t>
       </w:r>
       <w:r>
         <w:rPr>
@@ -4295,39 +4171,7 @@
           <w:sz w:val="24"/>
           <w:szCs w:val="24"/>
         </w:rPr>
-        <w:t xml:space="preserve">further tweaked using different parameters to find the most suitable. </w:t>
-      </w:r>
-      <w:proofErr w:type="gramStart"/>
-      <w:r>
-        <w:rPr>
-          <w:sz w:val="24"/>
-          <w:szCs w:val="24"/>
-        </w:rPr>
-        <w:t>Lastly</w:t>
-      </w:r>
-      <w:proofErr w:type="gramEnd"/>
-      <w:r>
-        <w:rPr>
-          <w:sz w:val="24"/>
-          <w:szCs w:val="24"/>
-        </w:rPr>
-        <w:t xml:space="preserve"> I will post the </w:t>
-      </w:r>
-      <w:proofErr w:type="spellStart"/>
-      <w:r>
-        <w:rPr>
-          <w:sz w:val="24"/>
-          <w:szCs w:val="24"/>
-        </w:rPr>
-        <w:t>Jupyter</w:t>
-      </w:r>
-      <w:proofErr w:type="spellEnd"/>
-      <w:r>
-        <w:rPr>
-          <w:sz w:val="24"/>
-          <w:szCs w:val="24"/>
-        </w:rPr>
-        <w:t xml:space="preserve"> notebook to a GitHub repository for other to use.</w:t>
+        <w:t>further tweaked using different parameters to find the most suitable. Lastly I will post the Jupyter notebook to a GitHub repository for other to use.</w:t>
       </w:r>
     </w:p>
     <w:p>
@@ -4347,7 +4191,6 @@
         </w:rPr>
         <w:t>B.2.</w:t>
       </w:r>
-      <w:proofErr w:type="gramStart"/>
       <w:r>
         <w:rPr>
           <w:sz w:val="24"/>
@@ -4355,7 +4198,6 @@
         </w:rPr>
         <w:t>A</w:t>
       </w:r>
-      <w:proofErr w:type="gramEnd"/>
       <w:r>
         <w:rPr>
           <w:sz w:val="24"/>
@@ -4393,21 +4235,345 @@
           <w:sz w:val="24"/>
           <w:szCs w:val="24"/>
         </w:rPr>
-        <w:t>Detail</w:t>
-      </w:r>
-      <w:r>
-        <w:rPr>
-          <w:sz w:val="24"/>
-          <w:szCs w:val="24"/>
-        </w:rPr>
-        <w:t xml:space="preserve"> the project scope</w:t>
-      </w:r>
-      <w:r>
-        <w:rPr>
-          <w:sz w:val="24"/>
-          <w:szCs w:val="24"/>
-        </w:rPr>
-        <w:t>.</w:t>
+        <w:t>This project is going from initiation to close with only a single resource and is a short duration, so it will include 3 main phases: Initiation/Planning, Execution, and Closure.</w:t>
+      </w:r>
+    </w:p>
+    <w:p>
+      <w:pPr>
+        <w:pStyle w:val="ListParagraph"/>
+        <w:numPr>
+          <w:ilvl w:val="0"/>
+          <w:numId w:val="23"/>
+        </w:numPr>
+        <w:spacing w:line="480" w:lineRule="auto"/>
+        <w:rPr>
+          <w:sz w:val="24"/>
+          <w:szCs w:val="24"/>
+        </w:rPr>
+      </w:pPr>
+      <w:r>
+        <w:rPr>
+          <w:sz w:val="24"/>
+          <w:szCs w:val="24"/>
+        </w:rPr>
+        <w:lastRenderedPageBreak/>
+        <w:t>Initiation/Planning</w:t>
+      </w:r>
+    </w:p>
+    <w:p>
+      <w:pPr>
+        <w:pStyle w:val="ListParagraph"/>
+        <w:numPr>
+          <w:ilvl w:val="1"/>
+          <w:numId w:val="23"/>
+        </w:numPr>
+        <w:spacing w:line="480" w:lineRule="auto"/>
+        <w:rPr>
+          <w:sz w:val="24"/>
+          <w:szCs w:val="24"/>
+        </w:rPr>
+      </w:pPr>
+      <w:r>
+        <w:rPr>
+          <w:sz w:val="24"/>
+          <w:szCs w:val="24"/>
+        </w:rPr>
+        <w:t xml:space="preserve">Initiation: The initiation of this project began with the start of the course and includes the completion of task. Task 1 signifies the end of the initiation phase or approval to begin the planning phase of the project. </w:t>
+      </w:r>
+    </w:p>
+    <w:p>
+      <w:pPr>
+        <w:pStyle w:val="ListParagraph"/>
+        <w:numPr>
+          <w:ilvl w:val="1"/>
+          <w:numId w:val="23"/>
+        </w:numPr>
+        <w:spacing w:line="480" w:lineRule="auto"/>
+        <w:rPr>
+          <w:sz w:val="24"/>
+          <w:szCs w:val="24"/>
+        </w:rPr>
+      </w:pPr>
+      <w:r>
+        <w:rPr>
+          <w:sz w:val="24"/>
+          <w:szCs w:val="24"/>
+        </w:rPr>
+        <w:t xml:space="preserve">Planning: The planning phase of the project includes this task 2 document, the end of which would signify the end of the planning phase. Like most projects the planning phase and execution phase can overlap as I have begun the execution phase prior to the completion of this planning. The planning phase include the review of the published works </w:t>
+      </w:r>
+    </w:p>
+    <w:p>
+      <w:pPr>
+        <w:pStyle w:val="ListParagraph"/>
+        <w:numPr>
+          <w:ilvl w:val="0"/>
+          <w:numId w:val="23"/>
+        </w:numPr>
+        <w:spacing w:line="480" w:lineRule="auto"/>
+        <w:rPr>
+          <w:sz w:val="24"/>
+          <w:szCs w:val="24"/>
+        </w:rPr>
+      </w:pPr>
+      <w:r>
+        <w:rPr>
+          <w:sz w:val="24"/>
+          <w:szCs w:val="24"/>
+        </w:rPr>
+        <w:t>Execution</w:t>
+      </w:r>
+    </w:p>
+    <w:p>
+      <w:pPr>
+        <w:pStyle w:val="ListParagraph"/>
+        <w:numPr>
+          <w:ilvl w:val="1"/>
+          <w:numId w:val="23"/>
+        </w:numPr>
+        <w:spacing w:line="480" w:lineRule="auto"/>
+        <w:rPr>
+          <w:sz w:val="24"/>
+          <w:szCs w:val="24"/>
+        </w:rPr>
+      </w:pPr>
+      <w:r>
+        <w:rPr>
+          <w:sz w:val="24"/>
+          <w:szCs w:val="24"/>
+        </w:rPr>
+        <w:t>Data acquisition:</w:t>
+      </w:r>
+      <w:r>
+        <w:rPr>
+          <w:sz w:val="24"/>
+          <w:szCs w:val="24"/>
+        </w:rPr>
+        <w:t xml:space="preserve"> This phase of the project includes determine the source of the data and how to acquire it. The data for this project is available in several formats and is available from multiple sources. I have chosen to download it from the </w:t>
+      </w:r>
+      <w:r>
+        <w:rPr>
+          <w:sz w:val="24"/>
+          <w:szCs w:val="24"/>
+        </w:rPr>
+        <w:t xml:space="preserve">UC Irvine machine learning repository </w:t>
+      </w:r>
+      <w:r>
+        <w:rPr>
+          <w:sz w:val="24"/>
+          <w:szCs w:val="24"/>
+        </w:rPr>
+        <w:t>and include it in this phase, saving the data to my git hub repository.</w:t>
+      </w:r>
+    </w:p>
+    <w:p>
+      <w:pPr>
+        <w:pStyle w:val="ListParagraph"/>
+        <w:numPr>
+          <w:ilvl w:val="1"/>
+          <w:numId w:val="23"/>
+        </w:numPr>
+        <w:spacing w:line="480" w:lineRule="auto"/>
+        <w:rPr>
+          <w:sz w:val="24"/>
+          <w:szCs w:val="24"/>
+        </w:rPr>
+      </w:pPr>
+      <w:r>
+        <w:rPr>
+          <w:sz w:val="24"/>
+          <w:szCs w:val="24"/>
+        </w:rPr>
+        <w:t>Data Analysis:</w:t>
+      </w:r>
+      <w:r>
+        <w:rPr>
+          <w:sz w:val="24"/>
+          <w:szCs w:val="24"/>
+        </w:rPr>
+        <w:t xml:space="preserve"> This phase of the project includes reviewing the acquired data for completeness, cleanliness, </w:t>
+      </w:r>
+      <w:r>
+        <w:rPr>
+          <w:sz w:val="24"/>
+          <w:szCs w:val="24"/>
+        </w:rPr>
+        <w:t xml:space="preserve">and </w:t>
+      </w:r>
+      <w:r>
+        <w:rPr>
+          <w:sz w:val="24"/>
+          <w:szCs w:val="24"/>
+        </w:rPr>
+        <w:t xml:space="preserve">suitability, and looking at various statistics of the data. The analysis phases will also look briefly at a comparison of </w:t>
+      </w:r>
+      <w:r>
+        <w:rPr>
+          <w:sz w:val="24"/>
+          <w:szCs w:val="24"/>
+        </w:rPr>
+        <w:t>malignant vs benign to see if, visually, there appear</w:t>
+      </w:r>
+      <w:r>
+        <w:rPr>
+          <w:sz w:val="24"/>
+          <w:szCs w:val="24"/>
+        </w:rPr>
+        <w:t xml:space="preserve"> to be distinct differences in the features present in the dataset. </w:t>
+      </w:r>
+      <w:r>
+        <w:rPr>
+          <w:sz w:val="24"/>
+          <w:szCs w:val="24"/>
+        </w:rPr>
+        <w:t xml:space="preserve">Should this phase show issues with completeness or cleanliness a follow up phase for cleaning would be appropriate. If suitability was an issue revisiting the data acquisition phase would be appropriate. </w:t>
+      </w:r>
+    </w:p>
+    <w:p>
+      <w:pPr>
+        <w:pStyle w:val="ListParagraph"/>
+        <w:numPr>
+          <w:ilvl w:val="1"/>
+          <w:numId w:val="23"/>
+        </w:numPr>
+        <w:spacing w:line="480" w:lineRule="auto"/>
+        <w:rPr>
+          <w:sz w:val="24"/>
+          <w:szCs w:val="24"/>
+        </w:rPr>
+      </w:pPr>
+      <w:r>
+        <w:rPr>
+          <w:sz w:val="24"/>
+          <w:szCs w:val="24"/>
+        </w:rPr>
+        <w:lastRenderedPageBreak/>
+        <w:t>Initial Model Comparison:</w:t>
+      </w:r>
+      <w:r>
+        <w:rPr>
+          <w:sz w:val="24"/>
+          <w:szCs w:val="24"/>
+        </w:rPr>
+        <w:t xml:space="preserve"> In the initial model comparison phases I will look at least three different algorithms within scikit learn to find the model that produces the best baseline results. This phase will rely on functions from previous courses modified to this particular project to allow this phase to be completed more quickly.</w:t>
+      </w:r>
+    </w:p>
+    <w:p>
+      <w:pPr>
+        <w:pStyle w:val="ListParagraph"/>
+        <w:numPr>
+          <w:ilvl w:val="1"/>
+          <w:numId w:val="23"/>
+        </w:numPr>
+        <w:spacing w:line="480" w:lineRule="auto"/>
+        <w:rPr>
+          <w:sz w:val="24"/>
+          <w:szCs w:val="24"/>
+        </w:rPr>
+      </w:pPr>
+      <w:r>
+        <w:rPr>
+          <w:sz w:val="24"/>
+          <w:szCs w:val="24"/>
+        </w:rPr>
+        <w:t>Model Tuning:</w:t>
+      </w:r>
+      <w:r>
+        <w:rPr>
+          <w:sz w:val="24"/>
+          <w:szCs w:val="24"/>
+        </w:rPr>
+        <w:t xml:space="preserve"> The model tuning phase of the project will take the best-performing model from the previous phase and optimize the parameters to use. </w:t>
+      </w:r>
+    </w:p>
+    <w:p>
+      <w:pPr>
+        <w:pStyle w:val="ListParagraph"/>
+        <w:numPr>
+          <w:ilvl w:val="1"/>
+          <w:numId w:val="23"/>
+        </w:numPr>
+        <w:spacing w:line="480" w:lineRule="auto"/>
+        <w:rPr>
+          <w:sz w:val="24"/>
+          <w:szCs w:val="24"/>
+        </w:rPr>
+      </w:pPr>
+      <w:r>
+        <w:rPr>
+          <w:sz w:val="24"/>
+          <w:szCs w:val="24"/>
+        </w:rPr>
+        <w:t>Model Finalization:</w:t>
+      </w:r>
+      <w:r>
+        <w:rPr>
+          <w:sz w:val="24"/>
+          <w:szCs w:val="24"/>
+        </w:rPr>
+        <w:t xml:space="preserve"> Once the correct parameters have been identified the algorithm will be </w:t>
+      </w:r>
+      <w:r>
+        <w:rPr>
+          <w:sz w:val="24"/>
+          <w:szCs w:val="24"/>
+        </w:rPr>
+        <w:t xml:space="preserve">trained and tested one final time with a comparison to the baseline model. </w:t>
+      </w:r>
+    </w:p>
+    <w:p>
+      <w:pPr>
+        <w:pStyle w:val="ListParagraph"/>
+        <w:numPr>
+          <w:ilvl w:val="0"/>
+          <w:numId w:val="23"/>
+        </w:numPr>
+        <w:spacing w:line="480" w:lineRule="auto"/>
+        <w:rPr>
+          <w:sz w:val="24"/>
+          <w:szCs w:val="24"/>
+        </w:rPr>
+      </w:pPr>
+      <w:r>
+        <w:rPr>
+          <w:sz w:val="24"/>
+          <w:szCs w:val="24"/>
+        </w:rPr>
+        <w:t xml:space="preserve">Project </w:t>
+      </w:r>
+      <w:r>
+        <w:rPr>
+          <w:sz w:val="24"/>
+          <w:szCs w:val="24"/>
+        </w:rPr>
+        <w:t>Closure</w:t>
+      </w:r>
+    </w:p>
+    <w:p>
+      <w:pPr>
+        <w:pStyle w:val="ListParagraph"/>
+        <w:numPr>
+          <w:ilvl w:val="1"/>
+          <w:numId w:val="23"/>
+        </w:numPr>
+        <w:spacing w:line="480" w:lineRule="auto"/>
+        <w:rPr>
+          <w:sz w:val="24"/>
+          <w:szCs w:val="24"/>
+        </w:rPr>
+      </w:pPr>
+      <w:r>
+        <w:rPr>
+          <w:sz w:val="24"/>
+          <w:szCs w:val="24"/>
+        </w:rPr>
+        <w:t>Model Publishing</w:t>
+      </w:r>
+      <w:r>
+        <w:rPr>
+          <w:sz w:val="24"/>
+          <w:szCs w:val="24"/>
+        </w:rPr>
+        <w:t>:</w:t>
       </w:r>
       <w:r>
         <w:rPr>
@@ -4415,6 +4581,97 @@
           <w:szCs w:val="24"/>
         </w:rPr>
         <w:t xml:space="preserve"> </w:t>
+      </w:r>
+      <w:r>
+        <w:rPr>
+          <w:sz w:val="24"/>
+          <w:szCs w:val="24"/>
+        </w:rPr>
+        <w:t>Th</w:t>
+      </w:r>
+      <w:r>
+        <w:rPr>
+          <w:sz w:val="24"/>
+          <w:szCs w:val="24"/>
+        </w:rPr>
+        <w:t>e model with the correct parameters</w:t>
+      </w:r>
+      <w:r>
+        <w:rPr>
+          <w:sz w:val="24"/>
+          <w:szCs w:val="24"/>
+        </w:rPr>
+        <w:t xml:space="preserve"> will be published to GitHub along with the supporting documentation. </w:t>
+      </w:r>
+    </w:p>
+    <w:p>
+      <w:pPr>
+        <w:pStyle w:val="ListParagraph"/>
+        <w:numPr>
+          <w:ilvl w:val="1"/>
+          <w:numId w:val="23"/>
+        </w:numPr>
+        <w:spacing w:line="480" w:lineRule="auto"/>
+        <w:rPr>
+          <w:sz w:val="24"/>
+          <w:szCs w:val="24"/>
+        </w:rPr>
+      </w:pPr>
+      <w:r>
+        <w:rPr>
+          <w:sz w:val="24"/>
+          <w:szCs w:val="24"/>
+        </w:rPr>
+        <w:t>Presentation</w:t>
+      </w:r>
+      <w:r>
+        <w:rPr>
+          <w:sz w:val="24"/>
+          <w:szCs w:val="24"/>
+        </w:rPr>
+        <w:t>:</w:t>
+      </w:r>
+      <w:r>
+        <w:rPr>
+          <w:sz w:val="24"/>
+          <w:szCs w:val="24"/>
+        </w:rPr>
+        <w:t xml:space="preserve"> A video as required in the scope of this course will be recorded for submission. This will includes the results of the previous phases of the project. </w:t>
+      </w:r>
+    </w:p>
+    <w:p>
+      <w:pPr>
+        <w:pStyle w:val="ListParagraph"/>
+        <w:numPr>
+          <w:ilvl w:val="1"/>
+          <w:numId w:val="23"/>
+        </w:numPr>
+        <w:spacing w:line="480" w:lineRule="auto"/>
+        <w:rPr>
+          <w:sz w:val="24"/>
+          <w:szCs w:val="24"/>
+        </w:rPr>
+      </w:pPr>
+      <w:r>
+        <w:rPr>
+          <w:sz w:val="24"/>
+          <w:szCs w:val="24"/>
+        </w:rPr>
+        <w:t>Closure</w:t>
+      </w:r>
+      <w:r>
+        <w:rPr>
+          <w:sz w:val="24"/>
+          <w:szCs w:val="24"/>
+        </w:rPr>
+        <w:t>:</w:t>
+      </w:r>
+      <w:r>
+        <w:rPr>
+          <w:sz w:val="24"/>
+          <w:szCs w:val="24"/>
+        </w:rPr>
+        <w:t xml:space="preserve"> Closure of the project will include the completion of task 3, its submittal and approval from the evaluators. This approval will signify project closure.</w:t>
       </w:r>
     </w:p>
     <w:p>
@@ -4473,15 +4730,13 @@
         </w:rPr>
         <w:t xml:space="preserve">used for this project </w:t>
       </w:r>
-      <w:proofErr w:type="gramStart"/>
-      <w:r>
-        <w:rPr>
-          <w:sz w:val="24"/>
-          <w:szCs w:val="24"/>
-        </w:rPr>
-        <w:t>are</w:t>
-      </w:r>
-      <w:proofErr w:type="gramEnd"/>
+      <w:r>
+        <w:rPr>
+          <w:sz w:val="24"/>
+          <w:szCs w:val="24"/>
+        </w:rPr>
+        <w:t>is</w:t>
+      </w:r>
       <w:r>
         <w:rPr>
           <w:sz w:val="24"/>
@@ -4501,7 +4756,15 @@
           <w:sz w:val="24"/>
           <w:szCs w:val="24"/>
         </w:rPr>
-        <w:t xml:space="preserve"> this project will not include a cleaning phase. Future iterations or uses of the model would need to consider any source data that would be used to retrain or run predictions against</w:t>
+        <w:t xml:space="preserve"> this project will not include a cleaning phase. Future iterations or uses of the model would need to consider any </w:t>
+      </w:r>
+      <w:r>
+        <w:rPr>
+          <w:sz w:val="24"/>
+          <w:szCs w:val="24"/>
+        </w:rPr>
+        <w:lastRenderedPageBreak/>
+        <w:t>source data that would be used to retrain or run predictions against</w:t>
       </w:r>
       <w:r>
         <w:rPr>
@@ -4530,6 +4793,23 @@
           <w:szCs w:val="24"/>
         </w:rPr>
         <w:t>data from any new data source.</w:t>
+      </w:r>
+    </w:p>
+    <w:p>
+      <w:pPr>
+        <w:spacing w:line="480" w:lineRule="auto"/>
+        <w:ind w:firstLine="720"/>
+        <w:rPr>
+          <w:sz w:val="24"/>
+          <w:szCs w:val="24"/>
+        </w:rPr>
+      </w:pPr>
+      <w:r>
+        <w:rPr>
+          <w:sz w:val="24"/>
+          <w:szCs w:val="24"/>
+        </w:rPr>
+        <w:t>This project also does not include any ML prior to or after the prediction of malignant or benign, although the research would indicate that both are not only possible but could be done with a high degree of accuracy.</w:t>
       </w:r>
     </w:p>
     <w:p>
@@ -4564,115 +4844,25 @@
     <w:p>
       <w:pPr>
         <w:spacing w:line="480" w:lineRule="auto"/>
-        <w:ind w:firstLine="720"/>
-        <w:rPr>
-          <w:sz w:val="24"/>
-          <w:szCs w:val="24"/>
-        </w:rPr>
-      </w:pPr>
-      <w:r>
-        <w:rPr>
-          <w:sz w:val="24"/>
-          <w:szCs w:val="24"/>
-        </w:rPr>
-        <w:t xml:space="preserve">The methodology is the process </w:t>
-      </w:r>
-      <w:r>
-        <w:rPr>
-          <w:sz w:val="24"/>
-          <w:szCs w:val="24"/>
-        </w:rPr>
-        <w:t xml:space="preserve">you </w:t>
-      </w:r>
-      <w:r>
-        <w:rPr>
-          <w:sz w:val="24"/>
-          <w:szCs w:val="24"/>
-        </w:rPr>
-        <w:t>will</w:t>
-      </w:r>
-      <w:r>
-        <w:rPr>
-          <w:sz w:val="24"/>
-          <w:szCs w:val="24"/>
-        </w:rPr>
-        <w:t xml:space="preserve"> </w:t>
-      </w:r>
-      <w:r>
-        <w:rPr>
-          <w:sz w:val="24"/>
-          <w:szCs w:val="24"/>
-        </w:rPr>
-        <w:t xml:space="preserve">follow when </w:t>
-      </w:r>
-      <w:r>
-        <w:rPr>
-          <w:sz w:val="24"/>
-          <w:szCs w:val="24"/>
-        </w:rPr>
-        <w:t>implement</w:t>
-      </w:r>
-      <w:r>
-        <w:rPr>
-          <w:sz w:val="24"/>
-          <w:szCs w:val="24"/>
-        </w:rPr>
-        <w:t>ing your solution</w:t>
-      </w:r>
-      <w:r>
-        <w:rPr>
-          <w:sz w:val="24"/>
-          <w:szCs w:val="24"/>
-        </w:rPr>
-        <w:t xml:space="preserve">. Include specific details to adequately describe the steps that will take place </w:t>
-      </w:r>
-      <w:r>
-        <w:rPr>
-          <w:sz w:val="24"/>
-          <w:szCs w:val="24"/>
-        </w:rPr>
-        <w:t xml:space="preserve">in each development phase. </w:t>
-      </w:r>
-    </w:p>
-    <w:p>
-      <w:pPr>
-        <w:numPr>
-          <w:ilvl w:val="0"/>
-          <w:numId w:val="6"/>
-        </w:numPr>
-        <w:spacing w:line="480" w:lineRule="auto"/>
-        <w:rPr>
-          <w:sz w:val="24"/>
-          <w:szCs w:val="24"/>
-        </w:rPr>
-      </w:pPr>
-      <w:r>
-        <w:rPr>
-          <w:sz w:val="24"/>
-          <w:szCs w:val="24"/>
-        </w:rPr>
-        <w:t xml:space="preserve">Identify the standard methodology used. </w:t>
-      </w:r>
-    </w:p>
-    <w:p>
-      <w:pPr>
-        <w:numPr>
-          <w:ilvl w:val="0"/>
-          <w:numId w:val="6"/>
-        </w:numPr>
-        <w:spacing w:line="480" w:lineRule="auto"/>
-        <w:rPr>
-          <w:sz w:val="24"/>
-          <w:szCs w:val="24"/>
-        </w:rPr>
-      </w:pPr>
-      <w:r>
-        <w:rPr>
-          <w:sz w:val="24"/>
-          <w:szCs w:val="24"/>
-        </w:rPr>
-        <w:lastRenderedPageBreak/>
-        <w:t>Directly connect steps taken in your process to development phases of the standard methodology, e.g., analysis, design, etc.</w:t>
+        <w:ind w:left="720"/>
+        <w:rPr>
+          <w:sz w:val="24"/>
+          <w:szCs w:val="24"/>
+        </w:rPr>
+      </w:pPr>
+      <w:r>
+        <w:rPr>
+          <w:sz w:val="24"/>
+          <w:szCs w:val="24"/>
+        </w:rPr>
+        <w:t xml:space="preserve">This project will follow the combination of waterfall and agile approach to project management. The project itself will generally follow the waterfall approach, the actual execution phase will be more agile as iterate through different steps within execution I may go back to previous steps and make </w:t>
+      </w:r>
+      <w:r>
+        <w:rPr>
+          <w:sz w:val="24"/>
+          <w:szCs w:val="24"/>
+        </w:rPr>
+        <w:t>enhancements to previous completed pieces to make the next steps more robust. All of the iteration is capture in the GitHub repo that was initiated after the completion of task 1.</w:t>
       </w:r>
     </w:p>
     <w:p>
@@ -4937,15 +5127,7 @@
           </w:tcPr>
           <w:p>
             <w:r>
-              <w:t xml:space="preserve">Deliverable 1.1.1: CSV File or Pandas </w:t>
-            </w:r>
-            <w:proofErr w:type="spellStart"/>
-            <w:r>
-              <w:t>dataframe</w:t>
-            </w:r>
-            <w:proofErr w:type="spellEnd"/>
-            <w:r>
-              <w:t xml:space="preserve"> of collected data</w:t>
+              <w:t>Deliverable 1.1.1: CSV File or Pandas dataframe of collected data</w:t>
             </w:r>
           </w:p>
           <w:p/>
@@ -5151,15 +5333,7 @@
           </w:tcPr>
           <w:p>
             <w:r>
-              <w:t xml:space="preserve">Deliverable 1.1.3: CSV File of cleaned </w:t>
-            </w:r>
-            <w:proofErr w:type="gramStart"/>
-            <w:r>
-              <w:t>data(</w:t>
-            </w:r>
-            <w:proofErr w:type="gramEnd"/>
-            <w:r>
-              <w:t>as required)</w:t>
+              <w:t>Deliverable 1.1.3: CSV File of cleaned data(as required)</w:t>
             </w:r>
           </w:p>
           <w:p/>
@@ -5354,6 +5528,7 @@
           </w:tcPr>
           <w:p>
             <w:r>
+              <w:lastRenderedPageBreak/>
               <w:t>Deliverable</w:t>
             </w:r>
             <w:r>
@@ -5585,15 +5760,7 @@
           </w:tcPr>
           <w:p>
             <w:r>
-              <w:t xml:space="preserve">Deliverable 2.1.1: A </w:t>
-            </w:r>
-            <w:proofErr w:type="gramStart"/>
-            <w:r>
-              <w:t>side by side</w:t>
-            </w:r>
-            <w:proofErr w:type="gramEnd"/>
-            <w:r>
-              <w:t xml:space="preserve"> comparison of baseline results to results from adjusted parameters.</w:t>
+              <w:t>Deliverable 2.1.1: A side by side comparison of baseline results to results from adjusted parameters.</w:t>
             </w:r>
           </w:p>
         </w:tc>
@@ -5707,15 +5874,7 @@
               <w:t>Milestone</w:t>
             </w:r>
             <w:r>
-              <w:t xml:space="preserve">: A </w:t>
-            </w:r>
-            <w:proofErr w:type="spellStart"/>
-            <w:r>
-              <w:t>github</w:t>
-            </w:r>
-            <w:proofErr w:type="spellEnd"/>
-            <w:r>
-              <w:t xml:space="preserve"> repo that can be used to supply the model to be used for future predictions.</w:t>
+              <w:t>: A github repo that can be used to supply the model to be used for future predictions.</w:t>
             </w:r>
           </w:p>
         </w:tc>
@@ -6032,7 +6191,6 @@
           <w:sz w:val="24"/>
           <w:szCs w:val="24"/>
         </w:rPr>
-        <w:lastRenderedPageBreak/>
         <w:t>B.5 Resources and Costs</w:t>
       </w:r>
       <w:bookmarkEnd w:id="19"/>
@@ -6053,153 +6211,352 @@
         </w:rPr>
         <w:tab/>
       </w:r>
-      <w:r>
-        <w:rPr>
-          <w:sz w:val="24"/>
-          <w:szCs w:val="24"/>
-        </w:rPr>
-        <w:t xml:space="preserve">Example: </w:t>
-      </w:r>
-    </w:p>
-    <w:p>
-      <w:pPr>
-        <w:pStyle w:val="ListParagraph"/>
-        <w:numPr>
-          <w:ilvl w:val="0"/>
-          <w:numId w:val="14"/>
-        </w:numPr>
+    </w:p>
+    <w:tbl>
+      <w:tblPr>
+        <w:tblStyle w:val="TableGrid"/>
+        <w:tblW w:w="0" w:type="auto"/>
+        <w:tblLook w:val="04A0" w:firstRow="1" w:lastRow="0" w:firstColumn="1" w:lastColumn="0" w:noHBand="0" w:noVBand="1"/>
+      </w:tblPr>
+      <w:tblGrid>
+        <w:gridCol w:w="3116"/>
+        <w:gridCol w:w="3117"/>
+        <w:gridCol w:w="3117"/>
+      </w:tblGrid>
+      <w:tr>
+        <w:tc>
+          <w:tcPr>
+            <w:tcW w:w="3116" w:type="dxa"/>
+          </w:tcPr>
+          <w:p>
+            <w:pPr>
+              <w:spacing w:line="480" w:lineRule="auto"/>
+              <w:rPr>
+                <w:sz w:val="24"/>
+                <w:szCs w:val="24"/>
+              </w:rPr>
+            </w:pPr>
+            <w:r>
+              <w:rPr>
+                <w:sz w:val="24"/>
+                <w:szCs w:val="24"/>
+              </w:rPr>
+              <w:t>Resource</w:t>
+            </w:r>
+          </w:p>
+        </w:tc>
+        <w:tc>
+          <w:tcPr>
+            <w:tcW w:w="3117" w:type="dxa"/>
+          </w:tcPr>
+          <w:p>
+            <w:pPr>
+              <w:spacing w:line="480" w:lineRule="auto"/>
+              <w:rPr>
+                <w:sz w:val="24"/>
+                <w:szCs w:val="24"/>
+              </w:rPr>
+            </w:pPr>
+            <w:r>
+              <w:rPr>
+                <w:sz w:val="24"/>
+                <w:szCs w:val="24"/>
+              </w:rPr>
+              <w:t>Cost</w:t>
+            </w:r>
+          </w:p>
+        </w:tc>
+        <w:tc>
+          <w:tcPr>
+            <w:tcW w:w="3117" w:type="dxa"/>
+          </w:tcPr>
+          <w:p>
+            <w:pPr>
+              <w:spacing w:line="480" w:lineRule="auto"/>
+              <w:rPr>
+                <w:sz w:val="24"/>
+                <w:szCs w:val="24"/>
+              </w:rPr>
+            </w:pPr>
+            <w:r>
+              <w:rPr>
+                <w:sz w:val="24"/>
+                <w:szCs w:val="24"/>
+              </w:rPr>
+              <w:t>Description</w:t>
+            </w:r>
+          </w:p>
+        </w:tc>
+      </w:tr>
+      <w:tr>
+        <w:tc>
+          <w:tcPr>
+            <w:tcW w:w="3116" w:type="dxa"/>
+          </w:tcPr>
+          <w:p>
+            <w:pPr>
+              <w:spacing w:line="480" w:lineRule="auto"/>
+              <w:rPr>
+                <w:sz w:val="24"/>
+                <w:szCs w:val="24"/>
+              </w:rPr>
+            </w:pPr>
+            <w:r>
+              <w:rPr>
+                <w:sz w:val="24"/>
+                <w:szCs w:val="24"/>
+              </w:rPr>
+              <w:t>Hardware</w:t>
+            </w:r>
+          </w:p>
+        </w:tc>
+        <w:tc>
+          <w:tcPr>
+            <w:tcW w:w="3117" w:type="dxa"/>
+          </w:tcPr>
+          <w:p>
+            <w:pPr>
+              <w:spacing w:line="480" w:lineRule="auto"/>
+              <w:rPr>
+                <w:sz w:val="24"/>
+                <w:szCs w:val="24"/>
+              </w:rPr>
+            </w:pPr>
+            <w:r>
+              <w:rPr>
+                <w:sz w:val="24"/>
+                <w:szCs w:val="24"/>
+              </w:rPr>
+              <w:t>$0</w:t>
+            </w:r>
+          </w:p>
+        </w:tc>
+        <w:tc>
+          <w:tcPr>
+            <w:tcW w:w="3117" w:type="dxa"/>
+          </w:tcPr>
+          <w:p>
+            <w:pPr>
+              <w:spacing w:line="480" w:lineRule="auto"/>
+              <w:rPr>
+                <w:sz w:val="24"/>
+                <w:szCs w:val="24"/>
+              </w:rPr>
+            </w:pPr>
+            <w:r>
+              <w:rPr>
+                <w:sz w:val="24"/>
+                <w:szCs w:val="24"/>
+              </w:rPr>
+              <w:t>Personal Desktop Computer</w:t>
+            </w:r>
+          </w:p>
+        </w:tc>
+      </w:tr>
+      <w:tr>
+        <w:tc>
+          <w:tcPr>
+            <w:tcW w:w="3116" w:type="dxa"/>
+          </w:tcPr>
+          <w:p>
+            <w:pPr>
+              <w:spacing w:line="480" w:lineRule="auto"/>
+              <w:rPr>
+                <w:sz w:val="24"/>
+                <w:szCs w:val="24"/>
+              </w:rPr>
+            </w:pPr>
+            <w:r>
+              <w:rPr>
+                <w:sz w:val="24"/>
+                <w:szCs w:val="24"/>
+              </w:rPr>
+              <w:t>Software</w:t>
+            </w:r>
+          </w:p>
+        </w:tc>
+        <w:tc>
+          <w:tcPr>
+            <w:tcW w:w="3117" w:type="dxa"/>
+          </w:tcPr>
+          <w:p>
+            <w:pPr>
+              <w:spacing w:line="480" w:lineRule="auto"/>
+              <w:rPr>
+                <w:sz w:val="24"/>
+                <w:szCs w:val="24"/>
+              </w:rPr>
+            </w:pPr>
+            <w:r>
+              <w:rPr>
+                <w:sz w:val="24"/>
+                <w:szCs w:val="24"/>
+              </w:rPr>
+              <w:t>$0</w:t>
+            </w:r>
+          </w:p>
+        </w:tc>
+        <w:tc>
+          <w:tcPr>
+            <w:tcW w:w="3117" w:type="dxa"/>
+          </w:tcPr>
+          <w:p>
+            <w:pPr>
+              <w:spacing w:line="480" w:lineRule="auto"/>
+              <w:rPr>
+                <w:sz w:val="24"/>
+                <w:szCs w:val="24"/>
+              </w:rPr>
+            </w:pPr>
+            <w:r>
+              <w:rPr>
+                <w:sz w:val="24"/>
+                <w:szCs w:val="24"/>
+              </w:rPr>
+              <w:t>GitHub</w:t>
+            </w:r>
+          </w:p>
+        </w:tc>
+      </w:tr>
+      <w:tr>
+        <w:tc>
+          <w:tcPr>
+            <w:tcW w:w="3116" w:type="dxa"/>
+          </w:tcPr>
+          <w:p>
+            <w:pPr>
+              <w:spacing w:line="480" w:lineRule="auto"/>
+              <w:rPr>
+                <w:sz w:val="24"/>
+                <w:szCs w:val="24"/>
+              </w:rPr>
+            </w:pPr>
+            <w:r>
+              <w:rPr>
+                <w:sz w:val="24"/>
+                <w:szCs w:val="24"/>
+              </w:rPr>
+              <w:t>Software</w:t>
+            </w:r>
+          </w:p>
+        </w:tc>
+        <w:tc>
+          <w:tcPr>
+            <w:tcW w:w="3117" w:type="dxa"/>
+          </w:tcPr>
+          <w:p>
+            <w:pPr>
+              <w:spacing w:line="480" w:lineRule="auto"/>
+              <w:rPr>
+                <w:sz w:val="24"/>
+                <w:szCs w:val="24"/>
+              </w:rPr>
+            </w:pPr>
+            <w:r>
+              <w:rPr>
+                <w:sz w:val="24"/>
+                <w:szCs w:val="24"/>
+              </w:rPr>
+              <w:t>$0</w:t>
+            </w:r>
+          </w:p>
+        </w:tc>
+        <w:tc>
+          <w:tcPr>
+            <w:tcW w:w="3117" w:type="dxa"/>
+          </w:tcPr>
+          <w:p>
+            <w:pPr>
+              <w:spacing w:line="480" w:lineRule="auto"/>
+              <w:rPr>
+                <w:sz w:val="24"/>
+                <w:szCs w:val="24"/>
+              </w:rPr>
+            </w:pPr>
+            <w:r>
+              <w:rPr>
+                <w:sz w:val="24"/>
+                <w:szCs w:val="24"/>
+              </w:rPr>
+              <w:t>Visual Studio, Python, Jupyter Notebook</w:t>
+            </w:r>
+          </w:p>
+        </w:tc>
+      </w:tr>
+      <w:tr>
+        <w:tc>
+          <w:tcPr>
+            <w:tcW w:w="3116" w:type="dxa"/>
+          </w:tcPr>
+          <w:p>
+            <w:pPr>
+              <w:spacing w:line="480" w:lineRule="auto"/>
+              <w:rPr>
+                <w:sz w:val="24"/>
+                <w:szCs w:val="24"/>
+              </w:rPr>
+            </w:pPr>
+            <w:r>
+              <w:rPr>
+                <w:sz w:val="24"/>
+                <w:szCs w:val="24"/>
+              </w:rPr>
+              <w:t>Labor</w:t>
+            </w:r>
+          </w:p>
+        </w:tc>
+        <w:tc>
+          <w:tcPr>
+            <w:tcW w:w="3117" w:type="dxa"/>
+          </w:tcPr>
+          <w:p>
+            <w:pPr>
+              <w:spacing w:line="480" w:lineRule="auto"/>
+              <w:rPr>
+                <w:sz w:val="24"/>
+                <w:szCs w:val="24"/>
+              </w:rPr>
+            </w:pPr>
+            <w:r>
+              <w:rPr>
+                <w:sz w:val="24"/>
+                <w:szCs w:val="24"/>
+              </w:rPr>
+              <w:t>$0</w:t>
+            </w:r>
+          </w:p>
+        </w:tc>
+        <w:tc>
+          <w:tcPr>
+            <w:tcW w:w="3117" w:type="dxa"/>
+          </w:tcPr>
+          <w:p>
+            <w:pPr>
+              <w:spacing w:line="480" w:lineRule="auto"/>
+              <w:rPr>
+                <w:sz w:val="24"/>
+                <w:szCs w:val="24"/>
+              </w:rPr>
+            </w:pPr>
+            <w:r>
+              <w:rPr>
+                <w:sz w:val="24"/>
+                <w:szCs w:val="24"/>
+              </w:rPr>
+              <w:t>30 hours</w:t>
+            </w:r>
+          </w:p>
+        </w:tc>
+      </w:tr>
+    </w:tbl>
+    <w:p>
+      <w:pPr>
         <w:spacing w:line="480" w:lineRule="auto"/>
         <w:rPr>
           <w:sz w:val="24"/>
           <w:szCs w:val="24"/>
         </w:rPr>
       </w:pPr>
-      <w:r>
-        <w:rPr>
-          <w:sz w:val="24"/>
-          <w:szCs w:val="24"/>
-        </w:rPr>
-        <w:t>Hardware i</w:t>
-      </w:r>
-      <w:r>
-        <w:rPr>
-          <w:sz w:val="24"/>
-          <w:szCs w:val="24"/>
-        </w:rPr>
-        <w:t>tem: $1000</w:t>
-      </w:r>
-    </w:p>
-    <w:p>
-      <w:pPr>
-        <w:pStyle w:val="ListParagraph"/>
-        <w:numPr>
-          <w:ilvl w:val="0"/>
-          <w:numId w:val="14"/>
-        </w:numPr>
-        <w:spacing w:line="480" w:lineRule="auto"/>
-        <w:rPr>
-          <w:sz w:val="24"/>
-          <w:szCs w:val="24"/>
-        </w:rPr>
-      </w:pPr>
-      <w:r>
-        <w:rPr>
-          <w:sz w:val="24"/>
-          <w:szCs w:val="24"/>
-        </w:rPr>
-        <w:t>Software item 1</w:t>
-      </w:r>
-      <w:r>
-        <w:rPr>
-          <w:sz w:val="24"/>
-          <w:szCs w:val="24"/>
-        </w:rPr>
-        <w:t>: No cost</w:t>
-      </w:r>
-    </w:p>
-    <w:p>
-      <w:pPr>
-        <w:pStyle w:val="ListParagraph"/>
-        <w:numPr>
-          <w:ilvl w:val="0"/>
-          <w:numId w:val="14"/>
-        </w:numPr>
-        <w:spacing w:line="480" w:lineRule="auto"/>
-        <w:rPr>
-          <w:sz w:val="24"/>
-          <w:szCs w:val="24"/>
-        </w:rPr>
-      </w:pPr>
-      <w:r>
-        <w:rPr>
-          <w:sz w:val="24"/>
-          <w:szCs w:val="24"/>
-        </w:rPr>
-        <w:t>Software item 2: No cost</w:t>
-      </w:r>
-    </w:p>
-    <w:p>
-      <w:pPr>
-        <w:pStyle w:val="ListParagraph"/>
-        <w:numPr>
-          <w:ilvl w:val="0"/>
-          <w:numId w:val="14"/>
-        </w:numPr>
-        <w:spacing w:line="480" w:lineRule="auto"/>
-        <w:rPr>
-          <w:sz w:val="24"/>
-          <w:szCs w:val="24"/>
-        </w:rPr>
-      </w:pPr>
-      <w:r>
-        <w:rPr>
-          <w:sz w:val="24"/>
-          <w:szCs w:val="24"/>
-        </w:rPr>
-        <w:t xml:space="preserve"> </w:t>
-      </w:r>
-      <w:r>
-        <w:rPr>
-          <w:sz w:val="24"/>
-          <w:szCs w:val="24"/>
-        </w:rPr>
-        <w:t>10 w</w:t>
-      </w:r>
-      <w:r>
-        <w:rPr>
-          <w:sz w:val="24"/>
-          <w:szCs w:val="24"/>
-        </w:rPr>
-        <w:t>ork hours: $500 (</w:t>
-      </w:r>
-      <w:r>
-        <w:rPr>
-          <w:sz w:val="24"/>
-          <w:szCs w:val="24"/>
-        </w:rPr>
-        <w:t>10 hours at $50 per hour)</w:t>
-      </w:r>
-    </w:p>
-    <w:p>
-      <w:pPr>
-        <w:pStyle w:val="ListParagraph"/>
-        <w:numPr>
-          <w:ilvl w:val="0"/>
-          <w:numId w:val="14"/>
-        </w:numPr>
-        <w:spacing w:line="480" w:lineRule="auto"/>
-        <w:rPr>
-          <w:sz w:val="24"/>
-          <w:szCs w:val="24"/>
-        </w:rPr>
-      </w:pPr>
-      <w:r>
-        <w:rPr>
-          <w:sz w:val="24"/>
-          <w:szCs w:val="24"/>
-        </w:rPr>
-        <w:t>Item 3: $100</w:t>
-      </w:r>
     </w:p>
     <w:p>
       <w:pPr>
@@ -6215,39 +6572,7 @@
           <w:sz w:val="24"/>
           <w:szCs w:val="24"/>
         </w:rPr>
-        <w:t xml:space="preserve">Etc. </w:t>
-      </w:r>
-      <w:r>
-        <w:rPr>
-          <w:sz w:val="24"/>
-          <w:szCs w:val="24"/>
-        </w:rPr>
-        <w:t xml:space="preserve">Include the following: </w:t>
-      </w:r>
-      <w:r>
-        <w:rPr>
-          <w:b/>
-          <w:bCs/>
-          <w:sz w:val="24"/>
-          <w:szCs w:val="24"/>
-        </w:rPr>
-        <w:t xml:space="preserve">hardware, software, </w:t>
-      </w:r>
-      <w:r>
-        <w:rPr>
-          <w:sz w:val="24"/>
-          <w:szCs w:val="24"/>
-        </w:rPr>
-        <w:t xml:space="preserve">and </w:t>
-      </w:r>
-      <w:r>
-        <w:rPr>
-          <w:b/>
-          <w:bCs/>
-          <w:sz w:val="24"/>
-          <w:szCs w:val="24"/>
-        </w:rPr>
-        <w:t>work hours.</w:t>
+        <w:t xml:space="preserve">All hardware and software are already owned or available to me at no additional cost. The labor for this project is also provided by me at no cost. </w:t>
       </w:r>
       <w:r>
         <w:rPr>
@@ -6255,57 +6580,6 @@
           <w:szCs w:val="24"/>
         </w:rPr>
         <w:t xml:space="preserve"> </w:t>
-      </w:r>
-      <w:r>
-        <w:rPr>
-          <w:sz w:val="24"/>
-          <w:szCs w:val="24"/>
-        </w:rPr>
-        <w:t>Be realistic as possible when estimat</w:t>
-      </w:r>
-      <w:r>
-        <w:rPr>
-          <w:sz w:val="24"/>
-          <w:szCs w:val="24"/>
-        </w:rPr>
-        <w:t>ing</w:t>
-      </w:r>
-      <w:r>
-        <w:rPr>
-          <w:sz w:val="24"/>
-          <w:szCs w:val="24"/>
-        </w:rPr>
-        <w:t xml:space="preserve"> costs. However, </w:t>
-      </w:r>
-      <w:r>
-        <w:rPr>
-          <w:sz w:val="24"/>
-          <w:szCs w:val="24"/>
-        </w:rPr>
-        <w:t xml:space="preserve">this is not a business </w:t>
-      </w:r>
-      <w:proofErr w:type="gramStart"/>
-      <w:r>
-        <w:rPr>
-          <w:sz w:val="24"/>
-          <w:szCs w:val="24"/>
-        </w:rPr>
-        <w:t>project</w:t>
-      </w:r>
-      <w:proofErr w:type="gramEnd"/>
-      <w:r>
-        <w:rPr>
-          <w:sz w:val="24"/>
-          <w:szCs w:val="24"/>
-        </w:rPr>
-        <w:t xml:space="preserve"> and values are not rigorously assessed. The minimum number </w:t>
-      </w:r>
-      <w:r>
-        <w:rPr>
-          <w:sz w:val="24"/>
-          <w:szCs w:val="24"/>
-        </w:rPr>
-        <w:t xml:space="preserve">of listed items is two. </w:t>
       </w:r>
     </w:p>
     <w:p>
@@ -6359,14 +6633,14 @@
           <w:sz w:val="24"/>
           <w:szCs w:val="24"/>
         </w:rPr>
-        <w:t xml:space="preserve">The successful completion of this project will be a model that will produce the required algorithm to more accurately predict the </w:t>
-      </w:r>
-      <w:r>
-        <w:rPr>
-          <w:sz w:val="24"/>
-          <w:szCs w:val="24"/>
-        </w:rPr>
-        <w:t xml:space="preserve">malignant or benign nature </w:t>
+        <w:t xml:space="preserve">The successful completion of this project will </w:t>
+      </w:r>
+      <w:r>
+        <w:rPr>
+          <w:sz w:val="24"/>
+          <w:szCs w:val="24"/>
+        </w:rPr>
+        <w:t xml:space="preserve">result in a model that produces an algorithm more accurately predicting malignant or benign outcomes </w:t>
       </w:r>
       <w:r>
         <w:rPr>
@@ -6615,26 +6889,7 @@
           <w:sz w:val="24"/>
           <w:szCs w:val="24"/>
         </w:rPr>
-        <w:lastRenderedPageBreak/>
-        <w:t>C.2.</w:t>
-      </w:r>
-      <w:proofErr w:type="gramStart"/>
-      <w:r>
-        <w:rPr>
-          <w:color w:val="000000" w:themeColor="text1"/>
-          <w:sz w:val="24"/>
-          <w:szCs w:val="24"/>
-        </w:rPr>
-        <w:t>A</w:t>
-      </w:r>
-      <w:proofErr w:type="gramEnd"/>
-      <w:r>
-        <w:rPr>
-          <w:color w:val="000000" w:themeColor="text1"/>
-          <w:sz w:val="24"/>
-          <w:szCs w:val="24"/>
-        </w:rPr>
-        <w:t xml:space="preserve"> Analytical Method</w:t>
+        <w:t>C.2.A Analytical Method</w:t>
       </w:r>
     </w:p>
     <w:p>
@@ -6654,23 +6909,7 @@
           <w:sz w:val="24"/>
           <w:szCs w:val="24"/>
         </w:rPr>
-        <w:t xml:space="preserve">For each </w:t>
-      </w:r>
-      <w:proofErr w:type="gramStart"/>
-      <w:r>
-        <w:rPr>
-          <w:sz w:val="24"/>
-          <w:szCs w:val="24"/>
-        </w:rPr>
-        <w:t>provided statistical test</w:t>
-      </w:r>
-      <w:proofErr w:type="gramEnd"/>
-      <w:r>
-        <w:rPr>
-          <w:sz w:val="24"/>
-          <w:szCs w:val="24"/>
-        </w:rPr>
-        <w:t xml:space="preserve"> or model, desc</w:t>
+        <w:t>For each provided statistical test or model, desc</w:t>
       </w:r>
       <w:r>
         <w:rPr>
@@ -6725,21 +6964,8 @@
     </w:p>
     <w:p>
       <w:r>
-        <w:t xml:space="preserve">Data from the machine learning library, python, </w:t>
-      </w:r>
-      <w:proofErr w:type="spellStart"/>
-      <w:r>
-        <w:t>github</w:t>
-      </w:r>
-      <w:proofErr w:type="spellEnd"/>
-      <w:r>
-        <w:t xml:space="preserve"> </w:t>
-      </w:r>
-      <w:proofErr w:type="spellStart"/>
-      <w:r>
-        <w:t>respository</w:t>
-      </w:r>
-      <w:proofErr w:type="spellEnd"/>
+        <w:t>Data from the machine learning library, python, github respository</w:t>
+      </w:r>
     </w:p>
     <w:p/>
     <w:p>
@@ -6962,17 +7188,8 @@
           <w:sz w:val="24"/>
           <w:szCs w:val="24"/>
         </w:rPr>
-        <w:t xml:space="preserve">statistical </w:t>
-      </w:r>
-      <w:proofErr w:type="gramStart"/>
-      <w:r>
-        <w:rPr>
-          <w:sz w:val="24"/>
-          <w:szCs w:val="24"/>
-        </w:rPr>
-        <w:t>test .</w:t>
-      </w:r>
-      <w:proofErr w:type="gramEnd"/>
+        <w:t>statistical test .</w:t>
+      </w:r>
     </w:p>
     <w:p>
       <w:pPr>
@@ -7020,6 +7237,7 @@
           <w:sz w:val="24"/>
           <w:szCs w:val="24"/>
         </w:rPr>
+        <w:lastRenderedPageBreak/>
         <w:t xml:space="preserve">The </w:t>
       </w:r>
       <w:r>
@@ -7108,7 +7326,6 @@
         </w:rPr>
         <w:t xml:space="preserve"> and </w:t>
       </w:r>
-      <w:proofErr w:type="gramStart"/>
       <w:r>
         <w:rPr>
           <w:i/>
@@ -7132,15 +7349,7 @@
           <w:sz w:val="24"/>
           <w:szCs w:val="24"/>
         </w:rPr>
-        <w:t>-</w:t>
-      </w:r>
-      <w:proofErr w:type="gramEnd"/>
-      <w:r>
-        <w:rPr>
-          <w:sz w:val="24"/>
-          <w:szCs w:val="24"/>
-        </w:rPr>
-        <w:t>value = .0</w:t>
+        <w:t>-value = .0</w:t>
       </w:r>
       <w:r>
         <w:rPr>
@@ -7421,7 +7630,6 @@
           <w:sz w:val="24"/>
           <w:szCs w:val="24"/>
         </w:rPr>
-        <w:lastRenderedPageBreak/>
         <w:t xml:space="preserve">For </w:t>
       </w:r>
       <w:r>
@@ -7626,7 +7834,22 @@
           <w:sz w:val="24"/>
           <w:szCs w:val="24"/>
         </w:rPr>
-        <w:t>The project report will contain bar charts that show the baseline comparison for the 4 initial models</w:t>
+        <w:t xml:space="preserve">The data analysis phase will include bar and line charts that show the dataset visually, as well as compare features using the two classifications as the comparison. For the initial model evaluation phase the </w:t>
+      </w:r>
+      <w:r>
+        <w:rPr>
+          <w:sz w:val="24"/>
+          <w:szCs w:val="24"/>
+        </w:rPr>
+        <w:t xml:space="preserve">project report will contain bar charts that show the baseline comparison for </w:t>
+      </w:r>
+      <w:r>
+        <w:rPr>
+          <w:sz w:val="24"/>
+          <w:szCs w:val="24"/>
+        </w:rPr>
+        <w:lastRenderedPageBreak/>
+        <w:t>the 4 initial models</w:t>
       </w:r>
       <w:r>
         <w:rPr>
@@ -7647,30 +7870,28 @@
           <w:sz w:val="24"/>
           <w:szCs w:val="24"/>
         </w:rPr>
-        <w:t xml:space="preserve">Visuals will be gathered directly from the </w:t>
-      </w:r>
-      <w:proofErr w:type="spellStart"/>
-      <w:r>
-        <w:rPr>
-          <w:sz w:val="24"/>
-          <w:szCs w:val="24"/>
-        </w:rPr>
-        <w:t>Jupyter</w:t>
-      </w:r>
-      <w:proofErr w:type="spellEnd"/>
-      <w:r>
-        <w:rPr>
-          <w:sz w:val="24"/>
-          <w:szCs w:val="24"/>
-        </w:rPr>
-        <w:t xml:space="preserve"> notebook that contains the code with the use of Matplotlib</w:t>
-      </w:r>
-      <w:r>
-        <w:rPr>
-          <w:sz w:val="24"/>
-          <w:szCs w:val="24"/>
-        </w:rPr>
-        <w:t xml:space="preserve"> </w:t>
+        <w:t>Visuals will be gathered directly from the Ju</w:t>
+      </w:r>
+      <w:r>
+        <w:rPr>
+          <w:sz w:val="24"/>
+          <w:szCs w:val="24"/>
+        </w:rPr>
+        <w:t>yp</w:t>
+      </w:r>
+      <w:r>
+        <w:rPr>
+          <w:sz w:val="24"/>
+          <w:szCs w:val="24"/>
+        </w:rPr>
+        <w:t>ter notebook that contains the code with the use of Matplotlib</w:t>
+      </w:r>
+      <w:r>
+        <w:rPr>
+          <w:sz w:val="24"/>
+          <w:szCs w:val="24"/>
+        </w:rPr>
+        <w:t>.</w:t>
       </w:r>
       <w:r>
         <w:rPr>
@@ -7752,7 +7973,21 @@
           <w:sz w:val="24"/>
           <w:szCs w:val="24"/>
         </w:rPr>
-        <w:t xml:space="preserve"> I am using it from the UC Irvine repository although there are various ways to acquire the same dataset, each of these appears to contain the same data so the selected source is personal preference.  </w:t>
+        <w:t xml:space="preserve"> I am using it from the UC Irvine </w:t>
+      </w:r>
+      <w:r>
+        <w:rPr>
+          <w:sz w:val="24"/>
+          <w:szCs w:val="24"/>
+        </w:rPr>
+        <w:t xml:space="preserve">machine learning </w:t>
+      </w:r>
+      <w:r>
+        <w:rPr>
+          <w:sz w:val="24"/>
+          <w:szCs w:val="24"/>
+        </w:rPr>
+        <w:t xml:space="preserve">repository although there are various ways to acquire the same dataset, each of these appears to contain the same data so the selected source is personal preference.  </w:t>
       </w:r>
     </w:p>
     <w:p>
@@ -7772,7 +8007,6 @@
           <w:sz w:val="24"/>
           <w:szCs w:val="24"/>
         </w:rPr>
-        <w:lastRenderedPageBreak/>
         <w:t xml:space="preserve">D.2 </w:t>
       </w:r>
       <w:r>
@@ -7866,17 +8100,8 @@
           <w:sz w:val="24"/>
           <w:szCs w:val="24"/>
         </w:rPr>
-        <w:t xml:space="preserve">Data is collected from UC Irvine Machine Learning Repository via python and saved as CSV file to </w:t>
-      </w:r>
-      <w:proofErr w:type="spellStart"/>
-      <w:r>
-        <w:rPr>
-          <w:sz w:val="24"/>
-          <w:szCs w:val="24"/>
-        </w:rPr>
-        <w:t>github</w:t>
-      </w:r>
-      <w:proofErr w:type="spellEnd"/>
+        <w:t>Data is collected from UC Irvine Machine Learning Repository via python and saved as CSV file to github</w:t>
+      </w:r>
       <w:sdt>
         <w:sdtPr>
           <w:rPr>
@@ -7996,55 +8221,7 @@
           <w:sz w:val="24"/>
           <w:szCs w:val="24"/>
         </w:rPr>
-        <w:t xml:space="preserve"> As </w:t>
-      </w:r>
-      <w:proofErr w:type="spellStart"/>
-      <w:r>
-        <w:rPr>
-          <w:sz w:val="24"/>
-          <w:szCs w:val="24"/>
-        </w:rPr>
-        <w:t>aadditional</w:t>
-      </w:r>
-      <w:proofErr w:type="spellEnd"/>
-      <w:r>
-        <w:rPr>
-          <w:sz w:val="24"/>
-          <w:szCs w:val="24"/>
-        </w:rPr>
-        <w:t xml:space="preserve"> data is made available or collected a future version of this tool </w:t>
-      </w:r>
-      <w:proofErr w:type="gramStart"/>
-      <w:r>
-        <w:rPr>
-          <w:sz w:val="24"/>
-          <w:szCs w:val="24"/>
-        </w:rPr>
-        <w:t>would be to</w:t>
-      </w:r>
-      <w:proofErr w:type="gramEnd"/>
-      <w:r>
-        <w:rPr>
-          <w:sz w:val="24"/>
-          <w:szCs w:val="24"/>
-        </w:rPr>
-        <w:t xml:space="preserve"> potentially add a cleaning step to address any issues in data collected beyond </w:t>
-      </w:r>
-      <w:proofErr w:type="spellStart"/>
-      <w:r>
-        <w:rPr>
-          <w:sz w:val="24"/>
-          <w:szCs w:val="24"/>
-        </w:rPr>
-        <w:t>thi</w:t>
-      </w:r>
-      <w:proofErr w:type="spellEnd"/>
-      <w:r>
-        <w:rPr>
-          <w:sz w:val="24"/>
-          <w:szCs w:val="24"/>
-        </w:rPr>
-        <w:t xml:space="preserve"> first step. This is important to note as this dataset is not very large compared to other machine learning datasets.</w:t>
+        <w:t xml:space="preserve"> As aadditional data is made available or collected a future version of this tool would be to potentially add a cleaning step to address any issues in data collected beyond thi first step. This is important to note as this dataset is not very large compared to other machine learning datasets.</w:t>
       </w:r>
     </w:p>
     <w:p>
@@ -8064,6 +8241,7 @@
           <w:sz w:val="24"/>
           <w:szCs w:val="24"/>
         </w:rPr>
+        <w:lastRenderedPageBreak/>
         <w:t xml:space="preserve">D.5 </w:t>
       </w:r>
       <w:r>
@@ -8220,23 +8398,7 @@
           <w:sz w:val="24"/>
           <w:szCs w:val="24"/>
         </w:rPr>
-        <w:t xml:space="preserve"> – Since the data itself is collected and then used within the closed code, data governance will focus on ensuring that the model is tagged appropriately with versions of the code and that changes to that code is committed to the git hub repository as data changes. This ensures that it is </w:t>
-      </w:r>
-      <w:proofErr w:type="gramStart"/>
-      <w:r>
-        <w:rPr>
-          <w:sz w:val="24"/>
-          <w:szCs w:val="24"/>
-        </w:rPr>
-        <w:t>know</w:t>
-      </w:r>
-      <w:proofErr w:type="gramEnd"/>
-      <w:r>
-        <w:rPr>
-          <w:sz w:val="24"/>
-          <w:szCs w:val="24"/>
-        </w:rPr>
-        <w:t xml:space="preserve"> what changes were made and who made the changes. </w:t>
+        <w:t xml:space="preserve"> – Since the data itself is collected and then used within the closed code, data governance will focus on ensuring that the model is tagged appropriately with versions of the code and that changes to that code is committed to the git hub repository as data changes. This ensures that it is know what changes were made and who made the changes. </w:t>
       </w:r>
     </w:p>
     <w:p>
@@ -8277,55 +8439,7 @@
           <w:sz w:val="24"/>
           <w:szCs w:val="24"/>
         </w:rPr>
-        <w:t xml:space="preserve">privacy in the model is not a concern. When the model is used in a production environment, additional </w:t>
-      </w:r>
-      <w:proofErr w:type="gramStart"/>
-      <w:r>
-        <w:rPr>
-          <w:sz w:val="24"/>
-          <w:szCs w:val="24"/>
-        </w:rPr>
-        <w:t>measure</w:t>
-      </w:r>
-      <w:proofErr w:type="gramEnd"/>
-      <w:r>
-        <w:rPr>
-          <w:sz w:val="24"/>
-          <w:szCs w:val="24"/>
-        </w:rPr>
-        <w:t xml:space="preserve"> will be required to ensure that as </w:t>
-      </w:r>
-      <w:proofErr w:type="gramStart"/>
-      <w:r>
-        <w:rPr>
-          <w:sz w:val="24"/>
-          <w:szCs w:val="24"/>
-        </w:rPr>
-        <w:t>prediction</w:t>
-      </w:r>
-      <w:proofErr w:type="gramEnd"/>
-      <w:r>
-        <w:rPr>
-          <w:sz w:val="24"/>
-          <w:szCs w:val="24"/>
-        </w:rPr>
-        <w:t xml:space="preserve"> are made that only those involved with communicating that information to the patient </w:t>
-      </w:r>
-      <w:proofErr w:type="gramStart"/>
-      <w:r>
-        <w:rPr>
-          <w:sz w:val="24"/>
-          <w:szCs w:val="24"/>
-        </w:rPr>
-        <w:t>are</w:t>
-      </w:r>
-      <w:proofErr w:type="gramEnd"/>
-      <w:r>
-        <w:rPr>
-          <w:sz w:val="24"/>
-          <w:szCs w:val="24"/>
-        </w:rPr>
-        <w:t xml:space="preserve"> able to verify.</w:t>
+        <w:t>privacy in the model is not a concern. When the model is used in a production environment, additional measure will be required to ensure that as prediction are made that only those involved with communicating that information to the patient are able to verify.</w:t>
       </w:r>
     </w:p>
     <w:p>
@@ -8345,7 +8459,6 @@
           <w:sz w:val="24"/>
           <w:szCs w:val="24"/>
         </w:rPr>
-        <w:lastRenderedPageBreak/>
         <w:t>S</w:t>
       </w:r>
       <w:r>
@@ -8401,71 +8514,7 @@
           <w:sz w:val="24"/>
           <w:szCs w:val="24"/>
         </w:rPr>
-        <w:t xml:space="preserve"> – based on the dataset gathered there are not ethical, legal or regulatory considerations. As with all Machine Learning and AI, it </w:t>
-      </w:r>
-      <w:proofErr w:type="gramStart"/>
-      <w:r>
-        <w:rPr>
-          <w:sz w:val="24"/>
-          <w:szCs w:val="24"/>
-        </w:rPr>
-        <w:t>will be</w:t>
-      </w:r>
-      <w:proofErr w:type="gramEnd"/>
-      <w:r>
-        <w:rPr>
-          <w:sz w:val="24"/>
-          <w:szCs w:val="24"/>
-        </w:rPr>
-        <w:t xml:space="preserve"> important to have results reviewed prior to </w:t>
-      </w:r>
-      <w:proofErr w:type="gramStart"/>
-      <w:r>
-        <w:rPr>
-          <w:sz w:val="24"/>
-          <w:szCs w:val="24"/>
-        </w:rPr>
-        <w:t>be</w:t>
-      </w:r>
-      <w:proofErr w:type="gramEnd"/>
-      <w:r>
-        <w:rPr>
-          <w:sz w:val="24"/>
-          <w:szCs w:val="24"/>
-        </w:rPr>
-        <w:t xml:space="preserve"> delivered to a patient and the algorithm should only be considered a tool to assist technicians and </w:t>
-      </w:r>
-      <w:proofErr w:type="spellStart"/>
-      <w:r>
-        <w:rPr>
-          <w:sz w:val="24"/>
-          <w:szCs w:val="24"/>
-        </w:rPr>
-        <w:t>pyhscian</w:t>
-      </w:r>
-      <w:proofErr w:type="spellEnd"/>
-      <w:r>
-        <w:rPr>
-          <w:sz w:val="24"/>
-          <w:szCs w:val="24"/>
-        </w:rPr>
-        <w:t xml:space="preserve"> in making accurate diagnosis and a follow up treatment </w:t>
-      </w:r>
-      <w:proofErr w:type="gramStart"/>
-      <w:r>
-        <w:rPr>
-          <w:sz w:val="24"/>
-          <w:szCs w:val="24"/>
-        </w:rPr>
-        <w:t>plans</w:t>
-      </w:r>
-      <w:proofErr w:type="gramEnd"/>
-      <w:r>
-        <w:rPr>
-          <w:sz w:val="24"/>
-          <w:szCs w:val="24"/>
-        </w:rPr>
-        <w:t xml:space="preserve">. </w:t>
+        <w:t xml:space="preserve"> – based on the dataset gathered there are not ethical, legal or regulatory considerations. As with all Machine Learning and AI, it will be important to have results reviewed prior to be delivered to a patient and the algorithm should only be considered a tool to assist technicians and pyhscian in making accurate diagnosis and a follow up treatment plans. </w:t>
       </w:r>
     </w:p>
     <w:p>
@@ -8508,21 +8557,20 @@
     </w:p>
     <w:sdt>
       <w:sdtPr>
+        <w:rPr>
+          <w:rFonts w:ascii="Times New Roman" w:eastAsia="Times New Roman" w:hAnsi="Times New Roman" w:cs="Times New Roman"/>
+          <w:b w:val="0"/>
+          <w:bCs w:val="0"/>
+          <w:sz w:val="22"/>
+          <w:szCs w:val="22"/>
+        </w:rPr>
         <w:id w:val="-664318584"/>
         <w:docPartObj>
           <w:docPartGallery w:val="Bibliographies"/>
           <w:docPartUnique/>
         </w:docPartObj>
       </w:sdtPr>
-      <w:sdtEndPr>
-        <w:rPr>
-          <w:rFonts w:ascii="Times New Roman" w:eastAsia="Times New Roman" w:hAnsi="Times New Roman" w:cs="Times New Roman"/>
-          <w:b w:val="0"/>
-          <w:bCs w:val="0"/>
-          <w:sz w:val="22"/>
-          <w:szCs w:val="22"/>
-        </w:rPr>
-      </w:sdtEndPr>
+      <w:sdtEndPr/>
       <w:sdtContent>
         <w:p>
           <w:pPr>
@@ -8537,6 +8585,7 @@
             <w:id w:val="-573587230"/>
             <w:bibliography/>
           </w:sdtPr>
+          <w:sdtEndPr/>
           <w:sdtContent>
             <w:p>
               <w:pPr>
@@ -8552,9 +8601,6 @@
                 <w:fldChar w:fldCharType="begin"/>
               </w:r>
               <w:r>
-                <w:rPr>
-                  <w:lang w:val="it-IT"/>
-                </w:rPr>
                 <w:instrText xml:space="preserve"> BIBLIOGRAPHY </w:instrText>
               </w:r>
               <w:r>
@@ -8563,7 +8609,6 @@
               <w:r>
                 <w:rPr>
                   <w:noProof/>
-                  <w:lang w:val="it-IT"/>
                 </w:rPr>
                 <w:t xml:space="preserve">Barbara D. Florentine MD, B. S. (2006). </w:t>
               </w:r>
@@ -9159,6 +9204,119 @@
     </w:lvl>
   </w:abstractNum>
   <w:abstractNum w:abstractNumId="3" w15:restartNumberingAfterBreak="0">
+    <w:nsid w:val="0D6F20BE"/>
+    <w:multiLevelType w:val="hybridMultilevel"/>
+    <w:tmpl w:val="5888E82A"/>
+    <w:lvl w:ilvl="0" w:tplc="04090001">
+      <w:start w:val="1"/>
+      <w:numFmt w:val="bullet"/>
+      <w:lvlText w:val=""/>
+      <w:lvlJc w:val="left"/>
+      <w:pPr>
+        <w:ind w:left="1440" w:hanging="360"/>
+      </w:pPr>
+      <w:rPr>
+        <w:rFonts w:ascii="Symbol" w:hAnsi="Symbol" w:hint="default"/>
+      </w:rPr>
+    </w:lvl>
+    <w:lvl w:ilvl="1" w:tplc="04090003">
+      <w:start w:val="1"/>
+      <w:numFmt w:val="bullet"/>
+      <w:lvlText w:val="o"/>
+      <w:lvlJc w:val="left"/>
+      <w:pPr>
+        <w:ind w:left="2160" w:hanging="360"/>
+      </w:pPr>
+      <w:rPr>
+        <w:rFonts w:ascii="Courier New" w:hAnsi="Courier New" w:cs="Courier New" w:hint="default"/>
+      </w:rPr>
+    </w:lvl>
+    <w:lvl w:ilvl="2" w:tplc="04090005" w:tentative="1">
+      <w:start w:val="1"/>
+      <w:numFmt w:val="bullet"/>
+      <w:lvlText w:val=""/>
+      <w:lvlJc w:val="left"/>
+      <w:pPr>
+        <w:ind w:left="2880" w:hanging="360"/>
+      </w:pPr>
+      <w:rPr>
+        <w:rFonts w:ascii="Wingdings" w:hAnsi="Wingdings" w:hint="default"/>
+      </w:rPr>
+    </w:lvl>
+    <w:lvl w:ilvl="3" w:tplc="04090001" w:tentative="1">
+      <w:start w:val="1"/>
+      <w:numFmt w:val="bullet"/>
+      <w:lvlText w:val=""/>
+      <w:lvlJc w:val="left"/>
+      <w:pPr>
+        <w:ind w:left="3600" w:hanging="360"/>
+      </w:pPr>
+      <w:rPr>
+        <w:rFonts w:ascii="Symbol" w:hAnsi="Symbol" w:hint="default"/>
+      </w:rPr>
+    </w:lvl>
+    <w:lvl w:ilvl="4" w:tplc="04090003" w:tentative="1">
+      <w:start w:val="1"/>
+      <w:numFmt w:val="bullet"/>
+      <w:lvlText w:val="o"/>
+      <w:lvlJc w:val="left"/>
+      <w:pPr>
+        <w:ind w:left="4320" w:hanging="360"/>
+      </w:pPr>
+      <w:rPr>
+        <w:rFonts w:ascii="Courier New" w:hAnsi="Courier New" w:cs="Courier New" w:hint="default"/>
+      </w:rPr>
+    </w:lvl>
+    <w:lvl w:ilvl="5" w:tplc="04090005" w:tentative="1">
+      <w:start w:val="1"/>
+      <w:numFmt w:val="bullet"/>
+      <w:lvlText w:val=""/>
+      <w:lvlJc w:val="left"/>
+      <w:pPr>
+        <w:ind w:left="5040" w:hanging="360"/>
+      </w:pPr>
+      <w:rPr>
+        <w:rFonts w:ascii="Wingdings" w:hAnsi="Wingdings" w:hint="default"/>
+      </w:rPr>
+    </w:lvl>
+    <w:lvl w:ilvl="6" w:tplc="04090001" w:tentative="1">
+      <w:start w:val="1"/>
+      <w:numFmt w:val="bullet"/>
+      <w:lvlText w:val=""/>
+      <w:lvlJc w:val="left"/>
+      <w:pPr>
+        <w:ind w:left="5760" w:hanging="360"/>
+      </w:pPr>
+      <w:rPr>
+        <w:rFonts w:ascii="Symbol" w:hAnsi="Symbol" w:hint="default"/>
+      </w:rPr>
+    </w:lvl>
+    <w:lvl w:ilvl="7" w:tplc="04090003" w:tentative="1">
+      <w:start w:val="1"/>
+      <w:numFmt w:val="bullet"/>
+      <w:lvlText w:val="o"/>
+      <w:lvlJc w:val="left"/>
+      <w:pPr>
+        <w:ind w:left="6480" w:hanging="360"/>
+      </w:pPr>
+      <w:rPr>
+        <w:rFonts w:ascii="Courier New" w:hAnsi="Courier New" w:cs="Courier New" w:hint="default"/>
+      </w:rPr>
+    </w:lvl>
+    <w:lvl w:ilvl="8" w:tplc="04090005" w:tentative="1">
+      <w:start w:val="1"/>
+      <w:numFmt w:val="bullet"/>
+      <w:lvlText w:val=""/>
+      <w:lvlJc w:val="left"/>
+      <w:pPr>
+        <w:ind w:left="7200" w:hanging="360"/>
+      </w:pPr>
+      <w:rPr>
+        <w:rFonts w:ascii="Wingdings" w:hAnsi="Wingdings" w:hint="default"/>
+      </w:rPr>
+    </w:lvl>
+  </w:abstractNum>
+  <w:abstractNum w:abstractNumId="4" w15:restartNumberingAfterBreak="0">
     <w:nsid w:val="0D7A22EA"/>
     <w:multiLevelType w:val="hybridMultilevel"/>
     <w:tmpl w:val="D2C0CED0"/>
@@ -9247,7 +9405,7 @@
       </w:pPr>
     </w:lvl>
   </w:abstractNum>
-  <w:abstractNum w:abstractNumId="4" w15:restartNumberingAfterBreak="0">
+  <w:abstractNum w:abstractNumId="5" w15:restartNumberingAfterBreak="0">
     <w:nsid w:val="11941C3D"/>
     <w:multiLevelType w:val="hybridMultilevel"/>
     <w:tmpl w:val="754C4626"/>
@@ -9336,7 +9494,7 @@
       </w:pPr>
     </w:lvl>
   </w:abstractNum>
-  <w:abstractNum w:abstractNumId="5" w15:restartNumberingAfterBreak="0">
+  <w:abstractNum w:abstractNumId="6" w15:restartNumberingAfterBreak="0">
     <w:nsid w:val="13932FFA"/>
     <w:multiLevelType w:val="multilevel"/>
     <w:tmpl w:val="A3F2F956"/>
@@ -9422,7 +9580,7 @@
       </w:pPr>
     </w:lvl>
   </w:abstractNum>
-  <w:abstractNum w:abstractNumId="6" w15:restartNumberingAfterBreak="0">
+  <w:abstractNum w:abstractNumId="7" w15:restartNumberingAfterBreak="0">
     <w:nsid w:val="1B746E44"/>
     <w:multiLevelType w:val="multilevel"/>
     <w:tmpl w:val="E54C1670"/>
@@ -9535,7 +9693,7 @@
       </w:rPr>
     </w:lvl>
   </w:abstractNum>
-  <w:abstractNum w:abstractNumId="7" w15:restartNumberingAfterBreak="0">
+  <w:abstractNum w:abstractNumId="8" w15:restartNumberingAfterBreak="0">
     <w:nsid w:val="284B751D"/>
     <w:multiLevelType w:val="hybridMultilevel"/>
     <w:tmpl w:val="69F42CBE"/>
@@ -9624,7 +9782,7 @@
       </w:pPr>
     </w:lvl>
   </w:abstractNum>
-  <w:abstractNum w:abstractNumId="8" w15:restartNumberingAfterBreak="0">
+  <w:abstractNum w:abstractNumId="9" w15:restartNumberingAfterBreak="0">
     <w:nsid w:val="2BC437F3"/>
     <w:multiLevelType w:val="multilevel"/>
     <w:tmpl w:val="53E04DF4"/>
@@ -9737,7 +9895,7 @@
       </w:rPr>
     </w:lvl>
   </w:abstractNum>
-  <w:abstractNum w:abstractNumId="9" w15:restartNumberingAfterBreak="0">
+  <w:abstractNum w:abstractNumId="10" w15:restartNumberingAfterBreak="0">
     <w:nsid w:val="42A91BEF"/>
     <w:multiLevelType w:val="hybridMultilevel"/>
     <w:tmpl w:val="95988BCE"/>
@@ -9850,7 +10008,7 @@
       </w:rPr>
     </w:lvl>
   </w:abstractNum>
-  <w:abstractNum w:abstractNumId="10" w15:restartNumberingAfterBreak="0">
+  <w:abstractNum w:abstractNumId="11" w15:restartNumberingAfterBreak="0">
     <w:nsid w:val="4D690337"/>
     <w:multiLevelType w:val="multilevel"/>
     <w:tmpl w:val="02D03262"/>
@@ -9936,7 +10094,7 @@
       </w:pPr>
     </w:lvl>
   </w:abstractNum>
-  <w:abstractNum w:abstractNumId="11" w15:restartNumberingAfterBreak="0">
+  <w:abstractNum w:abstractNumId="12" w15:restartNumberingAfterBreak="0">
     <w:nsid w:val="547A24EE"/>
     <w:multiLevelType w:val="multilevel"/>
     <w:tmpl w:val="0D8AC2EE"/>
@@ -10085,7 +10243,7 @@
       </w:rPr>
     </w:lvl>
   </w:abstractNum>
-  <w:abstractNum w:abstractNumId="12" w15:restartNumberingAfterBreak="0">
+  <w:abstractNum w:abstractNumId="13" w15:restartNumberingAfterBreak="0">
     <w:nsid w:val="5F7673B7"/>
     <w:multiLevelType w:val="multilevel"/>
     <w:tmpl w:val="13FE4860"/>
@@ -10198,7 +10356,7 @@
       </w:rPr>
     </w:lvl>
   </w:abstractNum>
-  <w:abstractNum w:abstractNumId="13" w15:restartNumberingAfterBreak="0">
+  <w:abstractNum w:abstractNumId="14" w15:restartNumberingAfterBreak="0">
     <w:nsid w:val="69843674"/>
     <w:multiLevelType w:val="hybridMultilevel"/>
     <w:tmpl w:val="69321572"/>
@@ -10311,7 +10469,7 @@
       </w:rPr>
     </w:lvl>
   </w:abstractNum>
-  <w:abstractNum w:abstractNumId="14" w15:restartNumberingAfterBreak="0">
+  <w:abstractNum w:abstractNumId="15" w15:restartNumberingAfterBreak="0">
     <w:nsid w:val="725D2507"/>
     <w:multiLevelType w:val="multilevel"/>
     <w:tmpl w:val="69DED80A"/>
@@ -10460,7 +10618,7 @@
       </w:rPr>
     </w:lvl>
   </w:abstractNum>
-  <w:abstractNum w:abstractNumId="15" w15:restartNumberingAfterBreak="0">
+  <w:abstractNum w:abstractNumId="16" w15:restartNumberingAfterBreak="0">
     <w:nsid w:val="76045B01"/>
     <w:multiLevelType w:val="multilevel"/>
     <w:tmpl w:val="115C64D2"/>
@@ -10573,7 +10731,7 @@
       </w:rPr>
     </w:lvl>
   </w:abstractNum>
-  <w:abstractNum w:abstractNumId="16" w15:restartNumberingAfterBreak="0">
+  <w:abstractNum w:abstractNumId="17" w15:restartNumberingAfterBreak="0">
     <w:nsid w:val="794C21E3"/>
     <w:multiLevelType w:val="multilevel"/>
     <w:tmpl w:val="4E7A00AC"/>
@@ -10686,7 +10844,7 @@
       </w:rPr>
     </w:lvl>
   </w:abstractNum>
-  <w:abstractNum w:abstractNumId="17" w15:restartNumberingAfterBreak="0">
+  <w:abstractNum w:abstractNumId="18" w15:restartNumberingAfterBreak="0">
     <w:nsid w:val="7DA5A9AC"/>
     <w:multiLevelType w:val="hybridMultilevel"/>
     <w:tmpl w:val="FFFFFFFF"/>
@@ -10772,7 +10930,7 @@
       </w:pPr>
     </w:lvl>
   </w:abstractNum>
-  <w:abstractNum w:abstractNumId="18" w15:restartNumberingAfterBreak="0">
+  <w:abstractNum w:abstractNumId="19" w15:restartNumberingAfterBreak="0">
     <w:nsid w:val="7E54303E"/>
     <w:multiLevelType w:val="hybridMultilevel"/>
     <w:tmpl w:val="452AED34"/>
@@ -10861,7 +11019,7 @@
       </w:pPr>
     </w:lvl>
   </w:abstractNum>
-  <w:abstractNum w:abstractNumId="19" w15:restartNumberingAfterBreak="0">
+  <w:abstractNum w:abstractNumId="20" w15:restartNumberingAfterBreak="0">
     <w:nsid w:val="7E7C2D50"/>
     <w:multiLevelType w:val="multilevel"/>
     <w:tmpl w:val="2B0CB708"/>
@@ -10974,7 +11132,7 @@
       </w:rPr>
     </w:lvl>
   </w:abstractNum>
-  <w:abstractNum w:abstractNumId="20" w15:restartNumberingAfterBreak="0">
+  <w:abstractNum w:abstractNumId="21" w15:restartNumberingAfterBreak="0">
     <w:nsid w:val="7F5661ED"/>
     <w:multiLevelType w:val="multilevel"/>
     <w:tmpl w:val="367C9F4E"/>
@@ -11088,37 +11246,37 @@
     </w:lvl>
   </w:abstractNum>
   <w:num w:numId="1" w16cid:durableId="785123892">
-    <w:abstractNumId w:val="12"/>
+    <w:abstractNumId w:val="13"/>
   </w:num>
   <w:num w:numId="2" w16cid:durableId="1157575156">
-    <w:abstractNumId w:val="20"/>
+    <w:abstractNumId w:val="21"/>
   </w:num>
   <w:num w:numId="3" w16cid:durableId="1612587344">
-    <w:abstractNumId w:val="15"/>
+    <w:abstractNumId w:val="16"/>
   </w:num>
   <w:num w:numId="4" w16cid:durableId="1905682849">
-    <w:abstractNumId w:val="8"/>
+    <w:abstractNumId w:val="9"/>
   </w:num>
   <w:num w:numId="5" w16cid:durableId="1495991546">
-    <w:abstractNumId w:val="16"/>
+    <w:abstractNumId w:val="17"/>
   </w:num>
   <w:num w:numId="6" w16cid:durableId="731732805">
-    <w:abstractNumId w:val="6"/>
+    <w:abstractNumId w:val="7"/>
   </w:num>
   <w:num w:numId="7" w16cid:durableId="251085991">
     <w:abstractNumId w:val="1"/>
   </w:num>
   <w:num w:numId="8" w16cid:durableId="1395197216">
-    <w:abstractNumId w:val="19"/>
+    <w:abstractNumId w:val="20"/>
   </w:num>
   <w:num w:numId="9" w16cid:durableId="1175879451">
-    <w:abstractNumId w:val="5"/>
+    <w:abstractNumId w:val="6"/>
   </w:num>
   <w:num w:numId="10" w16cid:durableId="1965770853">
-    <w:abstractNumId w:val="11"/>
+    <w:abstractNumId w:val="12"/>
   </w:num>
   <w:num w:numId="11" w16cid:durableId="895164059">
-    <w:abstractNumId w:val="13"/>
+    <w:abstractNumId w:val="14"/>
   </w:num>
   <w:num w:numId="12" w16cid:durableId="287855451">
     <w:abstractNumId w:val="2"/>
@@ -11127,31 +11285,34 @@
     <w:abstractNumId w:val="0"/>
   </w:num>
   <w:num w:numId="14" w16cid:durableId="2083217234">
+    <w:abstractNumId w:val="11"/>
+  </w:num>
+  <w:num w:numId="15" w16cid:durableId="726413697">
+    <w:abstractNumId w:val="15"/>
+  </w:num>
+  <w:num w:numId="16" w16cid:durableId="852767194">
     <w:abstractNumId w:val="10"/>
   </w:num>
-  <w:num w:numId="15" w16cid:durableId="726413697">
-    <w:abstractNumId w:val="14"/>
-  </w:num>
-  <w:num w:numId="16" w16cid:durableId="852767194">
-    <w:abstractNumId w:val="9"/>
-  </w:num>
   <w:num w:numId="17" w16cid:durableId="543099633">
-    <w:abstractNumId w:val="3"/>
+    <w:abstractNumId w:val="4"/>
   </w:num>
   <w:num w:numId="18" w16cid:durableId="134228300">
-    <w:abstractNumId w:val="4"/>
+    <w:abstractNumId w:val="5"/>
   </w:num>
   <w:num w:numId="19" w16cid:durableId="751774223">
+    <w:abstractNumId w:val="19"/>
+  </w:num>
+  <w:num w:numId="20" w16cid:durableId="1192378333">
+    <w:abstractNumId w:val="8"/>
+  </w:num>
+  <w:num w:numId="21" w16cid:durableId="1953123443">
+    <w:abstractNumId w:val="15"/>
+  </w:num>
+  <w:num w:numId="22" w16cid:durableId="20282186">
     <w:abstractNumId w:val="18"/>
   </w:num>
-  <w:num w:numId="20" w16cid:durableId="1192378333">
-    <w:abstractNumId w:val="7"/>
-  </w:num>
-  <w:num w:numId="21" w16cid:durableId="1953123443">
-    <w:abstractNumId w:val="14"/>
-  </w:num>
-  <w:num w:numId="22" w16cid:durableId="20282186">
-    <w:abstractNumId w:val="17"/>
+  <w:num w:numId="23" w16cid:durableId="6712207">
+    <w:abstractNumId w:val="3"/>
   </w:num>
 </w:numbering>
 </file>
@@ -11681,6 +11842,7 @@
   <w:style w:type="character" w:default="1" w:styleId="DefaultParagraphFont">
     <w:name w:val="Default Paragraph Font"/>
     <w:uiPriority w:val="1"/>
+    <w:semiHidden/>
     <w:unhideWhenUsed/>
   </w:style>
   <w:style w:type="table" w:default="1" w:styleId="TableNormal">
@@ -12372,12 +12534,6 @@
 </file>
 
 <file path=customXml/item1.xml><?xml version="1.0" encoding="utf-8"?>
-<go:gDocsCustomXmlDataStorage xmlns:go="http://customooxmlschemas.google.com/" xmlns:r="http://schemas.openxmlformats.org/officeDocument/2006/relationships">
-  <go:docsCustomData xmlns:go="http://customooxmlschemas.google.com/" roundtripDataSignature="AMtx7mi9hMm1w2n+Vt6hN/m6X//z+ToJ7Q==">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</go:docsCustomData>
-</go:gDocsCustomXmlDataStorage>
-</file>
-
-<file path=customXml/item2.xml><?xml version="1.0" encoding="utf-8"?>
 <b:Sources xmlns:b="http://schemas.openxmlformats.org/officeDocument/2006/bibliography" xmlns="http://schemas.openxmlformats.org/officeDocument/2006/bibliography" SelectedStyle="\APASixthEditionOfficeOnline.xsl" StyleName="APA" Version="6">
   <b:Source>
     <b:Tag>Cyn24</b:Tag>
@@ -12489,19 +12645,25 @@
 </b:Sources>
 </file>
 
+<file path=customXml/item2.xml><?xml version="1.0" encoding="utf-8"?>
+<go:gDocsCustomXmlDataStorage xmlns:go="http://customooxmlschemas.google.com/" xmlns:r="http://schemas.openxmlformats.org/officeDocument/2006/relationships">
+  <go:docsCustomData xmlns:go="http://customooxmlschemas.google.com/" roundtripDataSignature="AMtx7mi9hMm1w2n+Vt6hN/m6X//z+ToJ7Q==">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</go:docsCustomData>
+</go:gDocsCustomXmlDataStorage>
+</file>
+
 <file path=customXml/itemProps1.xml><?xml version="1.0" encoding="utf-8"?>
+<ds:datastoreItem xmlns:ds="http://schemas.openxmlformats.org/officeDocument/2006/customXml" ds:itemID="{83237FA6-06B6-4EBF-9BD8-50E004558012}">
+  <ds:schemaRefs>
+    <ds:schemaRef ds:uri="http://schemas.openxmlformats.org/officeDocument/2006/bibliography"/>
+  </ds:schemaRefs>
+</ds:datastoreItem>
+</file>
+
+<file path=customXml/itemProps2.xml><?xml version="1.0" encoding="utf-8"?>
 <ds:datastoreItem xmlns:ds="http://schemas.openxmlformats.org/officeDocument/2006/customXml" ds:itemID="{11111111-1234-1234-1234-123412341234}">
   <ds:schemaRefs>
     <ds:schemaRef ds:uri="http://customooxmlschemas.google.com/"/>
     <ds:schemaRef ds:uri="http://schemas.openxmlformats.org/officeDocument/2006/relationships"/>
   </ds:schemaRefs>
 </ds:datastoreItem>
-</file>
-
-<file path=customXml/itemProps2.xml><?xml version="1.0" encoding="utf-8"?>
-<ds:datastoreItem xmlns:ds="http://schemas.openxmlformats.org/officeDocument/2006/customXml" ds:itemID="{83237FA6-06B6-4EBF-9BD8-50E004558012}">
-  <ds:schemaRefs>
-    <ds:schemaRef ds:uri="http://schemas.openxmlformats.org/officeDocument/2006/bibliography"/>
-  </ds:schemaRefs>
-</ds:datastoreItem>
 </file>
</xml_diff>

<commit_message>
Changes to task 2 ready for submission
</commit_message>
<xml_diff>
--- a/Task2_files/D502_task_2_Walker.docx
+++ b/Task2_files/D502_task_2_Walker.docx
@@ -3001,7 +3001,23 @@
           <w:sz w:val="24"/>
           <w:szCs w:val="24"/>
         </w:rPr>
-        <w:t xml:space="preserve"> invasive of the two biopsies, it will likely be more palatable to the reluctant patient, especially if </w:t>
+        <w:t xml:space="preserve"> invasive of the two biopsies, it will </w:t>
+      </w:r>
+      <w:proofErr w:type="gramStart"/>
+      <w:r>
+        <w:rPr>
+          <w:sz w:val="24"/>
+          <w:szCs w:val="24"/>
+        </w:rPr>
+        <w:t>likely be</w:t>
+      </w:r>
+      <w:proofErr w:type="gramEnd"/>
+      <w:r>
+        <w:rPr>
+          <w:sz w:val="24"/>
+          <w:szCs w:val="24"/>
+        </w:rPr>
+        <w:t xml:space="preserve"> more palatable to the reluctant patient, especially if </w:t>
       </w:r>
       <w:r>
         <w:rPr>
@@ -3107,7 +3123,37 @@
           <w:sz w:val="24"/>
           <w:szCs w:val="24"/>
         </w:rPr>
-        <w:t>When the standard annual mammogram has an inconclusive result, additional screening is ordered, these additional screenings would including various combinations, of ultrasounds, MRIs, and/or biopsy. When a biopsy is ordered, a</w:t>
+        <w:t xml:space="preserve">When the standard annual mammogram </w:t>
+      </w:r>
+      <w:r>
+        <w:rPr>
+          <w:sz w:val="24"/>
+          <w:szCs w:val="24"/>
+        </w:rPr>
+        <w:t xml:space="preserve">yields an inconclusive result, additional screening </w:t>
+      </w:r>
+      <w:proofErr w:type="gramStart"/>
+      <w:r>
+        <w:rPr>
+          <w:sz w:val="24"/>
+          <w:szCs w:val="24"/>
+        </w:rPr>
+        <w:t>is ordered</w:t>
+      </w:r>
+      <w:proofErr w:type="gramEnd"/>
+      <w:r>
+        <w:rPr>
+          <w:sz w:val="24"/>
+          <w:szCs w:val="24"/>
+        </w:rPr>
+        <w:t>; these additional screenings may include various combinations of ultrasounds, MRIs, and/or biopsies</w:t>
+      </w:r>
+      <w:r>
+        <w:rPr>
+          <w:sz w:val="24"/>
+          <w:szCs w:val="24"/>
+        </w:rPr>
+        <w:t>. When a biopsy is ordered, a</w:t>
       </w:r>
       <w:r>
         <w:rPr>
@@ -3205,7 +3251,31 @@
           <w:sz w:val="24"/>
           <w:szCs w:val="24"/>
         </w:rPr>
-        <w:t xml:space="preserve">You can imagine that the reluctant patient may have a very different reaction to those two options from a patient's perspective. </w:t>
+        <w:t xml:space="preserve">You can imagine that the reluctant patient may have </w:t>
+      </w:r>
+      <w:proofErr w:type="gramStart"/>
+      <w:r>
+        <w:rPr>
+          <w:sz w:val="24"/>
+          <w:szCs w:val="24"/>
+        </w:rPr>
+        <w:t>a very different</w:t>
+      </w:r>
+      <w:proofErr w:type="gramEnd"/>
+      <w:r>
+        <w:rPr>
+          <w:sz w:val="24"/>
+          <w:szCs w:val="24"/>
+        </w:rPr>
+        <w:t xml:space="preserve"> reaction to those two options from a patient's </w:t>
+      </w:r>
+      <w:r>
+        <w:rPr>
+          <w:sz w:val="24"/>
+          <w:szCs w:val="24"/>
+        </w:rPr>
+        <w:lastRenderedPageBreak/>
+        <w:t xml:space="preserve">perspective. </w:t>
       </w:r>
       <w:r>
         <w:rPr>
@@ -3219,15 +3289,7 @@
           <w:sz w:val="24"/>
           <w:szCs w:val="24"/>
         </w:rPr>
-        <w:t xml:space="preserve">procedures </w:t>
-      </w:r>
-      <w:r>
-        <w:rPr>
-          <w:sz w:val="24"/>
-          <w:szCs w:val="24"/>
-        </w:rPr>
-        <w:lastRenderedPageBreak/>
-        <w:t>will also have different post-procedure</w:t>
+        <w:t>procedures will also have different post-procedure</w:t>
       </w:r>
       <w:r>
         <w:rPr>
@@ -3255,7 +3317,23 @@
           <w:sz w:val="24"/>
           <w:szCs w:val="24"/>
         </w:rPr>
-        <w:t xml:space="preserve"> that can be performed minimally invasively. </w:t>
+        <w:t xml:space="preserve"> that can </w:t>
+      </w:r>
+      <w:proofErr w:type="gramStart"/>
+      <w:r>
+        <w:rPr>
+          <w:sz w:val="24"/>
+          <w:szCs w:val="24"/>
+        </w:rPr>
+        <w:t>be performed</w:t>
+      </w:r>
+      <w:proofErr w:type="gramEnd"/>
+      <w:r>
+        <w:rPr>
+          <w:sz w:val="24"/>
+          <w:szCs w:val="24"/>
+        </w:rPr>
+        <w:t xml:space="preserve"> minimally invasively. </w:t>
       </w:r>
     </w:p>
     <w:p>
@@ -3379,7 +3457,23 @@
           <w:sz w:val="24"/>
           <w:szCs w:val="24"/>
         </w:rPr>
-        <w:t xml:space="preserve"> into 3 of the articles that I used during preparation for this project</w:t>
+        <w:t xml:space="preserve"> into </w:t>
+      </w:r>
+      <w:proofErr w:type="gramStart"/>
+      <w:r>
+        <w:rPr>
+          <w:sz w:val="24"/>
+          <w:szCs w:val="24"/>
+        </w:rPr>
+        <w:t>3</w:t>
+      </w:r>
+      <w:proofErr w:type="gramEnd"/>
+      <w:r>
+        <w:rPr>
+          <w:sz w:val="24"/>
+          <w:szCs w:val="24"/>
+        </w:rPr>
+        <w:t xml:space="preserve"> of the articles that I used during preparation for this project</w:t>
       </w:r>
       <w:r>
         <w:rPr>
@@ -3400,14 +3494,53 @@
           <w:sz w:val="24"/>
           <w:szCs w:val="24"/>
         </w:rPr>
-        <w:t>s for detecting breast cancer and patient reluctance that are referenced in other areas of this project. The 3 below are mor</w:t>
-      </w:r>
-      <w:r>
-        <w:rPr>
-          <w:sz w:val="24"/>
-          <w:szCs w:val="24"/>
-        </w:rPr>
-        <w:t>e relevant to the use of machine learning in cancer diagnosis and are the focus of my review</w:t>
+        <w:t xml:space="preserve">s for detecting breast cancer and patient reluctance that </w:t>
+      </w:r>
+      <w:proofErr w:type="gramStart"/>
+      <w:r>
+        <w:rPr>
+          <w:sz w:val="24"/>
+          <w:szCs w:val="24"/>
+        </w:rPr>
+        <w:t>are referenced</w:t>
+      </w:r>
+      <w:proofErr w:type="gramEnd"/>
+      <w:r>
+        <w:rPr>
+          <w:sz w:val="24"/>
+          <w:szCs w:val="24"/>
+        </w:rPr>
+        <w:t xml:space="preserve"> in other areas of this project. The </w:t>
+      </w:r>
+      <w:proofErr w:type="gramStart"/>
+      <w:r>
+        <w:rPr>
+          <w:sz w:val="24"/>
+          <w:szCs w:val="24"/>
+        </w:rPr>
+        <w:t>3</w:t>
+      </w:r>
+      <w:proofErr w:type="gramEnd"/>
+      <w:r>
+        <w:rPr>
+          <w:sz w:val="24"/>
+          <w:szCs w:val="24"/>
+        </w:rPr>
+        <w:t xml:space="preserve"> below are mor</w:t>
+      </w:r>
+      <w:r>
+        <w:rPr>
+          <w:sz w:val="24"/>
+          <w:szCs w:val="24"/>
+        </w:rPr>
+        <w:t xml:space="preserve">e relevant to the use of machine learning in cancer diagnosis and are the focus of my </w:t>
+      </w:r>
+      <w:r>
+        <w:rPr>
+          <w:sz w:val="24"/>
+          <w:szCs w:val="24"/>
+        </w:rPr>
+        <w:t>review.</w:t>
       </w:r>
       <w:r>
         <w:rPr>
@@ -3648,7 +3781,23 @@
           <w:sz w:val="24"/>
           <w:szCs w:val="24"/>
         </w:rPr>
-        <w:t xml:space="preserve"> on the statistical methods which are defined further in this paper for this specific project. Jenni and Chris Sidey-gibbons note: “i</w:t>
+        <w:t xml:space="preserve"> on the statistical methods which </w:t>
+      </w:r>
+      <w:proofErr w:type="gramStart"/>
+      <w:r>
+        <w:rPr>
+          <w:sz w:val="24"/>
+          <w:szCs w:val="24"/>
+        </w:rPr>
+        <w:t>are defined</w:t>
+      </w:r>
+      <w:proofErr w:type="gramEnd"/>
+      <w:r>
+        <w:rPr>
+          <w:sz w:val="24"/>
+          <w:szCs w:val="24"/>
+        </w:rPr>
+        <w:t xml:space="preserve"> further in this paper for this specific project. Jenni and Chris Sidey-gibbons note: “i</w:t>
       </w:r>
       <w:r>
         <w:rPr>
@@ -3950,7 +4099,39 @@
           <w:sz w:val="24"/>
           <w:szCs w:val="24"/>
         </w:rPr>
-        <w:t xml:space="preserve"> I would suspect that the skill of the cytopathologist is variable in the communities across the globe, can machine learning algorithms close this skill gap and elevate the accuracy of all results regardless of the community in which the FNAB occurs. This type of ML project could also be used as a starting point for developing a model that could give a confidence score on the prediction to indicate when an expert should be consulted in review of the FNA</w:t>
+        <w:t xml:space="preserve"> I would suspect that the skill of the cytopathologist is variable in the communities across the globe, can machine learning algorithms close this skill gap and elevate the accuracy of all results regardless of the community in which the FNAB occurs. This type of ML project could also </w:t>
+      </w:r>
+      <w:proofErr w:type="gramStart"/>
+      <w:r>
+        <w:rPr>
+          <w:sz w:val="24"/>
+          <w:szCs w:val="24"/>
+        </w:rPr>
+        <w:t>be used</w:t>
+      </w:r>
+      <w:proofErr w:type="gramEnd"/>
+      <w:r>
+        <w:rPr>
+          <w:sz w:val="24"/>
+          <w:szCs w:val="24"/>
+        </w:rPr>
+        <w:t xml:space="preserve"> as a starting point for developing a model that could give a confidence score on the prediction to indicate when an expert should </w:t>
+      </w:r>
+      <w:proofErr w:type="gramStart"/>
+      <w:r>
+        <w:rPr>
+          <w:sz w:val="24"/>
+          <w:szCs w:val="24"/>
+        </w:rPr>
+        <w:t>be consulted</w:t>
+      </w:r>
+      <w:proofErr w:type="gramEnd"/>
+      <w:r>
+        <w:rPr>
+          <w:sz w:val="24"/>
+          <w:szCs w:val="24"/>
+        </w:rPr>
+        <w:t xml:space="preserve"> in review of the FNA</w:t>
       </w:r>
       <w:r>
         <w:rPr>
@@ -4223,7 +4404,15 @@
         <w:t>different models. After the initial comparison</w:t>
       </w:r>
       <w:r>
-        <w:t>, an algorithm will be selected to further fine-tune and provide</w:t>
+        <w:t xml:space="preserve">, an algorithm will </w:t>
+      </w:r>
+      <w:proofErr w:type="gramStart"/>
+      <w:r>
+        <w:t>be selected</w:t>
+      </w:r>
+      <w:proofErr w:type="gramEnd"/>
+      <w:r>
+        <w:t xml:space="preserve"> to further fine-tune and provide</w:t>
       </w:r>
       <w:r>
         <w:t xml:space="preserve"> better results than the default parameters.</w:t>
@@ -4264,7 +4453,18 @@
         <w:ind w:firstLine="720"/>
       </w:pPr>
       <w:r>
-        <w:t>This research project is ultimately intended to</w:t>
+        <w:t xml:space="preserve">This research project </w:t>
+      </w:r>
+      <w:proofErr w:type="gramStart"/>
+      <w:r>
+        <w:t xml:space="preserve">is </w:t>
+      </w:r>
+      <w:r>
+        <w:t>intended</w:t>
+      </w:r>
+      <w:proofErr w:type="gramEnd"/>
+      <w:r>
+        <w:t xml:space="preserve"> to</w:t>
       </w:r>
       <w:r>
         <w:t xml:space="preserve"> benefit</w:t>
@@ -4276,24 +4476,41 @@
         <w:t>, including those who are reluctant or even fearful of screenings and those who</w:t>
       </w:r>
       <w:r>
-        <w:t xml:space="preserve"> receive the first abnormal screening result at a younger age, as these women may ultimately undergo multiple invasive screenings. </w:t>
-      </w:r>
-      <w:r>
-        <w:t xml:space="preserve">Additional benefits could be seen </w:t>
-      </w:r>
-      <w:r>
-        <w:t>in rural settings where</w:t>
-      </w:r>
-      <w:r>
-        <w:t xml:space="preserve"> access to larger medical facilities is burdensome </w:t>
+        <w:t xml:space="preserve"> receive the first abnormal screening result at a younger age, as these women may </w:t>
       </w:r>
       <w:proofErr w:type="gramStart"/>
       <w:r>
-        <w:t>to</w:t>
+        <w:t>ultimately undergo</w:t>
       </w:r>
       <w:proofErr w:type="gramEnd"/>
       <w:r>
-        <w:t xml:space="preserve"> patients</w:t>
+        <w:t xml:space="preserve"> multiple invasive screenings. </w:t>
+      </w:r>
+      <w:r>
+        <w:t xml:space="preserve">Additional benefits </w:t>
+      </w:r>
+      <w:r>
+        <w:t xml:space="preserve">can </w:t>
+      </w:r>
+      <w:proofErr w:type="gramStart"/>
+      <w:r>
+        <w:t>be observed</w:t>
+      </w:r>
+      <w:proofErr w:type="gramEnd"/>
+      <w:r>
+        <w:t xml:space="preserve"> in rural settings where access to larger medical facilities is challenging</w:t>
+      </w:r>
+      <w:r>
+        <w:t xml:space="preserve"> </w:t>
+      </w:r>
+      <w:r>
+        <w:t>for</w:t>
+      </w:r>
+      <w:r>
+        <w:t xml:space="preserve"> </w:t>
+      </w:r>
+      <w:r>
+        <w:t>patients.</w:t>
       </w:r>
     </w:p>
     <w:p>
@@ -4522,7 +4739,14 @@
           <w:sz w:val="24"/>
           <w:szCs w:val="24"/>
         </w:rPr>
-        <w:t>, and Cleanse data as needed</w:t>
+        <w:t xml:space="preserve">, and Cleanse data as </w:t>
+      </w:r>
+      <w:r>
+        <w:rPr>
+          <w:sz w:val="24"/>
+          <w:szCs w:val="24"/>
+        </w:rPr>
+        <w:t>needed.</w:t>
       </w:r>
     </w:p>
     <w:p>
@@ -4557,7 +4781,14 @@
           <w:sz w:val="24"/>
           <w:szCs w:val="24"/>
         </w:rPr>
-        <w:t xml:space="preserve"> of collected data</w:t>
+        <w:t xml:space="preserve"> of collected </w:t>
+      </w:r>
+      <w:r>
+        <w:rPr>
+          <w:sz w:val="24"/>
+          <w:szCs w:val="24"/>
+        </w:rPr>
+        <w:t>data.</w:t>
       </w:r>
     </w:p>
     <w:p>
@@ -4656,7 +4887,23 @@
           <w:sz w:val="24"/>
           <w:szCs w:val="24"/>
         </w:rPr>
-        <w:t xml:space="preserve">Compare at least 3 machine learning classification methods to determine baseline results. </w:t>
+        <w:t xml:space="preserve">Compare at least </w:t>
+      </w:r>
+      <w:proofErr w:type="gramStart"/>
+      <w:r>
+        <w:rPr>
+          <w:sz w:val="24"/>
+          <w:szCs w:val="24"/>
+        </w:rPr>
+        <w:t>3</w:t>
+      </w:r>
+      <w:proofErr w:type="gramEnd"/>
+      <w:r>
+        <w:rPr>
+          <w:sz w:val="24"/>
+          <w:szCs w:val="24"/>
+        </w:rPr>
+        <w:t xml:space="preserve"> machine learning classification methods to determine baseline results. </w:t>
       </w:r>
     </w:p>
     <w:p>
@@ -4698,7 +4945,23 @@
           <w:sz w:val="24"/>
           <w:szCs w:val="24"/>
         </w:rPr>
-        <w:t>A chart comparing at least 3 machine learning algorithms with default parameters.</w:t>
+        <w:t xml:space="preserve">A chart comparing at least </w:t>
+      </w:r>
+      <w:proofErr w:type="gramStart"/>
+      <w:r>
+        <w:rPr>
+          <w:sz w:val="24"/>
+          <w:szCs w:val="24"/>
+        </w:rPr>
+        <w:t>3</w:t>
+      </w:r>
+      <w:proofErr w:type="gramEnd"/>
+      <w:r>
+        <w:rPr>
+          <w:sz w:val="24"/>
+          <w:szCs w:val="24"/>
+        </w:rPr>
+        <w:t xml:space="preserve"> machine learning algorithms with default parameters.</w:t>
       </w:r>
     </w:p>
     <w:p>
@@ -4838,7 +5101,23 @@
           <w:sz w:val="24"/>
           <w:szCs w:val="24"/>
         </w:rPr>
-        <w:t xml:space="preserve"> to be used. </w:t>
+        <w:t xml:space="preserve"> to </w:t>
+      </w:r>
+      <w:proofErr w:type="gramStart"/>
+      <w:r>
+        <w:rPr>
+          <w:sz w:val="24"/>
+          <w:szCs w:val="24"/>
+        </w:rPr>
+        <w:t>be used</w:t>
+      </w:r>
+      <w:proofErr w:type="gramEnd"/>
+      <w:r>
+        <w:rPr>
+          <w:sz w:val="24"/>
+          <w:szCs w:val="24"/>
+        </w:rPr>
+        <w:t xml:space="preserve">. </w:t>
       </w:r>
     </w:p>
     <w:p>
@@ -4880,7 +5159,39 @@
           <w:sz w:val="24"/>
           <w:szCs w:val="24"/>
         </w:rPr>
-        <w:t xml:space="preserve"> repo that can be used to supply the model to be used for future predictions. </w:t>
+        <w:t xml:space="preserve"> repo that can </w:t>
+      </w:r>
+      <w:proofErr w:type="gramStart"/>
+      <w:r>
+        <w:rPr>
+          <w:sz w:val="24"/>
+          <w:szCs w:val="24"/>
+        </w:rPr>
+        <w:t>be used</w:t>
+      </w:r>
+      <w:proofErr w:type="gramEnd"/>
+      <w:r>
+        <w:rPr>
+          <w:sz w:val="24"/>
+          <w:szCs w:val="24"/>
+        </w:rPr>
+        <w:t xml:space="preserve"> to supply the model to </w:t>
+      </w:r>
+      <w:proofErr w:type="gramStart"/>
+      <w:r>
+        <w:rPr>
+          <w:sz w:val="24"/>
+          <w:szCs w:val="24"/>
+        </w:rPr>
+        <w:t>be used</w:t>
+      </w:r>
+      <w:proofErr w:type="gramEnd"/>
+      <w:r>
+        <w:rPr>
+          <w:sz w:val="24"/>
+          <w:szCs w:val="24"/>
+        </w:rPr>
+        <w:t xml:space="preserve"> for future predictions. </w:t>
       </w:r>
     </w:p>
     <w:p>
@@ -5030,14 +5341,30 @@
           <w:sz w:val="24"/>
           <w:szCs w:val="24"/>
         </w:rPr>
-        <w:t xml:space="preserve"> algorithm for further development. The selected algorithm will be </w:t>
-      </w:r>
-      <w:r>
-        <w:rPr>
-          <w:sz w:val="24"/>
-          <w:szCs w:val="24"/>
-        </w:rPr>
-        <w:t xml:space="preserve">further tweaked using different parameters to find the most suitable. </w:t>
+        <w:t xml:space="preserve"> algorithm for further development. The selected algorithm will </w:t>
+      </w:r>
+      <w:proofErr w:type="gramStart"/>
+      <w:r>
+        <w:rPr>
+          <w:sz w:val="24"/>
+          <w:szCs w:val="24"/>
+        </w:rPr>
+        <w:t xml:space="preserve">be </w:t>
+      </w:r>
+      <w:r>
+        <w:rPr>
+          <w:sz w:val="24"/>
+          <w:szCs w:val="24"/>
+        </w:rPr>
+        <w:t>further tweaked</w:t>
+      </w:r>
+      <w:proofErr w:type="gramEnd"/>
+      <w:r>
+        <w:rPr>
+          <w:sz w:val="24"/>
+          <w:szCs w:val="24"/>
+        </w:rPr>
+        <w:t xml:space="preserve"> using different parameters to find the most suitable. </w:t>
       </w:r>
       <w:r>
         <w:rPr>
@@ -5067,15 +5394,13 @@
         </w:rPr>
         <w:t xml:space="preserve"> notebook to a GitHub repository for </w:t>
       </w:r>
-      <w:proofErr w:type="gramStart"/>
-      <w:r>
-        <w:rPr>
-          <w:sz w:val="24"/>
-          <w:szCs w:val="24"/>
-        </w:rPr>
-        <w:t>other</w:t>
-      </w:r>
-      <w:proofErr w:type="gramEnd"/>
+      <w:r>
+        <w:rPr>
+          <w:sz w:val="24"/>
+          <w:szCs w:val="24"/>
+        </w:rPr>
+        <w:t>others</w:t>
+      </w:r>
       <w:r>
         <w:rPr>
           <w:sz w:val="24"/>
@@ -5101,7 +5426,6 @@
         </w:rPr>
         <w:t>B.2.</w:t>
       </w:r>
-      <w:proofErr w:type="gramStart"/>
       <w:r>
         <w:rPr>
           <w:sz w:val="24"/>
@@ -5109,7 +5433,6 @@
         </w:rPr>
         <w:t>A</w:t>
       </w:r>
-      <w:proofErr w:type="gramEnd"/>
       <w:r>
         <w:rPr>
           <w:sz w:val="24"/>
@@ -5147,7 +5470,23 @@
           <w:sz w:val="24"/>
           <w:szCs w:val="24"/>
         </w:rPr>
-        <w:t>This project is going from initiation to close with only a single resource and is a short duration, so it will include 3 main phases: Initiation/Planning, Execution, and Closure.</w:t>
+        <w:t xml:space="preserve">This project is going from initiation to close with only a single resource and is a short duration, so it will include </w:t>
+      </w:r>
+      <w:proofErr w:type="gramStart"/>
+      <w:r>
+        <w:rPr>
+          <w:sz w:val="24"/>
+          <w:szCs w:val="24"/>
+        </w:rPr>
+        <w:t>3</w:t>
+      </w:r>
+      <w:proofErr w:type="gramEnd"/>
+      <w:r>
+        <w:rPr>
+          <w:sz w:val="24"/>
+          <w:szCs w:val="24"/>
+        </w:rPr>
+        <w:t xml:space="preserve"> main phases: Initiation/Planning, Execution, and Closure.</w:t>
       </w:r>
     </w:p>
     <w:p>
@@ -5190,7 +5529,23 @@
           <w:sz w:val="24"/>
           <w:szCs w:val="24"/>
         </w:rPr>
-        <w:t xml:space="preserve">Initiation: The initiation of this project began with the start of the course and includes the completion of task. Task 1 signifies the end of the initiation phase or approval to begin the planning phase of the project. </w:t>
+        <w:t xml:space="preserve">Initiation: The initiation of this project began with the start of the course and includes the completion of task. Task </w:t>
+      </w:r>
+      <w:proofErr w:type="gramStart"/>
+      <w:r>
+        <w:rPr>
+          <w:sz w:val="24"/>
+          <w:szCs w:val="24"/>
+        </w:rPr>
+        <w:t>1</w:t>
+      </w:r>
+      <w:proofErr w:type="gramEnd"/>
+      <w:r>
+        <w:rPr>
+          <w:sz w:val="24"/>
+          <w:szCs w:val="24"/>
+        </w:rPr>
+        <w:t xml:space="preserve"> signifies the end of the initiation phase or approval to begin the planning phase of the project. </w:t>
       </w:r>
     </w:p>
     <w:p>
@@ -5211,7 +5566,23 @@
           <w:sz w:val="24"/>
           <w:szCs w:val="24"/>
         </w:rPr>
-        <w:t xml:space="preserve">Planning: The planning phase of the project includes this task 2 document, the end of which would signify the end of the planning phase. Like most projects the planning phase and execution phase can overlap as I have begun the execution phase prior to the completion of this planning. The planning phase </w:t>
+        <w:t xml:space="preserve">Planning: The planning phase of the project includes this task </w:t>
+      </w:r>
+      <w:proofErr w:type="gramStart"/>
+      <w:r>
+        <w:rPr>
+          <w:sz w:val="24"/>
+          <w:szCs w:val="24"/>
+        </w:rPr>
+        <w:t>2</w:t>
+      </w:r>
+      <w:proofErr w:type="gramEnd"/>
+      <w:r>
+        <w:rPr>
+          <w:sz w:val="24"/>
+          <w:szCs w:val="24"/>
+        </w:rPr>
+        <w:t xml:space="preserve"> document, the end of which would signify the end of the planning phase. Like most projects the planning phase and execution phase can overlap as I have begun the execution phase prior to the completion of this planning. The planning phase </w:t>
       </w:r>
       <w:r>
         <w:rPr>
@@ -5225,7 +5596,21 @@
           <w:sz w:val="24"/>
           <w:szCs w:val="24"/>
         </w:rPr>
-        <w:t xml:space="preserve"> the review of the published works </w:t>
+        <w:t xml:space="preserve"> the review of the published </w:t>
+      </w:r>
+      <w:r>
+        <w:rPr>
+          <w:sz w:val="24"/>
+          <w:szCs w:val="24"/>
+        </w:rPr>
+        <w:t>works.</w:t>
+      </w:r>
+      <w:r>
+        <w:rPr>
+          <w:sz w:val="24"/>
+          <w:szCs w:val="24"/>
+        </w:rPr>
+        <w:t xml:space="preserve"> </w:t>
       </w:r>
     </w:p>
     <w:p>
@@ -5288,21 +5673,23 @@
           <w:sz w:val="24"/>
           <w:szCs w:val="24"/>
         </w:rPr>
-        <w:t xml:space="preserve"> the source of the data and how to acquire it. The data for this project is available in several formats and is available from multiple sources. I have chosen to download it from the </w:t>
-      </w:r>
-      <w:r>
-        <w:rPr>
-          <w:sz w:val="24"/>
-          <w:szCs w:val="24"/>
-        </w:rPr>
-        <w:t xml:space="preserve">UC Irvine machine learning repository </w:t>
-      </w:r>
-      <w:r>
-        <w:rPr>
-          <w:sz w:val="24"/>
-          <w:szCs w:val="24"/>
-        </w:rPr>
-        <w:t>and include it in this phase, saving the data to my git hub repository.</w:t>
+        <w:t xml:space="preserve"> the source of the data and how to acquire it. The data for this project is available in </w:t>
+      </w:r>
+      <w:proofErr w:type="gramStart"/>
+      <w:r>
+        <w:rPr>
+          <w:sz w:val="24"/>
+          <w:szCs w:val="24"/>
+        </w:rPr>
+        <w:t>several</w:t>
+      </w:r>
+      <w:proofErr w:type="gramEnd"/>
+      <w:r>
+        <w:rPr>
+          <w:sz w:val="24"/>
+          <w:szCs w:val="24"/>
+        </w:rPr>
+        <w:t xml:space="preserve"> formats and is available from multiple sources. I have chosen to download it from the UC Irvine machine learning repository and include it in this phase, saving the data to my git hub repository.</w:t>
       </w:r>
     </w:p>
     <w:p>
@@ -5379,7 +5766,23 @@
           <w:sz w:val="24"/>
           <w:szCs w:val="24"/>
         </w:rPr>
-        <w:t xml:space="preserve"> phase for cleaning would be appropriate. If suitability was an issue revisiting the data acquisition phase would be appropriate. </w:t>
+        <w:t xml:space="preserve"> phase for cleaning would be appropriate. If suitability </w:t>
+      </w:r>
+      <w:proofErr w:type="gramStart"/>
+      <w:r>
+        <w:rPr>
+          <w:sz w:val="24"/>
+          <w:szCs w:val="24"/>
+        </w:rPr>
+        <w:t>was</w:t>
+      </w:r>
+      <w:proofErr w:type="gramEnd"/>
+      <w:r>
+        <w:rPr>
+          <w:sz w:val="24"/>
+          <w:szCs w:val="24"/>
+        </w:rPr>
+        <w:t xml:space="preserve"> an issue revisiting the data acquisition phase would be appropriate. </w:t>
       </w:r>
     </w:p>
     <w:p>
@@ -5410,13 +5813,64 @@
         </w:rPr>
         <w:t xml:space="preserve"> In the initial model comparison phase I will </w:t>
       </w:r>
+      <w:r>
+        <w:rPr>
+          <w:sz w:val="24"/>
+          <w:szCs w:val="24"/>
+        </w:rPr>
+        <w:t>look at</w:t>
+      </w:r>
+      <w:r>
+        <w:rPr>
+          <w:sz w:val="24"/>
+          <w:szCs w:val="24"/>
+        </w:rPr>
+        <w:t xml:space="preserve"> </w:t>
+      </w:r>
+      <w:proofErr w:type="spellStart"/>
+      <w:r>
+        <w:rPr>
+          <w:sz w:val="24"/>
+          <w:szCs w:val="24"/>
+        </w:rPr>
+        <w:t>at</w:t>
+      </w:r>
+      <w:proofErr w:type="spellEnd"/>
+      <w:r>
+        <w:rPr>
+          <w:sz w:val="24"/>
+          <w:szCs w:val="24"/>
+        </w:rPr>
+        <w:t xml:space="preserve"> </w:t>
+      </w:r>
+      <w:r>
+        <w:rPr>
+          <w:sz w:val="24"/>
+          <w:szCs w:val="24"/>
+        </w:rPr>
+        <w:t xml:space="preserve">least three different algorithms within scikit learn to find the model that produces the best baseline results. This phase will rely on functions from previous courses modified to this </w:t>
+      </w:r>
+      <w:r>
+        <w:rPr>
+          <w:sz w:val="24"/>
+          <w:szCs w:val="24"/>
+        </w:rPr>
+        <w:t>project</w:t>
+      </w:r>
+      <w:r>
+        <w:rPr>
+          <w:sz w:val="24"/>
+          <w:szCs w:val="24"/>
+        </w:rPr>
+        <w:t xml:space="preserve"> to allow this phase to </w:t>
+      </w:r>
       <w:proofErr w:type="gramStart"/>
       <w:r>
         <w:rPr>
           <w:sz w:val="24"/>
           <w:szCs w:val="24"/>
         </w:rPr>
-        <w:t>look</w:t>
+        <w:t>be completed</w:t>
       </w:r>
       <w:proofErr w:type="gramEnd"/>
       <w:r>
@@ -5424,28 +5878,7 @@
           <w:sz w:val="24"/>
           <w:szCs w:val="24"/>
         </w:rPr>
-        <w:t xml:space="preserve"> at</w:t>
-      </w:r>
-      <w:r>
-        <w:rPr>
-          <w:sz w:val="24"/>
-          <w:szCs w:val="24"/>
-        </w:rPr>
-        <w:t xml:space="preserve"> least three different algorithms within scikit learn to find the model that produces the best baseline results. This phase will rely on functions from previous courses modified to this </w:t>
-      </w:r>
-      <w:r>
-        <w:rPr>
-          <w:sz w:val="24"/>
-          <w:szCs w:val="24"/>
-        </w:rPr>
-        <w:t>project</w:t>
-      </w:r>
-      <w:r>
-        <w:rPr>
-          <w:sz w:val="24"/>
-          <w:szCs w:val="24"/>
-        </w:rPr>
-        <w:t xml:space="preserve"> to allow this phase to be completed more quickly.</w:t>
+        <w:t xml:space="preserve"> more quickly.</w:t>
       </w:r>
     </w:p>
     <w:p>
@@ -5501,14 +5934,62 @@
           <w:sz w:val="24"/>
           <w:szCs w:val="24"/>
         </w:rPr>
-        <w:t xml:space="preserve"> Once the correct parameters have been identified the algorithm will be </w:t>
-      </w:r>
-      <w:r>
-        <w:rPr>
-          <w:sz w:val="24"/>
-          <w:szCs w:val="24"/>
-        </w:rPr>
-        <w:t xml:space="preserve">trained and tested one final time with a comparison to the baseline model. </w:t>
+        <w:t xml:space="preserve"> Once the correct parameters have </w:t>
+      </w:r>
+      <w:proofErr w:type="gramStart"/>
+      <w:r>
+        <w:rPr>
+          <w:sz w:val="24"/>
+          <w:szCs w:val="24"/>
+        </w:rPr>
+        <w:t>been identified</w:t>
+      </w:r>
+      <w:proofErr w:type="gramEnd"/>
+      <w:r>
+        <w:rPr>
+          <w:sz w:val="24"/>
+          <w:szCs w:val="24"/>
+        </w:rPr>
+        <w:t xml:space="preserve"> the algorithm will </w:t>
+      </w:r>
+      <w:proofErr w:type="gramStart"/>
+      <w:r>
+        <w:rPr>
+          <w:sz w:val="24"/>
+          <w:szCs w:val="24"/>
+        </w:rPr>
+        <w:t xml:space="preserve">be </w:t>
+      </w:r>
+      <w:r>
+        <w:rPr>
+          <w:sz w:val="24"/>
+          <w:szCs w:val="24"/>
+        </w:rPr>
+        <w:t>trained</w:t>
+      </w:r>
+      <w:proofErr w:type="gramEnd"/>
+      <w:r>
+        <w:rPr>
+          <w:sz w:val="24"/>
+          <w:szCs w:val="24"/>
+        </w:rPr>
+        <w:t xml:space="preserve"> and </w:t>
+      </w:r>
+      <w:proofErr w:type="gramStart"/>
+      <w:r>
+        <w:rPr>
+          <w:sz w:val="24"/>
+          <w:szCs w:val="24"/>
+        </w:rPr>
+        <w:t>tested</w:t>
+      </w:r>
+      <w:proofErr w:type="gramEnd"/>
+      <w:r>
+        <w:rPr>
+          <w:sz w:val="24"/>
+          <w:szCs w:val="24"/>
+        </w:rPr>
+        <w:t xml:space="preserve"> one final time with a comparison to the baseline model. </w:t>
       </w:r>
     </w:p>
     <w:p>
@@ -5529,14 +6010,7 @@
           <w:sz w:val="24"/>
           <w:szCs w:val="24"/>
         </w:rPr>
-        <w:t xml:space="preserve">Project </w:t>
-      </w:r>
-      <w:r>
-        <w:rPr>
-          <w:sz w:val="24"/>
-          <w:szCs w:val="24"/>
-        </w:rPr>
-        <w:t>Closure</w:t>
+        <w:t>Project Closure</w:t>
       </w:r>
     </w:p>
     <w:p>
@@ -5571,28 +6045,23 @@
           <w:sz w:val="24"/>
           <w:szCs w:val="24"/>
         </w:rPr>
-        <w:t xml:space="preserve"> </w:t>
-      </w:r>
-      <w:r>
-        <w:rPr>
-          <w:sz w:val="24"/>
-          <w:szCs w:val="24"/>
-        </w:rPr>
-        <w:t>Th</w:t>
-      </w:r>
-      <w:r>
-        <w:rPr>
-          <w:sz w:val="24"/>
-          <w:szCs w:val="24"/>
-        </w:rPr>
-        <w:t>e model with the correct parameters</w:t>
-      </w:r>
-      <w:r>
-        <w:rPr>
-          <w:sz w:val="24"/>
-          <w:szCs w:val="24"/>
-        </w:rPr>
-        <w:t xml:space="preserve"> will be published to GitHub along with the supporting documentation. </w:t>
+        <w:t xml:space="preserve"> The model with the correct parameters will </w:t>
+      </w:r>
+      <w:proofErr w:type="gramStart"/>
+      <w:r>
+        <w:rPr>
+          <w:sz w:val="24"/>
+          <w:szCs w:val="24"/>
+        </w:rPr>
+        <w:t>be published</w:t>
+      </w:r>
+      <w:proofErr w:type="gramEnd"/>
+      <w:r>
+        <w:rPr>
+          <w:sz w:val="24"/>
+          <w:szCs w:val="24"/>
+        </w:rPr>
+        <w:t xml:space="preserve"> to GitHub along with the supporting documentation. </w:t>
       </w:r>
     </w:p>
     <w:p>
@@ -5627,7 +6096,23 @@
           <w:sz w:val="24"/>
           <w:szCs w:val="24"/>
         </w:rPr>
-        <w:t xml:space="preserve"> A video as required in the scope of this course will be recorded for submission. This will include the results of the previous phases of the project. </w:t>
+        <w:t xml:space="preserve"> A video as required in the scope of this course will </w:t>
+      </w:r>
+      <w:proofErr w:type="gramStart"/>
+      <w:r>
+        <w:rPr>
+          <w:sz w:val="24"/>
+          <w:szCs w:val="24"/>
+        </w:rPr>
+        <w:t>be recorded</w:t>
+      </w:r>
+      <w:proofErr w:type="gramEnd"/>
+      <w:r>
+        <w:rPr>
+          <w:sz w:val="24"/>
+          <w:szCs w:val="24"/>
+        </w:rPr>
+        <w:t xml:space="preserve"> for submission. This will include the results of the previous phases of the project. </w:t>
       </w:r>
     </w:p>
     <w:p>
@@ -5662,7 +6147,23 @@
           <w:sz w:val="24"/>
           <w:szCs w:val="24"/>
         </w:rPr>
-        <w:t xml:space="preserve"> Closure of the project will include the completion of task 3, its submittal and approval from the evaluators. This approval will signify project closure.</w:t>
+        <w:t xml:space="preserve"> Closure of the project will include the completion of task </w:t>
+      </w:r>
+      <w:proofErr w:type="gramStart"/>
+      <w:r>
+        <w:rPr>
+          <w:sz w:val="24"/>
+          <w:szCs w:val="24"/>
+        </w:rPr>
+        <w:t>3</w:t>
+      </w:r>
+      <w:proofErr w:type="gramEnd"/>
+      <w:r>
+        <w:rPr>
+          <w:sz w:val="24"/>
+          <w:szCs w:val="24"/>
+        </w:rPr>
+        <w:t>, its submittal and approval from the evaluators. This approval will signify project closure.</w:t>
       </w:r>
     </w:p>
     <w:p>
@@ -5755,7 +6256,23 @@
           <w:szCs w:val="24"/>
         </w:rPr>
         <w:lastRenderedPageBreak/>
-        <w:t>source data that would be used to retrain or run predictions against</w:t>
+        <w:t xml:space="preserve">source data that would </w:t>
+      </w:r>
+      <w:proofErr w:type="gramStart"/>
+      <w:r>
+        <w:rPr>
+          <w:sz w:val="24"/>
+          <w:szCs w:val="24"/>
+        </w:rPr>
+        <w:t>be used</w:t>
+      </w:r>
+      <w:proofErr w:type="gramEnd"/>
+      <w:r>
+        <w:rPr>
+          <w:sz w:val="24"/>
+          <w:szCs w:val="24"/>
+        </w:rPr>
+        <w:t xml:space="preserve"> to retrain or run predictions against</w:t>
       </w:r>
       <w:r>
         <w:rPr>
@@ -5800,7 +6317,23 @@
           <w:sz w:val="24"/>
           <w:szCs w:val="24"/>
         </w:rPr>
-        <w:t>This project also does not include any ML prior to or after the prediction of malignant or benign, although the research would indicate that both are not only possible but could be done with a high degree of accuracy.</w:t>
+        <w:t xml:space="preserve">This project also does not include any ML prior to or after the prediction of malignant or benign, although the research would indicate that both are not only possible but could </w:t>
+      </w:r>
+      <w:proofErr w:type="gramStart"/>
+      <w:r>
+        <w:rPr>
+          <w:sz w:val="24"/>
+          <w:szCs w:val="24"/>
+        </w:rPr>
+        <w:t>be done</w:t>
+      </w:r>
+      <w:proofErr w:type="gramEnd"/>
+      <w:r>
+        <w:rPr>
+          <w:sz w:val="24"/>
+          <w:szCs w:val="24"/>
+        </w:rPr>
+        <w:t xml:space="preserve"> with a high degree of accuracy.</w:t>
       </w:r>
     </w:p>
     <w:p>
@@ -5846,7 +6379,23 @@
           <w:sz w:val="24"/>
           <w:szCs w:val="24"/>
         </w:rPr>
-        <w:t xml:space="preserve">This project will follow the combination of waterfall and agile approach to project management. The project itself will generally follow the waterfall </w:t>
+        <w:t xml:space="preserve">This project will follow the combination of waterfall and agile approach to project management. The project itself will </w:t>
+      </w:r>
+      <w:proofErr w:type="gramStart"/>
+      <w:r>
+        <w:rPr>
+          <w:sz w:val="24"/>
+          <w:szCs w:val="24"/>
+        </w:rPr>
+        <w:t>generally follow</w:t>
+      </w:r>
+      <w:proofErr w:type="gramEnd"/>
+      <w:r>
+        <w:rPr>
+          <w:sz w:val="24"/>
+          <w:szCs w:val="24"/>
+        </w:rPr>
+        <w:t xml:space="preserve"> the waterfall </w:t>
       </w:r>
       <w:r>
         <w:rPr>
@@ -5890,7 +6439,15 @@
           <w:sz w:val="24"/>
           <w:szCs w:val="24"/>
         </w:rPr>
-        <w:t>will be</w:t>
+        <w:t xml:space="preserve">will </w:t>
+      </w:r>
+      <w:proofErr w:type="gramStart"/>
+      <w:r>
+        <w:rPr>
+          <w:sz w:val="24"/>
+          <w:szCs w:val="24"/>
+        </w:rPr>
+        <w:t>be</w:t>
       </w:r>
       <w:r>
         <w:rPr>
@@ -5906,12 +6463,45 @@
         </w:rPr>
         <w:t>captured</w:t>
       </w:r>
-      <w:r>
-        <w:rPr>
-          <w:sz w:val="24"/>
-          <w:szCs w:val="24"/>
-        </w:rPr>
-        <w:t xml:space="preserve"> in the GitHub repo that was initiated after the completion of task 1.</w:t>
+      <w:proofErr w:type="gramEnd"/>
+      <w:r>
+        <w:rPr>
+          <w:sz w:val="24"/>
+          <w:szCs w:val="24"/>
+        </w:rPr>
+        <w:t xml:space="preserve"> in the GitHub repo that </w:t>
+      </w:r>
+      <w:proofErr w:type="gramStart"/>
+      <w:r>
+        <w:rPr>
+          <w:sz w:val="24"/>
+          <w:szCs w:val="24"/>
+        </w:rPr>
+        <w:t>was initiated</w:t>
+      </w:r>
+      <w:proofErr w:type="gramEnd"/>
+      <w:r>
+        <w:rPr>
+          <w:sz w:val="24"/>
+          <w:szCs w:val="24"/>
+        </w:rPr>
+        <w:t xml:space="preserve"> after the completion of task </w:t>
+      </w:r>
+      <w:proofErr w:type="gramStart"/>
+      <w:r>
+        <w:rPr>
+          <w:sz w:val="24"/>
+          <w:szCs w:val="24"/>
+        </w:rPr>
+        <w:t>1</w:t>
+      </w:r>
+      <w:proofErr w:type="gramEnd"/>
+      <w:r>
+        <w:rPr>
+          <w:sz w:val="24"/>
+          <w:szCs w:val="24"/>
+        </w:rPr>
+        <w:t>.</w:t>
       </w:r>
     </w:p>
     <w:p>
@@ -6184,7 +6774,10 @@
             </w:r>
             <w:proofErr w:type="spellEnd"/>
             <w:r>
-              <w:t xml:space="preserve"> of collected data</w:t>
+              <w:t xml:space="preserve"> of collected </w:t>
+            </w:r>
+            <w:r>
+              <w:t>data.</w:t>
             </w:r>
           </w:p>
           <w:p/>
@@ -6392,11 +6985,9 @@
             <w:r>
               <w:t xml:space="preserve">Deliverable 1.1.3: CSV File of cleaned </w:t>
             </w:r>
-            <w:proofErr w:type="gramStart"/>
-            <w:r>
-              <w:t>data(</w:t>
-            </w:r>
-            <w:proofErr w:type="gramEnd"/>
+            <w:r>
+              <w:t>data (</w:t>
+            </w:r>
             <w:r>
               <w:t>as required)</w:t>
             </w:r>
@@ -6490,7 +7081,15 @@
               <w:t>Milestone:</w:t>
             </w:r>
             <w:r>
-              <w:t xml:space="preserve"> Compare at least 3 machine learning classification methods to determine baseline results.</w:t>
+              <w:t xml:space="preserve"> Compare at least </w:t>
+            </w:r>
+            <w:proofErr w:type="gramStart"/>
+            <w:r>
+              <w:t>3</w:t>
+            </w:r>
+            <w:proofErr w:type="gramEnd"/>
+            <w:r>
+              <w:t xml:space="preserve"> machine learning classification methods to determine baseline results.</w:t>
             </w:r>
           </w:p>
         </w:tc>
@@ -6600,7 +7199,15 @@
               <w:t>:</w:t>
             </w:r>
             <w:r>
-              <w:t xml:space="preserve"> A chart comparing at least 3 machine learning algorithms </w:t>
+              <w:t xml:space="preserve"> A chart comparing at least </w:t>
+            </w:r>
+            <w:proofErr w:type="gramStart"/>
+            <w:r>
+              <w:t>3</w:t>
+            </w:r>
+            <w:proofErr w:type="gramEnd"/>
+            <w:r>
+              <w:t xml:space="preserve"> machine learning algorithms </w:t>
             </w:r>
           </w:p>
         </w:tc>
@@ -6827,11 +7434,9 @@
             <w:r>
               <w:t xml:space="preserve">Deliverable 2.1.1: A </w:t>
             </w:r>
-            <w:proofErr w:type="gramStart"/>
-            <w:r>
-              <w:t>side by side</w:t>
-            </w:r>
-            <w:proofErr w:type="gramEnd"/>
+            <w:r>
+              <w:t>side-by-side</w:t>
+            </w:r>
             <w:r>
               <w:t xml:space="preserve"> comparison of baseline results to results from adjusted parameters.</w:t>
             </w:r>
@@ -6955,7 +7560,23 @@
             </w:r>
             <w:proofErr w:type="spellEnd"/>
             <w:r>
-              <w:t xml:space="preserve"> repo that can be used to supply the model to be used for future predictions.</w:t>
+              <w:t xml:space="preserve"> repo that can </w:t>
+            </w:r>
+            <w:proofErr w:type="gramStart"/>
+            <w:r>
+              <w:t>be used</w:t>
+            </w:r>
+            <w:proofErr w:type="gramEnd"/>
+            <w:r>
+              <w:t xml:space="preserve"> to supply the model to </w:t>
+            </w:r>
+            <w:proofErr w:type="gramStart"/>
+            <w:r>
+              <w:t>be used</w:t>
+            </w:r>
+            <w:proofErr w:type="gramEnd"/>
+            <w:r>
+              <w:t xml:space="preserve"> for future predictions.</w:t>
             </w:r>
           </w:p>
         </w:tc>
@@ -7653,7 +8274,47 @@
           <w:sz w:val="24"/>
           <w:szCs w:val="24"/>
         </w:rPr>
-        <w:t xml:space="preserve">All hardware and software are already owned or available to me at no additional cost. The labor for this project is also provided by me at no cost. </w:t>
+        <w:t xml:space="preserve">All hardware and software </w:t>
+      </w:r>
+      <w:proofErr w:type="gramStart"/>
+      <w:r>
+        <w:rPr>
+          <w:sz w:val="24"/>
+          <w:szCs w:val="24"/>
+        </w:rPr>
+        <w:t>are already owned</w:t>
+      </w:r>
+      <w:proofErr w:type="gramEnd"/>
+      <w:r>
+        <w:rPr>
+          <w:sz w:val="24"/>
+          <w:szCs w:val="24"/>
+        </w:rPr>
+        <w:t xml:space="preserve"> or available to me at no additional cost. The labor for this project </w:t>
+      </w:r>
+      <w:proofErr w:type="gramStart"/>
+      <w:r>
+        <w:rPr>
+          <w:sz w:val="24"/>
+          <w:szCs w:val="24"/>
+        </w:rPr>
+        <w:t>is also provided</w:t>
+      </w:r>
+      <w:proofErr w:type="gramEnd"/>
+      <w:r>
+        <w:rPr>
+          <w:sz w:val="24"/>
+          <w:szCs w:val="24"/>
+        </w:rPr>
+        <w:t xml:space="preserve"> by me at no cost</w:t>
+      </w:r>
+      <w:proofErr w:type="gramStart"/>
+      <w:r>
+        <w:rPr>
+          <w:sz w:val="24"/>
+          <w:szCs w:val="24"/>
+        </w:rPr>
+        <w:t xml:space="preserve">. </w:t>
       </w:r>
       <w:r>
         <w:rPr>
@@ -7662,6 +8323,7 @@
         </w:rPr>
         <w:t xml:space="preserve"> </w:t>
       </w:r>
+      <w:proofErr w:type="gramEnd"/>
     </w:p>
     <w:p>
       <w:pPr>
@@ -7760,21 +8422,7 @@
           <w:sz w:val="24"/>
           <w:szCs w:val="24"/>
         </w:rPr>
-        <w:t xml:space="preserve">In this </w:t>
-      </w:r>
-      <w:r>
-        <w:rPr>
-          <w:sz w:val="24"/>
-          <w:szCs w:val="24"/>
-        </w:rPr>
-        <w:t>part</w:t>
-      </w:r>
-      <w:r>
-        <w:rPr>
-          <w:sz w:val="24"/>
-          <w:szCs w:val="24"/>
-        </w:rPr>
-        <w:t>, you will discuss the design details of your Capstone data analytics solution. </w:t>
+        <w:t>My data analytics solution is a supervised classification model with a goal of greater than 98.5% accuracy.</w:t>
       </w:r>
     </w:p>
     <w:p>
@@ -7812,15 +8460,36 @@
           <w:sz w:val="24"/>
           <w:szCs w:val="24"/>
         </w:rPr>
-        <w:t xml:space="preserve">Hypothesis: </w:t>
-      </w:r>
-      <w:r>
-        <w:rPr>
-          <w:sz w:val="24"/>
-          <w:szCs w:val="24"/>
-        </w:rPr>
-        <w:t xml:space="preserve">Machine Learning can help to predict if a breast cancer Fine Needle Aspiration is malignant or benign. </w:t>
-      </w:r>
+        <w:t xml:space="preserve">A </w:t>
+      </w:r>
+      <w:r>
+        <w:rPr>
+          <w:sz w:val="24"/>
+          <w:szCs w:val="24"/>
+        </w:rPr>
+        <w:t xml:space="preserve">supervised learning model can determine malignant breast cancer from the features of an FNAB with greater than 98.5% accuracy. </w:t>
+      </w:r>
+    </w:p>
+    <w:p>
+      <w:pPr>
+        <w:pStyle w:val="Heading2"/>
+        <w:spacing w:before="0" w:line="480" w:lineRule="auto"/>
+        <w:rPr>
+          <w:color w:val="000000" w:themeColor="text1"/>
+          <w:sz w:val="24"/>
+          <w:szCs w:val="24"/>
+        </w:rPr>
+      </w:pPr>
+      <w:bookmarkStart w:id="23" w:name="_Toc216939462"/>
+      <w:r>
+        <w:rPr>
+          <w:color w:val="000000" w:themeColor="text1"/>
+          <w:sz w:val="24"/>
+          <w:szCs w:val="24"/>
+        </w:rPr>
+        <w:t>C.2 Analytical Method</w:t>
+      </w:r>
+      <w:bookmarkEnd w:id="23"/>
     </w:p>
     <w:p>
       <w:pPr>
@@ -7836,14 +8505,37 @@
           <w:sz w:val="24"/>
           <w:szCs w:val="24"/>
         </w:rPr>
-        <w:t>Alternative Hypothesis:</w:t>
-      </w:r>
-      <w:r>
-        <w:rPr>
-          <w:sz w:val="24"/>
-          <w:szCs w:val="24"/>
-        </w:rPr>
-        <w:t xml:space="preserve"> Machine Learning algorithms can’t predict breast cancer.</w:t>
+        <w:t xml:space="preserve">I will compare the baseline results of </w:t>
+      </w:r>
+      <w:proofErr w:type="gramStart"/>
+      <w:r>
+        <w:rPr>
+          <w:sz w:val="24"/>
+          <w:szCs w:val="24"/>
+        </w:rPr>
+        <w:t>several</w:t>
+      </w:r>
+      <w:proofErr w:type="gramEnd"/>
+      <w:r>
+        <w:rPr>
+          <w:sz w:val="24"/>
+          <w:szCs w:val="24"/>
+        </w:rPr>
+        <w:t xml:space="preserve"> supervised learning algorithms to determine the most promising algorithms to tune for a better f1-score</w:t>
+      </w:r>
+      <w:r>
+        <w:rPr>
+          <w:sz w:val="24"/>
+          <w:szCs w:val="24"/>
+        </w:rPr>
+        <w:t xml:space="preserve"> and an accuracy above the target 98.5%</w:t>
+      </w:r>
+      <w:r>
+        <w:rPr>
+          <w:sz w:val="24"/>
+          <w:szCs w:val="24"/>
+        </w:rPr>
+        <w:t>.</w:t>
       </w:r>
     </w:p>
     <w:p>
@@ -7856,16 +8548,16 @@
           <w:szCs w:val="24"/>
         </w:rPr>
       </w:pPr>
-      <w:bookmarkStart w:id="23" w:name="_Toc216939462"/>
+      <w:bookmarkStart w:id="24" w:name="_Toc216939463"/>
       <w:r>
         <w:rPr>
           <w:color w:val="000000" w:themeColor="text1"/>
           <w:sz w:val="24"/>
           <w:szCs w:val="24"/>
         </w:rPr>
-        <w:t>C.2 Analytical Method</w:t>
-      </w:r>
-      <w:bookmarkEnd w:id="23"/>
+        <w:t>C.2.A Analytical Method</w:t>
+      </w:r>
+      <w:bookmarkEnd w:id="24"/>
     </w:p>
     <w:p>
       <w:pPr>
@@ -7881,75 +8573,31 @@
           <w:sz w:val="24"/>
           <w:szCs w:val="24"/>
         </w:rPr>
-        <w:t>My analytical method will look at accuracy, precision</w:t>
-      </w:r>
-      <w:r>
-        <w:rPr>
-          <w:sz w:val="24"/>
-          <w:szCs w:val="24"/>
-        </w:rPr>
-        <w:t xml:space="preserve">, </w:t>
-      </w:r>
-      <w:r>
-        <w:rPr>
-          <w:sz w:val="24"/>
-          <w:szCs w:val="24"/>
-        </w:rPr>
-        <w:t xml:space="preserve">recall, </w:t>
-      </w:r>
-      <w:r>
-        <w:rPr>
-          <w:sz w:val="24"/>
-          <w:szCs w:val="24"/>
-        </w:rPr>
-        <w:t>and the f1 score</w:t>
-      </w:r>
-      <w:r>
-        <w:rPr>
-          <w:sz w:val="24"/>
-          <w:szCs w:val="24"/>
-        </w:rPr>
-        <w:t>.</w:t>
-      </w:r>
-    </w:p>
-    <w:p>
-      <w:pPr>
-        <w:pStyle w:val="Heading2"/>
-        <w:spacing w:before="0" w:line="480" w:lineRule="auto"/>
-        <w:rPr>
-          <w:color w:val="000000" w:themeColor="text1"/>
-          <w:sz w:val="24"/>
-          <w:szCs w:val="24"/>
-        </w:rPr>
-      </w:pPr>
-      <w:bookmarkStart w:id="24" w:name="_Toc216939463"/>
-      <w:r>
-        <w:rPr>
-          <w:color w:val="000000" w:themeColor="text1"/>
-          <w:sz w:val="24"/>
-          <w:szCs w:val="24"/>
-        </w:rPr>
-        <w:t>C.2.</w:t>
+        <w:t>Accuracy:</w:t>
+      </w:r>
+      <w:r>
+        <w:rPr>
+          <w:sz w:val="24"/>
+          <w:szCs w:val="24"/>
+        </w:rPr>
+        <w:t xml:space="preserve"> will </w:t>
       </w:r>
       <w:proofErr w:type="gramStart"/>
       <w:r>
         <w:rPr>
-          <w:color w:val="000000" w:themeColor="text1"/>
-          <w:sz w:val="24"/>
-          <w:szCs w:val="24"/>
-        </w:rPr>
-        <w:t>A</w:t>
+          <w:sz w:val="24"/>
+          <w:szCs w:val="24"/>
+        </w:rPr>
+        <w:t>be used</w:t>
       </w:r>
       <w:proofErr w:type="gramEnd"/>
       <w:r>
         <w:rPr>
-          <w:color w:val="000000" w:themeColor="text1"/>
-          <w:sz w:val="24"/>
-          <w:szCs w:val="24"/>
-        </w:rPr>
-        <w:t xml:space="preserve"> Analytical Method</w:t>
-      </w:r>
-      <w:bookmarkEnd w:id="24"/>
+          <w:sz w:val="24"/>
+          <w:szCs w:val="24"/>
+        </w:rPr>
+        <w:t xml:space="preserve"> as metric for comparison but not the final determining metric</w:t>
+      </w:r>
     </w:p>
     <w:p>
       <w:pPr>
@@ -7965,14 +8613,30 @@
           <w:sz w:val="24"/>
           <w:szCs w:val="24"/>
         </w:rPr>
-        <w:t>Accuracy:</w:t>
-      </w:r>
-      <w:r>
-        <w:rPr>
-          <w:sz w:val="24"/>
-          <w:szCs w:val="24"/>
-        </w:rPr>
-        <w:t xml:space="preserve"> will be used as metric for comparison but not the final determining metric</w:t>
+        <w:t>Precision:</w:t>
+      </w:r>
+      <w:r>
+        <w:rPr>
+          <w:sz w:val="24"/>
+          <w:szCs w:val="24"/>
+        </w:rPr>
+        <w:t xml:space="preserve"> Precision will </w:t>
+      </w:r>
+      <w:proofErr w:type="gramStart"/>
+      <w:r>
+        <w:rPr>
+          <w:sz w:val="24"/>
+          <w:szCs w:val="24"/>
+        </w:rPr>
+        <w:t>be used</w:t>
+      </w:r>
+      <w:proofErr w:type="gramEnd"/>
+      <w:r>
+        <w:rPr>
+          <w:sz w:val="24"/>
+          <w:szCs w:val="24"/>
+        </w:rPr>
+        <w:t xml:space="preserve"> as a metric within my f1 score.</w:t>
       </w:r>
     </w:p>
     <w:p>
@@ -7989,23 +8653,6 @@
           <w:sz w:val="24"/>
           <w:szCs w:val="24"/>
         </w:rPr>
-        <w:t>Precision:</w:t>
-      </w:r>
-    </w:p>
-    <w:p>
-      <w:pPr>
-        <w:spacing w:line="480" w:lineRule="auto"/>
-        <w:ind w:firstLine="720"/>
-        <w:rPr>
-          <w:sz w:val="24"/>
-          <w:szCs w:val="24"/>
-        </w:rPr>
-      </w:pPr>
-      <w:r>
-        <w:rPr>
-          <w:sz w:val="24"/>
-          <w:szCs w:val="24"/>
-        </w:rPr>
         <w:t>Recall:</w:t>
       </w:r>
       <w:r>
@@ -8013,23 +8660,7 @@
           <w:sz w:val="24"/>
           <w:szCs w:val="24"/>
         </w:rPr>
-        <w:t xml:space="preserve"> This should be a high recall model because it is a medical model and we do not want to </w:t>
-      </w:r>
-      <w:proofErr w:type="gramStart"/>
-      <w:r>
-        <w:rPr>
-          <w:sz w:val="24"/>
-          <w:szCs w:val="24"/>
-        </w:rPr>
-        <w:t>miss</w:t>
-      </w:r>
-      <w:proofErr w:type="gramEnd"/>
-      <w:r>
-        <w:rPr>
-          <w:sz w:val="24"/>
-          <w:szCs w:val="24"/>
-        </w:rPr>
-        <w:t xml:space="preserve"> cancer in our least invasive screening.</w:t>
+        <w:t xml:space="preserve"> This should be a high recall model because it is a medical model and we do not want to miss cancer in our least invasive screening.</w:t>
       </w:r>
     </w:p>
     <w:p>
@@ -8102,17 +8733,47 @@
           <w:sz w:val="24"/>
           <w:szCs w:val="24"/>
         </w:rPr>
-        <w:t xml:space="preserve">Jupyter notebook will be the primary tool, the notebook will be contained within a GitHub repo and is executed within visual studio in a </w:t>
-      </w:r>
-      <w:proofErr w:type="spellStart"/>
-      <w:r>
-        <w:rPr>
-          <w:sz w:val="24"/>
-          <w:szCs w:val="24"/>
-        </w:rPr>
-        <w:t>conda</w:t>
-      </w:r>
-      <w:proofErr w:type="spellEnd"/>
+        <w:t xml:space="preserve">Jupyter notebook will be the primary tool, the notebook will </w:t>
+      </w:r>
+      <w:proofErr w:type="gramStart"/>
+      <w:r>
+        <w:rPr>
+          <w:sz w:val="24"/>
+          <w:szCs w:val="24"/>
+        </w:rPr>
+        <w:t>be contained</w:t>
+      </w:r>
+      <w:proofErr w:type="gramEnd"/>
+      <w:r>
+        <w:rPr>
+          <w:sz w:val="24"/>
+          <w:szCs w:val="24"/>
+        </w:rPr>
+        <w:t xml:space="preserve"> within a GitHub repo and </w:t>
+      </w:r>
+      <w:proofErr w:type="gramStart"/>
+      <w:r>
+        <w:rPr>
+          <w:sz w:val="24"/>
+          <w:szCs w:val="24"/>
+        </w:rPr>
+        <w:t>is executed</w:t>
+      </w:r>
+      <w:proofErr w:type="gramEnd"/>
+      <w:r>
+        <w:rPr>
+          <w:sz w:val="24"/>
+          <w:szCs w:val="24"/>
+        </w:rPr>
+        <w:t xml:space="preserve"> within visual studio in a </w:t>
+      </w:r>
+      <w:r>
+        <w:rPr>
+          <w:sz w:val="24"/>
+          <w:szCs w:val="24"/>
+        </w:rPr>
+        <w:t>Conda</w:t>
+      </w:r>
       <w:r>
         <w:rPr>
           <w:sz w:val="24"/>
@@ -8135,7 +8796,23 @@
           <w:sz w:val="24"/>
           <w:szCs w:val="24"/>
         </w:rPr>
-        <w:t>The following python packages are installed in the environment:</w:t>
+        <w:t xml:space="preserve">The following python packages </w:t>
+      </w:r>
+      <w:proofErr w:type="gramStart"/>
+      <w:r>
+        <w:rPr>
+          <w:sz w:val="24"/>
+          <w:szCs w:val="24"/>
+        </w:rPr>
+        <w:t>are installed</w:t>
+      </w:r>
+      <w:proofErr w:type="gramEnd"/>
+      <w:r>
+        <w:rPr>
+          <w:sz w:val="24"/>
+          <w:szCs w:val="24"/>
+        </w:rPr>
+        <w:t xml:space="preserve"> in the environment:</w:t>
       </w:r>
     </w:p>
     <w:p>
@@ -8150,21 +8827,12 @@
           <w:szCs w:val="24"/>
         </w:rPr>
       </w:pPr>
-      <w:proofErr w:type="spellStart"/>
-      <w:r>
-        <w:rPr>
-          <w:sz w:val="24"/>
-          <w:szCs w:val="24"/>
-        </w:rPr>
-        <w:t>asttokens</w:t>
-      </w:r>
-      <w:proofErr w:type="spellEnd"/>
-      <w:r>
-        <w:rPr>
-          <w:sz w:val="24"/>
-          <w:szCs w:val="24"/>
-        </w:rPr>
-        <w:t>==3.0.1</w:t>
+      <w:r>
+        <w:rPr>
+          <w:sz w:val="24"/>
+          <w:szCs w:val="24"/>
+        </w:rPr>
+        <w:t>asttokens==3.0.1</w:t>
       </w:r>
     </w:p>
     <w:p>
@@ -8179,21 +8847,12 @@
           <w:szCs w:val="24"/>
         </w:rPr>
       </w:pPr>
-      <w:proofErr w:type="spellStart"/>
-      <w:r>
-        <w:rPr>
-          <w:sz w:val="24"/>
-          <w:szCs w:val="24"/>
-        </w:rPr>
-        <w:t>certifi</w:t>
-      </w:r>
-      <w:proofErr w:type="spellEnd"/>
-      <w:r>
-        <w:rPr>
-          <w:sz w:val="24"/>
-          <w:szCs w:val="24"/>
-        </w:rPr>
-        <w:t>==2025.11.12</w:t>
+      <w:r>
+        <w:rPr>
+          <w:sz w:val="24"/>
+          <w:szCs w:val="24"/>
+        </w:rPr>
+        <w:t>certifi==2025.11.12</w:t>
       </w:r>
     </w:p>
     <w:p>
@@ -8228,21 +8887,12 @@
           <w:szCs w:val="24"/>
         </w:rPr>
       </w:pPr>
-      <w:proofErr w:type="spellStart"/>
-      <w:r>
-        <w:rPr>
-          <w:sz w:val="24"/>
-          <w:szCs w:val="24"/>
-        </w:rPr>
-        <w:t>debugpy</w:t>
-      </w:r>
-      <w:proofErr w:type="spellEnd"/>
-      <w:r>
-        <w:rPr>
-          <w:sz w:val="24"/>
-          <w:szCs w:val="24"/>
-        </w:rPr>
-        <w:t>==1.8.17</w:t>
+      <w:r>
+        <w:rPr>
+          <w:sz w:val="24"/>
+          <w:szCs w:val="24"/>
+        </w:rPr>
+        <w:t>debugpy==1.8.17</w:t>
       </w:r>
     </w:p>
     <w:p>
@@ -8262,6 +8912,7 @@
           <w:sz w:val="24"/>
           <w:szCs w:val="24"/>
         </w:rPr>
+        <w:lastRenderedPageBreak/>
         <w:t>decorator==5.2.1</w:t>
       </w:r>
     </w:p>
@@ -8277,23 +8928,12 @@
           <w:szCs w:val="24"/>
         </w:rPr>
       </w:pPr>
-      <w:proofErr w:type="spellStart"/>
-      <w:proofErr w:type="gramStart"/>
-      <w:r>
-        <w:rPr>
-          <w:sz w:val="24"/>
-          <w:szCs w:val="24"/>
-        </w:rPr>
-        <w:t>exceptiongroup</w:t>
-      </w:r>
-      <w:proofErr w:type="spellEnd"/>
-      <w:proofErr w:type="gramEnd"/>
-      <w:r>
-        <w:rPr>
-          <w:sz w:val="24"/>
-          <w:szCs w:val="24"/>
-        </w:rPr>
-        <w:t>==1.3.1</w:t>
+      <w:r>
+        <w:rPr>
+          <w:sz w:val="24"/>
+          <w:szCs w:val="24"/>
+        </w:rPr>
+        <w:t>exceptiongroup==1.3.1</w:t>
       </w:r>
     </w:p>
     <w:p>
@@ -8328,21 +8968,12 @@
           <w:szCs w:val="24"/>
         </w:rPr>
       </w:pPr>
-      <w:proofErr w:type="spellStart"/>
-      <w:r>
-        <w:rPr>
-          <w:sz w:val="24"/>
-          <w:szCs w:val="24"/>
-        </w:rPr>
-        <w:t>importlib_metadata</w:t>
-      </w:r>
-      <w:proofErr w:type="spellEnd"/>
-      <w:r>
-        <w:rPr>
-          <w:sz w:val="24"/>
-          <w:szCs w:val="24"/>
-        </w:rPr>
-        <w:t>==8.7.0</w:t>
+      <w:r>
+        <w:rPr>
+          <w:sz w:val="24"/>
+          <w:szCs w:val="24"/>
+        </w:rPr>
+        <w:t>importlib_metadata==8.7.0</w:t>
       </w:r>
     </w:p>
     <w:p>
@@ -8357,22 +8988,12 @@
           <w:szCs w:val="24"/>
         </w:rPr>
       </w:pPr>
-      <w:proofErr w:type="spellStart"/>
-      <w:r>
-        <w:rPr>
-          <w:sz w:val="24"/>
-          <w:szCs w:val="24"/>
-        </w:rPr>
-        <w:lastRenderedPageBreak/>
-        <w:t>ipykernel</w:t>
-      </w:r>
-      <w:proofErr w:type="spellEnd"/>
-      <w:r>
-        <w:rPr>
-          <w:sz w:val="24"/>
-          <w:szCs w:val="24"/>
-        </w:rPr>
-        <w:t>==6.31.0</w:t>
+      <w:r>
+        <w:rPr>
+          <w:sz w:val="24"/>
+          <w:szCs w:val="24"/>
+        </w:rPr>
+        <w:t>ipykernel==6.31.0</w:t>
       </w:r>
     </w:p>
     <w:p>
@@ -8387,21 +9008,12 @@
           <w:szCs w:val="24"/>
         </w:rPr>
       </w:pPr>
-      <w:proofErr w:type="spellStart"/>
-      <w:r>
-        <w:rPr>
-          <w:sz w:val="24"/>
-          <w:szCs w:val="24"/>
-        </w:rPr>
-        <w:t>ipython</w:t>
-      </w:r>
-      <w:proofErr w:type="spellEnd"/>
-      <w:r>
-        <w:rPr>
-          <w:sz w:val="24"/>
-          <w:szCs w:val="24"/>
-        </w:rPr>
-        <w:t>==8.18.1</w:t>
+      <w:r>
+        <w:rPr>
+          <w:sz w:val="24"/>
+          <w:szCs w:val="24"/>
+        </w:rPr>
+        <w:t>ipython==8.18.1</w:t>
       </w:r>
     </w:p>
     <w:p>
@@ -8436,21 +9048,12 @@
           <w:szCs w:val="24"/>
         </w:rPr>
       </w:pPr>
-      <w:proofErr w:type="spellStart"/>
-      <w:r>
-        <w:rPr>
-          <w:sz w:val="24"/>
-          <w:szCs w:val="24"/>
-        </w:rPr>
-        <w:t>joblib</w:t>
-      </w:r>
-      <w:proofErr w:type="spellEnd"/>
-      <w:r>
-        <w:rPr>
-          <w:sz w:val="24"/>
-          <w:szCs w:val="24"/>
-        </w:rPr>
-        <w:t>==1.5.2</w:t>
+      <w:r>
+        <w:rPr>
+          <w:sz w:val="24"/>
+          <w:szCs w:val="24"/>
+        </w:rPr>
+        <w:t>joblib==1.5.2</w:t>
       </w:r>
     </w:p>
     <w:p>
@@ -8465,21 +9068,12 @@
           <w:szCs w:val="24"/>
         </w:rPr>
       </w:pPr>
-      <w:proofErr w:type="spellStart"/>
-      <w:r>
-        <w:rPr>
-          <w:sz w:val="24"/>
-          <w:szCs w:val="24"/>
-        </w:rPr>
-        <w:t>jupyter_client</w:t>
-      </w:r>
-      <w:proofErr w:type="spellEnd"/>
-      <w:r>
-        <w:rPr>
-          <w:sz w:val="24"/>
-          <w:szCs w:val="24"/>
-        </w:rPr>
-        <w:t>==8.6.3</w:t>
+      <w:r>
+        <w:rPr>
+          <w:sz w:val="24"/>
+          <w:szCs w:val="24"/>
+        </w:rPr>
+        <w:t>jupyter_client==8.6.3</w:t>
       </w:r>
     </w:p>
     <w:p>
@@ -8494,21 +9088,12 @@
           <w:szCs w:val="24"/>
         </w:rPr>
       </w:pPr>
-      <w:proofErr w:type="spellStart"/>
-      <w:r>
-        <w:rPr>
-          <w:sz w:val="24"/>
-          <w:szCs w:val="24"/>
-        </w:rPr>
-        <w:t>jupyter_core</w:t>
-      </w:r>
-      <w:proofErr w:type="spellEnd"/>
-      <w:r>
-        <w:rPr>
-          <w:sz w:val="24"/>
-          <w:szCs w:val="24"/>
-        </w:rPr>
-        <w:t>==5.8.1</w:t>
+      <w:r>
+        <w:rPr>
+          <w:sz w:val="24"/>
+          <w:szCs w:val="24"/>
+        </w:rPr>
+        <w:t>jupyter_core==5.8.1</w:t>
       </w:r>
     </w:p>
     <w:p>
@@ -8548,23 +9133,7 @@
           <w:sz w:val="24"/>
           <w:szCs w:val="24"/>
         </w:rPr>
-        <w:t>nest-</w:t>
-      </w:r>
-      <w:proofErr w:type="spellStart"/>
-      <w:r>
-        <w:rPr>
-          <w:sz w:val="24"/>
-          <w:szCs w:val="24"/>
-        </w:rPr>
-        <w:t>asyncio</w:t>
-      </w:r>
-      <w:proofErr w:type="spellEnd"/>
-      <w:r>
-        <w:rPr>
-          <w:sz w:val="24"/>
-          <w:szCs w:val="24"/>
-        </w:rPr>
-        <w:t>==1.6.0</w:t>
+        <w:t>nest-asyncio==1.6.0</w:t>
       </w:r>
     </w:p>
     <w:p>
@@ -8579,21 +9148,12 @@
           <w:szCs w:val="24"/>
         </w:rPr>
       </w:pPr>
-      <w:proofErr w:type="spellStart"/>
-      <w:r>
-        <w:rPr>
-          <w:sz w:val="24"/>
-          <w:szCs w:val="24"/>
-        </w:rPr>
-        <w:t>numpy</w:t>
-      </w:r>
-      <w:proofErr w:type="spellEnd"/>
-      <w:r>
-        <w:rPr>
-          <w:sz w:val="24"/>
-          <w:szCs w:val="24"/>
-        </w:rPr>
-        <w:t>==2.0.2</w:t>
+      <w:r>
+        <w:rPr>
+          <w:sz w:val="24"/>
+          <w:szCs w:val="24"/>
+        </w:rPr>
+        <w:t>numpy==2.0.2</w:t>
       </w:r>
     </w:p>
     <w:p>
@@ -8648,21 +9208,12 @@
           <w:szCs w:val="24"/>
         </w:rPr>
       </w:pPr>
-      <w:proofErr w:type="spellStart"/>
-      <w:r>
-        <w:rPr>
-          <w:sz w:val="24"/>
-          <w:szCs w:val="24"/>
-        </w:rPr>
-        <w:t>parso</w:t>
-      </w:r>
-      <w:proofErr w:type="spellEnd"/>
-      <w:r>
-        <w:rPr>
-          <w:sz w:val="24"/>
-          <w:szCs w:val="24"/>
-        </w:rPr>
-        <w:t>==0.8.5</w:t>
+      <w:r>
+        <w:rPr>
+          <w:sz w:val="24"/>
+          <w:szCs w:val="24"/>
+        </w:rPr>
+        <w:t>parso==0.8.5</w:t>
       </w:r>
     </w:p>
     <w:p>
@@ -8677,21 +9228,12 @@
           <w:szCs w:val="24"/>
         </w:rPr>
       </w:pPr>
-      <w:proofErr w:type="spellStart"/>
-      <w:r>
-        <w:rPr>
-          <w:sz w:val="24"/>
-          <w:szCs w:val="24"/>
-        </w:rPr>
-        <w:t>pexpect</w:t>
-      </w:r>
-      <w:proofErr w:type="spellEnd"/>
-      <w:r>
-        <w:rPr>
-          <w:sz w:val="24"/>
-          <w:szCs w:val="24"/>
-        </w:rPr>
-        <w:t>==4.9.0</w:t>
+      <w:r>
+        <w:rPr>
+          <w:sz w:val="24"/>
+          <w:szCs w:val="24"/>
+        </w:rPr>
+        <w:t>pexpect==4.9.0</w:t>
       </w:r>
     </w:p>
     <w:p>
@@ -8706,21 +9248,12 @@
           <w:szCs w:val="24"/>
         </w:rPr>
       </w:pPr>
-      <w:proofErr w:type="spellStart"/>
-      <w:r>
-        <w:rPr>
-          <w:sz w:val="24"/>
-          <w:szCs w:val="24"/>
-        </w:rPr>
-        <w:t>platformdirs</w:t>
-      </w:r>
-      <w:proofErr w:type="spellEnd"/>
-      <w:r>
-        <w:rPr>
-          <w:sz w:val="24"/>
-          <w:szCs w:val="24"/>
-        </w:rPr>
-        <w:t>==4.4.0</w:t>
+      <w:r>
+        <w:rPr>
+          <w:sz w:val="24"/>
+          <w:szCs w:val="24"/>
+        </w:rPr>
+        <w:t>platformdirs==4.4.0</w:t>
       </w:r>
     </w:p>
     <w:p>
@@ -8735,21 +9268,12 @@
           <w:szCs w:val="24"/>
         </w:rPr>
       </w:pPr>
-      <w:proofErr w:type="spellStart"/>
-      <w:r>
-        <w:rPr>
-          <w:sz w:val="24"/>
-          <w:szCs w:val="24"/>
-        </w:rPr>
-        <w:t>prompt_toolkit</w:t>
-      </w:r>
-      <w:proofErr w:type="spellEnd"/>
-      <w:r>
-        <w:rPr>
-          <w:sz w:val="24"/>
-          <w:szCs w:val="24"/>
-        </w:rPr>
-        <w:t>==3.0.52</w:t>
+      <w:r>
+        <w:rPr>
+          <w:sz w:val="24"/>
+          <w:szCs w:val="24"/>
+        </w:rPr>
+        <w:t>prompt_toolkit==3.0.52</w:t>
       </w:r>
     </w:p>
     <w:p>
@@ -8764,21 +9288,12 @@
           <w:szCs w:val="24"/>
         </w:rPr>
       </w:pPr>
-      <w:proofErr w:type="spellStart"/>
-      <w:r>
-        <w:rPr>
-          <w:sz w:val="24"/>
-          <w:szCs w:val="24"/>
-        </w:rPr>
-        <w:t>psutil</w:t>
-      </w:r>
-      <w:proofErr w:type="spellEnd"/>
-      <w:r>
-        <w:rPr>
-          <w:sz w:val="24"/>
-          <w:szCs w:val="24"/>
-        </w:rPr>
-        <w:t>==7.1.3</w:t>
+      <w:r>
+        <w:rPr>
+          <w:sz w:val="24"/>
+          <w:szCs w:val="24"/>
+        </w:rPr>
+        <w:t>psutil==7.1.3</w:t>
       </w:r>
     </w:p>
     <w:p>
@@ -8793,21 +9308,12 @@
           <w:szCs w:val="24"/>
         </w:rPr>
       </w:pPr>
-      <w:proofErr w:type="spellStart"/>
-      <w:r>
-        <w:rPr>
-          <w:sz w:val="24"/>
-          <w:szCs w:val="24"/>
-        </w:rPr>
-        <w:t>ptyprocess</w:t>
-      </w:r>
-      <w:proofErr w:type="spellEnd"/>
-      <w:r>
-        <w:rPr>
-          <w:sz w:val="24"/>
-          <w:szCs w:val="24"/>
-        </w:rPr>
-        <w:t>==0.7.0</w:t>
+      <w:r>
+        <w:rPr>
+          <w:sz w:val="24"/>
+          <w:szCs w:val="24"/>
+        </w:rPr>
+        <w:t>ptyprocess==0.7.0</w:t>
       </w:r>
     </w:p>
     <w:p>
@@ -8822,21 +9328,12 @@
           <w:szCs w:val="24"/>
         </w:rPr>
       </w:pPr>
-      <w:proofErr w:type="spellStart"/>
-      <w:r>
-        <w:rPr>
-          <w:sz w:val="24"/>
-          <w:szCs w:val="24"/>
-        </w:rPr>
-        <w:t>pure_eval</w:t>
-      </w:r>
-      <w:proofErr w:type="spellEnd"/>
-      <w:r>
-        <w:rPr>
-          <w:sz w:val="24"/>
-          <w:szCs w:val="24"/>
-        </w:rPr>
-        <w:t>==0.2.3</w:t>
+      <w:r>
+        <w:rPr>
+          <w:sz w:val="24"/>
+          <w:szCs w:val="24"/>
+        </w:rPr>
+        <w:t>pure_eval==0.2.3</w:t>
       </w:r>
     </w:p>
     <w:p>
@@ -8851,21 +9348,12 @@
           <w:szCs w:val="24"/>
         </w:rPr>
       </w:pPr>
-      <w:proofErr w:type="spellStart"/>
-      <w:r>
-        <w:rPr>
-          <w:sz w:val="24"/>
-          <w:szCs w:val="24"/>
-        </w:rPr>
-        <w:t>Pygments</w:t>
-      </w:r>
-      <w:proofErr w:type="spellEnd"/>
-      <w:r>
-        <w:rPr>
-          <w:sz w:val="24"/>
-          <w:szCs w:val="24"/>
-        </w:rPr>
-        <w:t>==2.19.2</w:t>
+      <w:r>
+        <w:rPr>
+          <w:sz w:val="24"/>
+          <w:szCs w:val="24"/>
+        </w:rPr>
+        <w:t>Pygments==2.19.2</w:t>
       </w:r>
     </w:p>
     <w:p>
@@ -8885,39 +9373,7 @@
           <w:sz w:val="24"/>
           <w:szCs w:val="24"/>
         </w:rPr>
-        <w:t>python-</w:t>
-      </w:r>
-      <w:proofErr w:type="spellStart"/>
-      <w:r>
-        <w:rPr>
-          <w:sz w:val="24"/>
-          <w:szCs w:val="24"/>
-        </w:rPr>
-        <w:t>dateutil</w:t>
-      </w:r>
-      <w:proofErr w:type="spellEnd"/>
-      <w:r>
-        <w:rPr>
-          <w:sz w:val="24"/>
-          <w:szCs w:val="24"/>
-        </w:rPr>
-        <w:t>==2.9.</w:t>
-      </w:r>
-      <w:proofErr w:type="gramStart"/>
-      <w:r>
-        <w:rPr>
-          <w:sz w:val="24"/>
-          <w:szCs w:val="24"/>
-        </w:rPr>
-        <w:t>0.post</w:t>
-      </w:r>
-      <w:proofErr w:type="gramEnd"/>
-      <w:r>
-        <w:rPr>
-          <w:sz w:val="24"/>
-          <w:szCs w:val="24"/>
-        </w:rPr>
-        <w:t>0</w:t>
+        <w:t>python-dateutil==2.9.0.post0</w:t>
       </w:r>
     </w:p>
     <w:p>
@@ -8932,21 +9388,12 @@
           <w:szCs w:val="24"/>
         </w:rPr>
       </w:pPr>
-      <w:proofErr w:type="spellStart"/>
-      <w:r>
-        <w:rPr>
-          <w:sz w:val="24"/>
-          <w:szCs w:val="24"/>
-        </w:rPr>
-        <w:t>pytz</w:t>
-      </w:r>
-      <w:proofErr w:type="spellEnd"/>
-      <w:r>
-        <w:rPr>
-          <w:sz w:val="24"/>
-          <w:szCs w:val="24"/>
-        </w:rPr>
-        <w:t>==2025.2</w:t>
+      <w:r>
+        <w:rPr>
+          <w:sz w:val="24"/>
+          <w:szCs w:val="24"/>
+        </w:rPr>
+        <w:t>pytz==2025.2</w:t>
       </w:r>
     </w:p>
     <w:p>
@@ -8961,21 +9408,12 @@
           <w:szCs w:val="24"/>
         </w:rPr>
       </w:pPr>
-      <w:proofErr w:type="spellStart"/>
-      <w:r>
-        <w:rPr>
-          <w:sz w:val="24"/>
-          <w:szCs w:val="24"/>
-        </w:rPr>
-        <w:t>pyzmq</w:t>
-      </w:r>
-      <w:proofErr w:type="spellEnd"/>
-      <w:r>
-        <w:rPr>
-          <w:sz w:val="24"/>
-          <w:szCs w:val="24"/>
-        </w:rPr>
-        <w:t>==27.1.0</w:t>
+      <w:r>
+        <w:rPr>
+          <w:sz w:val="24"/>
+          <w:szCs w:val="24"/>
+        </w:rPr>
+        <w:t>pyzmq==27.1.0</w:t>
       </w:r>
     </w:p>
     <w:p>
@@ -9010,21 +9448,12 @@
           <w:szCs w:val="24"/>
         </w:rPr>
       </w:pPr>
-      <w:proofErr w:type="spellStart"/>
-      <w:r>
-        <w:rPr>
-          <w:sz w:val="24"/>
-          <w:szCs w:val="24"/>
-        </w:rPr>
-        <w:t>scipy</w:t>
-      </w:r>
-      <w:proofErr w:type="spellEnd"/>
-      <w:r>
-        <w:rPr>
-          <w:sz w:val="24"/>
-          <w:szCs w:val="24"/>
-        </w:rPr>
-        <w:t>==1.13.1</w:t>
+      <w:r>
+        <w:rPr>
+          <w:sz w:val="24"/>
+          <w:szCs w:val="24"/>
+        </w:rPr>
+        <w:t>scipy==1.13.1</w:t>
       </w:r>
     </w:p>
     <w:p>
@@ -9079,21 +9508,12 @@
           <w:szCs w:val="24"/>
         </w:rPr>
       </w:pPr>
-      <w:proofErr w:type="spellStart"/>
-      <w:r>
-        <w:rPr>
-          <w:sz w:val="24"/>
-          <w:szCs w:val="24"/>
-        </w:rPr>
-        <w:t>threadpoolctl</w:t>
-      </w:r>
-      <w:proofErr w:type="spellEnd"/>
-      <w:r>
-        <w:rPr>
-          <w:sz w:val="24"/>
-          <w:szCs w:val="24"/>
-        </w:rPr>
-        <w:t>==3.6.0</w:t>
+      <w:r>
+        <w:rPr>
+          <w:sz w:val="24"/>
+          <w:szCs w:val="24"/>
+        </w:rPr>
+        <w:t>threadpoolctl==3.6.0</w:t>
       </w:r>
     </w:p>
     <w:p>
@@ -9128,21 +9548,12 @@
           <w:szCs w:val="24"/>
         </w:rPr>
       </w:pPr>
-      <w:proofErr w:type="spellStart"/>
-      <w:r>
-        <w:rPr>
-          <w:sz w:val="24"/>
-          <w:szCs w:val="24"/>
-        </w:rPr>
-        <w:t>traitlets</w:t>
-      </w:r>
-      <w:proofErr w:type="spellEnd"/>
-      <w:r>
-        <w:rPr>
-          <w:sz w:val="24"/>
-          <w:szCs w:val="24"/>
-        </w:rPr>
-        <w:t>==5.14.3</w:t>
+      <w:r>
+        <w:rPr>
+          <w:sz w:val="24"/>
+          <w:szCs w:val="24"/>
+        </w:rPr>
+        <w:t>traitlets==5.14.3</w:t>
       </w:r>
     </w:p>
     <w:p>
@@ -9157,21 +9568,12 @@
           <w:szCs w:val="24"/>
         </w:rPr>
       </w:pPr>
-      <w:proofErr w:type="spellStart"/>
-      <w:r>
-        <w:rPr>
-          <w:sz w:val="24"/>
-          <w:szCs w:val="24"/>
-        </w:rPr>
-        <w:t>typing_extensions</w:t>
-      </w:r>
-      <w:proofErr w:type="spellEnd"/>
-      <w:r>
-        <w:rPr>
-          <w:sz w:val="24"/>
-          <w:szCs w:val="24"/>
-        </w:rPr>
-        <w:t>==4.15.0</w:t>
+      <w:r>
+        <w:rPr>
+          <w:sz w:val="24"/>
+          <w:szCs w:val="24"/>
+        </w:rPr>
+        <w:t>typing_extensions==4.15.0</w:t>
       </w:r>
     </w:p>
     <w:p>
@@ -9186,21 +9588,12 @@
           <w:szCs w:val="24"/>
         </w:rPr>
       </w:pPr>
-      <w:proofErr w:type="spellStart"/>
-      <w:r>
-        <w:rPr>
-          <w:sz w:val="24"/>
-          <w:szCs w:val="24"/>
-        </w:rPr>
-        <w:t>tzdata</w:t>
-      </w:r>
-      <w:proofErr w:type="spellEnd"/>
-      <w:r>
-        <w:rPr>
-          <w:sz w:val="24"/>
-          <w:szCs w:val="24"/>
-        </w:rPr>
-        <w:t>==2025.2</w:t>
+      <w:r>
+        <w:rPr>
+          <w:sz w:val="24"/>
+          <w:szCs w:val="24"/>
+        </w:rPr>
+        <w:t>tzdata==2025.2</w:t>
       </w:r>
     </w:p>
     <w:p>
@@ -9215,21 +9608,12 @@
           <w:szCs w:val="24"/>
         </w:rPr>
       </w:pPr>
-      <w:proofErr w:type="spellStart"/>
-      <w:r>
-        <w:rPr>
-          <w:sz w:val="24"/>
-          <w:szCs w:val="24"/>
-        </w:rPr>
-        <w:t>ucimlrepo</w:t>
-      </w:r>
-      <w:proofErr w:type="spellEnd"/>
-      <w:r>
-        <w:rPr>
-          <w:sz w:val="24"/>
-          <w:szCs w:val="24"/>
-        </w:rPr>
-        <w:t>==0.0.7</w:t>
+      <w:r>
+        <w:rPr>
+          <w:sz w:val="24"/>
+          <w:szCs w:val="24"/>
+        </w:rPr>
+        <w:t>ucimlrepo==0.0.7</w:t>
       </w:r>
     </w:p>
     <w:p>
@@ -9244,21 +9628,12 @@
           <w:szCs w:val="24"/>
         </w:rPr>
       </w:pPr>
-      <w:proofErr w:type="spellStart"/>
-      <w:r>
-        <w:rPr>
-          <w:sz w:val="24"/>
-          <w:szCs w:val="24"/>
-        </w:rPr>
-        <w:t>wcwidth</w:t>
-      </w:r>
-      <w:proofErr w:type="spellEnd"/>
-      <w:r>
-        <w:rPr>
-          <w:sz w:val="24"/>
-          <w:szCs w:val="24"/>
-        </w:rPr>
-        <w:t>==0.2.14</w:t>
+      <w:r>
+        <w:rPr>
+          <w:sz w:val="24"/>
+          <w:szCs w:val="24"/>
+        </w:rPr>
+        <w:t>wcwidth==0.2.14</w:t>
       </w:r>
     </w:p>
     <w:p>
@@ -9273,21 +9648,12 @@
           <w:szCs w:val="24"/>
         </w:rPr>
       </w:pPr>
-      <w:proofErr w:type="spellStart"/>
-      <w:r>
-        <w:rPr>
-          <w:sz w:val="24"/>
-          <w:szCs w:val="24"/>
-        </w:rPr>
-        <w:t>zipp</w:t>
-      </w:r>
-      <w:proofErr w:type="spellEnd"/>
-      <w:r>
-        <w:rPr>
-          <w:sz w:val="24"/>
-          <w:szCs w:val="24"/>
-        </w:rPr>
-        <w:t>==3.23.0</w:t>
+      <w:r>
+        <w:rPr>
+          <w:sz w:val="24"/>
+          <w:szCs w:val="24"/>
+        </w:rPr>
+        <w:t>zipp==3.23.0</w:t>
       </w:r>
     </w:p>
     <w:p/>
@@ -9345,113 +9711,6 @@
         <w:t>to Evaluate Statistical Significance</w:t>
       </w:r>
       <w:bookmarkEnd w:id="26"/>
-    </w:p>
-    <w:p>
-      <w:pPr>
-        <w:spacing w:line="480" w:lineRule="auto"/>
-        <w:ind w:firstLine="720"/>
-        <w:rPr>
-          <w:color w:val="00B050"/>
-          <w:sz w:val="24"/>
-          <w:szCs w:val="24"/>
-        </w:rPr>
-      </w:pPr>
-      <w:r>
-        <w:rPr>
-          <w:b/>
-          <w:bCs/>
-          <w:color w:val="00B050"/>
-          <w:sz w:val="24"/>
-          <w:szCs w:val="24"/>
-        </w:rPr>
-        <w:t xml:space="preserve">Rubric </w:t>
-      </w:r>
-      <w:r>
-        <w:rPr>
-          <w:b/>
-          <w:bCs/>
-          <w:color w:val="00B050"/>
-          <w:sz w:val="24"/>
-          <w:szCs w:val="24"/>
-        </w:rPr>
-        <w:t>C</w:t>
-      </w:r>
-      <w:r>
-        <w:rPr>
-          <w:b/>
-          <w:bCs/>
-          <w:color w:val="00B050"/>
-          <w:sz w:val="24"/>
-          <w:szCs w:val="24"/>
-        </w:rPr>
-        <w:t>4</w:t>
-      </w:r>
-      <w:r>
-        <w:rPr>
-          <w:b/>
-          <w:bCs/>
-          <w:color w:val="00B050"/>
-          <w:sz w:val="24"/>
-          <w:szCs w:val="24"/>
-        </w:rPr>
-        <w:t>:</w:t>
-      </w:r>
-      <w:r>
-        <w:rPr>
-          <w:color w:val="00B050"/>
-          <w:sz w:val="24"/>
-          <w:szCs w:val="24"/>
-        </w:rPr>
-        <w:t xml:space="preserve"> </w:t>
-      </w:r>
-      <w:r>
-        <w:rPr>
-          <w:color w:val="00B050"/>
-          <w:sz w:val="24"/>
-          <w:szCs w:val="24"/>
-        </w:rPr>
-        <w:t>The submission thoroughly and accurately describes the methods and metrics. The description includes specific details on how the methods and metrics will evaluate statistical significance.</w:t>
-      </w:r>
-    </w:p>
-    <w:p>
-      <w:pPr>
-        <w:spacing w:line="480" w:lineRule="auto"/>
-        <w:ind w:firstLine="720"/>
-        <w:rPr>
-          <w:sz w:val="24"/>
-          <w:szCs w:val="24"/>
-        </w:rPr>
-      </w:pPr>
-      <w:r>
-        <w:rPr>
-          <w:sz w:val="24"/>
-          <w:szCs w:val="24"/>
-        </w:rPr>
-        <w:t xml:space="preserve">For </w:t>
-      </w:r>
-      <w:r>
-        <w:rPr>
-          <w:i/>
-          <w:iCs/>
-          <w:sz w:val="24"/>
-          <w:szCs w:val="24"/>
-        </w:rPr>
-        <w:t xml:space="preserve">each </w:t>
-      </w:r>
-      <w:r>
-        <w:rPr>
-          <w:sz w:val="24"/>
-          <w:szCs w:val="24"/>
-        </w:rPr>
-        <w:t xml:space="preserve">statistical test, </w:t>
-      </w:r>
-      <w:r>
-        <w:rPr>
-          <w:sz w:val="24"/>
-          <w:szCs w:val="24"/>
-        </w:rPr>
-        <w:t>provide the following information:</w:t>
-      </w:r>
     </w:p>
     <w:p>
       <w:pPr>
@@ -9471,15 +9730,7 @@
           <w:sz w:val="24"/>
           <w:szCs w:val="24"/>
         </w:rPr>
-        <w:lastRenderedPageBreak/>
-        <w:t xml:space="preserve">A </w:t>
-      </w:r>
-      <w:r>
-        <w:rPr>
-          <w:sz w:val="24"/>
-          <w:szCs w:val="24"/>
-        </w:rPr>
-        <w:t>null hypothesis (the opposite of your hypothesis).</w:t>
+        <w:t>The model will be a supervised classification model.</w:t>
       </w:r>
     </w:p>
     <w:p>
@@ -9507,14 +9758,21 @@
           <w:sz w:val="24"/>
           <w:szCs w:val="24"/>
         </w:rPr>
-        <w:t xml:space="preserve">planned </w:t>
-      </w:r>
-      <w:r>
-        <w:rPr>
-          <w:sz w:val="24"/>
-          <w:szCs w:val="24"/>
-        </w:rPr>
-        <w:t xml:space="preserve">statistical </w:t>
+        <w:t>algorithm</w:t>
+      </w:r>
+      <w:r>
+        <w:rPr>
+          <w:sz w:val="24"/>
+          <w:szCs w:val="24"/>
+        </w:rPr>
+        <w:t xml:space="preserve">(s) </w:t>
+      </w:r>
+      <w:r>
+        <w:rPr>
+          <w:sz w:val="24"/>
+          <w:szCs w:val="24"/>
+        </w:rPr>
+        <w:t xml:space="preserve">to </w:t>
       </w:r>
       <w:proofErr w:type="gramStart"/>
       <w:r>
@@ -9522,9 +9780,182 @@
           <w:sz w:val="24"/>
           <w:szCs w:val="24"/>
         </w:rPr>
-        <w:t>test .</w:t>
+        <w:t xml:space="preserve">be </w:t>
+      </w:r>
+      <w:r>
+        <w:rPr>
+          <w:sz w:val="24"/>
+          <w:szCs w:val="24"/>
+        </w:rPr>
+        <w:t>used</w:t>
       </w:r>
       <w:proofErr w:type="gramEnd"/>
+      <w:r>
+        <w:rPr>
+          <w:sz w:val="24"/>
+          <w:szCs w:val="24"/>
+        </w:rPr>
+        <w:t xml:space="preserve"> to </w:t>
+      </w:r>
+      <w:r>
+        <w:rPr>
+          <w:sz w:val="24"/>
+          <w:szCs w:val="24"/>
+        </w:rPr>
+        <w:t xml:space="preserve">develop the </w:t>
+      </w:r>
+      <w:r>
+        <w:rPr>
+          <w:sz w:val="24"/>
+          <w:szCs w:val="24"/>
+        </w:rPr>
+        <w:t>model</w:t>
+      </w:r>
+      <w:r>
+        <w:rPr>
+          <w:sz w:val="24"/>
+          <w:szCs w:val="24"/>
+        </w:rPr>
+        <w:t>.</w:t>
+      </w:r>
+    </w:p>
+    <w:p>
+      <w:pPr>
+        <w:pStyle w:val="ListParagraph"/>
+        <w:numPr>
+          <w:ilvl w:val="1"/>
+          <w:numId w:val="13"/>
+        </w:numPr>
+        <w:spacing w:line="480" w:lineRule="auto"/>
+        <w:rPr>
+          <w:sz w:val="24"/>
+          <w:szCs w:val="24"/>
+        </w:rPr>
+      </w:pPr>
+      <w:r>
+        <w:rPr>
+          <w:sz w:val="24"/>
+          <w:szCs w:val="24"/>
+        </w:rPr>
+        <w:lastRenderedPageBreak/>
+        <w:t>Random Forest Classifier</w:t>
+      </w:r>
+    </w:p>
+    <w:p>
+      <w:pPr>
+        <w:pStyle w:val="ListParagraph"/>
+        <w:numPr>
+          <w:ilvl w:val="1"/>
+          <w:numId w:val="13"/>
+        </w:numPr>
+        <w:spacing w:line="480" w:lineRule="auto"/>
+        <w:rPr>
+          <w:sz w:val="24"/>
+          <w:szCs w:val="24"/>
+        </w:rPr>
+      </w:pPr>
+      <w:r>
+        <w:rPr>
+          <w:sz w:val="24"/>
+          <w:szCs w:val="24"/>
+        </w:rPr>
+        <w:t>AdaBoost Classifier</w:t>
+      </w:r>
+    </w:p>
+    <w:p>
+      <w:pPr>
+        <w:pStyle w:val="ListParagraph"/>
+        <w:numPr>
+          <w:ilvl w:val="1"/>
+          <w:numId w:val="13"/>
+        </w:numPr>
+        <w:spacing w:line="480" w:lineRule="auto"/>
+        <w:rPr>
+          <w:sz w:val="24"/>
+          <w:szCs w:val="24"/>
+        </w:rPr>
+      </w:pPr>
+      <w:proofErr w:type="spellStart"/>
+      <w:r>
+        <w:rPr>
+          <w:sz w:val="24"/>
+          <w:szCs w:val="24"/>
+        </w:rPr>
+        <w:t>S</w:t>
+      </w:r>
+      <w:r>
+        <w:rPr>
+          <w:sz w:val="24"/>
+          <w:szCs w:val="24"/>
+        </w:rPr>
+        <w:t>upport</w:t>
+      </w:r>
+      <w:r>
+        <w:rPr>
+          <w:sz w:val="24"/>
+          <w:szCs w:val="24"/>
+        </w:rPr>
+        <w:t>V</w:t>
+      </w:r>
+      <w:r>
+        <w:rPr>
+          <w:sz w:val="24"/>
+          <w:szCs w:val="24"/>
+        </w:rPr>
+        <w:t>ector</w:t>
+      </w:r>
+      <w:proofErr w:type="spellEnd"/>
+      <w:r>
+        <w:rPr>
+          <w:sz w:val="24"/>
+          <w:szCs w:val="24"/>
+        </w:rPr>
+        <w:t xml:space="preserve"> </w:t>
+      </w:r>
+      <w:r>
+        <w:rPr>
+          <w:sz w:val="24"/>
+          <w:szCs w:val="24"/>
+        </w:rPr>
+        <w:t>C</w:t>
+      </w:r>
+      <w:r>
+        <w:rPr>
+          <w:sz w:val="24"/>
+          <w:szCs w:val="24"/>
+        </w:rPr>
+        <w:t>lassifier</w:t>
+      </w:r>
+    </w:p>
+    <w:p>
+      <w:pPr>
+        <w:pStyle w:val="ListParagraph"/>
+        <w:numPr>
+          <w:ilvl w:val="1"/>
+          <w:numId w:val="13"/>
+        </w:numPr>
+        <w:spacing w:line="480" w:lineRule="auto"/>
+        <w:rPr>
+          <w:sz w:val="24"/>
+          <w:szCs w:val="24"/>
+        </w:rPr>
+      </w:pPr>
+      <w:proofErr w:type="spellStart"/>
+      <w:r>
+        <w:rPr>
+          <w:sz w:val="24"/>
+          <w:szCs w:val="24"/>
+        </w:rPr>
+        <w:t>GradientBoost</w:t>
+      </w:r>
+      <w:proofErr w:type="spellEnd"/>
+      <w:r>
+        <w:rPr>
+          <w:sz w:val="24"/>
+          <w:szCs w:val="24"/>
+        </w:rPr>
+        <w:t xml:space="preserve"> Classifier</w:t>
+      </w:r>
     </w:p>
     <w:p>
       <w:pPr>
@@ -9544,21 +9975,35 @@
           <w:sz w:val="24"/>
           <w:szCs w:val="24"/>
         </w:rPr>
-        <w:t>The metric(s) generated from that test (</w:t>
-      </w:r>
-      <w:r>
-        <w:rPr>
-          <w:sz w:val="24"/>
-          <w:szCs w:val="24"/>
-        </w:rPr>
-        <w:t>e.g., a t-stat) from which probability is derived.</w:t>
+        <w:t>The metric(s)</w:t>
+      </w:r>
+      <w:r>
+        <w:rPr>
+          <w:sz w:val="24"/>
+          <w:szCs w:val="24"/>
+        </w:rPr>
+        <w:t xml:space="preserve"> </w:t>
+      </w:r>
+      <w:r>
+        <w:rPr>
+          <w:sz w:val="24"/>
+          <w:szCs w:val="24"/>
+        </w:rPr>
+        <w:t xml:space="preserve">used to assess </w:t>
+      </w:r>
+      <w:r>
+        <w:rPr>
+          <w:sz w:val="24"/>
+          <w:szCs w:val="24"/>
+        </w:rPr>
+        <w:t xml:space="preserve">performance. </w:t>
       </w:r>
     </w:p>
     <w:p>
       <w:pPr>
         <w:pStyle w:val="ListParagraph"/>
         <w:numPr>
-          <w:ilvl w:val="0"/>
+          <w:ilvl w:val="1"/>
           <w:numId w:val="13"/>
         </w:numPr>
         <w:spacing w:line="480" w:lineRule="auto"/>
@@ -9572,195 +10017,14 @@
           <w:sz w:val="24"/>
           <w:szCs w:val="24"/>
         </w:rPr>
-        <w:t xml:space="preserve">The </w:t>
-      </w:r>
-      <w:r>
-        <w:rPr>
-          <w:i/>
-          <w:iCs/>
-          <w:sz w:val="24"/>
-          <w:szCs w:val="24"/>
-        </w:rPr>
-        <w:t xml:space="preserve">alpha </w:t>
-      </w:r>
-      <w:r>
-        <w:rPr>
-          <w:sz w:val="24"/>
-          <w:szCs w:val="24"/>
-        </w:rPr>
-        <w:t>value (</w:t>
-      </w:r>
-      <w:r>
-        <w:rPr>
-          <w:sz w:val="24"/>
-          <w:szCs w:val="24"/>
-        </w:rPr>
-        <w:t>denoted</w:t>
-      </w:r>
-      <w:r>
-        <w:rPr>
-          <w:sz w:val="24"/>
-          <w:szCs w:val="24"/>
-        </w:rPr>
-        <w:t xml:space="preserve"> </w:t>
-      </w:r>
-      <w:r>
-        <w:rPr>
-          <w:sz w:val="24"/>
-          <w:szCs w:val="24"/>
-        </w:rPr>
-        <w:t>α</w:t>
-      </w:r>
-      <w:r>
-        <w:rPr>
-          <w:sz w:val="24"/>
-          <w:szCs w:val="24"/>
-        </w:rPr>
-        <w:t>; usually 1% or 5%</w:t>
-      </w:r>
-      <w:r>
-        <w:rPr>
-          <w:sz w:val="24"/>
-          <w:szCs w:val="24"/>
-        </w:rPr>
-        <w:t xml:space="preserve">) </w:t>
-      </w:r>
-      <w:r>
-        <w:rPr>
-          <w:sz w:val="24"/>
-          <w:szCs w:val="24"/>
-        </w:rPr>
-        <w:t xml:space="preserve">that will be </w:t>
-      </w:r>
-      <w:r>
-        <w:rPr>
-          <w:sz w:val="24"/>
-          <w:szCs w:val="24"/>
-        </w:rPr>
-        <w:t>used to determine stat</w:t>
-      </w:r>
-      <w:r>
-        <w:rPr>
-          <w:sz w:val="24"/>
-          <w:szCs w:val="24"/>
-        </w:rPr>
-        <w:t>istical significance (e.g., if α = .0</w:t>
-      </w:r>
-      <w:r>
-        <w:rPr>
-          <w:sz w:val="24"/>
-          <w:szCs w:val="24"/>
-        </w:rPr>
-        <w:t>5</w:t>
-      </w:r>
-      <w:r>
-        <w:rPr>
-          <w:sz w:val="24"/>
-          <w:szCs w:val="24"/>
-        </w:rPr>
-        <w:t xml:space="preserve"> and </w:t>
-      </w:r>
-      <w:proofErr w:type="gramStart"/>
-      <w:r>
-        <w:rPr>
-          <w:i/>
-          <w:iCs/>
-          <w:sz w:val="24"/>
-          <w:szCs w:val="24"/>
-        </w:rPr>
-        <w:t>p</w:t>
-      </w:r>
-      <w:r>
-        <w:rPr>
-          <w:i/>
-          <w:iCs/>
-          <w:sz w:val="24"/>
-          <w:szCs w:val="24"/>
-        </w:rPr>
-        <w:softHyphen/>
-      </w:r>
-      <w:r>
-        <w:rPr>
-          <w:sz w:val="24"/>
-          <w:szCs w:val="24"/>
-        </w:rPr>
-        <w:t>-</w:t>
-      </w:r>
-      <w:proofErr w:type="gramEnd"/>
-      <w:r>
-        <w:rPr>
-          <w:sz w:val="24"/>
-          <w:szCs w:val="24"/>
-        </w:rPr>
-        <w:t>value = .0</w:t>
-      </w:r>
-      <w:r>
-        <w:rPr>
-          <w:sz w:val="24"/>
-          <w:szCs w:val="24"/>
-        </w:rPr>
-        <w:t xml:space="preserve">25 then the null hypothesis will be </w:t>
-      </w:r>
-      <w:r>
-        <w:rPr>
-          <w:sz w:val="24"/>
-          <w:szCs w:val="24"/>
-        </w:rPr>
-        <w:t xml:space="preserve">rejected and there is sufficient </w:t>
-      </w:r>
-      <w:r>
-        <w:rPr>
-          <w:sz w:val="24"/>
-          <w:szCs w:val="24"/>
-        </w:rPr>
-        <w:t>evidence</w:t>
-      </w:r>
-      <w:r>
-        <w:rPr>
-          <w:sz w:val="24"/>
-          <w:szCs w:val="24"/>
-        </w:rPr>
-        <w:t xml:space="preserve"> to support the hypothesis). </w:t>
-      </w:r>
-    </w:p>
-    <w:p>
-      <w:pPr>
-        <w:spacing w:line="480" w:lineRule="auto"/>
-        <w:ind w:firstLine="720"/>
-        <w:rPr>
-          <w:sz w:val="24"/>
-          <w:szCs w:val="24"/>
-        </w:rPr>
-      </w:pPr>
-      <w:r>
-        <w:rPr>
-          <w:sz w:val="24"/>
-          <w:szCs w:val="24"/>
-        </w:rPr>
-        <w:t xml:space="preserve">For </w:t>
-      </w:r>
-      <w:r>
-        <w:rPr>
-          <w:i/>
-          <w:iCs/>
-          <w:sz w:val="24"/>
-          <w:szCs w:val="24"/>
-        </w:rPr>
-        <w:t xml:space="preserve">each </w:t>
-      </w:r>
-      <w:r>
-        <w:rPr>
-          <w:sz w:val="24"/>
-          <w:szCs w:val="24"/>
-        </w:rPr>
-        <w:t>model, provide the following information:</w:t>
+        <w:t>Accuracy</w:t>
       </w:r>
     </w:p>
     <w:p>
       <w:pPr>
         <w:pStyle w:val="ListParagraph"/>
         <w:numPr>
-          <w:ilvl w:val="0"/>
+          <w:ilvl w:val="1"/>
           <w:numId w:val="13"/>
         </w:numPr>
         <w:spacing w:line="480" w:lineRule="auto"/>
@@ -9774,190 +10038,29 @@
           <w:sz w:val="24"/>
           <w:szCs w:val="24"/>
         </w:rPr>
-        <w:t xml:space="preserve">The type </w:t>
-      </w:r>
-      <w:r>
-        <w:rPr>
-          <w:sz w:val="24"/>
-          <w:szCs w:val="24"/>
-        </w:rPr>
-        <w:t xml:space="preserve">of model, e.g., supervised regression, supervised classification, etc. </w:t>
-      </w:r>
-    </w:p>
-    <w:p>
-      <w:pPr>
-        <w:pStyle w:val="ListParagraph"/>
-        <w:numPr>
-          <w:ilvl w:val="0"/>
-          <w:numId w:val="13"/>
-        </w:numPr>
-        <w:spacing w:line="480" w:lineRule="auto"/>
-        <w:rPr>
-          <w:sz w:val="24"/>
-          <w:szCs w:val="24"/>
-        </w:rPr>
-      </w:pPr>
-      <w:r>
-        <w:rPr>
-          <w:sz w:val="24"/>
-          <w:szCs w:val="24"/>
-        </w:rPr>
-        <w:t xml:space="preserve">The </w:t>
-      </w:r>
-      <w:r>
-        <w:rPr>
-          <w:sz w:val="24"/>
-          <w:szCs w:val="24"/>
-        </w:rPr>
-        <w:t>algorithm</w:t>
-      </w:r>
-      <w:r>
-        <w:rPr>
-          <w:sz w:val="24"/>
-          <w:szCs w:val="24"/>
-        </w:rPr>
-        <w:t xml:space="preserve">(s) </w:t>
-      </w:r>
-      <w:r>
-        <w:rPr>
-          <w:sz w:val="24"/>
-          <w:szCs w:val="24"/>
-        </w:rPr>
-        <w:t xml:space="preserve">to be </w:t>
-      </w:r>
-      <w:r>
-        <w:rPr>
-          <w:sz w:val="24"/>
-          <w:szCs w:val="24"/>
-        </w:rPr>
-        <w:t xml:space="preserve">used to </w:t>
-      </w:r>
-      <w:r>
-        <w:rPr>
-          <w:sz w:val="24"/>
-          <w:szCs w:val="24"/>
-        </w:rPr>
-        <w:t xml:space="preserve">develop the </w:t>
-      </w:r>
-      <w:r>
-        <w:rPr>
-          <w:sz w:val="24"/>
-          <w:szCs w:val="24"/>
-        </w:rPr>
-        <w:t>model</w:t>
-      </w:r>
-      <w:r>
-        <w:rPr>
-          <w:sz w:val="24"/>
-          <w:szCs w:val="24"/>
-        </w:rPr>
-        <w:t>.</w:t>
-      </w:r>
-    </w:p>
-    <w:p>
-      <w:pPr>
-        <w:pStyle w:val="ListParagraph"/>
-        <w:numPr>
-          <w:ilvl w:val="0"/>
-          <w:numId w:val="13"/>
-        </w:numPr>
-        <w:spacing w:line="480" w:lineRule="auto"/>
-        <w:rPr>
-          <w:sz w:val="24"/>
-          <w:szCs w:val="24"/>
-        </w:rPr>
-      </w:pPr>
-      <w:r>
-        <w:rPr>
-          <w:sz w:val="24"/>
-          <w:szCs w:val="24"/>
-        </w:rPr>
-        <w:t xml:space="preserve">The metric(s) </w:t>
-      </w:r>
-      <w:r>
-        <w:rPr>
-          <w:sz w:val="24"/>
-          <w:szCs w:val="24"/>
-        </w:rPr>
-        <w:t xml:space="preserve">to be </w:t>
-      </w:r>
-      <w:r>
-        <w:rPr>
-          <w:sz w:val="24"/>
-          <w:szCs w:val="24"/>
-        </w:rPr>
-        <w:t xml:space="preserve">used to assess </w:t>
-      </w:r>
-      <w:r>
-        <w:rPr>
-          <w:sz w:val="24"/>
-          <w:szCs w:val="24"/>
-        </w:rPr>
-        <w:t xml:space="preserve">performance. </w:t>
-      </w:r>
-    </w:p>
-    <w:p>
-      <w:pPr>
-        <w:pStyle w:val="ListParagraph"/>
-        <w:numPr>
-          <w:ilvl w:val="0"/>
-          <w:numId w:val="13"/>
-        </w:numPr>
-        <w:spacing w:line="480" w:lineRule="auto"/>
-        <w:rPr>
-          <w:sz w:val="24"/>
-          <w:szCs w:val="24"/>
-        </w:rPr>
-      </w:pPr>
-      <w:r>
-        <w:rPr>
-          <w:sz w:val="24"/>
-          <w:szCs w:val="24"/>
-        </w:rPr>
-        <w:t xml:space="preserve">The benchmark to which the above metric(s) will be compared to </w:t>
-      </w:r>
-      <w:r>
-        <w:rPr>
-          <w:sz w:val="24"/>
-          <w:szCs w:val="24"/>
-        </w:rPr>
-        <w:t xml:space="preserve">determine success of the model(s), e.g., </w:t>
-      </w:r>
-      <w:r>
-        <w:rPr>
-          <w:sz w:val="24"/>
-          <w:szCs w:val="24"/>
-        </w:rPr>
-        <w:t>“</w:t>
-      </w:r>
-      <w:r>
-        <w:rPr>
-          <w:sz w:val="24"/>
-          <w:szCs w:val="24"/>
-        </w:rPr>
-        <w:t>I</w:t>
-      </w:r>
-      <w:r>
-        <w:rPr>
-          <w:sz w:val="24"/>
-          <w:szCs w:val="24"/>
-        </w:rPr>
-        <w:t>f the correlation coefficient is ≥ .6, the model will be</w:t>
-      </w:r>
-      <w:r>
-        <w:rPr>
-          <w:sz w:val="24"/>
-          <w:szCs w:val="24"/>
-        </w:rPr>
-        <w:t xml:space="preserve"> considered successful…”</w:t>
-      </w:r>
-      <w:r>
-        <w:rPr>
-          <w:sz w:val="24"/>
-          <w:szCs w:val="24"/>
-        </w:rPr>
-        <w:t xml:space="preserve"> </w:t>
-      </w:r>
+        <w:t>F1-score</w:t>
+      </w:r>
+    </w:p>
+    <w:p>
+      <w:pPr>
+        <w:pStyle w:val="Heading2"/>
+        <w:spacing w:before="0" w:line="480" w:lineRule="auto"/>
+        <w:rPr>
+          <w:color w:val="000000" w:themeColor="text1"/>
+          <w:sz w:val="24"/>
+          <w:szCs w:val="24"/>
+        </w:rPr>
+      </w:pPr>
+      <w:bookmarkStart w:id="27" w:name="_Toc216939466"/>
+      <w:r>
+        <w:rPr>
+          <w:color w:val="000000" w:themeColor="text1"/>
+          <w:sz w:val="24"/>
+          <w:szCs w:val="24"/>
+        </w:rPr>
+        <w:t>C.5 Practical Significance</w:t>
+      </w:r>
+      <w:bookmarkEnd w:id="27"/>
     </w:p>
     <w:p>
       <w:pPr>
@@ -9973,51 +10076,62 @@
           <w:sz w:val="24"/>
           <w:szCs w:val="24"/>
         </w:rPr>
-        <w:t xml:space="preserve">For </w:t>
-      </w:r>
-      <w:r>
-        <w:rPr>
-          <w:i/>
-          <w:iCs/>
-          <w:sz w:val="24"/>
-          <w:szCs w:val="24"/>
-        </w:rPr>
-        <w:t xml:space="preserve">each </w:t>
-      </w:r>
-      <w:r>
-        <w:rPr>
-          <w:sz w:val="24"/>
-          <w:szCs w:val="24"/>
-        </w:rPr>
-        <w:t>statistical test</w:t>
-      </w:r>
-      <w:r>
-        <w:rPr>
-          <w:sz w:val="24"/>
-          <w:szCs w:val="24"/>
-        </w:rPr>
-        <w:t xml:space="preserve"> or model</w:t>
-      </w:r>
-      <w:r>
-        <w:rPr>
-          <w:sz w:val="24"/>
-          <w:szCs w:val="24"/>
-        </w:rPr>
-        <w:t xml:space="preserve">, </w:t>
-      </w:r>
-      <w:r>
-        <w:rPr>
-          <w:sz w:val="24"/>
-          <w:szCs w:val="24"/>
-        </w:rPr>
-        <w:t>describe why it is an appropriate choice</w:t>
-      </w:r>
-      <w:r>
-        <w:rPr>
-          <w:sz w:val="24"/>
-          <w:szCs w:val="24"/>
-        </w:rPr>
-        <w:t xml:space="preserve">. This may repeat parts of section C.2.A. </w:t>
+        <w:t xml:space="preserve">The supplied dataset shows various classifiers </w:t>
+      </w:r>
+      <w:r>
+        <w:rPr>
+          <w:sz w:val="24"/>
+          <w:szCs w:val="24"/>
+        </w:rPr>
+        <w:t xml:space="preserve">with an accuracy ranging from </w:t>
+      </w:r>
+      <w:proofErr w:type="gramStart"/>
+      <w:r>
+        <w:rPr>
+          <w:sz w:val="24"/>
+          <w:szCs w:val="24"/>
+        </w:rPr>
+        <w:t>approximately 92%</w:t>
+      </w:r>
+      <w:proofErr w:type="gramEnd"/>
+      <w:r>
+        <w:rPr>
+          <w:sz w:val="24"/>
+          <w:szCs w:val="24"/>
+        </w:rPr>
+        <w:t xml:space="preserve"> to 98%, which is </w:t>
+      </w:r>
+      <w:proofErr w:type="gramStart"/>
+      <w:r>
+        <w:rPr>
+          <w:sz w:val="24"/>
+          <w:szCs w:val="24"/>
+        </w:rPr>
+        <w:t>fairly high</w:t>
+      </w:r>
+      <w:proofErr w:type="gramEnd"/>
+      <w:r>
+        <w:rPr>
+          <w:sz w:val="24"/>
+          <w:szCs w:val="24"/>
+        </w:rPr>
+        <w:t xml:space="preserve">. I will aim to drive this higher and focus on the F1-score, as it will be important to minimize any false negatives. It is essential to consider this a screening tool, as a false negative could limit options for the patient if the cancer </w:t>
+      </w:r>
+      <w:proofErr w:type="gramStart"/>
+      <w:r>
+        <w:rPr>
+          <w:sz w:val="24"/>
+          <w:szCs w:val="24"/>
+        </w:rPr>
+        <w:t>is later detected</w:t>
+      </w:r>
+      <w:proofErr w:type="gramEnd"/>
+      <w:r>
+        <w:rPr>
+          <w:sz w:val="24"/>
+          <w:szCs w:val="24"/>
+        </w:rPr>
+        <w:t xml:space="preserve"> at a more advanced stage. The goal is to provide patients with the best outcome from the least invasive screening. </w:t>
       </w:r>
     </w:p>
     <w:p>
@@ -10030,16 +10144,16 @@
           <w:szCs w:val="24"/>
         </w:rPr>
       </w:pPr>
-      <w:bookmarkStart w:id="27" w:name="_Toc216939466"/>
+      <w:bookmarkStart w:id="28" w:name="_Toc216939467"/>
       <w:r>
         <w:rPr>
           <w:color w:val="000000" w:themeColor="text1"/>
           <w:sz w:val="24"/>
           <w:szCs w:val="24"/>
         </w:rPr>
-        <w:t>C.5 Practical Significance</w:t>
-      </w:r>
-      <w:bookmarkEnd w:id="27"/>
+        <w:t>C.6 Visual Communication</w:t>
+      </w:r>
+      <w:bookmarkEnd w:id="28"/>
     </w:p>
     <w:p>
       <w:pPr>
@@ -10055,138 +10169,106 @@
           <w:sz w:val="24"/>
           <w:szCs w:val="24"/>
         </w:rPr>
-        <w:t>Practical significance refers to how meaningful your findings are in practical application. Results are practically significant when the difference is large enough to be meaningful in real life. This is subjective. But at minimum</w:t>
-      </w:r>
-      <w:r>
-        <w:rPr>
-          <w:sz w:val="24"/>
-          <w:szCs w:val="24"/>
-        </w:rPr>
-        <w:t>,</w:t>
-      </w:r>
-      <w:r>
-        <w:rPr>
-          <w:sz w:val="24"/>
-          <w:szCs w:val="24"/>
-        </w:rPr>
-        <w:t xml:space="preserve"> discuss some criteria to judge the practical significance and how this will be used to support </w:t>
-      </w:r>
-      <w:r>
-        <w:rPr>
-          <w:sz w:val="24"/>
-          <w:szCs w:val="24"/>
-        </w:rPr>
-        <w:t xml:space="preserve">the research question or </w:t>
-      </w:r>
-      <w:r>
-        <w:rPr>
-          <w:sz w:val="24"/>
-          <w:szCs w:val="24"/>
-        </w:rPr>
-        <w:t>organizational need</w:t>
-      </w:r>
-      <w:r>
-        <w:rPr>
-          <w:sz w:val="24"/>
-          <w:szCs w:val="24"/>
-        </w:rPr>
-        <w:t xml:space="preserve"> from A1.</w:t>
-      </w:r>
-      <w:r>
-        <w:rPr>
-          <w:sz w:val="24"/>
-          <w:szCs w:val="24"/>
-        </w:rPr>
-        <w:t xml:space="preserve"> C</w:t>
-      </w:r>
-      <w:r>
-        <w:rPr>
-          <w:sz w:val="24"/>
-          <w:szCs w:val="24"/>
-        </w:rPr>
-        <w:t xml:space="preserve">onsider including an </w:t>
-      </w:r>
-      <w:r>
-        <w:rPr>
-          <w:sz w:val="24"/>
-          <w:szCs w:val="24"/>
-        </w:rPr>
-        <w:t>example</w:t>
-      </w:r>
-      <w:r>
-        <w:rPr>
-          <w:sz w:val="24"/>
-          <w:szCs w:val="24"/>
-        </w:rPr>
-        <w:t xml:space="preserve"> of how the client might apply your </w:t>
-      </w:r>
-      <w:r>
-        <w:rPr>
-          <w:sz w:val="24"/>
-          <w:szCs w:val="24"/>
-        </w:rPr>
-        <w:t>work</w:t>
-      </w:r>
-      <w:r>
-        <w:rPr>
-          <w:sz w:val="24"/>
-          <w:szCs w:val="24"/>
-        </w:rPr>
-        <w:t xml:space="preserve"> discussed in sections C1 through C.4.A</w:t>
-      </w:r>
-      <w:r>
-        <w:rPr>
-          <w:sz w:val="24"/>
-          <w:szCs w:val="24"/>
-        </w:rPr>
-        <w:t xml:space="preserve">. </w:t>
-      </w:r>
-    </w:p>
-    <w:p>
-      <w:pPr>
-        <w:pStyle w:val="Heading2"/>
-        <w:spacing w:before="0" w:line="480" w:lineRule="auto"/>
-        <w:rPr>
-          <w:color w:val="000000" w:themeColor="text1"/>
-          <w:sz w:val="24"/>
-          <w:szCs w:val="24"/>
-        </w:rPr>
-      </w:pPr>
-      <w:bookmarkStart w:id="28" w:name="_Toc216939467"/>
-      <w:r>
-        <w:rPr>
-          <w:color w:val="000000" w:themeColor="text1"/>
-          <w:sz w:val="24"/>
-          <w:szCs w:val="24"/>
-        </w:rPr>
-        <w:lastRenderedPageBreak/>
-        <w:t>C.6 Visual Communication</w:t>
-      </w:r>
-      <w:bookmarkEnd w:id="28"/>
-    </w:p>
-    <w:p>
-      <w:pPr>
-        <w:spacing w:line="480" w:lineRule="auto"/>
-        <w:ind w:firstLine="720"/>
-        <w:rPr>
-          <w:sz w:val="24"/>
-          <w:szCs w:val="24"/>
-        </w:rPr>
-      </w:pPr>
-      <w:r>
-        <w:rPr>
-          <w:sz w:val="24"/>
-          <w:szCs w:val="24"/>
-        </w:rPr>
         <w:t xml:space="preserve">The data analysis phase will include bar and line charts that show the dataset visually, as well as compare features using the two classifications as the comparison. For the initial model evaluation </w:t>
       </w:r>
+      <w:r>
+        <w:rPr>
+          <w:sz w:val="24"/>
+          <w:szCs w:val="24"/>
+        </w:rPr>
+        <w:t>phase,</w:t>
+      </w:r>
+      <w:r>
+        <w:rPr>
+          <w:sz w:val="24"/>
+          <w:szCs w:val="24"/>
+        </w:rPr>
+        <w:t xml:space="preserve"> the </w:t>
+      </w:r>
+      <w:r>
+        <w:rPr>
+          <w:sz w:val="24"/>
+          <w:szCs w:val="24"/>
+        </w:rPr>
+        <w:t xml:space="preserve">project report will contain bar charts that show the baseline comparison for the </w:t>
+      </w:r>
+      <w:r>
+        <w:rPr>
+          <w:sz w:val="24"/>
+          <w:szCs w:val="24"/>
+        </w:rPr>
+        <w:t>four</w:t>
+      </w:r>
+      <w:r>
+        <w:rPr>
+          <w:sz w:val="24"/>
+          <w:szCs w:val="24"/>
+        </w:rPr>
+        <w:t xml:space="preserve"> initial models</w:t>
+      </w:r>
+      <w:r>
+        <w:rPr>
+          <w:sz w:val="24"/>
+          <w:szCs w:val="24"/>
+        </w:rPr>
+        <w:t>, including model run time, accuracy scores for the training and testing datasets</w:t>
+      </w:r>
+      <w:r>
+        <w:rPr>
+          <w:sz w:val="24"/>
+          <w:szCs w:val="24"/>
+        </w:rPr>
+        <w:t xml:space="preserve">, along with the </w:t>
+      </w:r>
+      <w:r>
+        <w:rPr>
+          <w:sz w:val="24"/>
+          <w:szCs w:val="24"/>
+        </w:rPr>
+        <w:t>F1-score</w:t>
+      </w:r>
+      <w:r>
+        <w:rPr>
+          <w:sz w:val="24"/>
+          <w:szCs w:val="24"/>
+        </w:rPr>
+        <w:t xml:space="preserve">. The project report will also contain similar charts for the model after </w:t>
+      </w:r>
+      <w:r>
+        <w:rPr>
+          <w:sz w:val="24"/>
+          <w:szCs w:val="24"/>
+        </w:rPr>
+        <w:t xml:space="preserve">I make the changes </w:t>
+      </w:r>
+      <w:r>
+        <w:rPr>
+          <w:sz w:val="24"/>
+          <w:szCs w:val="24"/>
+        </w:rPr>
+        <w:t xml:space="preserve">to tweak the baseline model for better performance. </w:t>
+      </w:r>
+      <w:r>
+        <w:rPr>
+          <w:sz w:val="24"/>
+          <w:szCs w:val="24"/>
+        </w:rPr>
+        <w:t xml:space="preserve">Visuals will </w:t>
+      </w:r>
       <w:proofErr w:type="gramStart"/>
       <w:r>
         <w:rPr>
           <w:sz w:val="24"/>
           <w:szCs w:val="24"/>
         </w:rPr>
-        <w:t>phase</w:t>
+        <w:t xml:space="preserve">be </w:t>
+      </w:r>
+      <w:r>
+        <w:rPr>
+          <w:sz w:val="24"/>
+          <w:szCs w:val="24"/>
+        </w:rPr>
+        <w:t>generated</w:t>
       </w:r>
       <w:proofErr w:type="gramEnd"/>
       <w:r>
@@ -10194,66 +10276,16 @@
           <w:sz w:val="24"/>
           <w:szCs w:val="24"/>
         </w:rPr>
-        <w:t xml:space="preserve"> the </w:t>
-      </w:r>
-      <w:r>
-        <w:rPr>
-          <w:sz w:val="24"/>
-          <w:szCs w:val="24"/>
-        </w:rPr>
-        <w:t>project report will contain bar charts that show the baseline comparison for the 4 initial models</w:t>
-      </w:r>
-      <w:r>
-        <w:rPr>
-          <w:sz w:val="24"/>
-          <w:szCs w:val="24"/>
-        </w:rPr>
-        <w:t>, including model run time, accuracy scores for the training and testing datasets</w:t>
-      </w:r>
-      <w:r>
-        <w:rPr>
-          <w:sz w:val="24"/>
-          <w:szCs w:val="24"/>
-        </w:rPr>
-        <w:t xml:space="preserve">, along with the F-Score. The project report will also contain similar charts for the model after the changes are made to tweak the baseline model for better performance. </w:t>
-      </w:r>
-      <w:r>
-        <w:rPr>
-          <w:sz w:val="24"/>
-          <w:szCs w:val="24"/>
-        </w:rPr>
-        <w:t xml:space="preserve">Visuals will be gathered directly from the </w:t>
-      </w:r>
-      <w:proofErr w:type="spellStart"/>
-      <w:r>
-        <w:rPr>
-          <w:sz w:val="24"/>
-          <w:szCs w:val="24"/>
-        </w:rPr>
-        <w:t>Ju</w:t>
-      </w:r>
-      <w:r>
-        <w:rPr>
-          <w:sz w:val="24"/>
-          <w:szCs w:val="24"/>
-        </w:rPr>
-        <w:t>yp</w:t>
-      </w:r>
-      <w:r>
-        <w:rPr>
-          <w:sz w:val="24"/>
-          <w:szCs w:val="24"/>
-        </w:rPr>
-        <w:t>ter</w:t>
-      </w:r>
-      <w:proofErr w:type="spellEnd"/>
-      <w:r>
-        <w:rPr>
-          <w:sz w:val="24"/>
-          <w:szCs w:val="24"/>
-        </w:rPr>
-        <w:t xml:space="preserve"> notebook that contains the code with the use of Matplotlib</w:t>
-      </w:r>
+        <w:t xml:space="preserve"> directly from the Jupyter notebook, which contains the code, using</w:t>
+      </w:r>
+      <w:r>
+        <w:rPr>
+          <w:sz w:val="24"/>
+          <w:szCs w:val="24"/>
+        </w:rPr>
+        <w:t xml:space="preserve"> Matplotlib</w:t>
+      </w:r>
+      <w:proofErr w:type="gramStart"/>
       <w:r>
         <w:rPr>
           <w:sz w:val="24"/>
@@ -10268,6 +10300,7 @@
         </w:rPr>
         <w:t xml:space="preserve">  </w:t>
       </w:r>
+      <w:proofErr w:type="gramEnd"/>
     </w:p>
     <w:p>
       <w:pPr>
@@ -10278,6 +10311,7 @@
       <w:bookmarkStart w:id="30" w:name="_Toc216939468"/>
       <w:bookmarkEnd w:id="29"/>
       <w:r>
+        <w:lastRenderedPageBreak/>
         <w:t xml:space="preserve">D. </w:t>
       </w:r>
       <w:r>
@@ -10355,7 +10389,51 @@
           <w:sz w:val="24"/>
           <w:szCs w:val="24"/>
         </w:rPr>
-        <w:t xml:space="preserve">repository although there are various ways to acquire the same dataset, each of these appears to contain the same data so the selected source is personal preference.  </w:t>
+        <w:t>repository</w:t>
+      </w:r>
+      <w:r>
+        <w:rPr>
+          <w:sz w:val="24"/>
+          <w:szCs w:val="24"/>
+        </w:rPr>
+        <w:t xml:space="preserve">, although there are </w:t>
+      </w:r>
+      <w:proofErr w:type="gramStart"/>
+      <w:r>
+        <w:rPr>
+          <w:sz w:val="24"/>
+          <w:szCs w:val="24"/>
+        </w:rPr>
+        <w:t>various ways</w:t>
+      </w:r>
+      <w:proofErr w:type="gramEnd"/>
+      <w:r>
+        <w:rPr>
+          <w:sz w:val="24"/>
+          <w:szCs w:val="24"/>
+        </w:rPr>
+        <w:t xml:space="preserve"> to acquire the same dataset; each of these appears to contain the same data,</w:t>
+      </w:r>
+      <w:r>
+        <w:rPr>
+          <w:sz w:val="24"/>
+          <w:szCs w:val="24"/>
+        </w:rPr>
+        <w:t xml:space="preserve"> so the selected source is </w:t>
+      </w:r>
+      <w:r>
+        <w:rPr>
+          <w:sz w:val="24"/>
+          <w:szCs w:val="24"/>
+        </w:rPr>
+        <w:t xml:space="preserve">a matter of </w:t>
+      </w:r>
+      <w:r>
+        <w:rPr>
+          <w:sz w:val="24"/>
+          <w:szCs w:val="24"/>
+        </w:rPr>
+        <w:t>personal preference.</w:t>
       </w:r>
     </w:p>
     <w:p>
@@ -10467,7 +10545,23 @@
           <w:sz w:val="24"/>
           <w:szCs w:val="24"/>
         </w:rPr>
-        <w:t xml:space="preserve">Data is collected from UC Irvine Machine Learning Repository via python and saved as CSV file to </w:t>
+        <w:t xml:space="preserve">Data </w:t>
+      </w:r>
+      <w:proofErr w:type="gramStart"/>
+      <w:r>
+        <w:rPr>
+          <w:sz w:val="24"/>
+          <w:szCs w:val="24"/>
+        </w:rPr>
+        <w:t>is collected</w:t>
+      </w:r>
+      <w:proofErr w:type="gramEnd"/>
+      <w:r>
+        <w:rPr>
+          <w:sz w:val="24"/>
+          <w:szCs w:val="24"/>
+        </w:rPr>
+        <w:t xml:space="preserve"> from UC Irvine Machine Learning Repository via python and saved as CSV file to </w:t>
       </w:r>
       <w:proofErr w:type="spellStart"/>
       <w:r>
@@ -10584,7 +10678,35 @@
           <w:sz w:val="24"/>
           <w:szCs w:val="24"/>
         </w:rPr>
-        <w:t xml:space="preserve">This dataset is both complete and clean making it </w:t>
+        <w:t>This dataset is both complete and clean</w:t>
+      </w:r>
+      <w:r>
+        <w:rPr>
+          <w:sz w:val="24"/>
+          <w:szCs w:val="24"/>
+        </w:rPr>
+        <w:t>, making it usable</w:t>
+      </w:r>
+      <w:r>
+        <w:rPr>
+          <w:sz w:val="24"/>
+          <w:szCs w:val="24"/>
+        </w:rPr>
+        <w:t xml:space="preserve"> without a cleaning step</w:t>
+      </w:r>
+      <w:r>
+        <w:rPr>
+          <w:sz w:val="24"/>
+          <w:szCs w:val="24"/>
+        </w:rPr>
+        <w:t>.</w:t>
+      </w:r>
+      <w:r>
+        <w:rPr>
+          <w:sz w:val="24"/>
+          <w:szCs w:val="24"/>
+        </w:rPr>
+        <w:t xml:space="preserve"> As additional data </w:t>
       </w:r>
       <w:proofErr w:type="gramStart"/>
       <w:r>
@@ -10592,7 +10714,7 @@
           <w:sz w:val="24"/>
           <w:szCs w:val="24"/>
         </w:rPr>
-        <w:t>a useable</w:t>
+        <w:t>is made</w:t>
       </w:r>
       <w:proofErr w:type="gramEnd"/>
       <w:r>
@@ -10600,7 +10722,44 @@
           <w:sz w:val="24"/>
           <w:szCs w:val="24"/>
         </w:rPr>
-        <w:t xml:space="preserve"> without a cleaning step</w:t>
+        <w:t xml:space="preserve"> available or collected</w:t>
+      </w:r>
+      <w:r>
+        <w:rPr>
+          <w:sz w:val="24"/>
+          <w:szCs w:val="24"/>
+        </w:rPr>
+        <w:t>, a future version of this tool would potentially add a cleaning step to address any issues in data collected beyond this</w:t>
+      </w:r>
+      <w:r>
+        <w:rPr>
+          <w:sz w:val="24"/>
+          <w:szCs w:val="24"/>
+        </w:rPr>
+        <w:t xml:space="preserve"> first step. This is important to note as this dataset is not </w:t>
+      </w:r>
+      <w:proofErr w:type="gramStart"/>
+      <w:r>
+        <w:rPr>
+          <w:sz w:val="24"/>
+          <w:szCs w:val="24"/>
+        </w:rPr>
+        <w:t>very large</w:t>
+      </w:r>
+      <w:proofErr w:type="gramEnd"/>
+      <w:r>
+        <w:rPr>
+          <w:sz w:val="24"/>
+          <w:szCs w:val="24"/>
+        </w:rPr>
+        <w:t xml:space="preserve"> compared to other machine learning datasets</w:t>
+      </w:r>
+      <w:r>
+        <w:rPr>
+          <w:sz w:val="24"/>
+          <w:szCs w:val="24"/>
+        </w:rPr>
+        <w:t xml:space="preserve"> and additional data could provide even better results</w:t>
       </w:r>
       <w:r>
         <w:rPr>
@@ -10608,69 +10767,6 @@
           <w:szCs w:val="24"/>
         </w:rPr>
         <w:t>.</w:t>
-      </w:r>
-      <w:r>
-        <w:rPr>
-          <w:sz w:val="24"/>
-          <w:szCs w:val="24"/>
-        </w:rPr>
-        <w:t xml:space="preserve"> As </w:t>
-      </w:r>
-      <w:proofErr w:type="spellStart"/>
-      <w:r>
-        <w:rPr>
-          <w:sz w:val="24"/>
-          <w:szCs w:val="24"/>
-        </w:rPr>
-        <w:t>aadditional</w:t>
-      </w:r>
-      <w:proofErr w:type="spellEnd"/>
-      <w:r>
-        <w:rPr>
-          <w:sz w:val="24"/>
-          <w:szCs w:val="24"/>
-        </w:rPr>
-        <w:t xml:space="preserve"> data is made available or collected a future version of this tool </w:t>
-      </w:r>
-      <w:proofErr w:type="gramStart"/>
-      <w:r>
-        <w:rPr>
-          <w:sz w:val="24"/>
-          <w:szCs w:val="24"/>
-        </w:rPr>
-        <w:t>would be to</w:t>
-      </w:r>
-      <w:proofErr w:type="gramEnd"/>
-      <w:r>
-        <w:rPr>
-          <w:sz w:val="24"/>
-          <w:szCs w:val="24"/>
-        </w:rPr>
-        <w:t xml:space="preserve"> </w:t>
-      </w:r>
-      <w:r>
-        <w:rPr>
-          <w:sz w:val="24"/>
-          <w:szCs w:val="24"/>
-        </w:rPr>
-        <w:lastRenderedPageBreak/>
-        <w:t xml:space="preserve">potentially add a cleaning step to address any issues in data collected beyond </w:t>
-      </w:r>
-      <w:proofErr w:type="spellStart"/>
-      <w:r>
-        <w:rPr>
-          <w:sz w:val="24"/>
-          <w:szCs w:val="24"/>
-        </w:rPr>
-        <w:t>thi</w:t>
-      </w:r>
-      <w:proofErr w:type="spellEnd"/>
-      <w:r>
-        <w:rPr>
-          <w:sz w:val="24"/>
-          <w:szCs w:val="24"/>
-        </w:rPr>
-        <w:t xml:space="preserve"> first step. This is important to note as this dataset is not very large compared to other machine learning datasets.</w:t>
       </w:r>
     </w:p>
     <w:p>
@@ -10736,87 +10832,7 @@
     </w:p>
     <w:p>
       <w:pPr>
-        <w:spacing w:line="480" w:lineRule="auto"/>
-        <w:rPr>
-          <w:sz w:val="24"/>
-          <w:szCs w:val="24"/>
-        </w:rPr>
-      </w:pPr>
-      <w:r>
-        <w:rPr>
-          <w:sz w:val="24"/>
-          <w:szCs w:val="24"/>
-        </w:rPr>
-        <w:tab/>
-      </w:r>
-      <w:r>
-        <w:rPr>
-          <w:sz w:val="24"/>
-          <w:szCs w:val="24"/>
-        </w:rPr>
-        <w:t>Specifically,</w:t>
-      </w:r>
-      <w:r>
-        <w:rPr>
-          <w:sz w:val="24"/>
-          <w:szCs w:val="24"/>
-        </w:rPr>
-        <w:t xml:space="preserve"> address </w:t>
-      </w:r>
-      <w:r>
-        <w:rPr>
-          <w:sz w:val="24"/>
-          <w:szCs w:val="24"/>
-        </w:rPr>
-        <w:t xml:space="preserve">how </w:t>
-      </w:r>
-      <w:r>
-        <w:rPr>
-          <w:i/>
-          <w:iCs/>
-          <w:sz w:val="24"/>
-          <w:szCs w:val="24"/>
-        </w:rPr>
-        <w:t xml:space="preserve">each </w:t>
-      </w:r>
-      <w:r>
-        <w:rPr>
-          <w:sz w:val="24"/>
-          <w:szCs w:val="24"/>
-        </w:rPr>
-        <w:t xml:space="preserve">of the following </w:t>
-      </w:r>
-      <w:r>
-        <w:rPr>
-          <w:sz w:val="24"/>
-          <w:szCs w:val="24"/>
-        </w:rPr>
-        <w:t>relates</w:t>
-      </w:r>
-      <w:r>
-        <w:rPr>
-          <w:sz w:val="24"/>
-          <w:szCs w:val="24"/>
-        </w:rPr>
-        <w:t xml:space="preserve"> </w:t>
-      </w:r>
-      <w:r>
-        <w:rPr>
-          <w:sz w:val="24"/>
-          <w:szCs w:val="24"/>
-        </w:rPr>
-        <w:t xml:space="preserve">to </w:t>
-      </w:r>
-      <w:r>
-        <w:rPr>
-          <w:sz w:val="24"/>
-          <w:szCs w:val="24"/>
-        </w:rPr>
-        <w:t xml:space="preserve">your data and project: </w:t>
-      </w:r>
-    </w:p>
-    <w:p>
-      <w:pPr>
+        <w:pStyle w:val="ListParagraph"/>
         <w:numPr>
           <w:ilvl w:val="0"/>
           <w:numId w:val="21"/>
@@ -10846,7 +10862,29 @@
           <w:sz w:val="24"/>
           <w:szCs w:val="24"/>
         </w:rPr>
-        <w:t xml:space="preserve"> – Since the data itself is collected and then used within the closed code, data governance will focus on ensuring that the model is tagged appropriately with versions of the code and that changes to that code is committed to the git hub repository as data changes. This ensures that it is </w:t>
+        <w:t xml:space="preserve"> – Since the data itself is collected and then used within the closed code, data governance will focus on ensuring that the model is tagged appropriately with versions of the code and that changes to that code is committed to the git hub repository </w:t>
+      </w:r>
+      <w:r>
+        <w:rPr>
+          <w:sz w:val="24"/>
+          <w:szCs w:val="24"/>
+        </w:rPr>
+        <w:lastRenderedPageBreak/>
+        <w:t xml:space="preserve">as data changes. This ensures that it is </w:t>
+      </w:r>
+      <w:r>
+        <w:rPr>
+          <w:sz w:val="24"/>
+          <w:szCs w:val="24"/>
+        </w:rPr>
+        <w:t>known</w:t>
+      </w:r>
+      <w:r>
+        <w:rPr>
+          <w:sz w:val="24"/>
+          <w:szCs w:val="24"/>
+        </w:rPr>
+        <w:t xml:space="preserve"> what changes </w:t>
       </w:r>
       <w:proofErr w:type="gramStart"/>
       <w:r>
@@ -10854,7 +10892,7 @@
           <w:sz w:val="24"/>
           <w:szCs w:val="24"/>
         </w:rPr>
-        <w:t>know</w:t>
+        <w:t>were made</w:t>
       </w:r>
       <w:proofErr w:type="gramEnd"/>
       <w:r>
@@ -10862,7 +10900,7 @@
           <w:sz w:val="24"/>
           <w:szCs w:val="24"/>
         </w:rPr>
-        <w:t xml:space="preserve"> what changes were made and who made the changes. </w:t>
+        <w:t xml:space="preserve"> and who made the changes. </w:t>
       </w:r>
     </w:p>
     <w:p>
@@ -10903,7 +10941,7 @@
           <w:sz w:val="24"/>
           <w:szCs w:val="24"/>
         </w:rPr>
-        <w:t xml:space="preserve">privacy in the model is not a concern. When the model is used in a production environment, additional </w:t>
+        <w:t xml:space="preserve">privacy in the model is not a concern. When the model </w:t>
       </w:r>
       <w:proofErr w:type="gramStart"/>
       <w:r>
@@ -10911,7 +10949,7 @@
           <w:sz w:val="24"/>
           <w:szCs w:val="24"/>
         </w:rPr>
-        <w:t>measure</w:t>
+        <w:t>is used</w:t>
       </w:r>
       <w:proofErr w:type="gramEnd"/>
       <w:r>
@@ -10919,7 +10957,21 @@
           <w:sz w:val="24"/>
           <w:szCs w:val="24"/>
         </w:rPr>
-        <w:t xml:space="preserve"> will be required to ensure that as </w:t>
+        <w:t xml:space="preserve"> in a production environment, additional </w:t>
+      </w:r>
+      <w:r>
+        <w:rPr>
+          <w:sz w:val="24"/>
+          <w:szCs w:val="24"/>
+        </w:rPr>
+        <w:t>measures</w:t>
+      </w:r>
+      <w:r>
+        <w:rPr>
+          <w:sz w:val="24"/>
+          <w:szCs w:val="24"/>
+        </w:rPr>
+        <w:t xml:space="preserve"> will </w:t>
       </w:r>
       <w:proofErr w:type="gramStart"/>
       <w:r>
@@ -10927,7 +10979,7 @@
           <w:sz w:val="24"/>
           <w:szCs w:val="24"/>
         </w:rPr>
-        <w:t>prediction</w:t>
+        <w:t>be required</w:t>
       </w:r>
       <w:proofErr w:type="gramEnd"/>
       <w:r>
@@ -10935,7 +10987,21 @@
           <w:sz w:val="24"/>
           <w:szCs w:val="24"/>
         </w:rPr>
-        <w:t xml:space="preserve"> are made that only those involved with communicating that information to the patient </w:t>
+        <w:t xml:space="preserve"> to ensure that as </w:t>
+      </w:r>
+      <w:r>
+        <w:rPr>
+          <w:sz w:val="24"/>
+          <w:szCs w:val="24"/>
+        </w:rPr>
+        <w:t>predictions</w:t>
+      </w:r>
+      <w:r>
+        <w:rPr>
+          <w:sz w:val="24"/>
+          <w:szCs w:val="24"/>
+        </w:rPr>
+        <w:t xml:space="preserve"> </w:t>
       </w:r>
       <w:proofErr w:type="gramStart"/>
       <w:r>
@@ -10943,7 +11009,7 @@
           <w:sz w:val="24"/>
           <w:szCs w:val="24"/>
         </w:rPr>
-        <w:t>are</w:t>
+        <w:t>are made</w:t>
       </w:r>
       <w:proofErr w:type="gramEnd"/>
       <w:r>
@@ -10951,7 +11017,7 @@
           <w:sz w:val="24"/>
           <w:szCs w:val="24"/>
         </w:rPr>
-        <w:t xml:space="preserve"> able to verify.</w:t>
+        <w:t xml:space="preserve"> that only those involved with communicating that information to the patient are able to verify.</w:t>
       </w:r>
     </w:p>
     <w:p>
@@ -10985,7 +11051,23 @@
           <w:sz w:val="24"/>
           <w:szCs w:val="24"/>
         </w:rPr>
-        <w:t xml:space="preserve"> – Security of the model for use in a production environment will only be require after the model is deployed for use. </w:t>
+        <w:t xml:space="preserve"> – Security of the model for use in a production environment will only be require after the model </w:t>
+      </w:r>
+      <w:proofErr w:type="gramStart"/>
+      <w:r>
+        <w:rPr>
+          <w:sz w:val="24"/>
+          <w:szCs w:val="24"/>
+        </w:rPr>
+        <w:t>is deployed</w:t>
+      </w:r>
+      <w:proofErr w:type="gramEnd"/>
+      <w:r>
+        <w:rPr>
+          <w:sz w:val="24"/>
+          <w:szCs w:val="24"/>
+        </w:rPr>
+        <w:t xml:space="preserve"> for use. </w:t>
       </w:r>
     </w:p>
     <w:p>
@@ -11026,7 +11108,7 @@
           <w:sz w:val="24"/>
           <w:szCs w:val="24"/>
         </w:rPr>
-        <w:t xml:space="preserve"> – based on the dataset gathered there are not ethical, legal or regulatory considerations. As with all Machine Learning and AI, it </w:t>
+        <w:t xml:space="preserve"> – based on the dataset gathered there are not ethical, </w:t>
       </w:r>
       <w:proofErr w:type="gramStart"/>
       <w:r>
@@ -11034,7 +11116,7 @@
           <w:sz w:val="24"/>
           <w:szCs w:val="24"/>
         </w:rPr>
-        <w:t>will be</w:t>
+        <w:t>legal</w:t>
       </w:r>
       <w:proofErr w:type="gramEnd"/>
       <w:r>
@@ -11042,6 +11124,20 @@
           <w:sz w:val="24"/>
           <w:szCs w:val="24"/>
         </w:rPr>
+        <w:t xml:space="preserve"> or regulatory considerations. As with all Machine Learning and AI, it </w:t>
+      </w:r>
+      <w:r>
+        <w:rPr>
+          <w:sz w:val="24"/>
+          <w:szCs w:val="24"/>
+        </w:rPr>
+        <w:t>is</w:t>
+      </w:r>
+      <w:r>
+        <w:rPr>
+          <w:sz w:val="24"/>
+          <w:szCs w:val="24"/>
+        </w:rPr>
         <w:t xml:space="preserve"> important to have results reviewed prior to </w:t>
       </w:r>
       <w:proofErr w:type="gramStart"/>
@@ -11050,7 +11146,7 @@
           <w:sz w:val="24"/>
           <w:szCs w:val="24"/>
         </w:rPr>
-        <w:t>be</w:t>
+        <w:t>be delivered</w:t>
       </w:r>
       <w:proofErr w:type="gramEnd"/>
       <w:r>
@@ -11058,7 +11154,23 @@
           <w:sz w:val="24"/>
           <w:szCs w:val="24"/>
         </w:rPr>
-        <w:t xml:space="preserve"> delivered to a patient and the algorithm should only be considered a tool to assist technicians and </w:t>
+        <w:t xml:space="preserve"> to a patient and the algorithm should only </w:t>
+      </w:r>
+      <w:proofErr w:type="gramStart"/>
+      <w:r>
+        <w:rPr>
+          <w:sz w:val="24"/>
+          <w:szCs w:val="24"/>
+        </w:rPr>
+        <w:t>be considered</w:t>
+      </w:r>
+      <w:proofErr w:type="gramEnd"/>
+      <w:r>
+        <w:rPr>
+          <w:sz w:val="24"/>
+          <w:szCs w:val="24"/>
+        </w:rPr>
+        <w:t xml:space="preserve"> a tool to assist technicians and </w:t>
       </w:r>
       <w:proofErr w:type="spellStart"/>
       <w:r>
@@ -11076,15 +11188,13 @@
         </w:rPr>
         <w:t xml:space="preserve"> in making accurate diagnosis and a follow up treatment </w:t>
       </w:r>
-      <w:proofErr w:type="gramStart"/>
-      <w:r>
-        <w:rPr>
-          <w:sz w:val="24"/>
-          <w:szCs w:val="24"/>
-        </w:rPr>
-        <w:t>plans</w:t>
-      </w:r>
-      <w:proofErr w:type="gramEnd"/>
+      <w:r>
+        <w:rPr>
+          <w:sz w:val="24"/>
+          <w:szCs w:val="24"/>
+        </w:rPr>
+        <w:t>plan</w:t>
+      </w:r>
       <w:r>
         <w:rPr>
           <w:sz w:val="24"/>
@@ -11179,6 +11289,9 @@
                 <w:fldChar w:fldCharType="begin"/>
               </w:r>
               <w:r>
+                <w:rPr>
+                  <w:lang w:val="it-IT"/>
+                </w:rPr>
                 <w:instrText xml:space="preserve"> BIBLIOGRAPHY </w:instrText>
               </w:r>
               <w:r>
@@ -11187,6 +11300,7 @@
               <w:r>
                 <w:rPr>
                   <w:noProof/>
+                  <w:lang w:val="it-IT"/>
                 </w:rPr>
                 <w:t xml:space="preserve">Barbara D. Florentine MD, B. S. (2006). </w:t>
               </w:r>
@@ -14536,6 +14650,7 @@
   <w:style w:type="character" w:default="1" w:styleId="DefaultParagraphFont">
     <w:name w:val="Default Paragraph Font"/>
     <w:uiPriority w:val="1"/>
+    <w:semiHidden/>
     <w:unhideWhenUsed/>
   </w:style>
   <w:style w:type="table" w:default="1" w:styleId="TableNormal">
@@ -15227,6 +15342,12 @@
 </file>
 
 <file path=customXml/item1.xml><?xml version="1.0" encoding="utf-8"?>
+<go:gDocsCustomXmlDataStorage xmlns:go="http://customooxmlschemas.google.com/" xmlns:r="http://schemas.openxmlformats.org/officeDocument/2006/relationships">
+  <go:docsCustomData xmlns:go="http://customooxmlschemas.google.com/" roundtripDataSignature="AMtx7mi9hMm1w2n+Vt6hN/m6X//z+ToJ7Q==">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</go:docsCustomData>
+</go:gDocsCustomXmlDataStorage>
+</file>
+
+<file path=customXml/item2.xml><?xml version="1.0" encoding="utf-8"?>
 <b:Sources xmlns:b="http://schemas.openxmlformats.org/officeDocument/2006/bibliography" xmlns="http://schemas.openxmlformats.org/officeDocument/2006/bibliography" SelectedStyle="\APASixthEditionOfficeOnline.xsl" StyleName="APA" Version="6">
   <b:Source>
     <b:Tag>Cyn24</b:Tag>
@@ -15338,25 +15459,19 @@
 </b:Sources>
 </file>
 
-<file path=customXml/item2.xml><?xml version="1.0" encoding="utf-8"?>
-<go:gDocsCustomXmlDataStorage xmlns:go="http://customooxmlschemas.google.com/" xmlns:r="http://schemas.openxmlformats.org/officeDocument/2006/relationships">
-  <go:docsCustomData xmlns:go="http://customooxmlschemas.google.com/" roundtripDataSignature="AMtx7mi9hMm1w2n+Vt6hN/m6X//z+ToJ7Q==">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</go:docsCustomData>
-</go:gDocsCustomXmlDataStorage>
-</file>
-
 <file path=customXml/itemProps1.xml><?xml version="1.0" encoding="utf-8"?>
-<ds:datastoreItem xmlns:ds="http://schemas.openxmlformats.org/officeDocument/2006/customXml" ds:itemID="{83237FA6-06B6-4EBF-9BD8-50E004558012}">
-  <ds:schemaRefs>
-    <ds:schemaRef ds:uri="http://schemas.openxmlformats.org/officeDocument/2006/bibliography"/>
-  </ds:schemaRefs>
-</ds:datastoreItem>
-</file>
-
-<file path=customXml/itemProps2.xml><?xml version="1.0" encoding="utf-8"?>
 <ds:datastoreItem xmlns:ds="http://schemas.openxmlformats.org/officeDocument/2006/customXml" ds:itemID="{11111111-1234-1234-1234-123412341234}">
   <ds:schemaRefs>
     <ds:schemaRef ds:uri="http://customooxmlschemas.google.com/"/>
     <ds:schemaRef ds:uri="http://schemas.openxmlformats.org/officeDocument/2006/relationships"/>
   </ds:schemaRefs>
 </ds:datastoreItem>
+</file>
+
+<file path=customXml/itemProps2.xml><?xml version="1.0" encoding="utf-8"?>
+<ds:datastoreItem xmlns:ds="http://schemas.openxmlformats.org/officeDocument/2006/customXml" ds:itemID="{83237FA6-06B6-4EBF-9BD8-50E004558012}">
+  <ds:schemaRefs>
+    <ds:schemaRef ds:uri="http://schemas.openxmlformats.org/officeDocument/2006/bibliography"/>
+  </ds:schemaRefs>
+</ds:datastoreItem>
 </file>
</xml_diff>

<commit_message>
Updates to Task 2 after evaluation, begin task 3, work towards final Jupyter file
</commit_message>
<xml_diff>
--- a/Task2_files/D502_task_2_Walker.docx
+++ b/Task2_files/D502_task_2_Walker.docx
@@ -880,55 +880,15 @@
                 <w:rStyle w:val="Hyperlink"/>
                 <w:noProof/>
               </w:rPr>
-              <w:t>A.5 Benefits and Support of Decision-Making Process</w:t>
-            </w:r>
-            <w:r>
-              <w:rPr>
-                <w:noProof/>
-                <w:webHidden/>
+              <w:t>A.5 Benefits and Support of the Decision-Making Process</w:t>
+            </w:r>
+            <w:r>
+              <w:rPr>
+                <w:rStyle w:val="Hyperlink"/>
+                <w:noProof/>
               </w:rPr>
               <w:tab/>
-            </w:r>
-            <w:r>
-              <w:rPr>
-                <w:noProof/>
-                <w:webHidden/>
-              </w:rPr>
-              <w:fldChar w:fldCharType="begin"/>
-            </w:r>
-            <w:r>
-              <w:rPr>
-                <w:noProof/>
-                <w:webHidden/>
-              </w:rPr>
-              <w:instrText xml:space="preserve"> PAGEREF _Toc216939450 \h </w:instrText>
-            </w:r>
-            <w:r>
-              <w:rPr>
-                <w:noProof/>
-                <w:webHidden/>
-              </w:rPr>
-            </w:r>
-            <w:r>
-              <w:rPr>
-                <w:noProof/>
-                <w:webHidden/>
-              </w:rPr>
-              <w:fldChar w:fldCharType="separate"/>
-            </w:r>
-            <w:r>
-              <w:rPr>
-                <w:noProof/>
-                <w:webHidden/>
-              </w:rPr>
               <w:t>6</w:t>
-            </w:r>
-            <w:r>
-              <w:rPr>
-                <w:noProof/>
-                <w:webHidden/>
-              </w:rPr>
-              <w:fldChar w:fldCharType="end"/>
             </w:r>
           </w:hyperlink>
         </w:p>
@@ -2550,55 +2510,15 @@
                 <w:rStyle w:val="Hyperlink"/>
                 <w:noProof/>
               </w:rPr>
-              <w:t>D.5 and D.5.A Data Governance, Privacy, Security, Ethical, Legal, and Regulatory Compliances</w:t>
-            </w:r>
-            <w:r>
-              <w:rPr>
-                <w:noProof/>
-                <w:webHidden/>
+              <w:t>D.5 and D.5.A Data Governance, Privacy, Security, Ethical, Legal, and Regulatory Compliance</w:t>
+            </w:r>
+            <w:r>
+              <w:rPr>
+                <w:rStyle w:val="Hyperlink"/>
+                <w:noProof/>
               </w:rPr>
               <w:tab/>
-            </w:r>
-            <w:r>
-              <w:rPr>
-                <w:noProof/>
-                <w:webHidden/>
-              </w:rPr>
-              <w:fldChar w:fldCharType="begin"/>
-            </w:r>
-            <w:r>
-              <w:rPr>
-                <w:noProof/>
-                <w:webHidden/>
-              </w:rPr>
-              <w:instrText xml:space="preserve"> PAGEREF _Toc216939473 \h </w:instrText>
-            </w:r>
-            <w:r>
-              <w:rPr>
-                <w:noProof/>
-                <w:webHidden/>
-              </w:rPr>
-            </w:r>
-            <w:r>
-              <w:rPr>
-                <w:noProof/>
-                <w:webHidden/>
-              </w:rPr>
-              <w:fldChar w:fldCharType="separate"/>
-            </w:r>
-            <w:r>
-              <w:rPr>
-                <w:noProof/>
-                <w:webHidden/>
-              </w:rPr>
               <w:t>15</w:t>
-            </w:r>
-            <w:r>
-              <w:rPr>
-                <w:noProof/>
-                <w:webHidden/>
-              </w:rPr>
-              <w:fldChar w:fldCharType="end"/>
             </w:r>
           </w:hyperlink>
         </w:p>
@@ -2740,7 +2660,21 @@
           <w:sz w:val="24"/>
           <w:szCs w:val="24"/>
         </w:rPr>
-        <w:t xml:space="preserve">Breast cancer screening is an uncomfortable but necessary part of the adult woman’s life. Beyond the annual mammogram, more in-depth screening when required is equally uncomfortable, if not painful. Depending on the age of the first abnormal screening, a woman could end up facing decades of additional screenings to potentially detect cancer or </w:t>
+        <w:t xml:space="preserve">Breast cancer screening is an uncomfortable but necessary part of the adult woman’s life. Beyond the annual mammogram, more in-depth screening when required is equally </w:t>
+      </w:r>
+      <w:r>
+        <w:rPr>
+          <w:sz w:val="24"/>
+          <w:szCs w:val="24"/>
+        </w:rPr>
+        <w:t>awkward</w:t>
+      </w:r>
+      <w:r>
+        <w:rPr>
+          <w:sz w:val="24"/>
+          <w:szCs w:val="24"/>
+        </w:rPr>
+        <w:t xml:space="preserve">, if not painful. Depending on the age of the first abnormal screening, a woman could end up facing decades of additional screenings to potentially detect cancer or </w:t>
       </w:r>
       <w:r>
         <w:rPr>
@@ -2761,7 +2695,21 @@
           <w:sz w:val="24"/>
           <w:szCs w:val="24"/>
         </w:rPr>
-        <w:t xml:space="preserve"> screenings </w:t>
+        <w:t xml:space="preserve"> screenings</w:t>
+      </w:r>
+      <w:r>
+        <w:rPr>
+          <w:sz w:val="24"/>
+          <w:szCs w:val="24"/>
+        </w:rPr>
+        <w:t>,</w:t>
+      </w:r>
+      <w:r>
+        <w:rPr>
+          <w:sz w:val="24"/>
+          <w:szCs w:val="24"/>
+        </w:rPr>
+        <w:t xml:space="preserve"> </w:t>
       </w:r>
       <w:r>
         <w:rPr>
@@ -2796,14 +2744,21 @@
           <w:sz w:val="24"/>
           <w:szCs w:val="24"/>
         </w:rPr>
-        <w:t xml:space="preserve"> are essential for the early detection of cancer</w:t>
-      </w:r>
-      <w:r>
-        <w:rPr>
-          <w:sz w:val="24"/>
-          <w:szCs w:val="24"/>
-        </w:rPr>
-        <w:t>, with the goal of achieving the best possible outcome for the patient</w:t>
+        <w:t xml:space="preserve"> are </w:t>
+      </w:r>
+      <w:r>
+        <w:rPr>
+          <w:sz w:val="24"/>
+          <w:szCs w:val="24"/>
+        </w:rPr>
+        <w:t>crucial for the early detection of cancer, enabling</w:t>
+      </w:r>
+      <w:r>
+        <w:rPr>
+          <w:sz w:val="24"/>
+          <w:szCs w:val="24"/>
+        </w:rPr>
+        <w:t xml:space="preserve"> the best possible outcome for the patient</w:t>
       </w:r>
       <w:r>
         <w:rPr>
@@ -2875,7 +2830,21 @@
           <w:sz w:val="24"/>
           <w:szCs w:val="24"/>
         </w:rPr>
-        <w:t xml:space="preserve">Can a machine learning algorithm help with the diagnosis of breast cancer via less invasive methods </w:t>
+        <w:t>Can a machine learning algorithm help with the diagnosis of breast cancer via less invasive methods</w:t>
+      </w:r>
+      <w:r>
+        <w:rPr>
+          <w:sz w:val="24"/>
+          <w:szCs w:val="24"/>
+        </w:rPr>
+        <w:t>,</w:t>
+      </w:r>
+      <w:r>
+        <w:rPr>
+          <w:sz w:val="24"/>
+          <w:szCs w:val="24"/>
+        </w:rPr>
+        <w:t xml:space="preserve"> </w:t>
       </w:r>
       <w:r>
         <w:rPr>
@@ -2924,7 +2893,21 @@
           <w:sz w:val="24"/>
           <w:szCs w:val="24"/>
         </w:rPr>
-        <w:t xml:space="preserve">) dataset to answer this question </w:t>
+        <w:t>) dataset to answer this question</w:t>
+      </w:r>
+      <w:r>
+        <w:rPr>
+          <w:sz w:val="24"/>
+          <w:szCs w:val="24"/>
+        </w:rPr>
+        <w:t>.</w:t>
+      </w:r>
+      <w:r>
+        <w:rPr>
+          <w:sz w:val="24"/>
+          <w:szCs w:val="24"/>
+        </w:rPr>
+        <w:t xml:space="preserve"> </w:t>
       </w:r>
       <w:sdt>
         <w:sdtPr>
@@ -3001,23 +2984,14 @@
           <w:sz w:val="24"/>
           <w:szCs w:val="24"/>
         </w:rPr>
-        <w:t xml:space="preserve"> invasive of the two biopsies, it will </w:t>
-      </w:r>
-      <w:proofErr w:type="gramStart"/>
-      <w:r>
-        <w:rPr>
-          <w:sz w:val="24"/>
-          <w:szCs w:val="24"/>
-        </w:rPr>
-        <w:t>likely be</w:t>
-      </w:r>
-      <w:proofErr w:type="gramEnd"/>
-      <w:r>
-        <w:rPr>
-          <w:sz w:val="24"/>
-          <w:szCs w:val="24"/>
-        </w:rPr>
-        <w:t xml:space="preserve"> more palatable to the reluctant patient, especially if </w:t>
+        <w:t xml:space="preserve"> invasive of the two biopsies, it </w:t>
+      </w:r>
+      <w:r>
+        <w:rPr>
+          <w:sz w:val="24"/>
+          <w:szCs w:val="24"/>
+        </w:rPr>
+        <w:t xml:space="preserve">is likely to be more palatable to the reluctant patient, especially if its </w:t>
       </w:r>
       <w:r>
         <w:rPr>
@@ -3073,7 +3047,21 @@
           <w:sz w:val="24"/>
           <w:szCs w:val="24"/>
         </w:rPr>
-        <w:t xml:space="preserve"> While this approach would not eliminate core biopsies, it would provide options for ordering physicians and patients. </w:t>
+        <w:t xml:space="preserve"> While this approach would not eliminate core biopsies, it would provide options for ordering physicians and patients</w:t>
+      </w:r>
+      <w:r>
+        <w:rPr>
+          <w:sz w:val="24"/>
+          <w:szCs w:val="24"/>
+        </w:rPr>
+        <w:t xml:space="preserve"> to consider</w:t>
+      </w:r>
+      <w:r>
+        <w:rPr>
+          <w:sz w:val="24"/>
+          <w:szCs w:val="24"/>
+        </w:rPr>
+        <w:t xml:space="preserve">. </w:t>
       </w:r>
     </w:p>
     <w:p>
@@ -3130,23 +3118,7 @@
           <w:sz w:val="24"/>
           <w:szCs w:val="24"/>
         </w:rPr>
-        <w:t xml:space="preserve">yields an inconclusive result, additional screening </w:t>
-      </w:r>
-      <w:proofErr w:type="gramStart"/>
-      <w:r>
-        <w:rPr>
-          <w:sz w:val="24"/>
-          <w:szCs w:val="24"/>
-        </w:rPr>
-        <w:t>is ordered</w:t>
-      </w:r>
-      <w:proofErr w:type="gramEnd"/>
-      <w:r>
-        <w:rPr>
-          <w:sz w:val="24"/>
-          <w:szCs w:val="24"/>
-        </w:rPr>
-        <w:t>; these additional screenings may include various combinations of ultrasounds, MRIs, and/or biopsies</w:t>
+        <w:t>yields an inconclusive result, additional screening is ordered; these additional screenings may include various combinations of ultrasounds, MRIs, and/or biopsies</w:t>
       </w:r>
       <w:r>
         <w:rPr>
@@ -3251,23 +3223,7 @@
           <w:sz w:val="24"/>
           <w:szCs w:val="24"/>
         </w:rPr>
-        <w:t xml:space="preserve">You can imagine that the reluctant patient may have </w:t>
-      </w:r>
-      <w:proofErr w:type="gramStart"/>
-      <w:r>
-        <w:rPr>
-          <w:sz w:val="24"/>
-          <w:szCs w:val="24"/>
-        </w:rPr>
-        <w:t>a very different</w:t>
-      </w:r>
-      <w:proofErr w:type="gramEnd"/>
-      <w:r>
-        <w:rPr>
-          <w:sz w:val="24"/>
-          <w:szCs w:val="24"/>
-        </w:rPr>
-        <w:t xml:space="preserve"> reaction to those two options from a patient's </w:t>
+        <w:t xml:space="preserve">You can imagine that the reluctant patient may have a very different reaction to those two options from a patient's </w:t>
       </w:r>
       <w:r>
         <w:rPr>
@@ -3317,23 +3273,7 @@
           <w:sz w:val="24"/>
           <w:szCs w:val="24"/>
         </w:rPr>
-        <w:t xml:space="preserve"> that can </w:t>
-      </w:r>
-      <w:proofErr w:type="gramStart"/>
-      <w:r>
-        <w:rPr>
-          <w:sz w:val="24"/>
-          <w:szCs w:val="24"/>
-        </w:rPr>
-        <w:t>be performed</w:t>
-      </w:r>
-      <w:proofErr w:type="gramEnd"/>
-      <w:r>
-        <w:rPr>
-          <w:sz w:val="24"/>
-          <w:szCs w:val="24"/>
-        </w:rPr>
-        <w:t xml:space="preserve"> minimally invasively. </w:t>
+        <w:t xml:space="preserve"> that can be performed minimally invasively. </w:t>
       </w:r>
     </w:p>
     <w:p>
@@ -3443,84 +3383,29 @@
           <w:sz w:val="24"/>
           <w:szCs w:val="24"/>
         </w:rPr>
-        <w:t>While I will dive</w:t>
-      </w:r>
-      <w:r>
-        <w:rPr>
-          <w:sz w:val="24"/>
-          <w:szCs w:val="24"/>
-        </w:rPr>
-        <w:t xml:space="preserve"> deeper</w:t>
-      </w:r>
-      <w:r>
-        <w:rPr>
-          <w:sz w:val="24"/>
-          <w:szCs w:val="24"/>
-        </w:rPr>
-        <w:t xml:space="preserve"> into </w:t>
-      </w:r>
-      <w:proofErr w:type="gramStart"/>
-      <w:r>
-        <w:rPr>
-          <w:sz w:val="24"/>
-          <w:szCs w:val="24"/>
-        </w:rPr>
-        <w:t>3</w:t>
-      </w:r>
-      <w:proofErr w:type="gramEnd"/>
-      <w:r>
-        <w:rPr>
-          <w:sz w:val="24"/>
-          <w:szCs w:val="24"/>
-        </w:rPr>
-        <w:t xml:space="preserve"> of the articles that I used during preparation for this project</w:t>
-      </w:r>
-      <w:r>
-        <w:rPr>
-          <w:sz w:val="24"/>
-          <w:szCs w:val="24"/>
-        </w:rPr>
-        <w:t>,</w:t>
-      </w:r>
-      <w:r>
-        <w:rPr>
-          <w:sz w:val="24"/>
-          <w:szCs w:val="24"/>
-        </w:rPr>
-        <w:t xml:space="preserve"> there were additional articles that were more focused on the procedure</w:t>
-      </w:r>
-      <w:r>
-        <w:rPr>
-          <w:sz w:val="24"/>
-          <w:szCs w:val="24"/>
-        </w:rPr>
-        <w:t xml:space="preserve">s for detecting breast cancer and patient reluctance that </w:t>
-      </w:r>
-      <w:proofErr w:type="gramStart"/>
-      <w:r>
-        <w:rPr>
-          <w:sz w:val="24"/>
-          <w:szCs w:val="24"/>
-        </w:rPr>
-        <w:t>are referenced</w:t>
-      </w:r>
-      <w:proofErr w:type="gramEnd"/>
-      <w:r>
-        <w:rPr>
-          <w:sz w:val="24"/>
-          <w:szCs w:val="24"/>
-        </w:rPr>
-        <w:t xml:space="preserve"> in other areas of this project. The </w:t>
-      </w:r>
-      <w:proofErr w:type="gramStart"/>
-      <w:r>
-        <w:rPr>
-          <w:sz w:val="24"/>
-          <w:szCs w:val="24"/>
-        </w:rPr>
-        <w:t>3</w:t>
-      </w:r>
-      <w:proofErr w:type="gramEnd"/>
+        <w:t xml:space="preserve">While I will </w:t>
+      </w:r>
+      <w:r>
+        <w:rPr>
+          <w:sz w:val="24"/>
+          <w:szCs w:val="24"/>
+        </w:rPr>
+        <w:t>delve deeper into three of the articles I used during preparation for this project, there were additional articles that focused more on the procedures for detecting breast cancer and patient reluctance, which</w:t>
+      </w:r>
+      <w:r>
+        <w:rPr>
+          <w:sz w:val="24"/>
+          <w:szCs w:val="24"/>
+        </w:rPr>
+        <w:t xml:space="preserve"> are referenced in other areas of this project. The </w:t>
+      </w:r>
+      <w:r>
+        <w:rPr>
+          <w:sz w:val="24"/>
+          <w:szCs w:val="24"/>
+        </w:rPr>
+        <w:t>three</w:t>
+      </w:r>
       <w:r>
         <w:rPr>
           <w:sz w:val="24"/>
@@ -3715,7 +3600,37 @@
           <w:sz w:val="24"/>
           <w:szCs w:val="24"/>
         </w:rPr>
-        <w:t xml:space="preserve"> The article focuses on how machine learning has matured in research and industry but is still relatively new when it comes to medical applications. Machine learning prove</w:t>
+        <w:t xml:space="preserve"> The article </w:t>
+      </w:r>
+      <w:r>
+        <w:rPr>
+          <w:sz w:val="24"/>
+          <w:szCs w:val="24"/>
+        </w:rPr>
+        <w:t xml:space="preserve">examines how machine learning has matured in research and </w:t>
+      </w:r>
+      <w:proofErr w:type="gramStart"/>
+      <w:r>
+        <w:rPr>
+          <w:sz w:val="24"/>
+          <w:szCs w:val="24"/>
+        </w:rPr>
+        <w:t>industry, yet</w:t>
+      </w:r>
+      <w:proofErr w:type="gramEnd"/>
+      <w:r>
+        <w:rPr>
+          <w:sz w:val="24"/>
+          <w:szCs w:val="24"/>
+        </w:rPr>
+        <w:t xml:space="preserve"> remains relatively new in</w:t>
+      </w:r>
+      <w:r>
+        <w:rPr>
+          <w:sz w:val="24"/>
+          <w:szCs w:val="24"/>
+        </w:rPr>
+        <w:t xml:space="preserve"> medical applications. Machine learning prove</w:t>
       </w:r>
       <w:r>
         <w:rPr>
@@ -3729,7 +3644,7 @@
           <w:sz w:val="24"/>
           <w:szCs w:val="24"/>
         </w:rPr>
-        <w:t xml:space="preserve"> beneficial to both the diagnosis and outcome prediction in the medical field.</w:t>
+        <w:t xml:space="preserve"> beneficial to both diagnosis and outcome prediction in the medical field.</w:t>
       </w:r>
     </w:p>
     <w:p>
@@ -3767,7 +3682,21 @@
           <w:sz w:val="24"/>
           <w:szCs w:val="24"/>
         </w:rPr>
-        <w:t xml:space="preserve"> relevance to this project is the focus on diagnosis rather than outcome prediction. The article also focus</w:t>
+        <w:t xml:space="preserve"> relevance to this project </w:t>
+      </w:r>
+      <w:r>
+        <w:rPr>
+          <w:sz w:val="24"/>
+          <w:szCs w:val="24"/>
+        </w:rPr>
+        <w:t>lies in its</w:t>
+      </w:r>
+      <w:r>
+        <w:rPr>
+          <w:sz w:val="24"/>
+          <w:szCs w:val="24"/>
+        </w:rPr>
+        <w:t xml:space="preserve"> focus on diagnosis rather than outcome prediction. The article also focus</w:t>
       </w:r>
       <w:r>
         <w:rPr>
@@ -3781,7 +3710,7 @@
           <w:sz w:val="24"/>
           <w:szCs w:val="24"/>
         </w:rPr>
-        <w:t xml:space="preserve"> on the statistical methods which </w:t>
+        <w:t xml:space="preserve"> on the statistical </w:t>
       </w:r>
       <w:proofErr w:type="gramStart"/>
       <w:r>
@@ -3789,7 +3718,21 @@
           <w:sz w:val="24"/>
           <w:szCs w:val="24"/>
         </w:rPr>
-        <w:t>are defined</w:t>
+        <w:t>methods</w:t>
+      </w:r>
+      <w:r>
+        <w:rPr>
+          <w:sz w:val="24"/>
+          <w:szCs w:val="24"/>
+        </w:rPr>
+        <w:t>,</w:t>
+      </w:r>
+      <w:r>
+        <w:rPr>
+          <w:sz w:val="24"/>
+          <w:szCs w:val="24"/>
+        </w:rPr>
+        <w:t xml:space="preserve"> which</w:t>
       </w:r>
       <w:proofErr w:type="gramEnd"/>
       <w:r>
@@ -3797,14 +3740,21 @@
           <w:sz w:val="24"/>
           <w:szCs w:val="24"/>
         </w:rPr>
-        <w:t xml:space="preserve"> further in this paper for this specific project. Jenni and Chris Sidey-gibbons note: “i</w:t>
-      </w:r>
-      <w:r>
-        <w:rPr>
-          <w:sz w:val="24"/>
-          <w:szCs w:val="24"/>
-        </w:rPr>
-        <w:t>n the field of ML, the primary concern is an accurate prediction; the ‘what’ rather than the ‘how’</w:t>
+        <w:t xml:space="preserve"> are defined further in this paper for this specific project. Jenni and Chris </w:t>
+      </w:r>
+      <w:r>
+        <w:rPr>
+          <w:sz w:val="24"/>
+          <w:szCs w:val="24"/>
+        </w:rPr>
+        <w:t>Sidey-Gibbons note: “In</w:t>
+      </w:r>
+      <w:r>
+        <w:rPr>
+          <w:sz w:val="24"/>
+          <w:szCs w:val="24"/>
+        </w:rPr>
+        <w:t xml:space="preserve"> the field of ML, the primary concern is an accurate prediction; the ‘what’ rather than the ‘how’</w:t>
       </w:r>
       <w:r>
         <w:rPr>
@@ -4085,53 +4035,49 @@
           <w:sz w:val="24"/>
           <w:szCs w:val="24"/>
         </w:rPr>
-        <w:t xml:space="preserve"> In relation to my </w:t>
-      </w:r>
-      <w:r>
-        <w:rPr>
-          <w:sz w:val="24"/>
-          <w:szCs w:val="24"/>
-        </w:rPr>
-        <w:t>project,</w:t>
-      </w:r>
-      <w:r>
-        <w:rPr>
-          <w:sz w:val="24"/>
-          <w:szCs w:val="24"/>
-        </w:rPr>
-        <w:t xml:space="preserve"> I would suspect that the skill of the cytopathologist is variable in the communities across the globe, can machine learning algorithms close this skill gap and elevate the accuracy of all results regardless of the community in which the FNAB occurs. This type of ML project could also </w:t>
-      </w:r>
-      <w:proofErr w:type="gramStart"/>
-      <w:r>
-        <w:rPr>
-          <w:sz w:val="24"/>
-          <w:szCs w:val="24"/>
-        </w:rPr>
-        <w:t>be used</w:t>
-      </w:r>
-      <w:proofErr w:type="gramEnd"/>
-      <w:r>
-        <w:rPr>
-          <w:sz w:val="24"/>
-          <w:szCs w:val="24"/>
-        </w:rPr>
-        <w:t xml:space="preserve"> as a starting point for developing a model that could give a confidence score on the prediction to indicate when an expert should </w:t>
-      </w:r>
-      <w:proofErr w:type="gramStart"/>
-      <w:r>
-        <w:rPr>
-          <w:sz w:val="24"/>
-          <w:szCs w:val="24"/>
-        </w:rPr>
-        <w:t>be consulted</w:t>
-      </w:r>
-      <w:proofErr w:type="gramEnd"/>
-      <w:r>
-        <w:rPr>
-          <w:sz w:val="24"/>
-          <w:szCs w:val="24"/>
-        </w:rPr>
-        <w:t xml:space="preserve"> in review of the FNA</w:t>
+        <w:t xml:space="preserve"> </w:t>
+      </w:r>
+      <w:r>
+        <w:rPr>
+          <w:sz w:val="24"/>
+          <w:szCs w:val="24"/>
+        </w:rPr>
+        <w:t>Regarding my project, I suspect that the skill of cytopathologists varies across communities globally. Can machine learning algorithms close this skill gap and elevate the accuracy of all results, regardless of the community in which the FNAB occurs?</w:t>
+      </w:r>
+      <w:r>
+        <w:rPr>
+          <w:sz w:val="24"/>
+          <w:szCs w:val="24"/>
+        </w:rPr>
+        <w:t xml:space="preserve"> This type of ML project could also </w:t>
+      </w:r>
+      <w:r>
+        <w:rPr>
+          <w:sz w:val="24"/>
+          <w:szCs w:val="24"/>
+        </w:rPr>
+        <w:t>serve as a starting point for developing a model that provides a confidence score on the prediction, indicating when an expert should be consulted during</w:t>
+      </w:r>
+      <w:r>
+        <w:rPr>
+          <w:sz w:val="24"/>
+          <w:szCs w:val="24"/>
+        </w:rPr>
+        <w:t xml:space="preserve"> </w:t>
+      </w:r>
+      <w:r>
+        <w:rPr>
+          <w:sz w:val="24"/>
+          <w:szCs w:val="24"/>
+        </w:rPr>
+        <w:t xml:space="preserve">the </w:t>
+      </w:r>
+      <w:r>
+        <w:rPr>
+          <w:sz w:val="24"/>
+          <w:szCs w:val="24"/>
+        </w:rPr>
+        <w:t>review of the FNA</w:t>
       </w:r>
       <w:r>
         <w:rPr>
@@ -4334,7 +4280,21 @@
           <w:sz w:val="24"/>
           <w:szCs w:val="24"/>
         </w:rPr>
-        <w:t xml:space="preserve"> The article supports the approach of this project, including the potential for this type of model to enhance prediction in potentially underserved markets. With the ability to begin to layer machine learning tools together, referring physicians can begin to use life cancer risk profiles to opt for the least invasive methods based on even more data based on ML tools. </w:t>
+        <w:t xml:space="preserve"> The article supports the approach of this project, including the potential for this type of model to enhance prediction in potentially underserved markets. With the ability to </w:t>
+      </w:r>
+      <w:r>
+        <w:rPr>
+          <w:sz w:val="24"/>
+          <w:szCs w:val="24"/>
+        </w:rPr>
+        <w:t>layer machine learning tools together, referring physicians can utilize life cancer risk profiles to select the least invasive methods based on even more data from</w:t>
+      </w:r>
+      <w:r>
+        <w:rPr>
+          <w:sz w:val="24"/>
+          <w:szCs w:val="24"/>
+        </w:rPr>
+        <w:t xml:space="preserve"> ML tools. </w:t>
       </w:r>
     </w:p>
     <w:p>
@@ -4354,7 +4314,6 @@
           <w:sz w:val="24"/>
           <w:szCs w:val="24"/>
         </w:rPr>
-        <w:lastRenderedPageBreak/>
         <w:t>A.</w:t>
       </w:r>
       <w:r>
@@ -4389,30 +4348,32 @@
         <w:ind w:firstLine="720"/>
       </w:pPr>
       <w:r>
-        <w:t>My data analytics solution will be a machine learning classification model</w:t>
-      </w:r>
-      <w:r>
-        <w:t>;</w:t>
-      </w:r>
-      <w:r>
-        <w:t xml:space="preserve"> the algorithm to use will only be determined after an initial comparison of at least </w:t>
+        <w:t xml:space="preserve">My data analytics solution will </w:t>
+      </w:r>
+      <w:r>
+        <w:t>utilize a machine learning classification model; the algorithm to be used will</w:t>
+      </w:r>
+      <w:r>
+        <w:t xml:space="preserve"> be determined after an initial comparison of at least </w:t>
       </w:r>
       <w:r>
         <w:t xml:space="preserve">three </w:t>
       </w:r>
       <w:r>
-        <w:t>different models. After the initial comparison</w:t>
-      </w:r>
-      <w:r>
-        <w:t xml:space="preserve">, an algorithm will </w:t>
-      </w:r>
-      <w:proofErr w:type="gramStart"/>
-      <w:r>
-        <w:t>be selected</w:t>
-      </w:r>
-      <w:proofErr w:type="gramEnd"/>
-      <w:r>
-        <w:t xml:space="preserve"> to further fine-tune and provide</w:t>
+        <w:t xml:space="preserve">different models. After the initial </w:t>
+      </w:r>
+      <w:r>
+        <w:lastRenderedPageBreak/>
+        <w:t>comparison</w:t>
+      </w:r>
+      <w:r>
+        <w:t xml:space="preserve">, an algorithm will be selected </w:t>
+      </w:r>
+      <w:r>
+        <w:t>to fine-tune further</w:t>
+      </w:r>
+      <w:r>
+        <w:t xml:space="preserve"> and provide</w:t>
       </w:r>
       <w:r>
         <w:t xml:space="preserve"> better results than the default parameters.</w:t>
@@ -4435,7 +4396,23 @@
           <w:sz w:val="24"/>
           <w:szCs w:val="24"/>
         </w:rPr>
-        <w:t>A.5 Benefits and Support of Decision</w:t>
+        <w:t xml:space="preserve">A.5 Benefits and Support of </w:t>
+      </w:r>
+      <w:r>
+        <w:rPr>
+          <w:color w:val="000000" w:themeColor="text1"/>
+          <w:sz w:val="24"/>
+          <w:szCs w:val="24"/>
+        </w:rPr>
+        <w:t xml:space="preserve">the </w:t>
+      </w:r>
+      <w:r>
+        <w:rPr>
+          <w:color w:val="000000" w:themeColor="text1"/>
+          <w:sz w:val="24"/>
+          <w:szCs w:val="24"/>
+        </w:rPr>
+        <w:t>Decision</w:t>
       </w:r>
       <w:r>
         <w:rPr>
@@ -4453,16 +4430,11 @@
         <w:ind w:firstLine="720"/>
       </w:pPr>
       <w:r>
-        <w:t xml:space="preserve">This research project </w:t>
-      </w:r>
-      <w:proofErr w:type="gramStart"/>
-      <w:r>
-        <w:t xml:space="preserve">is </w:t>
+        <w:t xml:space="preserve">This research project is </w:t>
       </w:r>
       <w:r>
         <w:t>intended</w:t>
       </w:r>
-      <w:proofErr w:type="gramEnd"/>
       <w:r>
         <w:t xml:space="preserve"> to</w:t>
       </w:r>
@@ -4476,29 +4448,13 @@
         <w:t>, including those who are reluctant or even fearful of screenings and those who</w:t>
       </w:r>
       <w:r>
-        <w:t xml:space="preserve"> receive the first abnormal screening result at a younger age, as these women may </w:t>
-      </w:r>
-      <w:proofErr w:type="gramStart"/>
-      <w:r>
-        <w:t>ultimately undergo</w:t>
-      </w:r>
-      <w:proofErr w:type="gramEnd"/>
-      <w:r>
-        <w:t xml:space="preserve"> multiple invasive screenings. </w:t>
+        <w:t xml:space="preserve"> receive the first abnormal screening result at a younger age, as these women may ultimately undergo multiple invasive screenings. </w:t>
       </w:r>
       <w:r>
         <w:t xml:space="preserve">Additional benefits </w:t>
       </w:r>
       <w:r>
-        <w:t xml:space="preserve">can </w:t>
-      </w:r>
-      <w:proofErr w:type="gramStart"/>
-      <w:r>
-        <w:t>be observed</w:t>
-      </w:r>
-      <w:proofErr w:type="gramEnd"/>
-      <w:r>
-        <w:t xml:space="preserve"> in rural settings where access to larger medical facilities is challenging</w:t>
+        <w:t>can be observed in rural settings where access to larger medical facilities is challenging</w:t>
       </w:r>
       <w:r>
         <w:t xml:space="preserve"> </w:t>
@@ -4865,7 +4821,6 @@
           <w:sz w:val="24"/>
           <w:szCs w:val="24"/>
         </w:rPr>
-        <w:lastRenderedPageBreak/>
         <w:t>Objective 1.</w:t>
       </w:r>
       <w:r>
@@ -4889,15 +4844,13 @@
         </w:rPr>
         <w:t xml:space="preserve">Compare at least </w:t>
       </w:r>
-      <w:proofErr w:type="gramStart"/>
-      <w:r>
-        <w:rPr>
-          <w:sz w:val="24"/>
-          <w:szCs w:val="24"/>
-        </w:rPr>
-        <w:t>3</w:t>
-      </w:r>
-      <w:proofErr w:type="gramEnd"/>
+      <w:r>
+        <w:rPr>
+          <w:sz w:val="24"/>
+          <w:szCs w:val="24"/>
+        </w:rPr>
+        <w:t>three</w:t>
+      </w:r>
       <w:r>
         <w:rPr>
           <w:sz w:val="24"/>
@@ -4924,6 +4877,7 @@
           <w:sz w:val="24"/>
           <w:szCs w:val="24"/>
         </w:rPr>
+        <w:lastRenderedPageBreak/>
         <w:t>Deliverable 1.</w:t>
       </w:r>
       <w:r>
@@ -4947,13 +4901,27 @@
         </w:rPr>
         <w:t xml:space="preserve">A chart comparing at least </w:t>
       </w:r>
+      <w:r>
+        <w:rPr>
+          <w:sz w:val="24"/>
+          <w:szCs w:val="24"/>
+        </w:rPr>
+        <w:t>three</w:t>
+      </w:r>
+      <w:r>
+        <w:rPr>
+          <w:sz w:val="24"/>
+          <w:szCs w:val="24"/>
+        </w:rPr>
+        <w:t xml:space="preserve"> </w:t>
+      </w:r>
       <w:proofErr w:type="gramStart"/>
       <w:r>
         <w:rPr>
           <w:sz w:val="24"/>
           <w:szCs w:val="24"/>
         </w:rPr>
-        <w:t>3</w:t>
+        <w:t>machine</w:t>
       </w:r>
       <w:proofErr w:type="gramEnd"/>
       <w:r>
@@ -4961,7 +4929,7 @@
           <w:sz w:val="24"/>
           <w:szCs w:val="24"/>
         </w:rPr>
-        <w:t xml:space="preserve"> machine learning algorithms with default parameters.</w:t>
+        <w:t xml:space="preserve"> learning algorithms with default parameters.</w:t>
       </w:r>
     </w:p>
     <w:p>
@@ -5101,23 +5069,7 @@
           <w:sz w:val="24"/>
           <w:szCs w:val="24"/>
         </w:rPr>
-        <w:t xml:space="preserve"> to </w:t>
-      </w:r>
-      <w:proofErr w:type="gramStart"/>
-      <w:r>
-        <w:rPr>
-          <w:sz w:val="24"/>
-          <w:szCs w:val="24"/>
-        </w:rPr>
-        <w:t>be used</w:t>
-      </w:r>
-      <w:proofErr w:type="gramEnd"/>
-      <w:r>
-        <w:rPr>
-          <w:sz w:val="24"/>
-          <w:szCs w:val="24"/>
-        </w:rPr>
-        <w:t xml:space="preserve">. </w:t>
+        <w:t xml:space="preserve"> to be used. </w:t>
       </w:r>
     </w:p>
     <w:p>
@@ -5159,39 +5111,7 @@
           <w:sz w:val="24"/>
           <w:szCs w:val="24"/>
         </w:rPr>
-        <w:t xml:space="preserve"> repo that can </w:t>
-      </w:r>
-      <w:proofErr w:type="gramStart"/>
-      <w:r>
-        <w:rPr>
-          <w:sz w:val="24"/>
-          <w:szCs w:val="24"/>
-        </w:rPr>
-        <w:t>be used</w:t>
-      </w:r>
-      <w:proofErr w:type="gramEnd"/>
-      <w:r>
-        <w:rPr>
-          <w:sz w:val="24"/>
-          <w:szCs w:val="24"/>
-        </w:rPr>
-        <w:t xml:space="preserve"> to supply the model to </w:t>
-      </w:r>
-      <w:proofErr w:type="gramStart"/>
-      <w:r>
-        <w:rPr>
-          <w:sz w:val="24"/>
-          <w:szCs w:val="24"/>
-        </w:rPr>
-        <w:t>be used</w:t>
-      </w:r>
-      <w:proofErr w:type="gramEnd"/>
-      <w:r>
-        <w:rPr>
-          <w:sz w:val="24"/>
-          <w:szCs w:val="24"/>
-        </w:rPr>
-        <w:t xml:space="preserve"> for future predictions. </w:t>
+        <w:t xml:space="preserve"> repo that can be used to supply the model to be used for future predictions. </w:t>
       </w:r>
     </w:p>
     <w:p>
@@ -5320,7 +5240,21 @@
           <w:sz w:val="24"/>
           <w:szCs w:val="24"/>
         </w:rPr>
-        <w:t>provide a baseline analysis of the data for accuracy and clean</w:t>
+        <w:t xml:space="preserve">provide a baseline analysis of the data </w:t>
+      </w:r>
+      <w:r>
+        <w:rPr>
+          <w:sz w:val="24"/>
+          <w:szCs w:val="24"/>
+        </w:rPr>
+        <w:t>to assess its</w:t>
+      </w:r>
+      <w:r>
+        <w:rPr>
+          <w:sz w:val="24"/>
+          <w:szCs w:val="24"/>
+        </w:rPr>
+        <w:t xml:space="preserve"> accuracy and clean</w:t>
       </w:r>
       <w:r>
         <w:rPr>
@@ -5341,30 +5275,42 @@
           <w:sz w:val="24"/>
           <w:szCs w:val="24"/>
         </w:rPr>
-        <w:t xml:space="preserve"> algorithm for further development. The selected algorithm will </w:t>
-      </w:r>
-      <w:proofErr w:type="gramStart"/>
-      <w:r>
-        <w:rPr>
-          <w:sz w:val="24"/>
-          <w:szCs w:val="24"/>
-        </w:rPr>
-        <w:t xml:space="preserve">be </w:t>
-      </w:r>
-      <w:r>
-        <w:rPr>
-          <w:sz w:val="24"/>
-          <w:szCs w:val="24"/>
-        </w:rPr>
-        <w:t>further tweaked</w:t>
-      </w:r>
-      <w:proofErr w:type="gramEnd"/>
-      <w:r>
-        <w:rPr>
-          <w:sz w:val="24"/>
-          <w:szCs w:val="24"/>
-        </w:rPr>
-        <w:t xml:space="preserve"> using different parameters to find the most suitable. </w:t>
+        <w:t xml:space="preserve"> algorithm for further development. The </w:t>
+      </w:r>
+      <w:r>
+        <w:rPr>
+          <w:sz w:val="24"/>
+          <w:szCs w:val="24"/>
+        </w:rPr>
+        <w:t>chosen</w:t>
+      </w:r>
+      <w:r>
+        <w:rPr>
+          <w:sz w:val="24"/>
+          <w:szCs w:val="24"/>
+        </w:rPr>
+        <w:t xml:space="preserve"> algorithm will be </w:t>
+      </w:r>
+      <w:r>
+        <w:rPr>
+          <w:sz w:val="24"/>
+          <w:szCs w:val="24"/>
+        </w:rPr>
+        <w:t xml:space="preserve">further </w:t>
+      </w:r>
+      <w:r>
+        <w:rPr>
+          <w:sz w:val="24"/>
+          <w:szCs w:val="24"/>
+        </w:rPr>
+        <w:t>refined using different parameters to determine the most suitable one</w:t>
+      </w:r>
+      <w:r>
+        <w:rPr>
+          <w:sz w:val="24"/>
+          <w:szCs w:val="24"/>
+        </w:rPr>
+        <w:t xml:space="preserve">. </w:t>
       </w:r>
       <w:r>
         <w:rPr>
@@ -5470,17 +5416,29 @@
           <w:sz w:val="24"/>
           <w:szCs w:val="24"/>
         </w:rPr>
-        <w:t xml:space="preserve">This project is going from initiation to close with only a single resource and is a short duration, so it will include </w:t>
-      </w:r>
-      <w:proofErr w:type="gramStart"/>
-      <w:r>
-        <w:rPr>
-          <w:sz w:val="24"/>
-          <w:szCs w:val="24"/>
-        </w:rPr>
-        <w:t>3</w:t>
-      </w:r>
-      <w:proofErr w:type="gramEnd"/>
+        <w:t>This project</w:t>
+      </w:r>
+      <w:r>
+        <w:rPr>
+          <w:sz w:val="24"/>
+          <w:szCs w:val="24"/>
+        </w:rPr>
+        <w:t xml:space="preserve">, which spans from initiation to close with a single resource and a short duration, </w:t>
+      </w:r>
+      <w:r>
+        <w:rPr>
+          <w:sz w:val="24"/>
+          <w:szCs w:val="24"/>
+        </w:rPr>
+        <w:t xml:space="preserve">will include </w:t>
+      </w:r>
+      <w:r>
+        <w:rPr>
+          <w:sz w:val="24"/>
+          <w:szCs w:val="24"/>
+        </w:rPr>
+        <w:t>three</w:t>
+      </w:r>
       <w:r>
         <w:rPr>
           <w:sz w:val="24"/>
@@ -5507,7 +5465,6 @@
           <w:sz w:val="24"/>
           <w:szCs w:val="24"/>
         </w:rPr>
-        <w:lastRenderedPageBreak/>
         <w:t>Initiation/Planning</w:t>
       </w:r>
     </w:p>
@@ -5529,23 +5486,22 @@
           <w:sz w:val="24"/>
           <w:szCs w:val="24"/>
         </w:rPr>
-        <w:t xml:space="preserve">Initiation: The initiation of this project began with the start of the course and includes the completion of task. Task </w:t>
-      </w:r>
-      <w:proofErr w:type="gramStart"/>
-      <w:r>
-        <w:rPr>
-          <w:sz w:val="24"/>
-          <w:szCs w:val="24"/>
-        </w:rPr>
-        <w:t>1</w:t>
-      </w:r>
-      <w:proofErr w:type="gramEnd"/>
-      <w:r>
-        <w:rPr>
-          <w:sz w:val="24"/>
-          <w:szCs w:val="24"/>
-        </w:rPr>
-        <w:t xml:space="preserve"> signifies the end of the initiation phase or approval to begin the planning phase of the project. </w:t>
+        <w:lastRenderedPageBreak/>
+        <w:t xml:space="preserve">Initiation: The initiation of this project began with the start of the course and includes the completion of </w:t>
+      </w:r>
+      <w:r>
+        <w:rPr>
+          <w:sz w:val="24"/>
+          <w:szCs w:val="24"/>
+        </w:rPr>
+        <w:t xml:space="preserve">the </w:t>
+      </w:r>
+      <w:r>
+        <w:rPr>
+          <w:sz w:val="24"/>
+          <w:szCs w:val="24"/>
+        </w:rPr>
+        <w:t xml:space="preserve">task. Task 1 signifies the end of the initiation phase or approval to begin the planning phase of the project. </w:t>
       </w:r>
     </w:p>
     <w:p>
@@ -5566,23 +5522,35 @@
           <w:sz w:val="24"/>
           <w:szCs w:val="24"/>
         </w:rPr>
-        <w:t xml:space="preserve">Planning: The planning phase of the project includes this task </w:t>
-      </w:r>
-      <w:proofErr w:type="gramStart"/>
-      <w:r>
-        <w:rPr>
-          <w:sz w:val="24"/>
-          <w:szCs w:val="24"/>
-        </w:rPr>
-        <w:t>2</w:t>
-      </w:r>
-      <w:proofErr w:type="gramEnd"/>
-      <w:r>
-        <w:rPr>
-          <w:sz w:val="24"/>
-          <w:szCs w:val="24"/>
-        </w:rPr>
-        <w:t xml:space="preserve"> document, the end of which would signify the end of the planning phase. Like most projects the planning phase and execution phase can overlap as I have begun the execution phase prior to the completion of this planning. The planning phase </w:t>
+        <w:t>Planning: The planning phase of the project includes this task 2 document, the end of which would signify the end of the planning phase. Like most projects</w:t>
+      </w:r>
+      <w:r>
+        <w:rPr>
+          <w:sz w:val="24"/>
+          <w:szCs w:val="24"/>
+        </w:rPr>
+        <w:t>, the planning phase and execution phase can overlap,</w:t>
+      </w:r>
+      <w:r>
+        <w:rPr>
+          <w:sz w:val="24"/>
+          <w:szCs w:val="24"/>
+        </w:rPr>
+        <w:t xml:space="preserve"> as I have begun the execution phase </w:t>
+      </w:r>
+      <w:r>
+        <w:rPr>
+          <w:sz w:val="24"/>
+          <w:szCs w:val="24"/>
+        </w:rPr>
+        <w:t xml:space="preserve">before completing the </w:t>
+      </w:r>
+      <w:r>
+        <w:rPr>
+          <w:sz w:val="24"/>
+          <w:szCs w:val="24"/>
+        </w:rPr>
+        <w:t xml:space="preserve">planning. The planning phase </w:t>
       </w:r>
       <w:r>
         <w:rPr>
@@ -5596,7 +5564,21 @@
           <w:sz w:val="24"/>
           <w:szCs w:val="24"/>
         </w:rPr>
-        <w:t xml:space="preserve"> the review of the published </w:t>
+        <w:t xml:space="preserve"> </w:t>
+      </w:r>
+      <w:r>
+        <w:rPr>
+          <w:sz w:val="24"/>
+          <w:szCs w:val="24"/>
+        </w:rPr>
+        <w:t>reviewing</w:t>
+      </w:r>
+      <w:r>
+        <w:rPr>
+          <w:sz w:val="24"/>
+          <w:szCs w:val="24"/>
+        </w:rPr>
+        <w:t xml:space="preserve"> published </w:t>
       </w:r>
       <w:r>
         <w:rPr>
@@ -5673,23 +5655,7 @@
           <w:sz w:val="24"/>
           <w:szCs w:val="24"/>
         </w:rPr>
-        <w:t xml:space="preserve"> the source of the data and how to acquire it. The data for this project is available in </w:t>
-      </w:r>
-      <w:proofErr w:type="gramStart"/>
-      <w:r>
-        <w:rPr>
-          <w:sz w:val="24"/>
-          <w:szCs w:val="24"/>
-        </w:rPr>
-        <w:t>several</w:t>
-      </w:r>
-      <w:proofErr w:type="gramEnd"/>
-      <w:r>
-        <w:rPr>
-          <w:sz w:val="24"/>
-          <w:szCs w:val="24"/>
-        </w:rPr>
-        <w:t xml:space="preserve"> formats and is available from multiple sources. I have chosen to download it from the UC Irvine machine learning repository and include it in this phase, saving the data to my git hub repository.</w:t>
+        <w:t xml:space="preserve"> the source of the data and how to acquire it. The data for this project is available in several formats and from multiple sources. I have chosen to download it from the UC Irvine machine learning repository and include it in this phase, saving the data to my git hub repository.</w:t>
       </w:r>
     </w:p>
     <w:p>
@@ -5731,28 +5697,42 @@
           <w:sz w:val="24"/>
           <w:szCs w:val="24"/>
         </w:rPr>
-        <w:t xml:space="preserve">suitability, and looking at various statistics of the data. The analysis phases will also look briefly at a comparison of </w:t>
-      </w:r>
-      <w:r>
-        <w:rPr>
-          <w:sz w:val="24"/>
-          <w:szCs w:val="24"/>
-        </w:rPr>
-        <w:t>malignant vs benign to see if, visually, there appear</w:t>
-      </w:r>
-      <w:r>
-        <w:rPr>
-          <w:sz w:val="24"/>
-          <w:szCs w:val="24"/>
-        </w:rPr>
-        <w:t xml:space="preserve"> to be distinct differences in the features present in the dataset. </w:t>
-      </w:r>
-      <w:r>
-        <w:rPr>
-          <w:sz w:val="24"/>
-          <w:szCs w:val="24"/>
-        </w:rPr>
-        <w:t xml:space="preserve">Should this phase show issues with completeness or cleanliness a </w:t>
+        <w:t xml:space="preserve">suitability, and looking at various statistics of the data. The analysis phases will also </w:t>
+      </w:r>
+      <w:r>
+        <w:rPr>
+          <w:sz w:val="24"/>
+          <w:szCs w:val="24"/>
+        </w:rPr>
+        <w:t>briefly compare malignant and benign cases to visually assess whether distinct differences in the features present in the dataset are apparent</w:t>
+      </w:r>
+      <w:r>
+        <w:rPr>
+          <w:sz w:val="24"/>
+          <w:szCs w:val="24"/>
+        </w:rPr>
+        <w:t xml:space="preserve">. </w:t>
+      </w:r>
+      <w:r>
+        <w:rPr>
+          <w:sz w:val="24"/>
+          <w:szCs w:val="24"/>
+        </w:rPr>
+        <w:t>Should this phase show issues with completeness or cleanliness</w:t>
+      </w:r>
+      <w:r>
+        <w:rPr>
+          <w:sz w:val="24"/>
+          <w:szCs w:val="24"/>
+        </w:rPr>
+        <w:t>,</w:t>
+      </w:r>
+      <w:r>
+        <w:rPr>
+          <w:sz w:val="24"/>
+          <w:szCs w:val="24"/>
+        </w:rPr>
+        <w:t xml:space="preserve"> a </w:t>
       </w:r>
       <w:r>
         <w:rPr>
@@ -5768,21 +5748,33 @@
         </w:rPr>
         <w:t xml:space="preserve"> phase for cleaning would be appropriate. If suitability </w:t>
       </w:r>
-      <w:proofErr w:type="gramStart"/>
-      <w:r>
-        <w:rPr>
-          <w:sz w:val="24"/>
-          <w:szCs w:val="24"/>
-        </w:rPr>
-        <w:t>was</w:t>
-      </w:r>
-      <w:proofErr w:type="gramEnd"/>
-      <w:r>
-        <w:rPr>
-          <w:sz w:val="24"/>
-          <w:szCs w:val="24"/>
-        </w:rPr>
-        <w:t xml:space="preserve"> an issue revisiting the data acquisition phase would be appropriate. </w:t>
+      <w:r>
+        <w:rPr>
+          <w:sz w:val="24"/>
+          <w:szCs w:val="24"/>
+        </w:rPr>
+        <w:t>were</w:t>
+      </w:r>
+      <w:r>
+        <w:rPr>
+          <w:sz w:val="24"/>
+          <w:szCs w:val="24"/>
+        </w:rPr>
+        <w:t xml:space="preserve"> an issue</w:t>
+      </w:r>
+      <w:r>
+        <w:rPr>
+          <w:sz w:val="24"/>
+          <w:szCs w:val="24"/>
+        </w:rPr>
+        <w:t>,</w:t>
+      </w:r>
+      <w:r>
+        <w:rPr>
+          <w:sz w:val="24"/>
+          <w:szCs w:val="24"/>
+        </w:rPr>
+        <w:t xml:space="preserve"> revisiting the data acquisition phase would be appropriate. </w:t>
       </w:r>
     </w:p>
     <w:p>
@@ -5811,7 +5803,21 @@
           <w:sz w:val="24"/>
           <w:szCs w:val="24"/>
         </w:rPr>
-        <w:t xml:space="preserve"> In the initial model comparison phase I will </w:t>
+        <w:t xml:space="preserve"> In the initial model comparison phase</w:t>
+      </w:r>
+      <w:r>
+        <w:rPr>
+          <w:sz w:val="24"/>
+          <w:szCs w:val="24"/>
+        </w:rPr>
+        <w:t>,</w:t>
+      </w:r>
+      <w:r>
+        <w:rPr>
+          <w:sz w:val="24"/>
+          <w:szCs w:val="24"/>
+        </w:rPr>
+        <w:t xml:space="preserve"> I will </w:t>
       </w:r>
       <w:r>
         <w:rPr>
@@ -5848,21 +5854,7 @@
           <w:sz w:val="24"/>
           <w:szCs w:val="24"/>
         </w:rPr>
-        <w:t xml:space="preserve">least three different algorithms within scikit learn to find the model that produces the best baseline results. This phase will rely on functions from previous courses modified to this </w:t>
-      </w:r>
-      <w:r>
-        <w:rPr>
-          <w:sz w:val="24"/>
-          <w:szCs w:val="24"/>
-        </w:rPr>
-        <w:t>project</w:t>
-      </w:r>
-      <w:r>
-        <w:rPr>
-          <w:sz w:val="24"/>
-          <w:szCs w:val="24"/>
-        </w:rPr>
-        <w:t xml:space="preserve"> to allow this phase to </w:t>
+        <w:t xml:space="preserve">least three different algorithms within scikit </w:t>
       </w:r>
       <w:proofErr w:type="gramStart"/>
       <w:r>
@@ -5870,7 +5862,7 @@
           <w:sz w:val="24"/>
           <w:szCs w:val="24"/>
         </w:rPr>
-        <w:t>be completed</w:t>
+        <w:t>learn</w:t>
       </w:r>
       <w:proofErr w:type="gramEnd"/>
       <w:r>
@@ -5878,7 +5870,30 @@
           <w:sz w:val="24"/>
           <w:szCs w:val="24"/>
         </w:rPr>
-        <w:t xml:space="preserve"> more quickly.</w:t>
+        <w:t xml:space="preserve"> to find the model that produces the best baseline results. This phase will rely on functions from previous courses</w:t>
+      </w:r>
+      <w:r>
+        <w:rPr>
+          <w:sz w:val="24"/>
+          <w:szCs w:val="24"/>
+        </w:rPr>
+        <w:t xml:space="preserve">, modified for this project, to allow </w:t>
+      </w:r>
+      <w:proofErr w:type="gramStart"/>
+      <w:r>
+        <w:rPr>
+          <w:sz w:val="24"/>
+          <w:szCs w:val="24"/>
+        </w:rPr>
+        <w:t>it</w:t>
+      </w:r>
+      <w:proofErr w:type="gramEnd"/>
+      <w:r>
+        <w:rPr>
+          <w:sz w:val="24"/>
+          <w:szCs w:val="24"/>
+        </w:rPr>
+        <w:t xml:space="preserve"> to be completed more quickly.</w:t>
       </w:r>
     </w:p>
     <w:p>
@@ -5934,62 +5949,28 @@
           <w:sz w:val="24"/>
           <w:szCs w:val="24"/>
         </w:rPr>
-        <w:t xml:space="preserve"> Once the correct parameters have </w:t>
-      </w:r>
-      <w:proofErr w:type="gramStart"/>
-      <w:r>
-        <w:rPr>
-          <w:sz w:val="24"/>
-          <w:szCs w:val="24"/>
-        </w:rPr>
-        <w:t>been identified</w:t>
-      </w:r>
-      <w:proofErr w:type="gramEnd"/>
-      <w:r>
-        <w:rPr>
-          <w:sz w:val="24"/>
-          <w:szCs w:val="24"/>
-        </w:rPr>
-        <w:t xml:space="preserve"> the algorithm will </w:t>
-      </w:r>
-      <w:proofErr w:type="gramStart"/>
-      <w:r>
-        <w:rPr>
-          <w:sz w:val="24"/>
-          <w:szCs w:val="24"/>
-        </w:rPr>
-        <w:t xml:space="preserve">be </w:t>
-      </w:r>
-      <w:r>
-        <w:rPr>
-          <w:sz w:val="24"/>
-          <w:szCs w:val="24"/>
-        </w:rPr>
-        <w:t>trained</w:t>
-      </w:r>
-      <w:proofErr w:type="gramEnd"/>
-      <w:r>
-        <w:rPr>
-          <w:sz w:val="24"/>
-          <w:szCs w:val="24"/>
-        </w:rPr>
-        <w:t xml:space="preserve"> and </w:t>
-      </w:r>
-      <w:proofErr w:type="gramStart"/>
-      <w:r>
-        <w:rPr>
-          <w:sz w:val="24"/>
-          <w:szCs w:val="24"/>
-        </w:rPr>
-        <w:t>tested</w:t>
-      </w:r>
-      <w:proofErr w:type="gramEnd"/>
-      <w:r>
-        <w:rPr>
-          <w:sz w:val="24"/>
-          <w:szCs w:val="24"/>
-        </w:rPr>
-        <w:t xml:space="preserve"> one final time with a comparison to the baseline model. </w:t>
+        <w:t xml:space="preserve"> Once the correct parameters have been identified</w:t>
+      </w:r>
+      <w:r>
+        <w:rPr>
+          <w:sz w:val="24"/>
+          <w:szCs w:val="24"/>
+        </w:rPr>
+        <w:t>,</w:t>
+      </w:r>
+      <w:r>
+        <w:rPr>
+          <w:sz w:val="24"/>
+          <w:szCs w:val="24"/>
+        </w:rPr>
+        <w:t xml:space="preserve"> the algorithm will be </w:t>
+      </w:r>
+      <w:r>
+        <w:rPr>
+          <w:sz w:val="24"/>
+          <w:szCs w:val="24"/>
+        </w:rPr>
+        <w:t xml:space="preserve">trained and tested one final time with a comparison to the baseline model. </w:t>
       </w:r>
     </w:p>
     <w:p>
@@ -6045,23 +6026,7 @@
           <w:sz w:val="24"/>
           <w:szCs w:val="24"/>
         </w:rPr>
-        <w:t xml:space="preserve"> The model with the correct parameters will </w:t>
-      </w:r>
-      <w:proofErr w:type="gramStart"/>
-      <w:r>
-        <w:rPr>
-          <w:sz w:val="24"/>
-          <w:szCs w:val="24"/>
-        </w:rPr>
-        <w:t>be published</w:t>
-      </w:r>
-      <w:proofErr w:type="gramEnd"/>
-      <w:r>
-        <w:rPr>
-          <w:sz w:val="24"/>
-          <w:szCs w:val="24"/>
-        </w:rPr>
-        <w:t xml:space="preserve"> to GitHub along with the supporting documentation. </w:t>
+        <w:t xml:space="preserve"> The model with the correct parameters will be published to GitHub along with the supporting documentation. </w:t>
       </w:r>
     </w:p>
     <w:p>
@@ -6096,23 +6061,21 @@
           <w:sz w:val="24"/>
           <w:szCs w:val="24"/>
         </w:rPr>
-        <w:t xml:space="preserve"> A video as required in the scope of this course will </w:t>
-      </w:r>
-      <w:proofErr w:type="gramStart"/>
-      <w:r>
-        <w:rPr>
-          <w:sz w:val="24"/>
-          <w:szCs w:val="24"/>
-        </w:rPr>
-        <w:t>be recorded</w:t>
-      </w:r>
-      <w:proofErr w:type="gramEnd"/>
-      <w:r>
-        <w:rPr>
-          <w:sz w:val="24"/>
-          <w:szCs w:val="24"/>
-        </w:rPr>
-        <w:t xml:space="preserve"> for submission. This will include the results of the previous phases of the project. </w:t>
+        <w:t xml:space="preserve"> A video</w:t>
+      </w:r>
+      <w:r>
+        <w:rPr>
+          <w:sz w:val="24"/>
+          <w:szCs w:val="24"/>
+        </w:rPr>
+        <w:t>, as required in the scope of this course,</w:t>
+      </w:r>
+      <w:r>
+        <w:rPr>
+          <w:sz w:val="24"/>
+          <w:szCs w:val="24"/>
+        </w:rPr>
+        <w:t xml:space="preserve"> will be recorded for submission. This will include the results of the previous phases of the project. </w:t>
       </w:r>
     </w:p>
     <w:p>
@@ -6147,23 +6110,21 @@
           <w:sz w:val="24"/>
           <w:szCs w:val="24"/>
         </w:rPr>
-        <w:t xml:space="preserve"> Closure of the project will include the completion of task </w:t>
-      </w:r>
-      <w:proofErr w:type="gramStart"/>
-      <w:r>
-        <w:rPr>
-          <w:sz w:val="24"/>
-          <w:szCs w:val="24"/>
-        </w:rPr>
-        <w:t>3</w:t>
-      </w:r>
-      <w:proofErr w:type="gramEnd"/>
-      <w:r>
-        <w:rPr>
-          <w:sz w:val="24"/>
-          <w:szCs w:val="24"/>
-        </w:rPr>
-        <w:t>, its submittal and approval from the evaluators. This approval will signify project closure.</w:t>
+        <w:t xml:space="preserve"> Closure of the project will include the completion of task 3, its submittal</w:t>
+      </w:r>
+      <w:r>
+        <w:rPr>
+          <w:sz w:val="24"/>
+          <w:szCs w:val="24"/>
+        </w:rPr>
+        <w:t>,</w:t>
+      </w:r>
+      <w:r>
+        <w:rPr>
+          <w:sz w:val="24"/>
+          <w:szCs w:val="24"/>
+        </w:rPr>
+        <w:t xml:space="preserve"> and approval from the evaluators. This approval will signify project closure.</w:t>
       </w:r>
     </w:p>
     <w:p>
@@ -6256,23 +6217,7 @@
           <w:szCs w:val="24"/>
         </w:rPr>
         <w:lastRenderedPageBreak/>
-        <w:t xml:space="preserve">source data that would </w:t>
-      </w:r>
-      <w:proofErr w:type="gramStart"/>
-      <w:r>
-        <w:rPr>
-          <w:sz w:val="24"/>
-          <w:szCs w:val="24"/>
-        </w:rPr>
-        <w:t>be used</w:t>
-      </w:r>
-      <w:proofErr w:type="gramEnd"/>
-      <w:r>
-        <w:rPr>
-          <w:sz w:val="24"/>
-          <w:szCs w:val="24"/>
-        </w:rPr>
-        <w:t xml:space="preserve"> to retrain or run predictions against</w:t>
+        <w:t>source data that would be used to retrain or run predictions against</w:t>
       </w:r>
       <w:r>
         <w:rPr>
@@ -6317,17 +6262,43 @@
           <w:sz w:val="24"/>
           <w:szCs w:val="24"/>
         </w:rPr>
-        <w:t xml:space="preserve">This project also does not include any ML prior to or after the prediction of malignant or benign, although the research would indicate that both are not only possible but could </w:t>
-      </w:r>
-      <w:proofErr w:type="gramStart"/>
-      <w:r>
-        <w:rPr>
-          <w:sz w:val="24"/>
-          <w:szCs w:val="24"/>
-        </w:rPr>
-        <w:t>be done</w:t>
-      </w:r>
-      <w:proofErr w:type="gramEnd"/>
+        <w:t xml:space="preserve">This project also does not include any ML </w:t>
+      </w:r>
+      <w:r>
+        <w:rPr>
+          <w:sz w:val="24"/>
+          <w:szCs w:val="24"/>
+        </w:rPr>
+        <w:t>before</w:t>
+      </w:r>
+      <w:r>
+        <w:rPr>
+          <w:sz w:val="24"/>
+          <w:szCs w:val="24"/>
+        </w:rPr>
+        <w:t xml:space="preserve"> or after the prediction of malignant or benign</w:t>
+      </w:r>
+      <w:r>
+        <w:rPr>
+          <w:sz w:val="24"/>
+          <w:szCs w:val="24"/>
+        </w:rPr>
+        <w:t>. However,</w:t>
+      </w:r>
+      <w:r>
+        <w:rPr>
+          <w:sz w:val="24"/>
+          <w:szCs w:val="24"/>
+        </w:rPr>
+        <w:t xml:space="preserve"> the research </w:t>
+      </w:r>
+      <w:r>
+        <w:rPr>
+          <w:sz w:val="24"/>
+          <w:szCs w:val="24"/>
+        </w:rPr>
+        <w:t>suggests that both are not only possible but can also be achieved</w:t>
+      </w:r>
       <w:r>
         <w:rPr>
           <w:sz w:val="24"/>
@@ -6379,23 +6350,21 @@
           <w:sz w:val="24"/>
           <w:szCs w:val="24"/>
         </w:rPr>
-        <w:t xml:space="preserve">This project will follow the combination of waterfall and agile approach to project management. The project itself will </w:t>
-      </w:r>
-      <w:proofErr w:type="gramStart"/>
-      <w:r>
-        <w:rPr>
-          <w:sz w:val="24"/>
-          <w:szCs w:val="24"/>
-        </w:rPr>
-        <w:t>generally follow</w:t>
-      </w:r>
-      <w:proofErr w:type="gramEnd"/>
-      <w:r>
-        <w:rPr>
-          <w:sz w:val="24"/>
-          <w:szCs w:val="24"/>
-        </w:rPr>
-        <w:t xml:space="preserve"> the waterfall </w:t>
+        <w:t xml:space="preserve">This project will follow the combination of </w:t>
+      </w:r>
+      <w:r>
+        <w:rPr>
+          <w:sz w:val="24"/>
+          <w:szCs w:val="24"/>
+        </w:rPr>
+        <w:t>the waterfall and agile approaches</w:t>
+      </w:r>
+      <w:r>
+        <w:rPr>
+          <w:sz w:val="24"/>
+          <w:szCs w:val="24"/>
+        </w:rPr>
+        <w:t xml:space="preserve"> to project management. The project itself will generally follow the waterfall </w:t>
       </w:r>
       <w:r>
         <w:rPr>
@@ -6409,51 +6378,6 @@
           <w:sz w:val="24"/>
           <w:szCs w:val="24"/>
         </w:rPr>
-        <w:t xml:space="preserve"> the actual execution phase will be more agile as iterate through different steps within execution I may go back to previous steps and make </w:t>
-      </w:r>
-      <w:r>
-        <w:rPr>
-          <w:sz w:val="24"/>
-          <w:szCs w:val="24"/>
-        </w:rPr>
-        <w:t xml:space="preserve">enhancements to previous completed pieces to make the next steps more robust. </w:t>
-      </w:r>
-      <w:proofErr w:type="gramStart"/>
-      <w:r>
-        <w:rPr>
-          <w:sz w:val="24"/>
-          <w:szCs w:val="24"/>
-        </w:rPr>
-        <w:t>All of</w:t>
-      </w:r>
-      <w:proofErr w:type="gramEnd"/>
-      <w:r>
-        <w:rPr>
-          <w:sz w:val="24"/>
-          <w:szCs w:val="24"/>
-        </w:rPr>
-        <w:t xml:space="preserve"> the iteration </w:t>
-      </w:r>
-      <w:r>
-        <w:rPr>
-          <w:sz w:val="24"/>
-          <w:szCs w:val="24"/>
-        </w:rPr>
-        <w:t xml:space="preserve">will </w:t>
-      </w:r>
-      <w:proofErr w:type="gramStart"/>
-      <w:r>
-        <w:rPr>
-          <w:sz w:val="24"/>
-          <w:szCs w:val="24"/>
-        </w:rPr>
-        <w:t>be</w:t>
-      </w:r>
-      <w:r>
-        <w:rPr>
-          <w:sz w:val="24"/>
-          <w:szCs w:val="24"/>
-        </w:rPr>
         <w:t xml:space="preserve"> </w:t>
       </w:r>
       <w:r>
@@ -6461,47 +6385,49 @@
           <w:sz w:val="24"/>
           <w:szCs w:val="24"/>
         </w:rPr>
-        <w:t>captured</w:t>
-      </w:r>
-      <w:proofErr w:type="gramEnd"/>
-      <w:r>
-        <w:rPr>
-          <w:sz w:val="24"/>
-          <w:szCs w:val="24"/>
-        </w:rPr>
-        <w:t xml:space="preserve"> in the GitHub repo that </w:t>
-      </w:r>
-      <w:proofErr w:type="gramStart"/>
-      <w:r>
-        <w:rPr>
-          <w:sz w:val="24"/>
-          <w:szCs w:val="24"/>
-        </w:rPr>
-        <w:t>was initiated</w:t>
-      </w:r>
-      <w:proofErr w:type="gramEnd"/>
-      <w:r>
-        <w:rPr>
-          <w:sz w:val="24"/>
-          <w:szCs w:val="24"/>
-        </w:rPr>
-        <w:t xml:space="preserve"> after the completion of task </w:t>
-      </w:r>
-      <w:proofErr w:type="gramStart"/>
-      <w:r>
-        <w:rPr>
-          <w:sz w:val="24"/>
-          <w:szCs w:val="24"/>
-        </w:rPr>
-        <w:t>1</w:t>
-      </w:r>
-      <w:proofErr w:type="gramEnd"/>
-      <w:r>
-        <w:rPr>
-          <w:sz w:val="24"/>
-          <w:szCs w:val="24"/>
-        </w:rPr>
-        <w:t>.</w:t>
+        <w:t>however, the actual execution phase will be more agile. As I iterate through different steps within the execution, I may revisit</w:t>
+      </w:r>
+      <w:r>
+        <w:rPr>
+          <w:sz w:val="24"/>
+          <w:szCs w:val="24"/>
+        </w:rPr>
+        <w:t xml:space="preserve"> previous steps and make </w:t>
+      </w:r>
+      <w:r>
+        <w:rPr>
+          <w:sz w:val="24"/>
+          <w:szCs w:val="24"/>
+        </w:rPr>
+        <w:t xml:space="preserve">enhancements to </w:t>
+      </w:r>
+      <w:r>
+        <w:rPr>
+          <w:sz w:val="24"/>
+          <w:szCs w:val="24"/>
+        </w:rPr>
+        <w:t>previously</w:t>
+      </w:r>
+      <w:r>
+        <w:rPr>
+          <w:sz w:val="24"/>
+          <w:szCs w:val="24"/>
+        </w:rPr>
+        <w:t xml:space="preserve"> completed pieces to make the next steps more robust. All </w:t>
+      </w:r>
+      <w:r>
+        <w:rPr>
+          <w:sz w:val="24"/>
+          <w:szCs w:val="24"/>
+        </w:rPr>
+        <w:t>iterations will be captured in the GitHub repository that was initiated after the completion of Task</w:t>
+      </w:r>
+      <w:r>
+        <w:rPr>
+          <w:sz w:val="24"/>
+          <w:szCs w:val="24"/>
+        </w:rPr>
+        <w:t xml:space="preserve"> 1.</w:t>
       </w:r>
     </w:p>
     <w:p>
@@ -7083,11 +7009,9 @@
             <w:r>
               <w:t xml:space="preserve"> Compare at least </w:t>
             </w:r>
-            <w:proofErr w:type="gramStart"/>
-            <w:r>
-              <w:t>3</w:t>
-            </w:r>
-            <w:proofErr w:type="gramEnd"/>
+            <w:r>
+              <w:t>three</w:t>
+            </w:r>
             <w:r>
               <w:t xml:space="preserve"> machine learning classification methods to determine baseline results.</w:t>
             </w:r>
@@ -7201,11 +7125,9 @@
             <w:r>
               <w:t xml:space="preserve"> A chart comparing at least </w:t>
             </w:r>
-            <w:proofErr w:type="gramStart"/>
-            <w:r>
-              <w:t>3</w:t>
-            </w:r>
-            <w:proofErr w:type="gramEnd"/>
+            <w:r>
+              <w:t>three</w:t>
+            </w:r>
             <w:r>
               <w:t xml:space="preserve"> machine learning algorithms </w:t>
             </w:r>
@@ -7554,29 +7476,11 @@
             <w:r>
               <w:t xml:space="preserve">: A </w:t>
             </w:r>
-            <w:proofErr w:type="spellStart"/>
-            <w:r>
-              <w:t>github</w:t>
-            </w:r>
-            <w:proofErr w:type="spellEnd"/>
-            <w:r>
-              <w:t xml:space="preserve"> repo that can </w:t>
-            </w:r>
-            <w:proofErr w:type="gramStart"/>
-            <w:r>
-              <w:t>be used</w:t>
-            </w:r>
-            <w:proofErr w:type="gramEnd"/>
-            <w:r>
-              <w:t xml:space="preserve"> to supply the model to </w:t>
-            </w:r>
-            <w:proofErr w:type="gramStart"/>
-            <w:r>
-              <w:t>be used</w:t>
-            </w:r>
-            <w:proofErr w:type="gramEnd"/>
-            <w:r>
-              <w:t xml:space="preserve"> for future predictions.</w:t>
+            <w:r>
+              <w:t>GitHub</w:t>
+            </w:r>
+            <w:r>
+              <w:t xml:space="preserve"> repo that can be used to supply the model to be used for future predictions.</w:t>
             </w:r>
           </w:p>
         </w:tc>
@@ -8274,47 +8178,21 @@
           <w:sz w:val="24"/>
           <w:szCs w:val="24"/>
         </w:rPr>
-        <w:t xml:space="preserve">All hardware and software </w:t>
-      </w:r>
-      <w:proofErr w:type="gramStart"/>
-      <w:r>
-        <w:rPr>
-          <w:sz w:val="24"/>
-          <w:szCs w:val="24"/>
-        </w:rPr>
-        <w:t>are already owned</w:t>
-      </w:r>
-      <w:proofErr w:type="gramEnd"/>
-      <w:r>
-        <w:rPr>
-          <w:sz w:val="24"/>
-          <w:szCs w:val="24"/>
-        </w:rPr>
-        <w:t xml:space="preserve"> or available to me at no additional cost. The labor for this project </w:t>
-      </w:r>
-      <w:proofErr w:type="gramStart"/>
-      <w:r>
-        <w:rPr>
-          <w:sz w:val="24"/>
-          <w:szCs w:val="24"/>
-        </w:rPr>
-        <w:t>is also provided</w:t>
-      </w:r>
-      <w:proofErr w:type="gramEnd"/>
-      <w:r>
-        <w:rPr>
-          <w:sz w:val="24"/>
-          <w:szCs w:val="24"/>
-        </w:rPr>
-        <w:t xml:space="preserve"> by me at no cost</w:t>
-      </w:r>
-      <w:proofErr w:type="gramStart"/>
-      <w:r>
-        <w:rPr>
-          <w:sz w:val="24"/>
-          <w:szCs w:val="24"/>
-        </w:rPr>
-        <w:t xml:space="preserve">. </w:t>
+        <w:t xml:space="preserve">All hardware and software are already owned or available to me at no additional cost. </w:t>
+      </w:r>
+      <w:r>
+        <w:rPr>
+          <w:sz w:val="24"/>
+          <w:szCs w:val="24"/>
+        </w:rPr>
+        <w:t>I also provide the labor for this project</w:t>
+      </w:r>
+      <w:r>
+        <w:rPr>
+          <w:sz w:val="24"/>
+          <w:szCs w:val="24"/>
+        </w:rPr>
+        <w:t xml:space="preserve"> at no cost. </w:t>
       </w:r>
       <w:r>
         <w:rPr>
@@ -8323,7 +8201,6 @@
         </w:rPr>
         <w:t xml:space="preserve"> </w:t>
       </w:r>
-      <w:proofErr w:type="gramEnd"/>
     </w:p>
     <w:p>
       <w:pPr>
@@ -8467,7 +8344,37 @@
           <w:sz w:val="24"/>
           <w:szCs w:val="24"/>
         </w:rPr>
-        <w:t xml:space="preserve">supervised learning model can determine malignant breast cancer from the features of an FNAB with greater than 98.5% accuracy. </w:t>
+        <w:t xml:space="preserve">supervised learning model can </w:t>
+      </w:r>
+      <w:r>
+        <w:rPr>
+          <w:sz w:val="24"/>
+          <w:szCs w:val="24"/>
+        </w:rPr>
+        <w:t xml:space="preserve">accurately determine whether </w:t>
+      </w:r>
+      <w:proofErr w:type="gramStart"/>
+      <w:r>
+        <w:rPr>
+          <w:sz w:val="24"/>
+          <w:szCs w:val="24"/>
+        </w:rPr>
+        <w:t>a breast</w:t>
+      </w:r>
+      <w:proofErr w:type="gramEnd"/>
+      <w:r>
+        <w:rPr>
+          <w:sz w:val="24"/>
+          <w:szCs w:val="24"/>
+        </w:rPr>
+        <w:t xml:space="preserve"> cancer is malignant </w:t>
+      </w:r>
+      <w:r>
+        <w:rPr>
+          <w:sz w:val="24"/>
+          <w:szCs w:val="24"/>
+        </w:rPr>
+        <w:t xml:space="preserve">from the features of an FNAB with greater than 98.5% accuracy. </w:t>
       </w:r>
     </w:p>
     <w:p>
@@ -8505,30 +8412,21 @@
           <w:sz w:val="24"/>
           <w:szCs w:val="24"/>
         </w:rPr>
-        <w:t xml:space="preserve">I will compare the baseline results of </w:t>
-      </w:r>
-      <w:proofErr w:type="gramStart"/>
-      <w:r>
-        <w:rPr>
-          <w:sz w:val="24"/>
-          <w:szCs w:val="24"/>
-        </w:rPr>
-        <w:t>several</w:t>
-      </w:r>
-      <w:proofErr w:type="gramEnd"/>
-      <w:r>
-        <w:rPr>
-          <w:sz w:val="24"/>
-          <w:szCs w:val="24"/>
-        </w:rPr>
-        <w:t xml:space="preserve"> supervised learning algorithms to determine the most promising algorithms to tune for a better f1-score</w:t>
-      </w:r>
-      <w:r>
-        <w:rPr>
-          <w:sz w:val="24"/>
-          <w:szCs w:val="24"/>
-        </w:rPr>
-        <w:t xml:space="preserve"> and an accuracy above the target 98.5%</w:t>
+        <w:t xml:space="preserve">I will compare the baseline results of several supervised learning algorithms to determine the most promising </w:t>
+      </w:r>
+      <w:r>
+        <w:rPr>
+          <w:sz w:val="24"/>
+          <w:szCs w:val="24"/>
+        </w:rPr>
+        <w:t xml:space="preserve">ones to tune for a better F1-score and accuracy above the target of </w:t>
+      </w:r>
+      <w:r>
+        <w:rPr>
+          <w:sz w:val="24"/>
+          <w:szCs w:val="24"/>
+        </w:rPr>
+        <w:t>98.5%</w:t>
       </w:r>
       <w:r>
         <w:rPr>
@@ -8580,23 +8478,35 @@
           <w:sz w:val="24"/>
           <w:szCs w:val="24"/>
         </w:rPr>
-        <w:t xml:space="preserve"> will </w:t>
-      </w:r>
-      <w:proofErr w:type="gramStart"/>
-      <w:r>
-        <w:rPr>
-          <w:sz w:val="24"/>
-          <w:szCs w:val="24"/>
-        </w:rPr>
-        <w:t>be used</w:t>
-      </w:r>
-      <w:proofErr w:type="gramEnd"/>
-      <w:r>
-        <w:rPr>
-          <w:sz w:val="24"/>
-          <w:szCs w:val="24"/>
-        </w:rPr>
-        <w:t xml:space="preserve"> as metric for comparison but not the final determining metric</w:t>
+        <w:t xml:space="preserve"> will be used as </w:t>
+      </w:r>
+      <w:r>
+        <w:rPr>
+          <w:sz w:val="24"/>
+          <w:szCs w:val="24"/>
+        </w:rPr>
+        <w:t xml:space="preserve">a </w:t>
+      </w:r>
+      <w:r>
+        <w:rPr>
+          <w:sz w:val="24"/>
+          <w:szCs w:val="24"/>
+        </w:rPr>
+        <w:t>metric for comparison</w:t>
+      </w:r>
+      <w:r>
+        <w:rPr>
+          <w:sz w:val="24"/>
+          <w:szCs w:val="24"/>
+        </w:rPr>
+        <w:t>,</w:t>
+      </w:r>
+      <w:r>
+        <w:rPr>
+          <w:sz w:val="24"/>
+          <w:szCs w:val="24"/>
+        </w:rPr>
+        <w:t xml:space="preserve"> but not the final determining metric</w:t>
       </w:r>
     </w:p>
     <w:p>
@@ -8620,23 +8530,21 @@
           <w:sz w:val="24"/>
           <w:szCs w:val="24"/>
         </w:rPr>
-        <w:t xml:space="preserve"> Precision will </w:t>
-      </w:r>
-      <w:proofErr w:type="gramStart"/>
-      <w:r>
-        <w:rPr>
-          <w:sz w:val="24"/>
-          <w:szCs w:val="24"/>
-        </w:rPr>
-        <w:t>be used</w:t>
-      </w:r>
-      <w:proofErr w:type="gramEnd"/>
-      <w:r>
-        <w:rPr>
-          <w:sz w:val="24"/>
-          <w:szCs w:val="24"/>
-        </w:rPr>
-        <w:t xml:space="preserve"> as a metric within my f1 score.</w:t>
+        <w:t xml:space="preserve"> Precision will be used as a metric within my </w:t>
+      </w:r>
+      <w:r>
+        <w:rPr>
+          <w:sz w:val="24"/>
+          <w:szCs w:val="24"/>
+        </w:rPr>
+        <w:t>F1</w:t>
+      </w:r>
+      <w:r>
+        <w:rPr>
+          <w:sz w:val="24"/>
+          <w:szCs w:val="24"/>
+        </w:rPr>
+        <w:t xml:space="preserve"> score.</w:t>
       </w:r>
     </w:p>
     <w:p>
@@ -8660,7 +8568,37 @@
           <w:sz w:val="24"/>
           <w:szCs w:val="24"/>
         </w:rPr>
-        <w:t xml:space="preserve"> This should be a high recall model because it is a medical model and we do not want to miss cancer in our least invasive screening.</w:t>
+        <w:t xml:space="preserve"> This should be a high recall model because it is a medical model</w:t>
+      </w:r>
+      <w:r>
+        <w:rPr>
+          <w:sz w:val="24"/>
+          <w:szCs w:val="24"/>
+        </w:rPr>
+        <w:t>,</w:t>
+      </w:r>
+      <w:r>
+        <w:rPr>
+          <w:sz w:val="24"/>
+          <w:szCs w:val="24"/>
+        </w:rPr>
+        <w:t xml:space="preserve"> and we do not want to </w:t>
+      </w:r>
+      <w:proofErr w:type="gramStart"/>
+      <w:r>
+        <w:rPr>
+          <w:sz w:val="24"/>
+          <w:szCs w:val="24"/>
+        </w:rPr>
+        <w:t>miss</w:t>
+      </w:r>
+      <w:proofErr w:type="gramEnd"/>
+      <w:r>
+        <w:rPr>
+          <w:sz w:val="24"/>
+          <w:szCs w:val="24"/>
+        </w:rPr>
+        <w:t xml:space="preserve"> cancer in our least invasive screening.</w:t>
       </w:r>
     </w:p>
     <w:p>
@@ -8687,7 +8625,21 @@
           <w:sz w:val="24"/>
           <w:szCs w:val="24"/>
         </w:rPr>
-        <w:t xml:space="preserve"> Which is the harmonic mean which is closer to the smaller number rather than the higher number and gives a better score than the straight average.</w:t>
+        <w:t xml:space="preserve"> Which is the harmonic mean</w:t>
+      </w:r>
+      <w:r>
+        <w:rPr>
+          <w:sz w:val="24"/>
+          <w:szCs w:val="24"/>
+        </w:rPr>
+        <w:t>, which is closer to the smaller number rather than the higher number,</w:t>
+      </w:r>
+      <w:r>
+        <w:rPr>
+          <w:sz w:val="24"/>
+          <w:szCs w:val="24"/>
+        </w:rPr>
+        <w:t xml:space="preserve"> and gives a better score than the straight average.</w:t>
       </w:r>
     </w:p>
     <w:p>
@@ -8733,39 +8685,14 @@
           <w:sz w:val="24"/>
           <w:szCs w:val="24"/>
         </w:rPr>
-        <w:t xml:space="preserve">Jupyter notebook will be the primary tool, the notebook will </w:t>
-      </w:r>
-      <w:proofErr w:type="gramStart"/>
-      <w:r>
-        <w:rPr>
-          <w:sz w:val="24"/>
-          <w:szCs w:val="24"/>
-        </w:rPr>
-        <w:t>be contained</w:t>
-      </w:r>
-      <w:proofErr w:type="gramEnd"/>
-      <w:r>
-        <w:rPr>
-          <w:sz w:val="24"/>
-          <w:szCs w:val="24"/>
-        </w:rPr>
-        <w:t xml:space="preserve"> within a GitHub repo and </w:t>
-      </w:r>
-      <w:proofErr w:type="gramStart"/>
-      <w:r>
-        <w:rPr>
-          <w:sz w:val="24"/>
-          <w:szCs w:val="24"/>
-        </w:rPr>
-        <w:t>is executed</w:t>
-      </w:r>
-      <w:proofErr w:type="gramEnd"/>
-      <w:r>
-        <w:rPr>
-          <w:sz w:val="24"/>
-          <w:szCs w:val="24"/>
-        </w:rPr>
-        <w:t xml:space="preserve"> within visual studio in a </w:t>
+        <w:t>The Jupyter notebook will be the primary tool, contained within a GitHub repository, and executed within Visual Studio</w:t>
+      </w:r>
+      <w:r>
+        <w:rPr>
+          <w:sz w:val="24"/>
+          <w:szCs w:val="24"/>
+        </w:rPr>
+        <w:t xml:space="preserve"> in a </w:t>
       </w:r>
       <w:r>
         <w:rPr>
@@ -8796,23 +8723,21 @@
           <w:sz w:val="24"/>
           <w:szCs w:val="24"/>
         </w:rPr>
-        <w:t xml:space="preserve">The following python packages </w:t>
-      </w:r>
-      <w:proofErr w:type="gramStart"/>
-      <w:r>
-        <w:rPr>
-          <w:sz w:val="24"/>
-          <w:szCs w:val="24"/>
-        </w:rPr>
-        <w:t>are installed</w:t>
-      </w:r>
-      <w:proofErr w:type="gramEnd"/>
-      <w:r>
-        <w:rPr>
-          <w:sz w:val="24"/>
-          <w:szCs w:val="24"/>
-        </w:rPr>
-        <w:t xml:space="preserve"> in the environment:</w:t>
+        <w:t xml:space="preserve">The following </w:t>
+      </w:r>
+      <w:r>
+        <w:rPr>
+          <w:sz w:val="24"/>
+          <w:szCs w:val="24"/>
+        </w:rPr>
+        <w:t>Python</w:t>
+      </w:r>
+      <w:r>
+        <w:rPr>
+          <w:sz w:val="24"/>
+          <w:szCs w:val="24"/>
+        </w:rPr>
+        <w:t xml:space="preserve"> packages are installed in the environment:</w:t>
       </w:r>
     </w:p>
     <w:p>
@@ -8912,7 +8837,6 @@
           <w:sz w:val="24"/>
           <w:szCs w:val="24"/>
         </w:rPr>
-        <w:lastRenderedPageBreak/>
         <w:t>decorator==5.2.1</w:t>
       </w:r>
     </w:p>
@@ -8953,6 +8877,7 @@
           <w:sz w:val="24"/>
           <w:szCs w:val="24"/>
         </w:rPr>
+        <w:lastRenderedPageBreak/>
         <w:t>executing==2.2.1</w:t>
       </w:r>
     </w:p>
@@ -9772,30 +9697,14 @@
           <w:sz w:val="24"/>
           <w:szCs w:val="24"/>
         </w:rPr>
-        <w:t xml:space="preserve">to </w:t>
-      </w:r>
-      <w:proofErr w:type="gramStart"/>
-      <w:r>
-        <w:rPr>
-          <w:sz w:val="24"/>
-          <w:szCs w:val="24"/>
-        </w:rPr>
-        <w:t xml:space="preserve">be </w:t>
-      </w:r>
-      <w:r>
-        <w:rPr>
-          <w:sz w:val="24"/>
-          <w:szCs w:val="24"/>
-        </w:rPr>
-        <w:t>used</w:t>
-      </w:r>
-      <w:proofErr w:type="gramEnd"/>
-      <w:r>
-        <w:rPr>
-          <w:sz w:val="24"/>
-          <w:szCs w:val="24"/>
-        </w:rPr>
-        <w:t xml:space="preserve"> to </w:t>
+        <w:t xml:space="preserve">to be </w:t>
+      </w:r>
+      <w:r>
+        <w:rPr>
+          <w:sz w:val="24"/>
+          <w:szCs w:val="24"/>
+        </w:rPr>
+        <w:t xml:space="preserve">used to </w:t>
       </w:r>
       <w:r>
         <w:rPr>
@@ -9837,7 +9746,6 @@
           <w:sz w:val="24"/>
           <w:szCs w:val="24"/>
         </w:rPr>
-        <w:lastRenderedPageBreak/>
         <w:t>Random Forest Classifier</w:t>
       </w:r>
     </w:p>
@@ -9859,6 +9767,7 @@
           <w:sz w:val="24"/>
           <w:szCs w:val="24"/>
         </w:rPr>
+        <w:lastRenderedPageBreak/>
         <w:t>AdaBoost Classifier</w:t>
       </w:r>
     </w:p>
@@ -9875,36 +9784,13 @@
           <w:szCs w:val="24"/>
         </w:rPr>
       </w:pPr>
-      <w:proofErr w:type="spellStart"/>
-      <w:r>
-        <w:rPr>
-          <w:sz w:val="24"/>
-          <w:szCs w:val="24"/>
-        </w:rPr>
-        <w:t>S</w:t>
-      </w:r>
-      <w:r>
-        <w:rPr>
-          <w:sz w:val="24"/>
-          <w:szCs w:val="24"/>
-        </w:rPr>
-        <w:t>upport</w:t>
-      </w:r>
-      <w:r>
-        <w:rPr>
-          <w:sz w:val="24"/>
-          <w:szCs w:val="24"/>
-        </w:rPr>
-        <w:t>V</w:t>
-      </w:r>
-      <w:r>
-        <w:rPr>
-          <w:sz w:val="24"/>
-          <w:szCs w:val="24"/>
-        </w:rPr>
-        <w:t>ector</w:t>
-      </w:r>
-      <w:proofErr w:type="spellEnd"/>
+      <w:r>
+        <w:rPr>
+          <w:sz w:val="24"/>
+          <w:szCs w:val="24"/>
+        </w:rPr>
+        <w:t>Support Vector</w:t>
+      </w:r>
       <w:r>
         <w:rPr>
           <w:sz w:val="24"/>
@@ -9940,21 +9826,26 @@
           <w:szCs w:val="24"/>
         </w:rPr>
       </w:pPr>
-      <w:proofErr w:type="spellStart"/>
-      <w:r>
-        <w:rPr>
-          <w:sz w:val="24"/>
-          <w:szCs w:val="24"/>
-        </w:rPr>
-        <w:t>GradientBoost</w:t>
-      </w:r>
-      <w:proofErr w:type="spellEnd"/>
-      <w:r>
-        <w:rPr>
-          <w:sz w:val="24"/>
-          <w:szCs w:val="24"/>
-        </w:rPr>
-        <w:t xml:space="preserve"> Classifier</w:t>
+      <w:r>
+        <w:rPr>
+          <w:sz w:val="24"/>
+          <w:szCs w:val="24"/>
+        </w:rPr>
+        <w:t>Gradient</w:t>
+      </w:r>
+      <w:r>
+        <w:rPr>
+          <w:sz w:val="24"/>
+          <w:szCs w:val="24"/>
+        </w:rPr>
+        <w:t xml:space="preserve"> </w:t>
+      </w:r>
+      <w:r>
+        <w:rPr>
+          <w:sz w:val="24"/>
+          <w:szCs w:val="24"/>
+        </w:rPr>
+        <w:t>Boost Classifier</w:t>
       </w:r>
     </w:p>
     <w:p>
@@ -10083,55 +9974,21 @@
           <w:sz w:val="24"/>
           <w:szCs w:val="24"/>
         </w:rPr>
-        <w:t xml:space="preserve">with an accuracy ranging from </w:t>
-      </w:r>
-      <w:proofErr w:type="gramStart"/>
-      <w:r>
-        <w:rPr>
-          <w:sz w:val="24"/>
-          <w:szCs w:val="24"/>
-        </w:rPr>
-        <w:t>approximately 92%</w:t>
-      </w:r>
-      <w:proofErr w:type="gramEnd"/>
-      <w:r>
-        <w:rPr>
-          <w:sz w:val="24"/>
-          <w:szCs w:val="24"/>
-        </w:rPr>
-        <w:t xml:space="preserve"> to 98%, which is </w:t>
-      </w:r>
-      <w:proofErr w:type="gramStart"/>
-      <w:r>
-        <w:rPr>
-          <w:sz w:val="24"/>
-          <w:szCs w:val="24"/>
-        </w:rPr>
-        <w:t>fairly high</w:t>
-      </w:r>
-      <w:proofErr w:type="gramEnd"/>
-      <w:r>
-        <w:rPr>
-          <w:sz w:val="24"/>
-          <w:szCs w:val="24"/>
-        </w:rPr>
-        <w:t xml:space="preserve">. I will aim to drive this higher and focus on the F1-score, as it will be important to minimize any false negatives. It is essential to consider this a screening tool, as a false negative could limit options for the patient if the cancer </w:t>
-      </w:r>
-      <w:proofErr w:type="gramStart"/>
-      <w:r>
-        <w:rPr>
-          <w:sz w:val="24"/>
-          <w:szCs w:val="24"/>
-        </w:rPr>
-        <w:t>is later detected</w:t>
-      </w:r>
-      <w:proofErr w:type="gramEnd"/>
-      <w:r>
-        <w:rPr>
-          <w:sz w:val="24"/>
-          <w:szCs w:val="24"/>
-        </w:rPr>
-        <w:t xml:space="preserve"> at a more advanced stage. The goal is to provide patients with the best outcome from the least invasive screening. </w:t>
+        <w:t xml:space="preserve">with an accuracy ranging from approximately 92% to 98%, which is </w:t>
+      </w:r>
+      <w:r>
+        <w:rPr>
+          <w:sz w:val="24"/>
+          <w:szCs w:val="24"/>
+        </w:rPr>
+        <w:t>a reasonably high range</w:t>
+      </w:r>
+      <w:r>
+        <w:rPr>
+          <w:sz w:val="24"/>
+          <w:szCs w:val="24"/>
+        </w:rPr>
+        <w:t xml:space="preserve">. I will aim to drive this higher and focus on the F1-score, as it will be important to minimize any false negatives. It is essential to consider this a screening tool, as a false negative could limit options for the patient if the cancer is later detected at a more advanced stage. The goal is to provide patients with the best outcome from the least invasive screening. </w:t>
       </w:r>
     </w:p>
     <w:p>
@@ -10169,7 +10026,21 @@
           <w:sz w:val="24"/>
           <w:szCs w:val="24"/>
         </w:rPr>
-        <w:t xml:space="preserve">The data analysis phase will include bar and line charts that show the dataset visually, as well as compare features using the two classifications as the comparison. For the initial model evaluation </w:t>
+        <w:t xml:space="preserve">The data analysis phase will include bar and line charts that </w:t>
+      </w:r>
+      <w:r>
+        <w:rPr>
+          <w:sz w:val="24"/>
+          <w:szCs w:val="24"/>
+        </w:rPr>
+        <w:t xml:space="preserve">visually display the dataset, as well as compare features using the two classifications as the basis for </w:t>
+      </w:r>
+      <w:r>
+        <w:rPr>
+          <w:sz w:val="24"/>
+          <w:szCs w:val="24"/>
+        </w:rPr>
+        <w:t xml:space="preserve">comparison. For the initial model evaluation </w:t>
       </w:r>
       <w:r>
         <w:rPr>
@@ -10218,7 +10089,21 @@
           <w:sz w:val="24"/>
           <w:szCs w:val="24"/>
         </w:rPr>
-        <w:t xml:space="preserve">, along with the </w:t>
+        <w:t xml:space="preserve">, </w:t>
+      </w:r>
+      <w:r>
+        <w:rPr>
+          <w:sz w:val="24"/>
+          <w:szCs w:val="24"/>
+        </w:rPr>
+        <w:t>as well as</w:t>
+      </w:r>
+      <w:r>
+        <w:rPr>
+          <w:sz w:val="24"/>
+          <w:szCs w:val="24"/>
+        </w:rPr>
+        <w:t xml:space="preserve"> the </w:t>
       </w:r>
       <w:r>
         <w:rPr>
@@ -10253,7 +10138,14 @@
           <w:sz w:val="24"/>
           <w:szCs w:val="24"/>
         </w:rPr>
-        <w:t xml:space="preserve">Visuals will </w:t>
+        <w:t xml:space="preserve">Visuals will be </w:t>
+      </w:r>
+      <w:r>
+        <w:rPr>
+          <w:sz w:val="24"/>
+          <w:szCs w:val="24"/>
+        </w:rPr>
+        <w:t xml:space="preserve">generated directly from the Jupyter notebook, which contains </w:t>
       </w:r>
       <w:proofErr w:type="gramStart"/>
       <w:r>
@@ -10261,14 +10153,7 @@
           <w:sz w:val="24"/>
           <w:szCs w:val="24"/>
         </w:rPr>
-        <w:t xml:space="preserve">be </w:t>
-      </w:r>
-      <w:r>
-        <w:rPr>
-          <w:sz w:val="24"/>
-          <w:szCs w:val="24"/>
-        </w:rPr>
-        <w:t>generated</w:t>
+        <w:t>the code</w:t>
       </w:r>
       <w:proofErr w:type="gramEnd"/>
       <w:r>
@@ -10276,16 +10161,22 @@
           <w:sz w:val="24"/>
           <w:szCs w:val="24"/>
         </w:rPr>
-        <w:t xml:space="preserve"> directly from the Jupyter notebook, which contains the code, using</w:t>
-      </w:r>
-      <w:r>
-        <w:rPr>
-          <w:sz w:val="24"/>
-          <w:szCs w:val="24"/>
-        </w:rPr>
-        <w:t xml:space="preserve"> Matplotlib</w:t>
-      </w:r>
-      <w:proofErr w:type="gramStart"/>
+        <w:t>, using</w:t>
+      </w:r>
+      <w:r>
+        <w:rPr>
+          <w:sz w:val="24"/>
+          <w:szCs w:val="24"/>
+        </w:rPr>
+        <w:t xml:space="preserve"> </w:t>
+      </w:r>
+      <w:r>
+        <w:rPr>
+          <w:sz w:val="24"/>
+          <w:szCs w:val="24"/>
+        </w:rPr>
+        <w:t>the Matplotlib library</w:t>
+      </w:r>
       <w:r>
         <w:rPr>
           <w:sz w:val="24"/>
@@ -10300,7 +10191,6 @@
         </w:rPr>
         <w:t xml:space="preserve">  </w:t>
       </w:r>
-      <w:proofErr w:type="gramEnd"/>
     </w:p>
     <w:p>
       <w:pPr>
@@ -10396,23 +10286,7 @@
           <w:sz w:val="24"/>
           <w:szCs w:val="24"/>
         </w:rPr>
-        <w:t xml:space="preserve">, although there are </w:t>
-      </w:r>
-      <w:proofErr w:type="gramStart"/>
-      <w:r>
-        <w:rPr>
-          <w:sz w:val="24"/>
-          <w:szCs w:val="24"/>
-        </w:rPr>
-        <w:t>various ways</w:t>
-      </w:r>
-      <w:proofErr w:type="gramEnd"/>
-      <w:r>
-        <w:rPr>
-          <w:sz w:val="24"/>
-          <w:szCs w:val="24"/>
-        </w:rPr>
-        <w:t xml:space="preserve"> to acquire the same dataset; each of these appears to contain the same data,</w:t>
+        <w:t>, although there are various ways to acquire the same dataset; each of these appears to contain the same data,</w:t>
       </w:r>
       <w:r>
         <w:rPr>
@@ -10493,7 +10367,21 @@
           <w:sz w:val="24"/>
           <w:szCs w:val="24"/>
         </w:rPr>
-        <w:t xml:space="preserve">The dataset is from the less invasive fine needle aspirations making it an appropriate dataset for this research questions. </w:t>
+        <w:t>The dataset is from the less invasive fine needle aspirations</w:t>
+      </w:r>
+      <w:r>
+        <w:rPr>
+          <w:sz w:val="24"/>
+          <w:szCs w:val="24"/>
+        </w:rPr>
+        <w:t>, making it an appropriate dataset for these</w:t>
+      </w:r>
+      <w:r>
+        <w:rPr>
+          <w:sz w:val="24"/>
+          <w:szCs w:val="24"/>
+        </w:rPr>
+        <w:t xml:space="preserve"> research questions. </w:t>
       </w:r>
     </w:p>
     <w:p>
@@ -10545,33 +10433,43 @@
           <w:sz w:val="24"/>
           <w:szCs w:val="24"/>
         </w:rPr>
-        <w:t xml:space="preserve">Data </w:t>
-      </w:r>
-      <w:proofErr w:type="gramStart"/>
-      <w:r>
-        <w:rPr>
-          <w:sz w:val="24"/>
-          <w:szCs w:val="24"/>
-        </w:rPr>
-        <w:t>is collected</w:t>
-      </w:r>
-      <w:proofErr w:type="gramEnd"/>
-      <w:r>
-        <w:rPr>
-          <w:sz w:val="24"/>
-          <w:szCs w:val="24"/>
-        </w:rPr>
-        <w:t xml:space="preserve"> from UC Irvine Machine Learning Repository via python and saved as CSV file to </w:t>
-      </w:r>
-      <w:proofErr w:type="spellStart"/>
-      <w:r>
-        <w:rPr>
-          <w:sz w:val="24"/>
-          <w:szCs w:val="24"/>
-        </w:rPr>
-        <w:t>github</w:t>
-      </w:r>
-      <w:proofErr w:type="spellEnd"/>
+        <w:t xml:space="preserve">Data is collected from UC Irvine Machine Learning Repository via </w:t>
+      </w:r>
+      <w:r>
+        <w:rPr>
+          <w:sz w:val="24"/>
+          <w:szCs w:val="24"/>
+        </w:rPr>
+        <w:t>Python</w:t>
+      </w:r>
+      <w:r>
+        <w:rPr>
+          <w:sz w:val="24"/>
+          <w:szCs w:val="24"/>
+        </w:rPr>
+        <w:t xml:space="preserve"> and saved as </w:t>
+      </w:r>
+      <w:r>
+        <w:rPr>
+          <w:sz w:val="24"/>
+          <w:szCs w:val="24"/>
+        </w:rPr>
+        <w:t xml:space="preserve">a </w:t>
+      </w:r>
+      <w:r>
+        <w:rPr>
+          <w:sz w:val="24"/>
+          <w:szCs w:val="24"/>
+        </w:rPr>
+        <w:t xml:space="preserve">CSV file to </w:t>
+      </w:r>
+      <w:r>
+        <w:rPr>
+          <w:sz w:val="24"/>
+          <w:szCs w:val="24"/>
+        </w:rPr>
+        <w:t>GitHub</w:t>
+      </w:r>
       <w:sdt>
         <w:sdtPr>
           <w:rPr>
@@ -10706,23 +10604,7 @@
           <w:sz w:val="24"/>
           <w:szCs w:val="24"/>
         </w:rPr>
-        <w:t xml:space="preserve"> As additional data </w:t>
-      </w:r>
-      <w:proofErr w:type="gramStart"/>
-      <w:r>
-        <w:rPr>
-          <w:sz w:val="24"/>
-          <w:szCs w:val="24"/>
-        </w:rPr>
-        <w:t>is made</w:t>
-      </w:r>
-      <w:proofErr w:type="gramEnd"/>
-      <w:r>
-        <w:rPr>
-          <w:sz w:val="24"/>
-          <w:szCs w:val="24"/>
-        </w:rPr>
-        <w:t xml:space="preserve"> available or collected</w:t>
+        <w:t xml:space="preserve"> As additional data is made available or collected</w:t>
       </w:r>
       <w:r>
         <w:rPr>
@@ -10736,30 +10618,21 @@
           <w:sz w:val="24"/>
           <w:szCs w:val="24"/>
         </w:rPr>
-        <w:t xml:space="preserve"> first step. This is important to note as this dataset is not </w:t>
-      </w:r>
-      <w:proofErr w:type="gramStart"/>
-      <w:r>
-        <w:rPr>
-          <w:sz w:val="24"/>
-          <w:szCs w:val="24"/>
-        </w:rPr>
-        <w:t>very large</w:t>
-      </w:r>
-      <w:proofErr w:type="gramEnd"/>
-      <w:r>
-        <w:rPr>
-          <w:sz w:val="24"/>
-          <w:szCs w:val="24"/>
-        </w:rPr>
-        <w:t xml:space="preserve"> compared to other machine learning datasets</w:t>
-      </w:r>
-      <w:r>
-        <w:rPr>
-          <w:sz w:val="24"/>
-          <w:szCs w:val="24"/>
-        </w:rPr>
-        <w:t xml:space="preserve"> and additional data could provide even better results</w:t>
+        <w:t xml:space="preserve"> first step. This is important to note</w:t>
+      </w:r>
+      <w:r>
+        <w:rPr>
+          <w:sz w:val="24"/>
+          <w:szCs w:val="24"/>
+        </w:rPr>
+        <w:t>, as the dataset is relatively small compared to other machine learning datasets, and additional data could yield</w:t>
+      </w:r>
+      <w:r>
+        <w:rPr>
+          <w:sz w:val="24"/>
+          <w:szCs w:val="24"/>
+        </w:rPr>
+        <w:t xml:space="preserve"> even better results</w:t>
       </w:r>
       <w:r>
         <w:rPr>
@@ -10826,9 +10699,17 @@
           <w:sz w:val="24"/>
           <w:szCs w:val="24"/>
         </w:rPr>
-        <w:t>tory Compliances</w:t>
+        <w:t xml:space="preserve">tory </w:t>
       </w:r>
       <w:bookmarkEnd w:id="35"/>
+      <w:r>
+        <w:rPr>
+          <w:color w:val="000000" w:themeColor="text1"/>
+          <w:sz w:val="24"/>
+          <w:szCs w:val="24"/>
+        </w:rPr>
+        <w:t>Compliance</w:t>
+      </w:r>
     </w:p>
     <w:p>
       <w:pPr>
@@ -10862,7 +10743,21 @@
           <w:sz w:val="24"/>
           <w:szCs w:val="24"/>
         </w:rPr>
-        <w:t xml:space="preserve"> – Since the data itself is collected and then used within the closed code, data governance will focus on ensuring that the model is tagged appropriately with versions of the code and that changes to that code is committed to the git hub repository </w:t>
+        <w:t xml:space="preserve"> – Since the data itself is collected and then used within the closed code, data governance will focus on ensuring that the model is tagged appropriately with versions of the code and that changes to that code </w:t>
+      </w:r>
+      <w:r>
+        <w:rPr>
+          <w:sz w:val="24"/>
+          <w:szCs w:val="24"/>
+        </w:rPr>
+        <w:t>are</w:t>
+      </w:r>
+      <w:r>
+        <w:rPr>
+          <w:sz w:val="24"/>
+          <w:szCs w:val="24"/>
+        </w:rPr>
+        <w:t xml:space="preserve"> committed to the git hub repository </w:t>
       </w:r>
       <w:r>
         <w:rPr>
@@ -10877,30 +10772,14 @@
           <w:sz w:val="24"/>
           <w:szCs w:val="24"/>
         </w:rPr>
-        <w:t>known</w:t>
-      </w:r>
-      <w:r>
-        <w:rPr>
-          <w:sz w:val="24"/>
-          <w:szCs w:val="24"/>
-        </w:rPr>
-        <w:t xml:space="preserve"> what changes </w:t>
-      </w:r>
-      <w:proofErr w:type="gramStart"/>
-      <w:r>
-        <w:rPr>
-          <w:sz w:val="24"/>
-          <w:szCs w:val="24"/>
-        </w:rPr>
-        <w:t>were made</w:t>
-      </w:r>
-      <w:proofErr w:type="gramEnd"/>
-      <w:r>
-        <w:rPr>
-          <w:sz w:val="24"/>
-          <w:szCs w:val="24"/>
-        </w:rPr>
-        <w:t xml:space="preserve"> and who made the changes. </w:t>
+        <w:t>clear what changes were made and who made them</w:t>
+      </w:r>
+      <w:r>
+        <w:rPr>
+          <w:sz w:val="24"/>
+          <w:szCs w:val="24"/>
+        </w:rPr>
+        <w:t xml:space="preserve">. </w:t>
       </w:r>
     </w:p>
     <w:p>
@@ -10934,30 +10813,28 @@
           <w:sz w:val="24"/>
           <w:szCs w:val="24"/>
         </w:rPr>
-        <w:t xml:space="preserve"> – Since the dataset does not contain personally identifiable information </w:t>
-      </w:r>
-      <w:r>
-        <w:rPr>
-          <w:sz w:val="24"/>
-          <w:szCs w:val="24"/>
-        </w:rPr>
-        <w:t xml:space="preserve">privacy in the model is not a concern. When the model </w:t>
-      </w:r>
-      <w:proofErr w:type="gramStart"/>
-      <w:r>
-        <w:rPr>
-          <w:sz w:val="24"/>
-          <w:szCs w:val="24"/>
-        </w:rPr>
-        <w:t>is used</w:t>
-      </w:r>
-      <w:proofErr w:type="gramEnd"/>
-      <w:r>
-        <w:rPr>
-          <w:sz w:val="24"/>
-          <w:szCs w:val="24"/>
-        </w:rPr>
-        <w:t xml:space="preserve"> in a production environment, additional </w:t>
+        <w:t xml:space="preserve"> – Since the dataset does not contain personally identifiable information</w:t>
+      </w:r>
+      <w:r>
+        <w:rPr>
+          <w:sz w:val="24"/>
+          <w:szCs w:val="24"/>
+        </w:rPr>
+        <w:t>,</w:t>
+      </w:r>
+      <w:r>
+        <w:rPr>
+          <w:sz w:val="24"/>
+          <w:szCs w:val="24"/>
+        </w:rPr>
+        <w:t xml:space="preserve"> </w:t>
+      </w:r>
+      <w:r>
+        <w:rPr>
+          <w:sz w:val="24"/>
+          <w:szCs w:val="24"/>
+        </w:rPr>
+        <w:t xml:space="preserve">privacy in the model is not a concern. When the model is used in a production environment, additional </w:t>
       </w:r>
       <w:r>
         <w:rPr>
@@ -10971,53 +10848,35 @@
           <w:sz w:val="24"/>
           <w:szCs w:val="24"/>
         </w:rPr>
-        <w:t xml:space="preserve"> will </w:t>
-      </w:r>
-      <w:proofErr w:type="gramStart"/>
-      <w:r>
-        <w:rPr>
-          <w:sz w:val="24"/>
-          <w:szCs w:val="24"/>
-        </w:rPr>
-        <w:t>be required</w:t>
-      </w:r>
-      <w:proofErr w:type="gramEnd"/>
-      <w:r>
-        <w:rPr>
-          <w:sz w:val="24"/>
-          <w:szCs w:val="24"/>
-        </w:rPr>
-        <w:t xml:space="preserve"> to ensure that as </w:t>
-      </w:r>
-      <w:r>
-        <w:rPr>
-          <w:sz w:val="24"/>
-          <w:szCs w:val="24"/>
-        </w:rPr>
-        <w:t>predictions</w:t>
-      </w:r>
-      <w:r>
-        <w:rPr>
-          <w:sz w:val="24"/>
-          <w:szCs w:val="24"/>
-        </w:rPr>
-        <w:t xml:space="preserve"> </w:t>
-      </w:r>
-      <w:proofErr w:type="gramStart"/>
-      <w:r>
-        <w:rPr>
-          <w:sz w:val="24"/>
-          <w:szCs w:val="24"/>
-        </w:rPr>
-        <w:t>are made</w:t>
-      </w:r>
-      <w:proofErr w:type="gramEnd"/>
-      <w:r>
-        <w:rPr>
-          <w:sz w:val="24"/>
-          <w:szCs w:val="24"/>
-        </w:rPr>
-        <w:t xml:space="preserve"> that only those involved with communicating that information to the patient are able to verify.</w:t>
+        <w:t xml:space="preserve"> will be required to ensure that</w:t>
+      </w:r>
+      <w:r>
+        <w:rPr>
+          <w:sz w:val="24"/>
+          <w:szCs w:val="24"/>
+        </w:rPr>
+        <w:t>, as predictions are made,</w:t>
+      </w:r>
+      <w:r>
+        <w:rPr>
+          <w:sz w:val="24"/>
+          <w:szCs w:val="24"/>
+        </w:rPr>
+        <w:t xml:space="preserve"> only those involved </w:t>
+      </w:r>
+      <w:r>
+        <w:rPr>
+          <w:sz w:val="24"/>
+          <w:szCs w:val="24"/>
+        </w:rPr>
+        <w:t>in communicating that information to the patient can verify it</w:t>
+      </w:r>
+      <w:r>
+        <w:rPr>
+          <w:sz w:val="24"/>
+          <w:szCs w:val="24"/>
+        </w:rPr>
+        <w:t>.</w:t>
       </w:r>
     </w:p>
     <w:p>
@@ -11051,23 +10910,21 @@
           <w:sz w:val="24"/>
           <w:szCs w:val="24"/>
         </w:rPr>
-        <w:t xml:space="preserve"> – Security of the model for use in a production environment will only be require after the model </w:t>
-      </w:r>
-      <w:proofErr w:type="gramStart"/>
-      <w:r>
-        <w:rPr>
-          <w:sz w:val="24"/>
-          <w:szCs w:val="24"/>
-        </w:rPr>
-        <w:t>is deployed</w:t>
-      </w:r>
-      <w:proofErr w:type="gramEnd"/>
-      <w:r>
-        <w:rPr>
-          <w:sz w:val="24"/>
-          <w:szCs w:val="24"/>
-        </w:rPr>
-        <w:t xml:space="preserve"> for use. </w:t>
+        <w:t xml:space="preserve"> – Security of the model for use in a production environment will only be </w:t>
+      </w:r>
+      <w:r>
+        <w:rPr>
+          <w:sz w:val="24"/>
+          <w:szCs w:val="24"/>
+        </w:rPr>
+        <w:t>required</w:t>
+      </w:r>
+      <w:r>
+        <w:rPr>
+          <w:sz w:val="24"/>
+          <w:szCs w:val="24"/>
+        </w:rPr>
+        <w:t xml:space="preserve"> after the model is deployed for use. </w:t>
       </w:r>
     </w:p>
     <w:p>
@@ -11108,17 +10965,15 @@
           <w:sz w:val="24"/>
           <w:szCs w:val="24"/>
         </w:rPr>
-        <w:t xml:space="preserve"> – based on the dataset gathered there are not ethical, </w:t>
-      </w:r>
-      <w:proofErr w:type="gramStart"/>
-      <w:r>
-        <w:rPr>
-          <w:sz w:val="24"/>
-          <w:szCs w:val="24"/>
-        </w:rPr>
-        <w:t>legal</w:t>
-      </w:r>
-      <w:proofErr w:type="gramEnd"/>
+        <w:t xml:space="preserve"> – based on the dataset gathered</w:t>
+      </w:r>
+      <w:r>
+        <w:rPr>
+          <w:sz w:val="24"/>
+          <w:szCs w:val="24"/>
+        </w:rPr>
+        <w:t>, there are no ethical, legal,</w:t>
+      </w:r>
       <w:r>
         <w:rPr>
           <w:sz w:val="24"/>
@@ -11138,55 +10993,21 @@
           <w:sz w:val="24"/>
           <w:szCs w:val="24"/>
         </w:rPr>
-        <w:t xml:space="preserve"> important to have results reviewed prior to </w:t>
-      </w:r>
-      <w:proofErr w:type="gramStart"/>
-      <w:r>
-        <w:rPr>
-          <w:sz w:val="24"/>
-          <w:szCs w:val="24"/>
-        </w:rPr>
-        <w:t>be delivered</w:t>
-      </w:r>
-      <w:proofErr w:type="gramEnd"/>
-      <w:r>
-        <w:rPr>
-          <w:sz w:val="24"/>
-          <w:szCs w:val="24"/>
-        </w:rPr>
-        <w:t xml:space="preserve"> to a patient and the algorithm should only </w:t>
-      </w:r>
-      <w:proofErr w:type="gramStart"/>
-      <w:r>
-        <w:rPr>
-          <w:sz w:val="24"/>
-          <w:szCs w:val="24"/>
-        </w:rPr>
-        <w:t>be considered</w:t>
-      </w:r>
-      <w:proofErr w:type="gramEnd"/>
-      <w:r>
-        <w:rPr>
-          <w:sz w:val="24"/>
-          <w:szCs w:val="24"/>
-        </w:rPr>
-        <w:t xml:space="preserve"> a tool to assist technicians and </w:t>
-      </w:r>
-      <w:proofErr w:type="spellStart"/>
-      <w:r>
-        <w:rPr>
-          <w:sz w:val="24"/>
-          <w:szCs w:val="24"/>
-        </w:rPr>
-        <w:t>pyhscian</w:t>
-      </w:r>
-      <w:proofErr w:type="spellEnd"/>
-      <w:r>
-        <w:rPr>
-          <w:sz w:val="24"/>
-          <w:szCs w:val="24"/>
-        </w:rPr>
-        <w:t xml:space="preserve"> in making accurate diagnosis and a follow up treatment </w:t>
+        <w:t xml:space="preserve"> </w:t>
+      </w:r>
+      <w:r>
+        <w:rPr>
+          <w:sz w:val="24"/>
+          <w:szCs w:val="24"/>
+        </w:rPr>
+        <w:t>essential to have results reviewed before delivery to a patient, and the algorithm should be considered a tool to assist technicians and physicians in making accurate diagnoses and developing a follow-up</w:t>
+      </w:r>
+      <w:r>
+        <w:rPr>
+          <w:sz w:val="24"/>
+          <w:szCs w:val="24"/>
+        </w:rPr>
+        <w:t xml:space="preserve"> treatment </w:t>
       </w:r>
       <w:r>
         <w:rPr>
@@ -11289,9 +11110,6 @@
                 <w:fldChar w:fldCharType="begin"/>
               </w:r>
               <w:r>
-                <w:rPr>
-                  <w:lang w:val="it-IT"/>
-                </w:rPr>
                 <w:instrText xml:space="preserve"> BIBLIOGRAPHY </w:instrText>
               </w:r>
               <w:r>
@@ -11300,7 +11118,6 @@
               <w:r>
                 <w:rPr>
                   <w:noProof/>
-                  <w:lang w:val="it-IT"/>
                 </w:rPr>
                 <w:t xml:space="preserve">Barbara D. Florentine MD, B. S. (2006). </w:t>
               </w:r>
@@ -11337,7 +11154,13 @@
                 <w:rPr>
                   <w:noProof/>
                 </w:rPr>
-                <w:t xml:space="preserve">Demarco, C. (2024, March 1). </w:t>
+                <w:t>DeMarco</w:t>
+              </w:r>
+              <w:r>
+                <w:rPr>
+                  <w:noProof/>
+                </w:rPr>
+                <w:t xml:space="preserve">, C. (2024, March 1). </w:t>
               </w:r>
               <w:r>
                 <w:rPr>
@@ -15342,12 +15165,6 @@
 </file>
 
 <file path=customXml/item1.xml><?xml version="1.0" encoding="utf-8"?>
-<go:gDocsCustomXmlDataStorage xmlns:go="http://customooxmlschemas.google.com/" xmlns:r="http://schemas.openxmlformats.org/officeDocument/2006/relationships">
-  <go:docsCustomData xmlns:go="http://customooxmlschemas.google.com/" roundtripDataSignature="AMtx7mi9hMm1w2n+Vt6hN/m6X//z+ToJ7Q==">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</go:docsCustomData>
-</go:gDocsCustomXmlDataStorage>
-</file>
-
-<file path=customXml/item2.xml><?xml version="1.0" encoding="utf-8"?>
 <b:Sources xmlns:b="http://schemas.openxmlformats.org/officeDocument/2006/bibliography" xmlns="http://schemas.openxmlformats.org/officeDocument/2006/bibliography" SelectedStyle="\APASixthEditionOfficeOnline.xsl" StyleName="APA" Version="6">
   <b:Source>
     <b:Tag>Cyn24</b:Tag>
@@ -15459,19 +15276,25 @@
 </b:Sources>
 </file>
 
+<file path=customXml/item2.xml><?xml version="1.0" encoding="utf-8"?>
+<go:gDocsCustomXmlDataStorage xmlns:go="http://customooxmlschemas.google.com/" xmlns:r="http://schemas.openxmlformats.org/officeDocument/2006/relationships">
+  <go:docsCustomData xmlns:go="http://customooxmlschemas.google.com/" roundtripDataSignature="AMtx7mi9hMm1w2n+Vt6hN/m6X//z+ToJ7Q==">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</go:docsCustomData>
+</go:gDocsCustomXmlDataStorage>
+</file>
+
 <file path=customXml/itemProps1.xml><?xml version="1.0" encoding="utf-8"?>
+<ds:datastoreItem xmlns:ds="http://schemas.openxmlformats.org/officeDocument/2006/customXml" ds:itemID="{83237FA6-06B6-4EBF-9BD8-50E004558012}">
+  <ds:schemaRefs>
+    <ds:schemaRef ds:uri="http://schemas.openxmlformats.org/officeDocument/2006/bibliography"/>
+  </ds:schemaRefs>
+</ds:datastoreItem>
+</file>
+
+<file path=customXml/itemProps2.xml><?xml version="1.0" encoding="utf-8"?>
 <ds:datastoreItem xmlns:ds="http://schemas.openxmlformats.org/officeDocument/2006/customXml" ds:itemID="{11111111-1234-1234-1234-123412341234}">
   <ds:schemaRefs>
     <ds:schemaRef ds:uri="http://customooxmlschemas.google.com/"/>
     <ds:schemaRef ds:uri="http://schemas.openxmlformats.org/officeDocument/2006/relationships"/>
   </ds:schemaRefs>
 </ds:datastoreItem>
-</file>
-
-<file path=customXml/itemProps2.xml><?xml version="1.0" encoding="utf-8"?>
-<ds:datastoreItem xmlns:ds="http://schemas.openxmlformats.org/officeDocument/2006/customXml" ds:itemID="{83237FA6-06B6-4EBF-9BD8-50E004558012}">
-  <ds:schemaRefs>
-    <ds:schemaRef ds:uri="http://schemas.openxmlformats.org/officeDocument/2006/bibliography"/>
-  </ds:schemaRefs>
-</ds:datastoreItem>
 </file>
</xml_diff>

<commit_message>
Completion of task 3 and Final Capstone
</commit_message>
<xml_diff>
--- a/Task2_files/D502_task_2_Walker.docx
+++ b/Task2_files/D502_task_2_Walker.docx
@@ -3710,15 +3710,7 @@
           <w:sz w:val="24"/>
           <w:szCs w:val="24"/>
         </w:rPr>
-        <w:t xml:space="preserve"> on the statistical </w:t>
-      </w:r>
-      <w:proofErr w:type="gramStart"/>
-      <w:r>
-        <w:rPr>
-          <w:sz w:val="24"/>
-          <w:szCs w:val="24"/>
-        </w:rPr>
-        <w:t>methods</w:t>
+        <w:t xml:space="preserve"> on the statistical methods</w:t>
       </w:r>
       <w:r>
         <w:rPr>
@@ -3732,15 +3724,21 @@
           <w:sz w:val="24"/>
           <w:szCs w:val="24"/>
         </w:rPr>
-        <w:t xml:space="preserve"> which</w:t>
-      </w:r>
-      <w:proofErr w:type="gramEnd"/>
-      <w:r>
-        <w:rPr>
-          <w:sz w:val="24"/>
-          <w:szCs w:val="24"/>
-        </w:rPr>
-        <w:t xml:space="preserve"> are defined further in this paper for this specific project. Jenni and Chris </w:t>
+        <w:t xml:space="preserve"> which are defined </w:t>
+      </w:r>
+      <w:r>
+        <w:rPr>
+          <w:sz w:val="24"/>
+          <w:szCs w:val="24"/>
+        </w:rPr>
+        <w:t>in further detail in this paper for the</w:t>
+      </w:r>
+      <w:r>
+        <w:rPr>
+          <w:sz w:val="24"/>
+          <w:szCs w:val="24"/>
+        </w:rPr>
+        <w:t xml:space="preserve"> specific project. Jenni and Chris </w:t>
       </w:r>
       <w:r>
         <w:rPr>
@@ -5877,23 +5875,21 @@
           <w:sz w:val="24"/>
           <w:szCs w:val="24"/>
         </w:rPr>
-        <w:t xml:space="preserve">, modified for this project, to allow </w:t>
-      </w:r>
-      <w:proofErr w:type="gramStart"/>
-      <w:r>
-        <w:rPr>
-          <w:sz w:val="24"/>
-          <w:szCs w:val="24"/>
-        </w:rPr>
-        <w:t>it</w:t>
-      </w:r>
-      <w:proofErr w:type="gramEnd"/>
-      <w:r>
-        <w:rPr>
-          <w:sz w:val="24"/>
-          <w:szCs w:val="24"/>
-        </w:rPr>
-        <w:t xml:space="preserve"> to be completed more quickly.</w:t>
+        <w:t xml:space="preserve">, modified for this project, to </w:t>
+      </w:r>
+      <w:r>
+        <w:rPr>
+          <w:sz w:val="24"/>
+          <w:szCs w:val="24"/>
+        </w:rPr>
+        <w:t>enable its completion</w:t>
+      </w:r>
+      <w:r>
+        <w:rPr>
+          <w:sz w:val="24"/>
+          <w:szCs w:val="24"/>
+        </w:rPr>
+        <w:t xml:space="preserve"> more quickly.</w:t>
       </w:r>
     </w:p>
     <w:p>
@@ -6075,7 +6071,21 @@
           <w:sz w:val="24"/>
           <w:szCs w:val="24"/>
         </w:rPr>
-        <w:t xml:space="preserve"> will be recorded for submission. This will include the results of the previous phases of the project. </w:t>
+        <w:t xml:space="preserve"> will be recorded for submission. This will include the results of the </w:t>
+      </w:r>
+      <w:r>
+        <w:rPr>
+          <w:sz w:val="24"/>
+          <w:szCs w:val="24"/>
+        </w:rPr>
+        <w:t>project's previous phases</w:t>
+      </w:r>
+      <w:r>
+        <w:rPr>
+          <w:sz w:val="24"/>
+          <w:szCs w:val="24"/>
+        </w:rPr>
+        <w:t xml:space="preserve">. </w:t>
       </w:r>
     </w:p>
     <w:p>
@@ -10124,14 +10134,37 @@
           <w:sz w:val="24"/>
           <w:szCs w:val="24"/>
         </w:rPr>
-        <w:t xml:space="preserve">I make the changes </w:t>
-      </w:r>
-      <w:r>
-        <w:rPr>
-          <w:sz w:val="24"/>
-          <w:szCs w:val="24"/>
-        </w:rPr>
-        <w:t xml:space="preserve">to tweak the baseline model for better performance. </w:t>
+        <w:t xml:space="preserve">I </w:t>
+      </w:r>
+      <w:proofErr w:type="gramStart"/>
+      <w:r>
+        <w:rPr>
+          <w:sz w:val="24"/>
+          <w:szCs w:val="24"/>
+        </w:rPr>
+        <w:t xml:space="preserve">make </w:t>
+      </w:r>
+      <w:r>
+        <w:rPr>
+          <w:sz w:val="24"/>
+          <w:szCs w:val="24"/>
+        </w:rPr>
+        <w:t>adjustments to</w:t>
+      </w:r>
+      <w:proofErr w:type="gramEnd"/>
+      <w:r>
+        <w:rPr>
+          <w:sz w:val="24"/>
+          <w:szCs w:val="24"/>
+        </w:rPr>
+        <w:t xml:space="preserve"> optimize the baseline model for improved</w:t>
+      </w:r>
+      <w:r>
+        <w:rPr>
+          <w:sz w:val="24"/>
+          <w:szCs w:val="24"/>
+        </w:rPr>
+        <w:t xml:space="preserve"> performance. </w:t>
       </w:r>
       <w:r>
         <w:rPr>

</xml_diff>